<commit_message>
Add the order: Transposed Bundle Duplication
</commit_message>
<xml_diff>
--- a/Connectionist Tool v1 Supplementary Material.docx
+++ b/Connectionist Tool v1 Supplementary Material.docx
@@ -145,34 +145,24 @@
                             <w:pPr>
                               <w:pStyle w:val="ab"/>
                             </w:pPr>
-                            <w:bookmarkStart w:id="0" w:name="_Ref442725507"/>
-                            <w:bookmarkStart w:id="1" w:name="_Ref442725514"/>
+                            <w:bookmarkStart w:id="0" w:name="_Ref442725514"/>
+                            <w:bookmarkStart w:id="1" w:name="_Ref442725507"/>
                             <w:r>
                               <w:t xml:space="preserve">Figure </w:t>
                             </w:r>
-                            <w:r>
-                              <w:fldChar w:fldCharType="begin"/>
-                            </w:r>
-                            <w:r>
-                              <w:instrText xml:space="preserve"> SEQ Figure \* ARABIC </w:instrText>
-                            </w:r>
-                            <w:r>
-                              <w:fldChar w:fldCharType="separate"/>
-                            </w:r>
-                            <w:r>
-                              <w:rPr>
-                                <w:noProof/>
-                              </w:rPr>
-                              <w:t>1</w:t>
-                            </w:r>
-                            <w:r>
-                              <w:fldChar w:fldCharType="end"/>
+                            <w:fldSimple w:instr=" SEQ Figure \* ARABIC ">
+                              <w:r>
+                                <w:rPr>
+                                  <w:noProof/>
+                                </w:rPr>
+                                <w:t>1</w:t>
+                              </w:r>
+                            </w:fldSimple>
+                            <w:bookmarkEnd w:id="0"/>
+                            <w:r>
+                              <w:t>. the architecture setup window.</w:t>
                             </w:r>
                             <w:bookmarkEnd w:id="1"/>
-                            <w:r>
-                              <w:t>. the architecture setup window.</w:t>
-                            </w:r>
-                            <w:bookmarkEnd w:id="0"/>
                           </w:p>
                         </w:txbxContent>
                       </wps:txbx>
@@ -215,7 +205,7 @@
                                     <pic:cNvPicPr/>
                                   </pic:nvPicPr>
                                   <pic:blipFill>
-                                    <a:blip r:embed="rId7"/>
+                                    <a:blip r:embed="rId8"/>
                                     <a:stretch>
                                       <a:fillRect/>
                                     </a:stretch>
@@ -325,12 +315,7 @@
         <w:t>I</w:t>
       </w:r>
       <w:r>
-        <w:t>nitial</w:t>
-      </w:r>
-      <w:bookmarkStart w:id="4" w:name="_GoBack"/>
-      <w:bookmarkEnd w:id="4"/>
-      <w:r>
-        <w:t xml:space="preserve"> variables decide the statuses</w:t>
+        <w:t>nitial variables decide the statuses</w:t>
       </w:r>
       <w:r>
         <w:t xml:space="preserve"> of model</w:t>
@@ -457,7 +442,7 @@
                                   <wp:cNvGraphicFramePr/>
                                   <a:graphic xmlns:a="http://schemas.openxmlformats.org/drawingml/2006/main">
                                     <a:graphicData uri="http://schemas.openxmlformats.org/drawingml/2006/chart">
-                                      <c:chart xmlns:c="http://schemas.openxmlformats.org/drawingml/2006/chart" xmlns:r="http://schemas.openxmlformats.org/officeDocument/2006/relationships" r:id="rId8"/>
+                                      <c:chart xmlns:c="http://schemas.openxmlformats.org/drawingml/2006/chart" xmlns:r="http://schemas.openxmlformats.org/officeDocument/2006/relationships" r:id="rId9"/>
                                     </a:graphicData>
                                   </a:graphic>
                                 </wp:inline>
@@ -467,33 +452,20 @@
                           <w:p>
                             <w:pPr>
                               <w:pStyle w:val="ab"/>
-                              <w:rPr>
-                                <w:rFonts w:hint="eastAsia"/>
-                              </w:rPr>
                             </w:pPr>
-                            <w:bookmarkStart w:id="5" w:name="_Ref442725541"/>
+                            <w:bookmarkStart w:id="2" w:name="_Ref442725541"/>
                             <w:r>
                               <w:t xml:space="preserve">Figure </w:t>
                             </w:r>
-                            <w:r>
-                              <w:fldChar w:fldCharType="begin"/>
-                            </w:r>
-                            <w:r>
-                              <w:instrText xml:space="preserve"> SEQ Figure \* ARABIC </w:instrText>
-                            </w:r>
-                            <w:r>
-                              <w:fldChar w:fldCharType="separate"/>
-                            </w:r>
-                            <w:r>
-                              <w:rPr>
-                                <w:noProof/>
-                              </w:rPr>
-                              <w:t>2</w:t>
-                            </w:r>
-                            <w:r>
-                              <w:fldChar w:fldCharType="end"/>
-                            </w:r>
-                            <w:bookmarkEnd w:id="5"/>
+                            <w:fldSimple w:instr=" SEQ Figure \* ARABIC ">
+                              <w:r>
+                                <w:rPr>
+                                  <w:noProof/>
+                                </w:rPr>
+                                <w:t>2</w:t>
+                              </w:r>
+                            </w:fldSimple>
+                            <w:bookmarkEnd w:id="2"/>
                             <w:r>
                               <w:t>. Sigmoid function difference by momentum</w:t>
                             </w:r>
@@ -527,7 +499,7 @@
                             <wp:cNvGraphicFramePr/>
                             <a:graphic xmlns:a="http://schemas.openxmlformats.org/drawingml/2006/main">
                               <a:graphicData uri="http://schemas.openxmlformats.org/drawingml/2006/chart">
-                                <c:chart xmlns:c="http://schemas.openxmlformats.org/drawingml/2006/chart" xmlns:r="http://schemas.openxmlformats.org/officeDocument/2006/relationships" r:id="rId8"/>
+                                <c:chart xmlns:c="http://schemas.openxmlformats.org/drawingml/2006/chart" xmlns:r="http://schemas.openxmlformats.org/officeDocument/2006/relationships" r:id="rId10"/>
                               </a:graphicData>
                             </a:graphic>
                           </wp:inline>
@@ -972,7 +944,7 @@
                                           <pic:cNvPicPr/>
                                         </pic:nvPicPr>
                                         <pic:blipFill>
-                                          <a:blip r:embed="rId9"/>
+                                          <a:blip r:embed="rId11"/>
                                           <a:stretch>
                                             <a:fillRect/>
                                           </a:stretch>
@@ -996,31 +968,18 @@
                           <w:p>
                             <w:pPr>
                               <w:pStyle w:val="ab"/>
-                              <w:rPr>
-                                <w:rFonts w:hint="eastAsia"/>
-                              </w:rPr>
                             </w:pPr>
                             <w:r>
                               <w:t xml:space="preserve">Figure </w:t>
                             </w:r>
-                            <w:r>
-                              <w:fldChar w:fldCharType="begin"/>
-                            </w:r>
-                            <w:r>
-                              <w:instrText xml:space="preserve"> SEQ Figure \* ARABIC </w:instrText>
-                            </w:r>
-                            <w:r>
-                              <w:fldChar w:fldCharType="separate"/>
-                            </w:r>
-                            <w:r>
-                              <w:rPr>
-                                <w:noProof/>
-                              </w:rPr>
-                              <w:t>3</w:t>
-                            </w:r>
-                            <w:r>
-                              <w:fldChar w:fldCharType="end"/>
-                            </w:r>
+                            <w:fldSimple w:instr=" SEQ Figure \* ARABIC ">
+                              <w:r>
+                                <w:rPr>
+                                  <w:noProof/>
+                                </w:rPr>
+                                <w:t>3</w:t>
+                              </w:r>
+                            </w:fldSimple>
                             <w:r>
                               <w:t>. the stimuli pack setup window</w:t>
                             </w:r>
@@ -1062,7 +1021,7 @@
                                     <pic:cNvPicPr/>
                                   </pic:nvPicPr>
                                   <pic:blipFill>
-                                    <a:blip r:embed="rId9"/>
+                                    <a:blip r:embed="rId12"/>
                                     <a:stretch>
                                       <a:fillRect/>
                                     </a:stretch>
@@ -1383,29 +1342,19 @@
                             <w:pPr>
                               <w:pStyle w:val="ab"/>
                             </w:pPr>
-                            <w:bookmarkStart w:id="7" w:name="_Ref442725934"/>
+                            <w:bookmarkStart w:id="3" w:name="_Ref442725934"/>
                             <w:r>
                               <w:t xml:space="preserve">Table </w:t>
                             </w:r>
-                            <w:r>
-                              <w:fldChar w:fldCharType="begin"/>
-                            </w:r>
-                            <w:r>
-                              <w:instrText xml:space="preserve"> SEQ Table \* ARABIC </w:instrText>
-                            </w:r>
-                            <w:r>
-                              <w:fldChar w:fldCharType="separate"/>
-                            </w:r>
-                            <w:r>
-                              <w:rPr>
-                                <w:noProof/>
-                              </w:rPr>
-                              <w:t>1</w:t>
-                            </w:r>
-                            <w:r>
-                              <w:fldChar w:fldCharType="end"/>
-                            </w:r>
-                            <w:bookmarkEnd w:id="7"/>
+                            <w:fldSimple w:instr=" SEQ Table \* ARABIC ">
+                              <w:r>
+                                <w:rPr>
+                                  <w:noProof/>
+                                </w:rPr>
+                                <w:t>1</w:t>
+                              </w:r>
+                            </w:fldSimple>
+                            <w:bookmarkEnd w:id="3"/>
                             <w:r>
                               <w:t>.</w:t>
                             </w:r>
@@ -1980,13 +1929,7 @@
                               </w:tc>
                             </w:tr>
                           </w:tbl>
-                          <w:p>
-                            <w:pPr>
-                              <w:rPr>
-                                <w:rFonts w:hint="eastAsia"/>
-                              </w:rPr>
-                            </w:pPr>
-                          </w:p>
+                          <w:p/>
                         </w:txbxContent>
                       </wps:txbx>
                       <wps:bodyPr rot="0" vert="horz" wrap="square" lIns="91440" tIns="45720" rIns="91440" bIns="45720" anchor="t" anchorCtr="0">
@@ -2000,36 +1943,30 @@
           </mc:Choice>
           <mc:Fallback>
             <w:pict>
-              <v:shape w14:anchorId="25168CBF" id="_x0000_s1029" type="#_x0000_t202" style="width:449.5pt;height:81.75pt;visibility:visible;mso-wrap-style:square;mso-left-percent:-10001;mso-top-percent:-10001;mso-position-horizontal:absolute;mso-position-horizontal-relative:char;mso-position-vertical:absolute;mso-position-vertical-relative:line;mso-left-percent:-10001;mso-top-percent:-10001;v-text-anchor:top" o:gfxdata="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" stroked="f">
+              <v:shapetype w14:anchorId="25168CBF" id="_x0000_t202" coordsize="21600,21600" o:spt="202" path="m,l,21600r21600,l21600,xe">
+                <v:stroke joinstyle="miter"/>
+                <v:path gradientshapeok="t" o:connecttype="rect"/>
+              </v:shapetype>
+              <v:shape id="_x0000_s1029" type="#_x0000_t202" style="width:449.5pt;height:81.75pt;visibility:visible;mso-wrap-style:square;mso-left-percent:-10001;mso-top-percent:-10001;mso-position-horizontal:absolute;mso-position-horizontal-relative:char;mso-position-vertical:absolute;mso-position-vertical-relative:line;mso-left-percent:-10001;mso-top-percent:-10001;v-text-anchor:top" o:gfxdata="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" stroked="f">
                 <v:textbox>
                   <w:txbxContent>
                     <w:p>
                       <w:pPr>
                         <w:pStyle w:val="ab"/>
                       </w:pPr>
-                      <w:bookmarkStart w:id="8" w:name="_Ref442725934"/>
+                      <w:bookmarkStart w:id="4" w:name="_Ref442725934"/>
                       <w:r>
                         <w:t xml:space="preserve">Table </w:t>
                       </w:r>
-                      <w:r>
-                        <w:fldChar w:fldCharType="begin"/>
-                      </w:r>
-                      <w:r>
-                        <w:instrText xml:space="preserve"> SEQ Table \* ARABIC </w:instrText>
-                      </w:r>
-                      <w:r>
-                        <w:fldChar w:fldCharType="separate"/>
-                      </w:r>
-                      <w:r>
-                        <w:rPr>
-                          <w:noProof/>
-                        </w:rPr>
-                        <w:t>1</w:t>
-                      </w:r>
-                      <w:r>
-                        <w:fldChar w:fldCharType="end"/>
-                      </w:r>
-                      <w:bookmarkEnd w:id="8"/>
+                      <w:fldSimple w:instr=" SEQ Table \* ARABIC ">
+                        <w:r>
+                          <w:rPr>
+                            <w:noProof/>
+                          </w:rPr>
+                          <w:t>1</w:t>
+                        </w:r>
+                      </w:fldSimple>
+                      <w:bookmarkEnd w:id="4"/>
                       <w:r>
                         <w:t>.</w:t>
                       </w:r>
@@ -2604,13 +2541,7 @@
                         </w:tc>
                       </w:tr>
                     </w:tbl>
-                    <w:p>
-                      <w:pPr>
-                        <w:rPr>
-                          <w:rFonts w:hint="eastAsia"/>
-                        </w:rPr>
-                      </w:pPr>
-                    </w:p>
+                    <w:p/>
                   </w:txbxContent>
                 </v:textbox>
                 <w10:anchorlock/>
@@ -2661,11 +2592,6 @@
       </w:r>
     </w:p>
     <w:p>
-      <w:pPr>
-        <w:rPr>
-          <w:rFonts w:hint="eastAsia"/>
-        </w:rPr>
-      </w:pPr>
       <w:r>
         <w:rPr>
           <w:noProof/>
@@ -2730,131 +2656,6 @@
                                           <pic:cNvPicPr/>
                                         </pic:nvPicPr>
                                         <pic:blipFill>
-                                          <a:blip r:embed="rId10"/>
-                                          <a:stretch>
-                                            <a:fillRect/>
-                                          </a:stretch>
-                                        </pic:blipFill>
-                                        <pic:spPr>
-                                          <a:xfrm>
-                                            <a:off x="0" y="0"/>
-                                            <a:ext cx="1713600" cy="1407600"/>
-                                          </a:xfrm>
-                                          <a:prstGeom prst="rect">
-                                            <a:avLst/>
-                                          </a:prstGeom>
-                                        </pic:spPr>
-                                      </pic:pic>
-                                    </a:graphicData>
-                                  </a:graphic>
-                                </wp:inline>
-                              </w:drawing>
-                            </w:r>
-                            <w:r>
-                              <w:rPr>
-                                <w:noProof/>
-                              </w:rPr>
-                              <w:drawing>
-                                <wp:inline distT="0" distB="0" distL="0" distR="0" wp14:anchorId="298D9F34" wp14:editId="39215F90">
-                                  <wp:extent cx="1713600" cy="1407600"/>
-                                  <wp:effectExtent l="0" t="0" r="1270" b="2540"/>
-                                  <wp:docPr id="39" name="그림 39"/>
-                                  <wp:cNvGraphicFramePr>
-                                    <a:graphicFrameLocks xmlns:a="http://schemas.openxmlformats.org/drawingml/2006/main" noChangeAspect="1"/>
-                                  </wp:cNvGraphicFramePr>
-                                  <a:graphic xmlns:a="http://schemas.openxmlformats.org/drawingml/2006/main">
-                                    <a:graphicData uri="http://schemas.openxmlformats.org/drawingml/2006/picture">
-                                      <pic:pic xmlns:pic="http://schemas.openxmlformats.org/drawingml/2006/picture">
-                                        <pic:nvPicPr>
-                                          <pic:cNvPr id="1" name=""/>
-                                          <pic:cNvPicPr/>
-                                        </pic:nvPicPr>
-                                        <pic:blipFill>
-                                          <a:blip r:embed="rId11"/>
-                                          <a:stretch>
-                                            <a:fillRect/>
-                                          </a:stretch>
-                                        </pic:blipFill>
-                                        <pic:spPr>
-                                          <a:xfrm>
-                                            <a:off x="0" y="0"/>
-                                            <a:ext cx="1713600" cy="1407600"/>
-                                          </a:xfrm>
-                                          <a:prstGeom prst="rect">
-                                            <a:avLst/>
-                                          </a:prstGeom>
-                                        </pic:spPr>
-                                      </pic:pic>
-                                    </a:graphicData>
-                                  </a:graphic>
-                                </wp:inline>
-                              </w:drawing>
-                            </w:r>
-                            <w:r>
-                              <w:rPr>
-                                <w:noProof/>
-                              </w:rPr>
-                              <w:drawing>
-                                <wp:inline distT="0" distB="0" distL="0" distR="0" wp14:anchorId="505BF0B4" wp14:editId="722DF79D">
-                                  <wp:extent cx="1713600" cy="1407600"/>
-                                  <wp:effectExtent l="0" t="0" r="1270" b="2540"/>
-                                  <wp:docPr id="40" name="그림 40"/>
-                                  <wp:cNvGraphicFramePr>
-                                    <a:graphicFrameLocks xmlns:a="http://schemas.openxmlformats.org/drawingml/2006/main" noChangeAspect="1"/>
-                                  </wp:cNvGraphicFramePr>
-                                  <a:graphic xmlns:a="http://schemas.openxmlformats.org/drawingml/2006/main">
-                                    <a:graphicData uri="http://schemas.openxmlformats.org/drawingml/2006/picture">
-                                      <pic:pic xmlns:pic="http://schemas.openxmlformats.org/drawingml/2006/picture">
-                                        <pic:nvPicPr>
-                                          <pic:cNvPr id="1" name=""/>
-                                          <pic:cNvPicPr/>
-                                        </pic:nvPicPr>
-                                        <pic:blipFill>
-                                          <a:blip r:embed="rId12"/>
-                                          <a:stretch>
-                                            <a:fillRect/>
-                                          </a:stretch>
-                                        </pic:blipFill>
-                                        <pic:spPr>
-                                          <a:xfrm>
-                                            <a:off x="0" y="0"/>
-                                            <a:ext cx="1713600" cy="1407600"/>
-                                          </a:xfrm>
-                                          <a:prstGeom prst="rect">
-                                            <a:avLst/>
-                                          </a:prstGeom>
-                                        </pic:spPr>
-                                      </pic:pic>
-                                    </a:graphicData>
-                                  </a:graphic>
-                                </wp:inline>
-                              </w:drawing>
-                            </w:r>
-                          </w:p>
-                          <w:p>
-                            <w:pPr>
-                              <w:jc w:val="center"/>
-                            </w:pPr>
-                            <w:r>
-                              <w:rPr>
-                                <w:noProof/>
-                              </w:rPr>
-                              <w:drawing>
-                                <wp:inline distT="0" distB="0" distL="0" distR="0" wp14:anchorId="68813426" wp14:editId="3FBA8838">
-                                  <wp:extent cx="1713600" cy="1407600"/>
-                                  <wp:effectExtent l="0" t="0" r="1270" b="2540"/>
-                                  <wp:docPr id="43" name="그림 43"/>
-                                  <wp:cNvGraphicFramePr>
-                                    <a:graphicFrameLocks xmlns:a="http://schemas.openxmlformats.org/drawingml/2006/main" noChangeAspect="1"/>
-                                  </wp:cNvGraphicFramePr>
-                                  <a:graphic xmlns:a="http://schemas.openxmlformats.org/drawingml/2006/main">
-                                    <a:graphicData uri="http://schemas.openxmlformats.org/drawingml/2006/picture">
-                                      <pic:pic xmlns:pic="http://schemas.openxmlformats.org/drawingml/2006/picture">
-                                        <pic:nvPicPr>
-                                          <pic:cNvPr id="1" name=""/>
-                                          <pic:cNvPicPr/>
-                                        </pic:nvPicPr>
-                                        <pic:blipFill>
                                           <a:blip r:embed="rId13"/>
                                           <a:stretch>
                                             <a:fillRect/>
@@ -2877,13 +2678,19 @@
                             </w:r>
                             <w:r>
                               <w:rPr>
+                                <w:rFonts w:hint="eastAsia"/>
+                              </w:rPr>
+                              <w:t xml:space="preserve"> </w:t>
+                            </w:r>
+                            <w:r>
+                              <w:rPr>
                                 <w:noProof/>
                               </w:rPr>
                               <w:drawing>
-                                <wp:inline distT="0" distB="0" distL="0" distR="0" wp14:anchorId="7208B431" wp14:editId="52F5B290">
+                                <wp:inline distT="0" distB="0" distL="0" distR="0" wp14:anchorId="298D9F34" wp14:editId="39215F90">
                                   <wp:extent cx="1713600" cy="1407600"/>
                                   <wp:effectExtent l="0" t="0" r="1270" b="2540"/>
-                                  <wp:docPr id="42" name="그림 42"/>
+                                  <wp:docPr id="39" name="그림 39"/>
                                   <wp:cNvGraphicFramePr>
                                     <a:graphicFrameLocks xmlns:a="http://schemas.openxmlformats.org/drawingml/2006/main" noChangeAspect="1"/>
                                   </wp:cNvGraphicFramePr>
@@ -2915,34 +2722,158 @@
                                 </wp:inline>
                               </w:drawing>
                             </w:r>
+                            <w:r>
+                              <w:t xml:space="preserve"> </w:t>
+                            </w:r>
+                            <w:r>
+                              <w:rPr>
+                                <w:noProof/>
+                              </w:rPr>
+                              <w:drawing>
+                                <wp:inline distT="0" distB="0" distL="0" distR="0" wp14:anchorId="505BF0B4" wp14:editId="722DF79D">
+                                  <wp:extent cx="1713600" cy="1407600"/>
+                                  <wp:effectExtent l="0" t="0" r="1270" b="2540"/>
+                                  <wp:docPr id="40" name="그림 40"/>
+                                  <wp:cNvGraphicFramePr>
+                                    <a:graphicFrameLocks xmlns:a="http://schemas.openxmlformats.org/drawingml/2006/main" noChangeAspect="1"/>
+                                  </wp:cNvGraphicFramePr>
+                                  <a:graphic xmlns:a="http://schemas.openxmlformats.org/drawingml/2006/main">
+                                    <a:graphicData uri="http://schemas.openxmlformats.org/drawingml/2006/picture">
+                                      <pic:pic xmlns:pic="http://schemas.openxmlformats.org/drawingml/2006/picture">
+                                        <pic:nvPicPr>
+                                          <pic:cNvPr id="1" name=""/>
+                                          <pic:cNvPicPr/>
+                                        </pic:nvPicPr>
+                                        <pic:blipFill>
+                                          <a:blip r:embed="rId15"/>
+                                          <a:stretch>
+                                            <a:fillRect/>
+                                          </a:stretch>
+                                        </pic:blipFill>
+                                        <pic:spPr>
+                                          <a:xfrm>
+                                            <a:off x="0" y="0"/>
+                                            <a:ext cx="1713600" cy="1407600"/>
+                                          </a:xfrm>
+                                          <a:prstGeom prst="rect">
+                                            <a:avLst/>
+                                          </a:prstGeom>
+                                        </pic:spPr>
+                                      </pic:pic>
+                                    </a:graphicData>
+                                  </a:graphic>
+                                </wp:inline>
+                              </w:drawing>
+                            </w:r>
+                          </w:p>
+                          <w:p>
+                            <w:pPr>
+                              <w:jc w:val="center"/>
+                            </w:pPr>
+                            <w:r>
+                              <w:rPr>
+                                <w:noProof/>
+                              </w:rPr>
+                              <w:drawing>
+                                <wp:inline distT="0" distB="0" distL="0" distR="0" wp14:anchorId="68813426" wp14:editId="3FBA8838">
+                                  <wp:extent cx="1713600" cy="1407600"/>
+                                  <wp:effectExtent l="0" t="0" r="1270" b="2540"/>
+                                  <wp:docPr id="43" name="그림 43"/>
+                                  <wp:cNvGraphicFramePr>
+                                    <a:graphicFrameLocks xmlns:a="http://schemas.openxmlformats.org/drawingml/2006/main" noChangeAspect="1"/>
+                                  </wp:cNvGraphicFramePr>
+                                  <a:graphic xmlns:a="http://schemas.openxmlformats.org/drawingml/2006/main">
+                                    <a:graphicData uri="http://schemas.openxmlformats.org/drawingml/2006/picture">
+                                      <pic:pic xmlns:pic="http://schemas.openxmlformats.org/drawingml/2006/picture">
+                                        <pic:nvPicPr>
+                                          <pic:cNvPr id="1" name=""/>
+                                          <pic:cNvPicPr/>
+                                        </pic:nvPicPr>
+                                        <pic:blipFill>
+                                          <a:blip r:embed="rId16"/>
+                                          <a:stretch>
+                                            <a:fillRect/>
+                                          </a:stretch>
+                                        </pic:blipFill>
+                                        <pic:spPr>
+                                          <a:xfrm>
+                                            <a:off x="0" y="0"/>
+                                            <a:ext cx="1713600" cy="1407600"/>
+                                          </a:xfrm>
+                                          <a:prstGeom prst="rect">
+                                            <a:avLst/>
+                                          </a:prstGeom>
+                                        </pic:spPr>
+                                      </pic:pic>
+                                    </a:graphicData>
+                                  </a:graphic>
+                                </wp:inline>
+                              </w:drawing>
+                            </w:r>
+                            <w:r>
+                              <w:rPr>
+                                <w:rFonts w:hint="eastAsia"/>
+                              </w:rPr>
+                              <w:t xml:space="preserve"> </w:t>
+                            </w:r>
+                            <w:r>
+                              <w:rPr>
+                                <w:noProof/>
+                              </w:rPr>
+                              <w:drawing>
+                                <wp:inline distT="0" distB="0" distL="0" distR="0" wp14:anchorId="0F8EAC19" wp14:editId="1E1724F5">
+                                  <wp:extent cx="1717200" cy="1411200"/>
+                                  <wp:effectExtent l="0" t="0" r="0" b="0"/>
+                                  <wp:docPr id="45" name="그림 45"/>
+                                  <wp:cNvGraphicFramePr>
+                                    <a:graphicFrameLocks xmlns:a="http://schemas.openxmlformats.org/drawingml/2006/main" noChangeAspect="1"/>
+                                  </wp:cNvGraphicFramePr>
+                                  <a:graphic xmlns:a="http://schemas.openxmlformats.org/drawingml/2006/main">
+                                    <a:graphicData uri="http://schemas.openxmlformats.org/drawingml/2006/picture">
+                                      <pic:pic xmlns:pic="http://schemas.openxmlformats.org/drawingml/2006/picture">
+                                        <pic:nvPicPr>
+                                          <pic:cNvPr id="1" name=""/>
+                                          <pic:cNvPicPr/>
+                                        </pic:nvPicPr>
+                                        <pic:blipFill>
+                                          <a:blip r:embed="rId17"/>
+                                          <a:stretch>
+                                            <a:fillRect/>
+                                          </a:stretch>
+                                        </pic:blipFill>
+                                        <pic:spPr>
+                                          <a:xfrm>
+                                            <a:off x="0" y="0"/>
+                                            <a:ext cx="1717200" cy="1411200"/>
+                                          </a:xfrm>
+                                          <a:prstGeom prst="rect">
+                                            <a:avLst/>
+                                          </a:prstGeom>
+                                        </pic:spPr>
+                                      </pic:pic>
+                                    </a:graphicData>
+                                  </a:graphic>
+                                </wp:inline>
+                              </w:drawing>
+                            </w:r>
                           </w:p>
                           <w:p>
                             <w:pPr>
                               <w:pStyle w:val="ab"/>
                             </w:pPr>
-                            <w:bookmarkStart w:id="9" w:name="_Ref442728027"/>
+                            <w:bookmarkStart w:id="5" w:name="_Ref442728027"/>
                             <w:r>
                               <w:t xml:space="preserve">Figure </w:t>
                             </w:r>
-                            <w:r>
-                              <w:fldChar w:fldCharType="begin"/>
-                            </w:r>
-                            <w:r>
-                              <w:instrText xml:space="preserve"> SEQ Figure \* ARABIC </w:instrText>
-                            </w:r>
-                            <w:r>
-                              <w:fldChar w:fldCharType="separate"/>
-                            </w:r>
-                            <w:r>
-                              <w:rPr>
-                                <w:noProof/>
-                              </w:rPr>
-                              <w:t>4</w:t>
-                            </w:r>
-                            <w:r>
-                              <w:fldChar w:fldCharType="end"/>
-                            </w:r>
-                            <w:bookmarkEnd w:id="9"/>
+                            <w:fldSimple w:instr=" SEQ Figure \* ARABIC ">
+                              <w:r>
+                                <w:rPr>
+                                  <w:noProof/>
+                                </w:rPr>
+                                <w:t>4</w:t>
+                              </w:r>
+                            </w:fldSimple>
+                            <w:bookmarkEnd w:id="5"/>
                             <w:r>
                               <w:t>.</w:t>
                             </w:r>
@@ -2979,131 +2910,6 @@
                             <wp:extent cx="1713600" cy="1407600"/>
                             <wp:effectExtent l="0" t="0" r="1270" b="2540"/>
                             <wp:docPr id="38" name="그림 38"/>
-                            <wp:cNvGraphicFramePr>
-                              <a:graphicFrameLocks xmlns:a="http://schemas.openxmlformats.org/drawingml/2006/main" noChangeAspect="1"/>
-                            </wp:cNvGraphicFramePr>
-                            <a:graphic xmlns:a="http://schemas.openxmlformats.org/drawingml/2006/main">
-                              <a:graphicData uri="http://schemas.openxmlformats.org/drawingml/2006/picture">
-                                <pic:pic xmlns:pic="http://schemas.openxmlformats.org/drawingml/2006/picture">
-                                  <pic:nvPicPr>
-                                    <pic:cNvPr id="1" name=""/>
-                                    <pic:cNvPicPr/>
-                                  </pic:nvPicPr>
-                                  <pic:blipFill>
-                                    <a:blip r:embed="rId10"/>
-                                    <a:stretch>
-                                      <a:fillRect/>
-                                    </a:stretch>
-                                  </pic:blipFill>
-                                  <pic:spPr>
-                                    <a:xfrm>
-                                      <a:off x="0" y="0"/>
-                                      <a:ext cx="1713600" cy="1407600"/>
-                                    </a:xfrm>
-                                    <a:prstGeom prst="rect">
-                                      <a:avLst/>
-                                    </a:prstGeom>
-                                  </pic:spPr>
-                                </pic:pic>
-                              </a:graphicData>
-                            </a:graphic>
-                          </wp:inline>
-                        </w:drawing>
-                      </w:r>
-                      <w:r>
-                        <w:rPr>
-                          <w:noProof/>
-                        </w:rPr>
-                        <w:drawing>
-                          <wp:inline distT="0" distB="0" distL="0" distR="0" wp14:anchorId="298D9F34" wp14:editId="39215F90">
-                            <wp:extent cx="1713600" cy="1407600"/>
-                            <wp:effectExtent l="0" t="0" r="1270" b="2540"/>
-                            <wp:docPr id="39" name="그림 39"/>
-                            <wp:cNvGraphicFramePr>
-                              <a:graphicFrameLocks xmlns:a="http://schemas.openxmlformats.org/drawingml/2006/main" noChangeAspect="1"/>
-                            </wp:cNvGraphicFramePr>
-                            <a:graphic xmlns:a="http://schemas.openxmlformats.org/drawingml/2006/main">
-                              <a:graphicData uri="http://schemas.openxmlformats.org/drawingml/2006/picture">
-                                <pic:pic xmlns:pic="http://schemas.openxmlformats.org/drawingml/2006/picture">
-                                  <pic:nvPicPr>
-                                    <pic:cNvPr id="1" name=""/>
-                                    <pic:cNvPicPr/>
-                                  </pic:nvPicPr>
-                                  <pic:blipFill>
-                                    <a:blip r:embed="rId11"/>
-                                    <a:stretch>
-                                      <a:fillRect/>
-                                    </a:stretch>
-                                  </pic:blipFill>
-                                  <pic:spPr>
-                                    <a:xfrm>
-                                      <a:off x="0" y="0"/>
-                                      <a:ext cx="1713600" cy="1407600"/>
-                                    </a:xfrm>
-                                    <a:prstGeom prst="rect">
-                                      <a:avLst/>
-                                    </a:prstGeom>
-                                  </pic:spPr>
-                                </pic:pic>
-                              </a:graphicData>
-                            </a:graphic>
-                          </wp:inline>
-                        </w:drawing>
-                      </w:r>
-                      <w:r>
-                        <w:rPr>
-                          <w:noProof/>
-                        </w:rPr>
-                        <w:drawing>
-                          <wp:inline distT="0" distB="0" distL="0" distR="0" wp14:anchorId="505BF0B4" wp14:editId="722DF79D">
-                            <wp:extent cx="1713600" cy="1407600"/>
-                            <wp:effectExtent l="0" t="0" r="1270" b="2540"/>
-                            <wp:docPr id="40" name="그림 40"/>
-                            <wp:cNvGraphicFramePr>
-                              <a:graphicFrameLocks xmlns:a="http://schemas.openxmlformats.org/drawingml/2006/main" noChangeAspect="1"/>
-                            </wp:cNvGraphicFramePr>
-                            <a:graphic xmlns:a="http://schemas.openxmlformats.org/drawingml/2006/main">
-                              <a:graphicData uri="http://schemas.openxmlformats.org/drawingml/2006/picture">
-                                <pic:pic xmlns:pic="http://schemas.openxmlformats.org/drawingml/2006/picture">
-                                  <pic:nvPicPr>
-                                    <pic:cNvPr id="1" name=""/>
-                                    <pic:cNvPicPr/>
-                                  </pic:nvPicPr>
-                                  <pic:blipFill>
-                                    <a:blip r:embed="rId12"/>
-                                    <a:stretch>
-                                      <a:fillRect/>
-                                    </a:stretch>
-                                  </pic:blipFill>
-                                  <pic:spPr>
-                                    <a:xfrm>
-                                      <a:off x="0" y="0"/>
-                                      <a:ext cx="1713600" cy="1407600"/>
-                                    </a:xfrm>
-                                    <a:prstGeom prst="rect">
-                                      <a:avLst/>
-                                    </a:prstGeom>
-                                  </pic:spPr>
-                                </pic:pic>
-                              </a:graphicData>
-                            </a:graphic>
-                          </wp:inline>
-                        </w:drawing>
-                      </w:r>
-                    </w:p>
-                    <w:p>
-                      <w:pPr>
-                        <w:jc w:val="center"/>
-                      </w:pPr>
-                      <w:r>
-                        <w:rPr>
-                          <w:noProof/>
-                        </w:rPr>
-                        <w:drawing>
-                          <wp:inline distT="0" distB="0" distL="0" distR="0" wp14:anchorId="68813426" wp14:editId="3FBA8838">
-                            <wp:extent cx="1713600" cy="1407600"/>
-                            <wp:effectExtent l="0" t="0" r="1270" b="2540"/>
-                            <wp:docPr id="43" name="그림 43"/>
                             <wp:cNvGraphicFramePr>
                               <a:graphicFrameLocks xmlns:a="http://schemas.openxmlformats.org/drawingml/2006/main" noChangeAspect="1"/>
                             </wp:cNvGraphicFramePr>
@@ -3137,13 +2943,19 @@
                       </w:r>
                       <w:r>
                         <w:rPr>
+                          <w:rFonts w:hint="eastAsia"/>
+                        </w:rPr>
+                        <w:t xml:space="preserve"> </w:t>
+                      </w:r>
+                      <w:r>
+                        <w:rPr>
                           <w:noProof/>
                         </w:rPr>
                         <w:drawing>
-                          <wp:inline distT="0" distB="0" distL="0" distR="0" wp14:anchorId="7208B431" wp14:editId="52F5B290">
+                          <wp:inline distT="0" distB="0" distL="0" distR="0" wp14:anchorId="298D9F34" wp14:editId="39215F90">
                             <wp:extent cx="1713600" cy="1407600"/>
                             <wp:effectExtent l="0" t="0" r="1270" b="2540"/>
-                            <wp:docPr id="42" name="그림 42"/>
+                            <wp:docPr id="39" name="그림 39"/>
                             <wp:cNvGraphicFramePr>
                               <a:graphicFrameLocks xmlns:a="http://schemas.openxmlformats.org/drawingml/2006/main" noChangeAspect="1"/>
                             </wp:cNvGraphicFramePr>
@@ -3175,34 +2987,158 @@
                           </wp:inline>
                         </w:drawing>
                       </w:r>
+                      <w:r>
+                        <w:t xml:space="preserve"> </w:t>
+                      </w:r>
+                      <w:r>
+                        <w:rPr>
+                          <w:noProof/>
+                        </w:rPr>
+                        <w:drawing>
+                          <wp:inline distT="0" distB="0" distL="0" distR="0" wp14:anchorId="505BF0B4" wp14:editId="722DF79D">
+                            <wp:extent cx="1713600" cy="1407600"/>
+                            <wp:effectExtent l="0" t="0" r="1270" b="2540"/>
+                            <wp:docPr id="40" name="그림 40"/>
+                            <wp:cNvGraphicFramePr>
+                              <a:graphicFrameLocks xmlns:a="http://schemas.openxmlformats.org/drawingml/2006/main" noChangeAspect="1"/>
+                            </wp:cNvGraphicFramePr>
+                            <a:graphic xmlns:a="http://schemas.openxmlformats.org/drawingml/2006/main">
+                              <a:graphicData uri="http://schemas.openxmlformats.org/drawingml/2006/picture">
+                                <pic:pic xmlns:pic="http://schemas.openxmlformats.org/drawingml/2006/picture">
+                                  <pic:nvPicPr>
+                                    <pic:cNvPr id="1" name=""/>
+                                    <pic:cNvPicPr/>
+                                  </pic:nvPicPr>
+                                  <pic:blipFill>
+                                    <a:blip r:embed="rId15"/>
+                                    <a:stretch>
+                                      <a:fillRect/>
+                                    </a:stretch>
+                                  </pic:blipFill>
+                                  <pic:spPr>
+                                    <a:xfrm>
+                                      <a:off x="0" y="0"/>
+                                      <a:ext cx="1713600" cy="1407600"/>
+                                    </a:xfrm>
+                                    <a:prstGeom prst="rect">
+                                      <a:avLst/>
+                                    </a:prstGeom>
+                                  </pic:spPr>
+                                </pic:pic>
+                              </a:graphicData>
+                            </a:graphic>
+                          </wp:inline>
+                        </w:drawing>
+                      </w:r>
+                    </w:p>
+                    <w:p>
+                      <w:pPr>
+                        <w:jc w:val="center"/>
+                      </w:pPr>
+                      <w:r>
+                        <w:rPr>
+                          <w:noProof/>
+                        </w:rPr>
+                        <w:drawing>
+                          <wp:inline distT="0" distB="0" distL="0" distR="0" wp14:anchorId="68813426" wp14:editId="3FBA8838">
+                            <wp:extent cx="1713600" cy="1407600"/>
+                            <wp:effectExtent l="0" t="0" r="1270" b="2540"/>
+                            <wp:docPr id="43" name="그림 43"/>
+                            <wp:cNvGraphicFramePr>
+                              <a:graphicFrameLocks xmlns:a="http://schemas.openxmlformats.org/drawingml/2006/main" noChangeAspect="1"/>
+                            </wp:cNvGraphicFramePr>
+                            <a:graphic xmlns:a="http://schemas.openxmlformats.org/drawingml/2006/main">
+                              <a:graphicData uri="http://schemas.openxmlformats.org/drawingml/2006/picture">
+                                <pic:pic xmlns:pic="http://schemas.openxmlformats.org/drawingml/2006/picture">
+                                  <pic:nvPicPr>
+                                    <pic:cNvPr id="1" name=""/>
+                                    <pic:cNvPicPr/>
+                                  </pic:nvPicPr>
+                                  <pic:blipFill>
+                                    <a:blip r:embed="rId16"/>
+                                    <a:stretch>
+                                      <a:fillRect/>
+                                    </a:stretch>
+                                  </pic:blipFill>
+                                  <pic:spPr>
+                                    <a:xfrm>
+                                      <a:off x="0" y="0"/>
+                                      <a:ext cx="1713600" cy="1407600"/>
+                                    </a:xfrm>
+                                    <a:prstGeom prst="rect">
+                                      <a:avLst/>
+                                    </a:prstGeom>
+                                  </pic:spPr>
+                                </pic:pic>
+                              </a:graphicData>
+                            </a:graphic>
+                          </wp:inline>
+                        </w:drawing>
+                      </w:r>
+                      <w:r>
+                        <w:rPr>
+                          <w:rFonts w:hint="eastAsia"/>
+                        </w:rPr>
+                        <w:t xml:space="preserve"> </w:t>
+                      </w:r>
+                      <w:r>
+                        <w:rPr>
+                          <w:noProof/>
+                        </w:rPr>
+                        <w:drawing>
+                          <wp:inline distT="0" distB="0" distL="0" distR="0" wp14:anchorId="0F8EAC19" wp14:editId="1E1724F5">
+                            <wp:extent cx="1717200" cy="1411200"/>
+                            <wp:effectExtent l="0" t="0" r="0" b="0"/>
+                            <wp:docPr id="45" name="그림 45"/>
+                            <wp:cNvGraphicFramePr>
+                              <a:graphicFrameLocks xmlns:a="http://schemas.openxmlformats.org/drawingml/2006/main" noChangeAspect="1"/>
+                            </wp:cNvGraphicFramePr>
+                            <a:graphic xmlns:a="http://schemas.openxmlformats.org/drawingml/2006/main">
+                              <a:graphicData uri="http://schemas.openxmlformats.org/drawingml/2006/picture">
+                                <pic:pic xmlns:pic="http://schemas.openxmlformats.org/drawingml/2006/picture">
+                                  <pic:nvPicPr>
+                                    <pic:cNvPr id="1" name=""/>
+                                    <pic:cNvPicPr/>
+                                  </pic:nvPicPr>
+                                  <pic:blipFill>
+                                    <a:blip r:embed="rId17"/>
+                                    <a:stretch>
+                                      <a:fillRect/>
+                                    </a:stretch>
+                                  </pic:blipFill>
+                                  <pic:spPr>
+                                    <a:xfrm>
+                                      <a:off x="0" y="0"/>
+                                      <a:ext cx="1717200" cy="1411200"/>
+                                    </a:xfrm>
+                                    <a:prstGeom prst="rect">
+                                      <a:avLst/>
+                                    </a:prstGeom>
+                                  </pic:spPr>
+                                </pic:pic>
+                              </a:graphicData>
+                            </a:graphic>
+                          </wp:inline>
+                        </w:drawing>
+                      </w:r>
                     </w:p>
                     <w:p>
                       <w:pPr>
                         <w:pStyle w:val="ab"/>
                       </w:pPr>
-                      <w:bookmarkStart w:id="10" w:name="_Ref442728027"/>
+                      <w:bookmarkStart w:id="6" w:name="_Ref442728027"/>
                       <w:r>
                         <w:t xml:space="preserve">Figure </w:t>
                       </w:r>
-                      <w:r>
-                        <w:fldChar w:fldCharType="begin"/>
-                      </w:r>
-                      <w:r>
-                        <w:instrText xml:space="preserve"> SEQ Figure \* ARABIC </w:instrText>
-                      </w:r>
-                      <w:r>
-                        <w:fldChar w:fldCharType="separate"/>
-                      </w:r>
-                      <w:r>
-                        <w:rPr>
-                          <w:noProof/>
-                        </w:rPr>
-                        <w:t>4</w:t>
-                      </w:r>
-                      <w:r>
-                        <w:fldChar w:fldCharType="end"/>
-                      </w:r>
-                      <w:bookmarkEnd w:id="10"/>
+                      <w:fldSimple w:instr=" SEQ Figure \* ARABIC ">
+                        <w:r>
+                          <w:rPr>
+                            <w:noProof/>
+                          </w:rPr>
+                          <w:t>4</w:t>
+                        </w:r>
+                      </w:fldSimple>
+                      <w:bookmarkEnd w:id="6"/>
                       <w:r>
                         <w:t>.</w:t>
                       </w:r>
@@ -3699,8 +3635,8 @@
           <mc:Choice Requires="wps">
             <w:drawing>
               <wp:inline distT="0" distB="0" distL="0" distR="0" wp14:anchorId="0E99CA9C" wp14:editId="3CFE8A74">
-                <wp:extent cx="5752603" cy="6510337"/>
-                <wp:effectExtent l="0" t="0" r="635" b="5080"/>
+                <wp:extent cx="5752603" cy="6858000"/>
+                <wp:effectExtent l="0" t="0" r="635" b="0"/>
                 <wp:docPr id="8" name="텍스트 상자 2"/>
                 <wp:cNvGraphicFramePr>
                   <a:graphicFrameLocks xmlns:a="http://schemas.openxmlformats.org/drawingml/2006/main"/>
@@ -3714,7 +3650,7 @@
                       <wps:spPr bwMode="auto">
                         <a:xfrm>
                           <a:off x="0" y="0"/>
-                          <a:ext cx="5752603" cy="6510337"/>
+                          <a:ext cx="5752603" cy="6858000"/>
                         </a:xfrm>
                         <a:prstGeom prst="rect">
                           <a:avLst/>
@@ -3735,34 +3671,21 @@
                             <w:pPr>
                               <w:pStyle w:val="ab"/>
                             </w:pPr>
-                            <w:bookmarkStart w:id="11" w:name="_Ref442727929"/>
+                            <w:bookmarkStart w:id="7" w:name="_Ref442727929"/>
                             <w:r>
                               <w:t xml:space="preserve">Table </w:t>
                             </w:r>
-                            <w:r>
-                              <w:fldChar w:fldCharType="begin"/>
-                            </w:r>
-                            <w:r>
-                              <w:instrText xml:space="preserve"> SEQ Table \* ARABIC </w:instrText>
-                            </w:r>
-                            <w:r>
-                              <w:fldChar w:fldCharType="separate"/>
-                            </w:r>
-                            <w:r>
-                              <w:rPr>
-                                <w:noProof/>
-                              </w:rPr>
-                              <w:t>2</w:t>
-                            </w:r>
-                            <w:r>
-                              <w:fldChar w:fldCharType="end"/>
-                            </w:r>
-                            <w:bookmarkEnd w:id="11"/>
-                            <w:r>
-                              <w:t xml:space="preserve">. </w:t>
-                            </w:r>
-                            <w:r>
-                              <w:t xml:space="preserve">order </w:t>
+                            <w:fldSimple w:instr=" SEQ Table \* ARABIC ">
+                              <w:r>
+                                <w:rPr>
+                                  <w:noProof/>
+                                </w:rPr>
+                                <w:t>2</w:t>
+                              </w:r>
+                            </w:fldSimple>
+                            <w:bookmarkEnd w:id="7"/>
+                            <w:r>
+                              <w:t xml:space="preserve">. order </w:t>
                             </w:r>
                             <w:r>
                               <w:rPr>
@@ -4852,6 +4775,138 @@
                                   <w:pPr>
                                     <w:jc w:val="left"/>
                                     <w:rPr>
+                                      <w:rFonts w:hint="eastAsia"/>
+                                      <w:sz w:val="16"/>
+                                      <w:szCs w:val="16"/>
+                                    </w:rPr>
+                                  </w:pPr>
+                                  <w:r>
+                                    <w:rPr>
+                                      <w:rFonts w:hint="eastAsia"/>
+                                      <w:sz w:val="16"/>
+                                      <w:szCs w:val="16"/>
+                                    </w:rPr>
+                                    <w:t>T</w:t>
+                                  </w:r>
+                                  <w:r>
+                                    <w:rPr>
+                                      <w:sz w:val="16"/>
+                                      <w:szCs w:val="16"/>
+                                    </w:rPr>
+                                    <w:t>ransposed Bundle Duplicate</w:t>
+                                  </w:r>
+                                </w:p>
+                              </w:tc>
+                              <w:tc>
+                                <w:tcPr>
+                                  <w:tcW w:w="6662" w:type="dxa"/>
+                                </w:tcPr>
+                                <w:p>
+                                  <w:pPr>
+                                    <w:jc w:val="left"/>
+                                    <w:rPr>
+                                      <w:sz w:val="16"/>
+                                      <w:szCs w:val="16"/>
+                                    </w:rPr>
+                                  </w:pPr>
+                                  <w:r>
+                                    <w:rPr>
+                                      <w:sz w:val="16"/>
+                                      <w:szCs w:val="16"/>
+                                    </w:rPr>
+                                    <w:t xml:space="preserve">Copy the first connection’s weight to the second connection. </w:t>
+                                  </w:r>
+                                  <w:r>
+                                    <w:rPr>
+                                      <w:sz w:val="16"/>
+                                      <w:szCs w:val="16"/>
+                                    </w:rPr>
+                                    <w:t>The unit sizes of</w:t>
+                                  </w:r>
+                                  <w:r>
+                                    <w:rPr>
+                                      <w:sz w:val="16"/>
+                                      <w:szCs w:val="16"/>
+                                    </w:rPr>
+                                    <w:t xml:space="preserve"> </w:t>
+                                  </w:r>
+                                  <w:r>
+                                    <w:rPr>
+                                      <w:sz w:val="16"/>
+                                      <w:szCs w:val="16"/>
+                                      <w:u w:val="single"/>
+                                    </w:rPr>
+                                    <w:t>send and receive</w:t>
+                                  </w:r>
+                                  <w:r>
+                                    <w:rPr>
+                                      <w:sz w:val="16"/>
+                                      <w:szCs w:val="16"/>
+                                    </w:rPr>
+                                    <w:t xml:space="preserve"> layers </w:t>
+                                  </w:r>
+                                  <w:r>
+                                    <w:rPr>
+                                      <w:sz w:val="16"/>
+                                      <w:szCs w:val="16"/>
+                                    </w:rPr>
+                                    <w:t xml:space="preserve">of first connection </w:t>
+                                  </w:r>
+                                  <w:r>
+                                    <w:rPr>
+                                      <w:sz w:val="16"/>
+                                      <w:szCs w:val="16"/>
+                                    </w:rPr>
+                                    <w:t xml:space="preserve">have to be same </w:t>
+                                  </w:r>
+                                  <w:r>
+                                    <w:rPr>
+                                      <w:sz w:val="16"/>
+                                      <w:szCs w:val="16"/>
+                                    </w:rPr>
+                                    <w:t xml:space="preserve">the unit sizes of </w:t>
+                                  </w:r>
+                                  <w:r>
+                                    <w:rPr>
+                                      <w:sz w:val="16"/>
+                                      <w:szCs w:val="16"/>
+                                      <w:u w:val="single"/>
+                                    </w:rPr>
+                                    <w:t>receive and send</w:t>
+                                  </w:r>
+                                  <w:r>
+                                    <w:rPr>
+                                      <w:sz w:val="16"/>
+                                      <w:szCs w:val="16"/>
+                                    </w:rPr>
+                                    <w:t xml:space="preserve"> layers of second connection</w:t>
+                                  </w:r>
+                                  <w:r>
+                                    <w:rPr>
+                                      <w:sz w:val="16"/>
+                                      <w:szCs w:val="16"/>
+                                    </w:rPr>
+                                    <w:t>.</w:t>
+                                  </w:r>
+                                  <w:r>
+                                    <w:rPr>
+                                      <w:sz w:val="16"/>
+                                      <w:szCs w:val="16"/>
+                                    </w:rPr>
+                                    <w:t xml:space="preserve"> In short, the unit sizes have to be reversed.</w:t>
+                                  </w:r>
+                                </w:p>
+                              </w:tc>
+                            </w:tr>
+                            <w:tr>
+                              <w:tc>
+                                <w:tcPr>
+                                  <w:tcW w:w="2122" w:type="dxa"/>
+                                </w:tcPr>
+                                <w:p>
+                                  <w:pPr>
+                                    <w:jc w:val="left"/>
+                                    <w:rPr>
                                       <w:sz w:val="16"/>
                                       <w:szCs w:val="16"/>
                                     </w:rPr>
@@ -5578,41 +5633,28 @@
           </mc:Choice>
           <mc:Fallback>
             <w:pict>
-              <v:shape w14:anchorId="0E99CA9C" id="_x0000_s1031" type="#_x0000_t202" style="width:452.95pt;height:512.6pt;visibility:visible;mso-wrap-style:square;mso-left-percent:-10001;mso-top-percent:-10001;mso-position-horizontal:absolute;mso-position-horizontal-relative:char;mso-position-vertical:absolute;mso-position-vertical-relative:line;mso-left-percent:-10001;mso-top-percent:-10001;v-text-anchor:top" o:gfxdata="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" stroked="f">
+              <v:shape w14:anchorId="0E99CA9C" id="_x0000_s1031" type="#_x0000_t202" style="width:452.95pt;height:540pt;visibility:visible;mso-wrap-style:square;mso-left-percent:-10001;mso-top-percent:-10001;mso-position-horizontal:absolute;mso-position-horizontal-relative:char;mso-position-vertical:absolute;mso-position-vertical-relative:line;mso-left-percent:-10001;mso-top-percent:-10001;v-text-anchor:top" o:gfxdata="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" stroked="f">
                 <v:textbox>
                   <w:txbxContent>
                     <w:p>
                       <w:pPr>
                         <w:pStyle w:val="ab"/>
                       </w:pPr>
-                      <w:bookmarkStart w:id="12" w:name="_Ref442727929"/>
+                      <w:bookmarkStart w:id="8" w:name="_Ref442727929"/>
                       <w:r>
                         <w:t xml:space="preserve">Table </w:t>
                       </w:r>
-                      <w:r>
-                        <w:fldChar w:fldCharType="begin"/>
-                      </w:r>
-                      <w:r>
-                        <w:instrText xml:space="preserve"> SEQ Table \* ARABIC </w:instrText>
-                      </w:r>
-                      <w:r>
-                        <w:fldChar w:fldCharType="separate"/>
-                      </w:r>
-                      <w:r>
-                        <w:rPr>
-                          <w:noProof/>
-                        </w:rPr>
-                        <w:t>2</w:t>
-                      </w:r>
-                      <w:r>
-                        <w:fldChar w:fldCharType="end"/>
-                      </w:r>
-                      <w:bookmarkEnd w:id="12"/>
-                      <w:r>
-                        <w:t xml:space="preserve">. </w:t>
-                      </w:r>
-                      <w:r>
-                        <w:t xml:space="preserve">order </w:t>
+                      <w:fldSimple w:instr=" SEQ Table \* ARABIC ">
+                        <w:r>
+                          <w:rPr>
+                            <w:noProof/>
+                          </w:rPr>
+                          <w:t>2</w:t>
+                        </w:r>
+                      </w:fldSimple>
+                      <w:bookmarkEnd w:id="8"/>
+                      <w:r>
+                        <w:t xml:space="preserve">. order </w:t>
                       </w:r>
                       <w:r>
                         <w:rPr>
@@ -6702,6 +6744,138 @@
                             <w:pPr>
                               <w:jc w:val="left"/>
                               <w:rPr>
+                                <w:rFonts w:hint="eastAsia"/>
+                                <w:sz w:val="16"/>
+                                <w:szCs w:val="16"/>
+                              </w:rPr>
+                            </w:pPr>
+                            <w:r>
+                              <w:rPr>
+                                <w:rFonts w:hint="eastAsia"/>
+                                <w:sz w:val="16"/>
+                                <w:szCs w:val="16"/>
+                              </w:rPr>
+                              <w:t>T</w:t>
+                            </w:r>
+                            <w:r>
+                              <w:rPr>
+                                <w:sz w:val="16"/>
+                                <w:szCs w:val="16"/>
+                              </w:rPr>
+                              <w:t>ransposed Bundle Duplicate</w:t>
+                            </w:r>
+                          </w:p>
+                        </w:tc>
+                        <w:tc>
+                          <w:tcPr>
+                            <w:tcW w:w="6662" w:type="dxa"/>
+                          </w:tcPr>
+                          <w:p>
+                            <w:pPr>
+                              <w:jc w:val="left"/>
+                              <w:rPr>
+                                <w:sz w:val="16"/>
+                                <w:szCs w:val="16"/>
+                              </w:rPr>
+                            </w:pPr>
+                            <w:r>
+                              <w:rPr>
+                                <w:sz w:val="16"/>
+                                <w:szCs w:val="16"/>
+                              </w:rPr>
+                              <w:t xml:space="preserve">Copy the first connection’s weight to the second connection. </w:t>
+                            </w:r>
+                            <w:r>
+                              <w:rPr>
+                                <w:sz w:val="16"/>
+                                <w:szCs w:val="16"/>
+                              </w:rPr>
+                              <w:t>The unit sizes of</w:t>
+                            </w:r>
+                            <w:r>
+                              <w:rPr>
+                                <w:sz w:val="16"/>
+                                <w:szCs w:val="16"/>
+                              </w:rPr>
+                              <w:t xml:space="preserve"> </w:t>
+                            </w:r>
+                            <w:r>
+                              <w:rPr>
+                                <w:sz w:val="16"/>
+                                <w:szCs w:val="16"/>
+                                <w:u w:val="single"/>
+                              </w:rPr>
+                              <w:t>send and receive</w:t>
+                            </w:r>
+                            <w:r>
+                              <w:rPr>
+                                <w:sz w:val="16"/>
+                                <w:szCs w:val="16"/>
+                              </w:rPr>
+                              <w:t xml:space="preserve"> layers </w:t>
+                            </w:r>
+                            <w:r>
+                              <w:rPr>
+                                <w:sz w:val="16"/>
+                                <w:szCs w:val="16"/>
+                              </w:rPr>
+                              <w:t xml:space="preserve">of first connection </w:t>
+                            </w:r>
+                            <w:r>
+                              <w:rPr>
+                                <w:sz w:val="16"/>
+                                <w:szCs w:val="16"/>
+                              </w:rPr>
+                              <w:t xml:space="preserve">have to be same </w:t>
+                            </w:r>
+                            <w:r>
+                              <w:rPr>
+                                <w:sz w:val="16"/>
+                                <w:szCs w:val="16"/>
+                              </w:rPr>
+                              <w:t xml:space="preserve">the unit sizes of </w:t>
+                            </w:r>
+                            <w:r>
+                              <w:rPr>
+                                <w:sz w:val="16"/>
+                                <w:szCs w:val="16"/>
+                                <w:u w:val="single"/>
+                              </w:rPr>
+                              <w:t>receive and send</w:t>
+                            </w:r>
+                            <w:r>
+                              <w:rPr>
+                                <w:sz w:val="16"/>
+                                <w:szCs w:val="16"/>
+                              </w:rPr>
+                              <w:t xml:space="preserve"> layers of second connection</w:t>
+                            </w:r>
+                            <w:r>
+                              <w:rPr>
+                                <w:sz w:val="16"/>
+                                <w:szCs w:val="16"/>
+                              </w:rPr>
+                              <w:t>.</w:t>
+                            </w:r>
+                            <w:r>
+                              <w:rPr>
+                                <w:sz w:val="16"/>
+                                <w:szCs w:val="16"/>
+                              </w:rPr>
+                              <w:t xml:space="preserve"> In short, the unit sizes have to be reversed.</w:t>
+                            </w:r>
+                          </w:p>
+                        </w:tc>
+                      </w:tr>
+                      <w:tr>
+                        <w:tc>
+                          <w:tcPr>
+                            <w:tcW w:w="2122" w:type="dxa"/>
+                          </w:tcPr>
+                          <w:p>
+                            <w:pPr>
+                              <w:jc w:val="left"/>
+                              <w:rPr>
                                 <w:sz w:val="16"/>
                                 <w:szCs w:val="16"/>
                               </w:rPr>
@@ -7584,16 +7758,12 @@
         <w:pStyle w:val="2"/>
       </w:pPr>
       <w:r>
-        <w:lastRenderedPageBreak/>
         <w:t>Learning</w:t>
       </w:r>
     </w:p>
     <w:p>
       <w:pPr>
         <w:jc w:val="center"/>
-        <w:rPr>
-          <w:rFonts w:hint="eastAsia"/>
-        </w:rPr>
       </w:pPr>
       <w:r>
         <w:rPr>
@@ -7656,7 +7826,7 @@
                                           <pic:cNvPicPr/>
                                         </pic:nvPicPr>
                                         <pic:blipFill>
-                                          <a:blip r:embed="rId15"/>
+                                          <a:blip r:embed="rId18"/>
                                           <a:stretch>
                                             <a:fillRect/>
                                           </a:stretch>
@@ -7680,31 +7850,18 @@
                           <w:p>
                             <w:pPr>
                               <w:pStyle w:val="ab"/>
-                              <w:rPr>
-                                <w:rFonts w:hint="eastAsia"/>
-                              </w:rPr>
                             </w:pPr>
                             <w:r>
                               <w:t xml:space="preserve">Figure </w:t>
                             </w:r>
-                            <w:r>
-                              <w:fldChar w:fldCharType="begin"/>
-                            </w:r>
-                            <w:r>
-                              <w:instrText xml:space="preserve"> SEQ Figure \* ARABIC </w:instrText>
-                            </w:r>
-                            <w:r>
-                              <w:fldChar w:fldCharType="separate"/>
-                            </w:r>
-                            <w:r>
-                              <w:rPr>
-                                <w:noProof/>
-                              </w:rPr>
-                              <w:t>5</w:t>
-                            </w:r>
-                            <w:r>
-                              <w:fldChar w:fldCharType="end"/>
-                            </w:r>
+                            <w:fldSimple w:instr=" SEQ Figure \* ARABIC ">
+                              <w:r>
+                                <w:rPr>
+                                  <w:noProof/>
+                                </w:rPr>
+                                <w:t>5</w:t>
+                              </w:r>
+                            </w:fldSimple>
                             <w:r>
                               <w:t>. the learning window.</w:t>
                             </w:r>
@@ -7746,7 +7903,7 @@
                                     <pic:cNvPicPr/>
                                   </pic:nvPicPr>
                                   <pic:blipFill>
-                                    <a:blip r:embed="rId15"/>
+                                    <a:blip r:embed="rId19"/>
                                     <a:stretch>
                                       <a:fillRect/>
                                     </a:stretch>
@@ -7920,7 +8077,6 @@
       <w:pPr>
         <w:jc w:val="center"/>
         <w:rPr>
-          <w:rFonts w:hint="eastAsia"/>
           <w:b/>
         </w:rPr>
       </w:pPr>
@@ -7989,7 +8145,7 @@
                                           </pic:cNvPicPr>
                                         </pic:nvPicPr>
                                         <pic:blipFill>
-                                          <a:blip r:embed="rId16" cstate="print">
+                                          <a:blip r:embed="rId20" cstate="print">
                                             <a:extLst>
                                               <a:ext uri="{28A0092B-C50C-407E-A947-70E740481C1C}">
                                                 <a14:useLocalDpi xmlns:a14="http://schemas.microsoft.com/office/drawing/2010/main" val="0"/>
@@ -8021,33 +8177,20 @@
                           <w:p>
                             <w:pPr>
                               <w:pStyle w:val="ab"/>
-                              <w:rPr>
-                                <w:rFonts w:hint="eastAsia"/>
-                              </w:rPr>
                             </w:pPr>
-                            <w:bookmarkStart w:id="13" w:name="_Ref442726450"/>
+                            <w:bookmarkStart w:id="9" w:name="_Ref442726450"/>
                             <w:r>
                               <w:t xml:space="preserve">Figure </w:t>
                             </w:r>
-                            <w:r>
-                              <w:fldChar w:fldCharType="begin"/>
-                            </w:r>
-                            <w:r>
-                              <w:instrText xml:space="preserve"> SEQ Figure \* ARABIC </w:instrText>
-                            </w:r>
-                            <w:r>
-                              <w:fldChar w:fldCharType="separate"/>
-                            </w:r>
-                            <w:r>
-                              <w:rPr>
-                                <w:noProof/>
-                              </w:rPr>
-                              <w:t>6</w:t>
-                            </w:r>
-                            <w:r>
-                              <w:fldChar w:fldCharType="end"/>
-                            </w:r>
-                            <w:bookmarkEnd w:id="13"/>
+                            <w:fldSimple w:instr=" SEQ Figure \* ARABIC ">
+                              <w:r>
+                                <w:rPr>
+                                  <w:noProof/>
+                                </w:rPr>
+                                <w:t>6</w:t>
+                              </w:r>
+                            </w:fldSimple>
+                            <w:bookmarkEnd w:id="9"/>
                             <w:r>
                               <w:t>. examples the structure learning setup</w:t>
                             </w:r>
@@ -8092,7 +8235,7 @@
                                     </pic:cNvPicPr>
                                   </pic:nvPicPr>
                                   <pic:blipFill>
-                                    <a:blip r:embed="rId16" cstate="print">
+                                    <a:blip r:embed="rId21" cstate="print">
                                       <a:extLst>
                                         <a:ext uri="{28A0092B-C50C-407E-A947-70E740481C1C}">
                                           <a14:useLocalDpi xmlns:a14="http://schemas.microsoft.com/office/drawing/2010/main" val="0"/>
@@ -8202,13 +8345,14 @@
         <w:t>multi learn</w:t>
       </w:r>
       <w:r>
-        <w:t>ing sets. Each learning set mean a pair training and test information.</w:t>
+        <w:t xml:space="preserve">ing sets. Each learning set mean a pair training and test </w:t>
+      </w:r>
+      <w:r>
+        <w:lastRenderedPageBreak/>
+        <w:t>information.</w:t>
       </w:r>
       <w:r>
         <w:br/>
-      </w:r>
-      <w:r>
-        <w:lastRenderedPageBreak/>
         <w:t>In a</w:t>
       </w:r>
       <w:r>
@@ -8392,29 +8536,19 @@
                             <w:pPr>
                               <w:pStyle w:val="ab"/>
                             </w:pPr>
-                            <w:bookmarkStart w:id="15" w:name="_Ref442726531"/>
+                            <w:bookmarkStart w:id="10" w:name="_Ref442726531"/>
                             <w:r>
                               <w:t xml:space="preserve">Table </w:t>
                             </w:r>
-                            <w:r>
-                              <w:fldChar w:fldCharType="begin"/>
-                            </w:r>
-                            <w:r>
-                              <w:instrText xml:space="preserve"> SEQ Table \* ARABIC </w:instrText>
-                            </w:r>
-                            <w:r>
-                              <w:fldChar w:fldCharType="separate"/>
-                            </w:r>
-                            <w:r>
-                              <w:rPr>
-                                <w:noProof/>
-                              </w:rPr>
-                              <w:t>3</w:t>
-                            </w:r>
-                            <w:r>
-                              <w:fldChar w:fldCharType="end"/>
-                            </w:r>
-                            <w:bookmarkEnd w:id="15"/>
+                            <w:fldSimple w:instr=" SEQ Table \* ARABIC ">
+                              <w:r>
+                                <w:rPr>
+                                  <w:noProof/>
+                                </w:rPr>
+                                <w:t>3</w:t>
+                              </w:r>
+                            </w:fldSimple>
+                            <w:bookmarkEnd w:id="10"/>
                             <w:r>
                               <w:t>. t</w:t>
                             </w:r>
@@ -8746,29 +8880,19 @@
                       <w:pPr>
                         <w:pStyle w:val="ab"/>
                       </w:pPr>
-                      <w:bookmarkStart w:id="16" w:name="_Ref442726531"/>
+                      <w:bookmarkStart w:id="11" w:name="_Ref442726531"/>
                       <w:r>
                         <w:t xml:space="preserve">Table </w:t>
                       </w:r>
-                      <w:r>
-                        <w:fldChar w:fldCharType="begin"/>
-                      </w:r>
-                      <w:r>
-                        <w:instrText xml:space="preserve"> SEQ Table \* ARABIC </w:instrText>
-                      </w:r>
-                      <w:r>
-                        <w:fldChar w:fldCharType="separate"/>
-                      </w:r>
-                      <w:r>
-                        <w:rPr>
-                          <w:noProof/>
-                        </w:rPr>
-                        <w:t>3</w:t>
-                      </w:r>
-                      <w:r>
-                        <w:fldChar w:fldCharType="end"/>
-                      </w:r>
-                      <w:bookmarkEnd w:id="16"/>
+                      <w:fldSimple w:instr=" SEQ Table \* ARABIC ">
+                        <w:r>
+                          <w:rPr>
+                            <w:noProof/>
+                          </w:rPr>
+                          <w:t>3</w:t>
+                        </w:r>
+                      </w:fldSimple>
+                      <w:bookmarkEnd w:id="11"/>
                       <w:r>
                         <w:t>. t</w:t>
                       </w:r>
@@ -9297,29 +9421,19 @@
                             <w:pPr>
                               <w:pStyle w:val="ab"/>
                             </w:pPr>
-                            <w:bookmarkStart w:id="17" w:name="_Ref442726781"/>
+                            <w:bookmarkStart w:id="12" w:name="_Ref442726781"/>
                             <w:r>
                               <w:t xml:space="preserve">Table </w:t>
                             </w:r>
-                            <w:r>
-                              <w:fldChar w:fldCharType="begin"/>
-                            </w:r>
-                            <w:r>
-                              <w:instrText xml:space="preserve"> SEQ Table \* ARABIC </w:instrText>
-                            </w:r>
-                            <w:r>
-                              <w:fldChar w:fldCharType="separate"/>
-                            </w:r>
-                            <w:r>
-                              <w:rPr>
-                                <w:noProof/>
-                              </w:rPr>
-                              <w:t>4</w:t>
-                            </w:r>
-                            <w:r>
-                              <w:fldChar w:fldCharType="end"/>
-                            </w:r>
-                            <w:bookmarkEnd w:id="17"/>
+                            <w:fldSimple w:instr=" SEQ Table \* ARABIC ">
+                              <w:r>
+                                <w:rPr>
+                                  <w:noProof/>
+                                </w:rPr>
+                                <w:t>4</w:t>
+                              </w:r>
+                            </w:fldSimple>
+                            <w:bookmarkEnd w:id="12"/>
                             <w:r>
                               <w:t xml:space="preserve">. </w:t>
                             </w:r>
@@ -9604,29 +9718,19 @@
                       <w:pPr>
                         <w:pStyle w:val="ab"/>
                       </w:pPr>
-                      <w:bookmarkStart w:id="18" w:name="_Ref442726781"/>
+                      <w:bookmarkStart w:id="13" w:name="_Ref442726781"/>
                       <w:r>
                         <w:t xml:space="preserve">Table </w:t>
                       </w:r>
-                      <w:r>
-                        <w:fldChar w:fldCharType="begin"/>
-                      </w:r>
-                      <w:r>
-                        <w:instrText xml:space="preserve"> SEQ Table \* ARABIC </w:instrText>
-                      </w:r>
-                      <w:r>
-                        <w:fldChar w:fldCharType="separate"/>
-                      </w:r>
-                      <w:r>
-                        <w:rPr>
-                          <w:noProof/>
-                        </w:rPr>
-                        <w:t>4</w:t>
-                      </w:r>
-                      <w:r>
-                        <w:fldChar w:fldCharType="end"/>
-                      </w:r>
-                      <w:bookmarkEnd w:id="18"/>
+                      <w:fldSimple w:instr=" SEQ Table \* ARABIC ">
+                        <w:r>
+                          <w:rPr>
+                            <w:noProof/>
+                          </w:rPr>
+                          <w:t>4</w:t>
+                        </w:r>
+                      </w:fldSimple>
+                      <w:bookmarkEnd w:id="13"/>
                       <w:r>
                         <w:t xml:space="preserve">. </w:t>
                       </w:r>
@@ -9901,23 +10005,15 @@
       </w:r>
     </w:p>
     <w:p>
-      <w:pPr>
+      <w:r>
         <w:rPr>
           <w:rFonts w:hint="eastAsia"/>
         </w:rPr>
-      </w:pPr>
-      <w:r>
-        <w:rPr>
-          <w:rFonts w:hint="eastAsia"/>
-        </w:rPr>
+        <w:lastRenderedPageBreak/>
         <w:t>S</w:t>
       </w:r>
       <w:r>
-        <w:t xml:space="preserve">econd is that the matrix calculation restricts the SRN algorithm. Because context layer use the previous hidden </w:t>
-      </w:r>
-      <w:r>
-        <w:lastRenderedPageBreak/>
-        <w:t>layer’s activation, it makes a problem to change the matrix size. Therefo</w:t>
+        <w:t>econd is that the matrix calculation restricts the SRN algorithm. Because context layer use the previous hidden layer’s activation, it makes a problem to change the matrix size. Therefo</w:t>
       </w:r>
       <w:r>
         <w:t>re, the time stamp of all stimuli have to same in matrix calculation.</w:t>
@@ -10384,7 +10480,11 @@
         <w:t>.</w:t>
       </w:r>
       <w:r>
-        <w:t xml:space="preserve"> On the other hand, when user use the time-stamp, the x-axis is the time-stamp. In this case, each epoch becomes a line (right of </w:t>
+        <w:t xml:space="preserve"> On the other hand, when user use the time-stamp, the x-axis is the time-stamp. In this case, each epoch </w:t>
+      </w:r>
+      <w:r>
+        <w:lastRenderedPageBreak/>
+        <w:t xml:space="preserve">becomes a line (right of </w:t>
       </w:r>
       <w:r>
         <w:fldChar w:fldCharType="begin"/>
@@ -10416,7 +10516,6 @@
         <w:rPr>
           <w:noProof/>
         </w:rPr>
-        <w:lastRenderedPageBreak/>
         <mc:AlternateContent>
           <mc:Choice Requires="wps">
             <w:drawing>
@@ -10474,7 +10573,7 @@
                                           <pic:cNvPicPr/>
                                         </pic:nvPicPr>
                                         <pic:blipFill>
-                                          <a:blip r:embed="rId17"/>
+                                          <a:blip r:embed="rId22"/>
                                           <a:stretch>
                                             <a:fillRect/>
                                           </a:stretch>
@@ -10520,7 +10619,7 @@
                                           <pic:cNvPicPr/>
                                         </pic:nvPicPr>
                                         <pic:blipFill>
-                                          <a:blip r:embed="rId18"/>
+                                          <a:blip r:embed="rId23"/>
                                           <a:stretch>
                                             <a:fillRect/>
                                           </a:stretch>
@@ -10545,29 +10644,19 @@
                             <w:pPr>
                               <w:pStyle w:val="ab"/>
                             </w:pPr>
-                            <w:bookmarkStart w:id="19" w:name="_Ref442726916"/>
+                            <w:bookmarkStart w:id="14" w:name="_Ref442726916"/>
                             <w:r>
                               <w:t xml:space="preserve">Figure </w:t>
                             </w:r>
-                            <w:r>
-                              <w:fldChar w:fldCharType="begin"/>
-                            </w:r>
-                            <w:r>
-                              <w:instrText xml:space="preserve"> SEQ Figure \* ARABIC </w:instrText>
-                            </w:r>
-                            <w:r>
-                              <w:fldChar w:fldCharType="separate"/>
-                            </w:r>
-                            <w:r>
-                              <w:rPr>
-                                <w:noProof/>
-                              </w:rPr>
-                              <w:t>7</w:t>
-                            </w:r>
-                            <w:r>
-                              <w:fldChar w:fldCharType="end"/>
-                            </w:r>
-                            <w:bookmarkEnd w:id="19"/>
+                            <w:fldSimple w:instr=" SEQ Figure \* ARABIC ">
+                              <w:r>
+                                <w:rPr>
+                                  <w:noProof/>
+                                </w:rPr>
+                                <w:t>7</w:t>
+                              </w:r>
+                            </w:fldSimple>
+                            <w:bookmarkEnd w:id="14"/>
                             <w:r>
                               <w:t>. the graph display in training.</w:t>
                             </w:r>
@@ -10609,7 +10698,7 @@
                                     <pic:cNvPicPr/>
                                   </pic:nvPicPr>
                                   <pic:blipFill>
-                                    <a:blip r:embed="rId17"/>
+                                    <a:blip r:embed="rId24"/>
                                     <a:stretch>
                                       <a:fillRect/>
                                     </a:stretch>
@@ -10655,7 +10744,7 @@
                                     <pic:cNvPicPr/>
                                   </pic:nvPicPr>
                                   <pic:blipFill>
-                                    <a:blip r:embed="rId18"/>
+                                    <a:blip r:embed="rId25"/>
                                     <a:stretch>
                                       <a:fillRect/>
                                     </a:stretch>
@@ -10849,7 +10938,7 @@
                                           <pic:cNvPicPr/>
                                         </pic:nvPicPr>
                                         <pic:blipFill>
-                                          <a:blip r:embed="rId19"/>
+                                          <a:blip r:embed="rId26"/>
                                           <a:stretch>
                                             <a:fillRect/>
                                           </a:stretch>
@@ -10895,7 +10984,7 @@
                                           <pic:cNvPicPr/>
                                         </pic:nvPicPr>
                                         <pic:blipFill>
-                                          <a:blip r:embed="rId20"/>
+                                          <a:blip r:embed="rId27"/>
                                           <a:stretch>
                                             <a:fillRect/>
                                           </a:stretch>
@@ -10923,24 +11012,14 @@
                             <w:r>
                               <w:t xml:space="preserve">Figure </w:t>
                             </w:r>
-                            <w:r>
-                              <w:fldChar w:fldCharType="begin"/>
-                            </w:r>
-                            <w:r>
-                              <w:instrText xml:space="preserve"> SEQ Figure \* ARABIC </w:instrText>
-                            </w:r>
-                            <w:r>
-                              <w:fldChar w:fldCharType="separate"/>
-                            </w:r>
-                            <w:r>
-                              <w:rPr>
-                                <w:noProof/>
-                              </w:rPr>
-                              <w:t>8</w:t>
-                            </w:r>
-                            <w:r>
-                              <w:fldChar w:fldCharType="end"/>
-                            </w:r>
+                            <w:fldSimple w:instr=" SEQ Figure \* ARABIC ">
+                              <w:r>
+                                <w:rPr>
+                                  <w:noProof/>
+                                </w:rPr>
+                                <w:t>8</w:t>
+                              </w:r>
+                            </w:fldSimple>
                             <w:r>
                               <w:t>. the batch mode windows.</w:t>
                             </w:r>
@@ -10982,7 +11061,7 @@
                                     <pic:cNvPicPr/>
                                   </pic:nvPicPr>
                                   <pic:blipFill>
-                                    <a:blip r:embed="rId19"/>
+                                    <a:blip r:embed="rId28"/>
                                     <a:stretch>
                                       <a:fillRect/>
                                     </a:stretch>
@@ -11028,7 +11107,7 @@
                                     <pic:cNvPicPr/>
                                   </pic:nvPicPr>
                                   <pic:blipFill>
-                                    <a:blip r:embed="rId20"/>
+                                    <a:blip r:embed="rId29"/>
                                     <a:stretch>
                                       <a:fillRect/>
                                     </a:stretch>
@@ -11257,43 +11336,21 @@
                             <w:pPr>
                               <w:pStyle w:val="ab"/>
                             </w:pPr>
-                            <w:bookmarkStart w:id="21" w:name="_Ref442727552"/>
+                            <w:bookmarkStart w:id="15" w:name="_Ref442727552"/>
                             <w:r>
                               <w:t xml:space="preserve">Table </w:t>
                             </w:r>
-                            <w:r>
-                              <w:fldChar w:fldCharType="begin"/>
-                            </w:r>
-                            <w:r>
-                              <w:instrText xml:space="preserve"> SEQ Table \* ARABIC </w:instrText>
-                            </w:r>
-                            <w:r>
-                              <w:fldChar w:fldCharType="separate"/>
-                            </w:r>
-                            <w:r>
-                              <w:rPr>
-                                <w:noProof/>
-                              </w:rPr>
-                              <w:t>5</w:t>
-                            </w:r>
-                            <w:r>
-                              <w:fldChar w:fldCharType="end"/>
-                            </w:r>
-                            <w:bookmarkEnd w:id="21"/>
-                            <w:r>
-                              <w:t xml:space="preserve">. </w:t>
-                            </w:r>
-                            <w:r>
-                              <w:t xml:space="preserve">the </w:t>
-                            </w:r>
-                            <w:r>
-                              <w:t xml:space="preserve">types </w:t>
-                            </w:r>
-                            <w:r>
-                              <w:t>and content</w:t>
-                            </w:r>
-                            <w:r>
-                              <w:t>s of result files.</w:t>
+                            <w:fldSimple w:instr=" SEQ Table \* ARABIC ">
+                              <w:r>
+                                <w:rPr>
+                                  <w:noProof/>
+                                </w:rPr>
+                                <w:t>5</w:t>
+                              </w:r>
+                            </w:fldSimple>
+                            <w:bookmarkEnd w:id="15"/>
+                            <w:r>
+                              <w:t>. the types and contents of result files.</w:t>
                             </w:r>
                           </w:p>
                           <w:tbl>
@@ -12565,13 +12622,7 @@
                               </w:tc>
                             </w:tr>
                           </w:tbl>
-                          <w:p>
-                            <w:pPr>
-                              <w:rPr>
-                                <w:rFonts w:hint="eastAsia"/>
-                              </w:rPr>
-                            </w:pPr>
-                          </w:p>
+                          <w:p/>
                         </w:txbxContent>
                       </wps:txbx>
                       <wps:bodyPr rot="0" vert="horz" wrap="square" lIns="91440" tIns="45720" rIns="91440" bIns="45720" anchor="t" anchorCtr="0">
@@ -12592,43 +12643,21 @@
                       <w:pPr>
                         <w:pStyle w:val="ab"/>
                       </w:pPr>
-                      <w:bookmarkStart w:id="22" w:name="_Ref442727552"/>
+                      <w:bookmarkStart w:id="16" w:name="_Ref442727552"/>
                       <w:r>
                         <w:t xml:space="preserve">Table </w:t>
                       </w:r>
-                      <w:r>
-                        <w:fldChar w:fldCharType="begin"/>
-                      </w:r>
-                      <w:r>
-                        <w:instrText xml:space="preserve"> SEQ Table \* ARABIC </w:instrText>
-                      </w:r>
-                      <w:r>
-                        <w:fldChar w:fldCharType="separate"/>
-                      </w:r>
-                      <w:r>
-                        <w:rPr>
-                          <w:noProof/>
-                        </w:rPr>
-                        <w:t>5</w:t>
-                      </w:r>
-                      <w:r>
-                        <w:fldChar w:fldCharType="end"/>
-                      </w:r>
-                      <w:bookmarkEnd w:id="22"/>
-                      <w:r>
-                        <w:t xml:space="preserve">. </w:t>
-                      </w:r>
-                      <w:r>
-                        <w:t xml:space="preserve">the </w:t>
-                      </w:r>
-                      <w:r>
-                        <w:t xml:space="preserve">types </w:t>
-                      </w:r>
-                      <w:r>
-                        <w:t>and content</w:t>
-                      </w:r>
-                      <w:r>
-                        <w:t>s of result files.</w:t>
+                      <w:fldSimple w:instr=" SEQ Table \* ARABIC ">
+                        <w:r>
+                          <w:rPr>
+                            <w:noProof/>
+                          </w:rPr>
+                          <w:t>5</w:t>
+                        </w:r>
+                      </w:fldSimple>
+                      <w:bookmarkEnd w:id="16"/>
+                      <w:r>
+                        <w:t>. the types and contents of result files.</w:t>
                       </w:r>
                     </w:p>
                     <w:tbl>
@@ -13900,13 +13929,7 @@
                         </w:tc>
                       </w:tr>
                     </w:tbl>
-                    <w:p>
-                      <w:pPr>
-                        <w:rPr>
-                          <w:rFonts w:hint="eastAsia"/>
-                        </w:rPr>
-                      </w:pPr>
-                    </w:p>
+                    <w:p/>
                   </w:txbxContent>
                 </v:textbox>
                 <w10:anchorlock/>
@@ -14249,29 +14272,19 @@
                                 <w:szCs w:val="14"/>
                               </w:rPr>
                             </w:pPr>
-                            <w:bookmarkStart w:id="23" w:name="_Ref442727809"/>
+                            <w:bookmarkStart w:id="17" w:name="_Ref442727809"/>
                             <w:r>
                               <w:t xml:space="preserve">Table </w:t>
                             </w:r>
-                            <w:r>
-                              <w:fldChar w:fldCharType="begin"/>
-                            </w:r>
-                            <w:r>
-                              <w:instrText xml:space="preserve"> SEQ Table \* ARABIC </w:instrText>
-                            </w:r>
-                            <w:r>
-                              <w:fldChar w:fldCharType="separate"/>
-                            </w:r>
-                            <w:r>
-                              <w:rPr>
-                                <w:noProof/>
-                              </w:rPr>
-                              <w:t>6</w:t>
-                            </w:r>
-                            <w:r>
-                              <w:fldChar w:fldCharType="end"/>
-                            </w:r>
-                            <w:bookmarkEnd w:id="23"/>
+                            <w:fldSimple w:instr=" SEQ Table \* ARABIC ">
+                              <w:r>
+                                <w:rPr>
+                                  <w:noProof/>
+                                </w:rPr>
+                                <w:t>6</w:t>
+                              </w:r>
+                            </w:fldSimple>
+                            <w:bookmarkEnd w:id="17"/>
                             <w:r>
                               <w:t>. the pseudo-code of basic back-propagation algorithm.</w:t>
                             </w:r>
@@ -15324,37 +15337,21 @@
                                 <w:szCs w:val="14"/>
                               </w:rPr>
                             </w:pPr>
-                            <w:bookmarkStart w:id="25" w:name="_Ref442727825"/>
+                            <w:bookmarkStart w:id="18" w:name="_Ref442727825"/>
                             <w:r>
                               <w:t xml:space="preserve">Table </w:t>
                             </w:r>
-                            <w:r>
-                              <w:fldChar w:fldCharType="begin"/>
-                            </w:r>
-                            <w:r>
-                              <w:instrText xml:space="preserve"> SEQ Table \* ARABIC </w:instrText>
-                            </w:r>
-                            <w:r>
-                              <w:fldChar w:fldCharType="separate"/>
-                            </w:r>
-                            <w:r>
-                              <w:rPr>
-                                <w:noProof/>
-                              </w:rPr>
-                              <w:t>7</w:t>
-                            </w:r>
-                            <w:r>
-                              <w:fldChar w:fldCharType="end"/>
-                            </w:r>
-                            <w:bookmarkEnd w:id="25"/>
-                            <w:r>
-                              <w:t>.</w:t>
-                            </w:r>
-                            <w:r>
-                              <w:t xml:space="preserve"> the pseudo-code of </w:t>
-                            </w:r>
-                            <w:r>
-                              <w:t>simple recurrent network</w:t>
+                            <w:fldSimple w:instr=" SEQ Table \* ARABIC ">
+                              <w:r>
+                                <w:rPr>
+                                  <w:noProof/>
+                                </w:rPr>
+                                <w:t>7</w:t>
+                              </w:r>
+                            </w:fldSimple>
+                            <w:bookmarkEnd w:id="18"/>
+                            <w:r>
+                              <w:t>. the pseudo-code of simple recurrent network</w:t>
                             </w:r>
                             <w:r>
                               <w:t xml:space="preserve"> (Elman network)</w:t>
@@ -16740,40 +16737,21 @@
                                 <w:szCs w:val="14"/>
                               </w:rPr>
                             </w:pPr>
-                            <w:bookmarkStart w:id="27" w:name="_Ref442727827"/>
+                            <w:bookmarkStart w:id="19" w:name="_Ref442727827"/>
                             <w:r>
                               <w:t xml:space="preserve">Table </w:t>
                             </w:r>
-                            <w:r>
-                              <w:fldChar w:fldCharType="begin"/>
-                            </w:r>
-                            <w:r>
-                              <w:instrText xml:space="preserve"> SEQ Table \* ARABIC </w:instrText>
-                            </w:r>
-                            <w:r>
-                              <w:fldChar w:fldCharType="separate"/>
-                            </w:r>
-                            <w:r>
-                              <w:rPr>
-                                <w:noProof/>
-                              </w:rPr>
-                              <w:t>8</w:t>
-                            </w:r>
-                            <w:r>
-                              <w:fldChar w:fldCharType="end"/>
-                            </w:r>
-                            <w:bookmarkEnd w:id="27"/>
-                            <w:r>
-                              <w:t xml:space="preserve">. </w:t>
-                            </w:r>
-                            <w:r>
-                              <w:t xml:space="preserve">the pseudo-code of </w:t>
-                            </w:r>
-                            <w:r>
-                              <w:t xml:space="preserve">back-propagation through time </w:t>
-                            </w:r>
-                            <w:r>
-                              <w:t>algorithm.</w:t>
+                            <w:fldSimple w:instr=" SEQ Table \* ARABIC ">
+                              <w:r>
+                                <w:rPr>
+                                  <w:noProof/>
+                                </w:rPr>
+                                <w:t>8</w:t>
+                              </w:r>
+                            </w:fldSimple>
+                            <w:bookmarkEnd w:id="19"/>
+                            <w:r>
+                              <w:t>. the pseudo-code of back-propagation through time algorithm.</w:t>
                             </w:r>
                           </w:p>
                           <w:p>
@@ -28775,6 +28753,12 @@
                               </w:rPr>
                               <w:t>Weight</w:t>
                             </w:r>
+                            <w:r>
+                              <w:rPr>
+                                <w:szCs w:val="20"/>
+                              </w:rPr>
+                              <w:t>;</w:t>
+                            </w:r>
                           </w:p>
                         </w:txbxContent>
                       </wps:txbx>
@@ -28855,6 +28839,269 @@
                         </w:rPr>
                         <w:t>Weight</w:t>
                       </w:r>
+                      <w:r>
+                        <w:rPr>
+                          <w:szCs w:val="20"/>
+                        </w:rPr>
+                        <w:t>;</w:t>
+                      </w:r>
+                    </w:p>
+                  </w:txbxContent>
+                </v:textbox>
+                <w10:anchorlock/>
+              </v:shape>
+            </w:pict>
+          </mc:Fallback>
+        </mc:AlternateContent>
+      </w:r>
+    </w:p>
+    <w:p>
+      <w:pPr>
+        <w:pStyle w:val="3"/>
+      </w:pPr>
+      <w:r>
+        <w:t xml:space="preserve">Transposed </w:t>
+      </w:r>
+      <w:r>
+        <w:t>Bundle Duplicate</w:t>
+      </w:r>
+    </w:p>
+    <w:p>
+      <w:r>
+        <w:rPr>
+          <w:rFonts w:hint="eastAsia"/>
+        </w:rPr>
+        <w:t xml:space="preserve">Copy </w:t>
+      </w:r>
+      <w:r>
+        <w:t xml:space="preserve">the transposed weight of </w:t>
+      </w:r>
+      <w:r>
+        <w:rPr>
+          <w:rFonts w:hint="eastAsia"/>
+        </w:rPr>
+        <w:t xml:space="preserve">the first </w:t>
+      </w:r>
+      <w:r>
+        <w:t>connection’s weight to the second connection.</w:t>
+      </w:r>
+    </w:p>
+    <w:p>
+      <w:r>
+        <w:rPr>
+          <w:noProof/>
+        </w:rPr>
+        <mc:AlternateContent>
+          <mc:Choice Requires="wps">
+            <w:drawing>
+              <wp:inline distT="0" distB="0" distL="0" distR="0" wp14:anchorId="69AD6E92" wp14:editId="3D77C4BC">
+                <wp:extent cx="5609816" cy="1386000"/>
+                <wp:effectExtent l="0" t="0" r="10160" b="12065"/>
+                <wp:docPr id="46" name="텍스트 상자 2"/>
+                <wp:cNvGraphicFramePr>
+                  <a:graphicFrameLocks xmlns:a="http://schemas.openxmlformats.org/drawingml/2006/main"/>
+                </wp:cNvGraphicFramePr>
+                <a:graphic xmlns:a="http://schemas.openxmlformats.org/drawingml/2006/main">
+                  <a:graphicData uri="http://schemas.microsoft.com/office/word/2010/wordprocessingShape">
+                    <wps:wsp>
+                      <wps:cNvSpPr txBox="1">
+                        <a:spLocks noChangeArrowheads="1"/>
+                      </wps:cNvSpPr>
+                      <wps:spPr bwMode="auto">
+                        <a:xfrm>
+                          <a:off x="0" y="0"/>
+                          <a:ext cx="5609816" cy="1386000"/>
+                        </a:xfrm>
+                        <a:prstGeom prst="rect">
+                          <a:avLst/>
+                        </a:prstGeom>
+                        <a:solidFill>
+                          <a:srgbClr val="FFFFFF"/>
+                        </a:solidFill>
+                        <a:ln w="9525">
+                          <a:solidFill>
+                            <a:srgbClr val="000000"/>
+                          </a:solidFill>
+                          <a:miter lim="800000"/>
+                          <a:headEnd/>
+                          <a:tailEnd/>
+                        </a:ln>
+                      </wps:spPr>
+                      <wps:txbx>
+                        <w:txbxContent>
+                          <w:p>
+                            <w:pPr>
+                              <w:pStyle w:val="aa"/>
+                              <w:rPr>
+                                <w:szCs w:val="20"/>
+                              </w:rPr>
+                            </w:pPr>
+                            <w:r>
+                              <w:rPr>
+                                <w:szCs w:val="20"/>
+                              </w:rPr>
+                              <w:t>Connection</w:t>
+                            </w:r>
+                            <w:r>
+                              <w:rPr>
+                                <w:szCs w:val="20"/>
+                                <w:vertAlign w:val="subscript"/>
+                              </w:rPr>
+                              <w:t>2</w:t>
+                            </w:r>
+                            <w:r>
+                              <w:rPr>
+                                <w:szCs w:val="20"/>
+                              </w:rPr>
+                              <w:t>_</w:t>
+                            </w:r>
+                            <w:r>
+                              <w:rPr>
+                                <w:szCs w:val="20"/>
+                              </w:rPr>
+                              <w:t>Weight</w:t>
+                            </w:r>
+                            <w:r>
+                              <w:rPr>
+                                <w:szCs w:val="20"/>
+                              </w:rPr>
+                              <w:t xml:space="preserve"> = </w:t>
+                            </w:r>
+                            <w:r>
+                              <w:rPr>
+                                <w:szCs w:val="20"/>
+                              </w:rPr>
+                              <w:t>Connection</w:t>
+                            </w:r>
+                            <w:r>
+                              <w:rPr>
+                                <w:szCs w:val="20"/>
+                                <w:vertAlign w:val="subscript"/>
+                              </w:rPr>
+                              <w:t>1</w:t>
+                            </w:r>
+                            <w:r>
+                              <w:rPr>
+                                <w:szCs w:val="20"/>
+                              </w:rPr>
+                              <w:t>_</w:t>
+                            </w:r>
+                            <w:r>
+                              <w:rPr>
+                                <w:szCs w:val="20"/>
+                              </w:rPr>
+                              <w:t>Weight</w:t>
+                            </w:r>
+                            <w:r>
+                              <w:rPr>
+                                <w:szCs w:val="20"/>
+                                <w:vertAlign w:val="superscript"/>
+                              </w:rPr>
+                              <w:t>T</w:t>
+                            </w:r>
+                            <w:bookmarkStart w:id="20" w:name="_GoBack"/>
+                            <w:r>
+                              <w:rPr>
+                                <w:szCs w:val="20"/>
+                              </w:rPr>
+                              <w:t>;</w:t>
+                            </w:r>
+                            <w:bookmarkEnd w:id="20"/>
+                          </w:p>
+                        </w:txbxContent>
+                      </wps:txbx>
+                      <wps:bodyPr rot="0" vert="horz" wrap="square" lIns="91440" tIns="45720" rIns="91440" bIns="45720" anchor="t" anchorCtr="0">
+                        <a:spAutoFit/>
+                      </wps:bodyPr>
+                    </wps:wsp>
+                  </a:graphicData>
+                </a:graphic>
+              </wp:inline>
+            </w:drawing>
+          </mc:Choice>
+          <mc:Fallback>
+            <w:pict>
+              <v:shape w14:anchorId="69AD6E92" id="_x0000_s1064" type="#_x0000_t202" style="width:441.7pt;height:109.15pt;visibility:visible;mso-wrap-style:square;mso-left-percent:-10001;mso-top-percent:-10001;mso-position-horizontal:absolute;mso-position-horizontal-relative:char;mso-position-vertical:absolute;mso-position-vertical-relative:line;mso-left-percent:-10001;mso-top-percent:-10001;v-text-anchor:top" o:gfxdata="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">
+                <v:textbox style="mso-fit-shape-to-text:t">
+                  <w:txbxContent>
+                    <w:p>
+                      <w:pPr>
+                        <w:pStyle w:val="aa"/>
+                        <w:rPr>
+                          <w:szCs w:val="20"/>
+                        </w:rPr>
+                      </w:pPr>
+                      <w:r>
+                        <w:rPr>
+                          <w:szCs w:val="20"/>
+                        </w:rPr>
+                        <w:t>Connection</w:t>
+                      </w:r>
+                      <w:r>
+                        <w:rPr>
+                          <w:szCs w:val="20"/>
+                          <w:vertAlign w:val="subscript"/>
+                        </w:rPr>
+                        <w:t>2</w:t>
+                      </w:r>
+                      <w:r>
+                        <w:rPr>
+                          <w:szCs w:val="20"/>
+                        </w:rPr>
+                        <w:t>_</w:t>
+                      </w:r>
+                      <w:r>
+                        <w:rPr>
+                          <w:szCs w:val="20"/>
+                        </w:rPr>
+                        <w:t>Weight</w:t>
+                      </w:r>
+                      <w:r>
+                        <w:rPr>
+                          <w:szCs w:val="20"/>
+                        </w:rPr>
+                        <w:t xml:space="preserve"> = </w:t>
+                      </w:r>
+                      <w:r>
+                        <w:rPr>
+                          <w:szCs w:val="20"/>
+                        </w:rPr>
+                        <w:t>Connection</w:t>
+                      </w:r>
+                      <w:r>
+                        <w:rPr>
+                          <w:szCs w:val="20"/>
+                          <w:vertAlign w:val="subscript"/>
+                        </w:rPr>
+                        <w:t>1</w:t>
+                      </w:r>
+                      <w:r>
+                        <w:rPr>
+                          <w:szCs w:val="20"/>
+                        </w:rPr>
+                        <w:t>_</w:t>
+                      </w:r>
+                      <w:r>
+                        <w:rPr>
+                          <w:szCs w:val="20"/>
+                        </w:rPr>
+                        <w:t>Weight</w:t>
+                      </w:r>
+                      <w:r>
+                        <w:rPr>
+                          <w:szCs w:val="20"/>
+                          <w:vertAlign w:val="superscript"/>
+                        </w:rPr>
+                        <w:t>T</w:t>
+                      </w:r>
+                      <w:bookmarkStart w:id="21" w:name="_GoBack"/>
+                      <w:r>
+                        <w:rPr>
+                          <w:szCs w:val="20"/>
+                        </w:rPr>
+                        <w:t>;</w:t>
+                      </w:r>
+                      <w:bookmarkEnd w:id="21"/>
                     </w:p>
                   </w:txbxContent>
                 </v:textbox>
@@ -30902,6 +31149,1161 @@
 </c:chartSpace>
 </file>
 
+<file path=word/charts/chart10.xml><?xml version="1.0" encoding="utf-8"?>
+<c:chartSpace xmlns:c="http://schemas.openxmlformats.org/drawingml/2006/chart" xmlns:a="http://schemas.openxmlformats.org/drawingml/2006/main" xmlns:r="http://schemas.openxmlformats.org/officeDocument/2006/relationships" xmlns:c16r2="http://schemas.microsoft.com/office/drawing/2015/06/chart">
+  <c:date1904 val="0"/>
+  <c:lang val="ko-KR"/>
+  <c:roundedCorners val="0"/>
+  <mc:AlternateContent xmlns:mc="http://schemas.openxmlformats.org/markup-compatibility/2006">
+    <mc:Choice xmlns:c14="http://schemas.microsoft.com/office/drawing/2007/8/2/chart" Requires="c14">
+      <c14:style val="102"/>
+    </mc:Choice>
+    <mc:Fallback>
+      <c:style val="2"/>
+    </mc:Fallback>
+  </mc:AlternateContent>
+  <c:chart>
+    <c:title>
+      <c:tx>
+        <c:rich>
+          <a:bodyPr rot="0" spcFirstLastPara="1" vertOverflow="ellipsis" vert="horz" wrap="square" anchor="ctr" anchorCtr="1"/>
+          <a:lstStyle/>
+          <a:p>
+            <a:pPr>
+              <a:defRPr sz="480" b="0" i="0" u="none" strike="noStrike" kern="1200" spc="0" baseline="0">
+                <a:solidFill>
+                  <a:schemeClr val="tx1">
+                    <a:lumMod val="65000"/>
+                    <a:lumOff val="35000"/>
+                  </a:schemeClr>
+                </a:solidFill>
+                <a:latin typeface="+mn-lt"/>
+                <a:ea typeface="+mn-ea"/>
+                <a:cs typeface="+mn-cs"/>
+              </a:defRPr>
+            </a:pPr>
+            <a:r>
+              <a:rPr lang="en-US"/>
+              <a:t>Momentum Difference in Sigmoid</a:t>
+            </a:r>
+            <a:endParaRPr lang="ko-KR"/>
+          </a:p>
+        </c:rich>
+      </c:tx>
+      <c:overlay val="0"/>
+      <c:spPr>
+        <a:noFill/>
+        <a:ln>
+          <a:noFill/>
+        </a:ln>
+        <a:effectLst/>
+      </c:spPr>
+      <c:txPr>
+        <a:bodyPr rot="0" spcFirstLastPara="1" vertOverflow="ellipsis" vert="horz" wrap="square" anchor="ctr" anchorCtr="1"/>
+        <a:lstStyle/>
+        <a:p>
+          <a:pPr>
+            <a:defRPr sz="480" b="0" i="0" u="none" strike="noStrike" kern="1200" spc="0" baseline="0">
+              <a:solidFill>
+                <a:schemeClr val="tx1">
+                  <a:lumMod val="65000"/>
+                  <a:lumOff val="35000"/>
+                </a:schemeClr>
+              </a:solidFill>
+              <a:latin typeface="+mn-lt"/>
+              <a:ea typeface="+mn-ea"/>
+              <a:cs typeface="+mn-cs"/>
+            </a:defRPr>
+          </a:pPr>
+          <a:endParaRPr lang="ko-KR"/>
+        </a:p>
+      </c:txPr>
+    </c:title>
+    <c:autoTitleDeleted val="0"/>
+    <c:plotArea>
+      <c:layout/>
+      <c:lineChart>
+        <c:grouping val="standard"/>
+        <c:varyColors val="0"/>
+        <c:ser>
+          <c:idx val="0"/>
+          <c:order val="0"/>
+          <c:tx>
+            <c:strRef>
+              <c:f>Sheet1!$B$1</c:f>
+              <c:strCache>
+                <c:ptCount val="1"/>
+                <c:pt idx="0">
+                  <c:v>0.1</c:v>
+                </c:pt>
+              </c:strCache>
+            </c:strRef>
+          </c:tx>
+          <c:spPr>
+            <a:ln w="12700" cap="rnd">
+              <a:solidFill>
+                <a:schemeClr val="accent1"/>
+              </a:solidFill>
+              <a:round/>
+            </a:ln>
+            <a:effectLst/>
+          </c:spPr>
+          <c:marker>
+            <c:symbol val="none"/>
+          </c:marker>
+          <c:cat>
+            <c:numRef>
+              <c:f>Sheet1!$A$2:$A$22</c:f>
+              <c:numCache>
+                <c:formatCode>General</c:formatCode>
+                <c:ptCount val="21"/>
+                <c:pt idx="0">
+                  <c:v>-5</c:v>
+                </c:pt>
+                <c:pt idx="1">
+                  <c:v>-4.5</c:v>
+                </c:pt>
+                <c:pt idx="2">
+                  <c:v>-4</c:v>
+                </c:pt>
+                <c:pt idx="3">
+                  <c:v>-3.5</c:v>
+                </c:pt>
+                <c:pt idx="4">
+                  <c:v>-3</c:v>
+                </c:pt>
+                <c:pt idx="5">
+                  <c:v>-2.5</c:v>
+                </c:pt>
+                <c:pt idx="6">
+                  <c:v>-2</c:v>
+                </c:pt>
+                <c:pt idx="7">
+                  <c:v>-1.5</c:v>
+                </c:pt>
+                <c:pt idx="8">
+                  <c:v>-1</c:v>
+                </c:pt>
+                <c:pt idx="9">
+                  <c:v>-0.5</c:v>
+                </c:pt>
+                <c:pt idx="10">
+                  <c:v>0</c:v>
+                </c:pt>
+                <c:pt idx="11">
+                  <c:v>0.5</c:v>
+                </c:pt>
+                <c:pt idx="12">
+                  <c:v>1</c:v>
+                </c:pt>
+                <c:pt idx="13">
+                  <c:v>1.5</c:v>
+                </c:pt>
+                <c:pt idx="14">
+                  <c:v>2</c:v>
+                </c:pt>
+                <c:pt idx="15">
+                  <c:v>2.5</c:v>
+                </c:pt>
+                <c:pt idx="16">
+                  <c:v>3</c:v>
+                </c:pt>
+                <c:pt idx="17">
+                  <c:v>3.5</c:v>
+                </c:pt>
+                <c:pt idx="18">
+                  <c:v>4</c:v>
+                </c:pt>
+                <c:pt idx="19">
+                  <c:v>4.5</c:v>
+                </c:pt>
+                <c:pt idx="20">
+                  <c:v>5</c:v>
+                </c:pt>
+              </c:numCache>
+            </c:numRef>
+          </c:cat>
+          <c:val>
+            <c:numRef>
+              <c:f>Sheet1!$B$2:$B$22</c:f>
+              <c:numCache>
+                <c:formatCode>General</c:formatCode>
+                <c:ptCount val="21"/>
+                <c:pt idx="0">
+                  <c:v>0.37754066879814541</c:v>
+                </c:pt>
+                <c:pt idx="1">
+                  <c:v>0.38936076605077802</c:v>
+                </c:pt>
+                <c:pt idx="2">
+                  <c:v>0.401312339887548</c:v>
+                </c:pt>
+                <c:pt idx="3">
+                  <c:v>0.41338242108266998</c:v>
+                </c:pt>
+                <c:pt idx="4">
+                  <c:v>0.42555748318834102</c:v>
+                </c:pt>
+                <c:pt idx="5">
+                  <c:v>0.43782349911420193</c:v>
+                </c:pt>
+                <c:pt idx="6">
+                  <c:v>0.45016600268752216</c:v>
+                </c:pt>
+                <c:pt idx="7">
+                  <c:v>0.46257015465625045</c:v>
+                </c:pt>
+                <c:pt idx="8">
+                  <c:v>0.47502081252105999</c:v>
+                </c:pt>
+                <c:pt idx="9">
+                  <c:v>0.48750260351578961</c:v>
+                </c:pt>
+                <c:pt idx="10">
+                  <c:v>0.5</c:v>
+                </c:pt>
+                <c:pt idx="11">
+                  <c:v>0.51249739648421033</c:v>
+                </c:pt>
+                <c:pt idx="12">
+                  <c:v>0.52497918747894001</c:v>
+                </c:pt>
+                <c:pt idx="13">
+                  <c:v>0.5374298453437496</c:v>
+                </c:pt>
+                <c:pt idx="14">
+                  <c:v>0.54983399731247795</c:v>
+                </c:pt>
+                <c:pt idx="15">
+                  <c:v>0.56217650088579807</c:v>
+                </c:pt>
+                <c:pt idx="16">
+                  <c:v>0.57444251681165903</c:v>
+                </c:pt>
+                <c:pt idx="17">
+                  <c:v>0.58661757891733013</c:v>
+                </c:pt>
+                <c:pt idx="18">
+                  <c:v>0.598687660112452</c:v>
+                </c:pt>
+                <c:pt idx="19">
+                  <c:v>0.61063923394922204</c:v>
+                </c:pt>
+                <c:pt idx="20">
+                  <c:v>0.62245933120185459</c:v>
+                </c:pt>
+              </c:numCache>
+            </c:numRef>
+          </c:val>
+          <c:smooth val="0"/>
+          <c:extLst>
+            <c:ext xmlns:c16="http://schemas.microsoft.com/office/drawing/2014/chart" uri="{C3380CC4-5D6E-409C-BE32-E72D297353CC}">
+              <c16:uniqueId val="{00000000-F6AB-44F2-8971-B45DA385A1BB}"/>
+            </c:ext>
+          </c:extLst>
+        </c:ser>
+        <c:ser>
+          <c:idx val="1"/>
+          <c:order val="1"/>
+          <c:tx>
+            <c:strRef>
+              <c:f>Sheet1!$C$1</c:f>
+              <c:strCache>
+                <c:ptCount val="1"/>
+                <c:pt idx="0">
+                  <c:v>0.3</c:v>
+                </c:pt>
+              </c:strCache>
+            </c:strRef>
+          </c:tx>
+          <c:spPr>
+            <a:ln w="12700" cap="rnd">
+              <a:solidFill>
+                <a:schemeClr val="accent2"/>
+              </a:solidFill>
+              <a:round/>
+            </a:ln>
+            <a:effectLst/>
+          </c:spPr>
+          <c:marker>
+            <c:symbol val="none"/>
+          </c:marker>
+          <c:cat>
+            <c:numRef>
+              <c:f>Sheet1!$A$2:$A$22</c:f>
+              <c:numCache>
+                <c:formatCode>General</c:formatCode>
+                <c:ptCount val="21"/>
+                <c:pt idx="0">
+                  <c:v>-5</c:v>
+                </c:pt>
+                <c:pt idx="1">
+                  <c:v>-4.5</c:v>
+                </c:pt>
+                <c:pt idx="2">
+                  <c:v>-4</c:v>
+                </c:pt>
+                <c:pt idx="3">
+                  <c:v>-3.5</c:v>
+                </c:pt>
+                <c:pt idx="4">
+                  <c:v>-3</c:v>
+                </c:pt>
+                <c:pt idx="5">
+                  <c:v>-2.5</c:v>
+                </c:pt>
+                <c:pt idx="6">
+                  <c:v>-2</c:v>
+                </c:pt>
+                <c:pt idx="7">
+                  <c:v>-1.5</c:v>
+                </c:pt>
+                <c:pt idx="8">
+                  <c:v>-1</c:v>
+                </c:pt>
+                <c:pt idx="9">
+                  <c:v>-0.5</c:v>
+                </c:pt>
+                <c:pt idx="10">
+                  <c:v>0</c:v>
+                </c:pt>
+                <c:pt idx="11">
+                  <c:v>0.5</c:v>
+                </c:pt>
+                <c:pt idx="12">
+                  <c:v>1</c:v>
+                </c:pt>
+                <c:pt idx="13">
+                  <c:v>1.5</c:v>
+                </c:pt>
+                <c:pt idx="14">
+                  <c:v>2</c:v>
+                </c:pt>
+                <c:pt idx="15">
+                  <c:v>2.5</c:v>
+                </c:pt>
+                <c:pt idx="16">
+                  <c:v>3</c:v>
+                </c:pt>
+                <c:pt idx="17">
+                  <c:v>3.5</c:v>
+                </c:pt>
+                <c:pt idx="18">
+                  <c:v>4</c:v>
+                </c:pt>
+                <c:pt idx="19">
+                  <c:v>4.5</c:v>
+                </c:pt>
+                <c:pt idx="20">
+                  <c:v>5</c:v>
+                </c:pt>
+              </c:numCache>
+            </c:numRef>
+          </c:cat>
+          <c:val>
+            <c:numRef>
+              <c:f>Sheet1!$C$2:$C$22</c:f>
+              <c:numCache>
+                <c:formatCode>General</c:formatCode>
+                <c:ptCount val="21"/>
+                <c:pt idx="0">
+                  <c:v>0.18242552380635635</c:v>
+                </c:pt>
+                <c:pt idx="1">
+                  <c:v>0.20587037180094736</c:v>
+                </c:pt>
+                <c:pt idx="2">
+                  <c:v>0.23147521650098238</c:v>
+                </c:pt>
+                <c:pt idx="3">
+                  <c:v>0.259225100817846</c:v>
+                </c:pt>
+                <c:pt idx="4">
+                  <c:v>0.28905049737499605</c:v>
+                </c:pt>
+                <c:pt idx="5">
+                  <c:v>0.32082130082460703</c:v>
+                </c:pt>
+                <c:pt idx="6">
+                  <c:v>0.35434369377420455</c:v>
+                </c:pt>
+                <c:pt idx="7">
+                  <c:v>0.38936076605077802</c:v>
+                </c:pt>
+                <c:pt idx="8">
+                  <c:v>0.42555748318834102</c:v>
+                </c:pt>
+                <c:pt idx="9">
+                  <c:v>0.46257015465625045</c:v>
+                </c:pt>
+                <c:pt idx="10">
+                  <c:v>0.5</c:v>
+                </c:pt>
+                <c:pt idx="11">
+                  <c:v>0.5374298453437496</c:v>
+                </c:pt>
+                <c:pt idx="12">
+                  <c:v>0.57444251681165903</c:v>
+                </c:pt>
+                <c:pt idx="13">
+                  <c:v>0.61063923394922204</c:v>
+                </c:pt>
+                <c:pt idx="14">
+                  <c:v>0.6456563062257954</c:v>
+                </c:pt>
+                <c:pt idx="15">
+                  <c:v>0.67917869917539297</c:v>
+                </c:pt>
+                <c:pt idx="16">
+                  <c:v>0.71094950262500389</c:v>
+                </c:pt>
+                <c:pt idx="17">
+                  <c:v>0.740774899182154</c:v>
+                </c:pt>
+                <c:pt idx="18">
+                  <c:v>0.76852478349901754</c:v>
+                </c:pt>
+                <c:pt idx="19">
+                  <c:v>0.79412962819905253</c:v>
+                </c:pt>
+                <c:pt idx="20">
+                  <c:v>0.81757447619364365</c:v>
+                </c:pt>
+              </c:numCache>
+            </c:numRef>
+          </c:val>
+          <c:smooth val="0"/>
+          <c:extLst>
+            <c:ext xmlns:c16="http://schemas.microsoft.com/office/drawing/2014/chart" uri="{C3380CC4-5D6E-409C-BE32-E72D297353CC}">
+              <c16:uniqueId val="{00000001-F6AB-44F2-8971-B45DA385A1BB}"/>
+            </c:ext>
+          </c:extLst>
+        </c:ser>
+        <c:ser>
+          <c:idx val="2"/>
+          <c:order val="2"/>
+          <c:tx>
+            <c:strRef>
+              <c:f>Sheet1!$D$1</c:f>
+              <c:strCache>
+                <c:ptCount val="1"/>
+                <c:pt idx="0">
+                  <c:v>0.5</c:v>
+                </c:pt>
+              </c:strCache>
+            </c:strRef>
+          </c:tx>
+          <c:spPr>
+            <a:ln w="12700" cap="rnd">
+              <a:solidFill>
+                <a:schemeClr val="accent3"/>
+              </a:solidFill>
+              <a:round/>
+            </a:ln>
+            <a:effectLst/>
+          </c:spPr>
+          <c:marker>
+            <c:symbol val="none"/>
+          </c:marker>
+          <c:cat>
+            <c:numRef>
+              <c:f>Sheet1!$A$2:$A$22</c:f>
+              <c:numCache>
+                <c:formatCode>General</c:formatCode>
+                <c:ptCount val="21"/>
+                <c:pt idx="0">
+                  <c:v>-5</c:v>
+                </c:pt>
+                <c:pt idx="1">
+                  <c:v>-4.5</c:v>
+                </c:pt>
+                <c:pt idx="2">
+                  <c:v>-4</c:v>
+                </c:pt>
+                <c:pt idx="3">
+                  <c:v>-3.5</c:v>
+                </c:pt>
+                <c:pt idx="4">
+                  <c:v>-3</c:v>
+                </c:pt>
+                <c:pt idx="5">
+                  <c:v>-2.5</c:v>
+                </c:pt>
+                <c:pt idx="6">
+                  <c:v>-2</c:v>
+                </c:pt>
+                <c:pt idx="7">
+                  <c:v>-1.5</c:v>
+                </c:pt>
+                <c:pt idx="8">
+                  <c:v>-1</c:v>
+                </c:pt>
+                <c:pt idx="9">
+                  <c:v>-0.5</c:v>
+                </c:pt>
+                <c:pt idx="10">
+                  <c:v>0</c:v>
+                </c:pt>
+                <c:pt idx="11">
+                  <c:v>0.5</c:v>
+                </c:pt>
+                <c:pt idx="12">
+                  <c:v>1</c:v>
+                </c:pt>
+                <c:pt idx="13">
+                  <c:v>1.5</c:v>
+                </c:pt>
+                <c:pt idx="14">
+                  <c:v>2</c:v>
+                </c:pt>
+                <c:pt idx="15">
+                  <c:v>2.5</c:v>
+                </c:pt>
+                <c:pt idx="16">
+                  <c:v>3</c:v>
+                </c:pt>
+                <c:pt idx="17">
+                  <c:v>3.5</c:v>
+                </c:pt>
+                <c:pt idx="18">
+                  <c:v>4</c:v>
+                </c:pt>
+                <c:pt idx="19">
+                  <c:v>4.5</c:v>
+                </c:pt>
+                <c:pt idx="20">
+                  <c:v>5</c:v>
+                </c:pt>
+              </c:numCache>
+            </c:numRef>
+          </c:cat>
+          <c:val>
+            <c:numRef>
+              <c:f>Sheet1!$D$2:$D$22</c:f>
+              <c:numCache>
+                <c:formatCode>General</c:formatCode>
+                <c:ptCount val="21"/>
+                <c:pt idx="0">
+                  <c:v>7.5858180021243546E-2</c:v>
+                </c:pt>
+                <c:pt idx="1">
+                  <c:v>9.534946489910949E-2</c:v>
+                </c:pt>
+                <c:pt idx="2">
+                  <c:v>0.11920292202211755</c:v>
+                </c:pt>
+                <c:pt idx="3">
+                  <c:v>0.14804719803168948</c:v>
+                </c:pt>
+                <c:pt idx="4">
+                  <c:v>0.18242552380635635</c:v>
+                </c:pt>
+                <c:pt idx="5">
+                  <c:v>0.22270013882530884</c:v>
+                </c:pt>
+                <c:pt idx="6">
+                  <c:v>0.2689414213699951</c:v>
+                </c:pt>
+                <c:pt idx="7">
+                  <c:v>0.32082130082460703</c:v>
+                </c:pt>
+                <c:pt idx="8">
+                  <c:v>0.37754066879814541</c:v>
+                </c:pt>
+                <c:pt idx="9">
+                  <c:v>0.43782349911420193</c:v>
+                </c:pt>
+                <c:pt idx="10">
+                  <c:v>0.5</c:v>
+                </c:pt>
+                <c:pt idx="11">
+                  <c:v>0.56217650088579807</c:v>
+                </c:pt>
+                <c:pt idx="12">
+                  <c:v>0.62245933120185459</c:v>
+                </c:pt>
+                <c:pt idx="13">
+                  <c:v>0.67917869917539297</c:v>
+                </c:pt>
+                <c:pt idx="14">
+                  <c:v>0.7310585786300049</c:v>
+                </c:pt>
+                <c:pt idx="15">
+                  <c:v>0.77729986117469108</c:v>
+                </c:pt>
+                <c:pt idx="16">
+                  <c:v>0.81757447619364365</c:v>
+                </c:pt>
+                <c:pt idx="17">
+                  <c:v>0.85195280196831058</c:v>
+                </c:pt>
+                <c:pt idx="18">
+                  <c:v>0.88079707797788231</c:v>
+                </c:pt>
+                <c:pt idx="19">
+                  <c:v>0.90465053510089055</c:v>
+                </c:pt>
+                <c:pt idx="20">
+                  <c:v>0.92414181997875655</c:v>
+                </c:pt>
+              </c:numCache>
+            </c:numRef>
+          </c:val>
+          <c:smooth val="0"/>
+          <c:extLst>
+            <c:ext xmlns:c16="http://schemas.microsoft.com/office/drawing/2014/chart" uri="{C3380CC4-5D6E-409C-BE32-E72D297353CC}">
+              <c16:uniqueId val="{00000002-F6AB-44F2-8971-B45DA385A1BB}"/>
+            </c:ext>
+          </c:extLst>
+        </c:ser>
+        <c:ser>
+          <c:idx val="3"/>
+          <c:order val="3"/>
+          <c:tx>
+            <c:strRef>
+              <c:f>Sheet1!$E$1</c:f>
+              <c:strCache>
+                <c:ptCount val="1"/>
+                <c:pt idx="0">
+                  <c:v>0.7</c:v>
+                </c:pt>
+              </c:strCache>
+            </c:strRef>
+          </c:tx>
+          <c:spPr>
+            <a:ln w="12700" cap="rnd">
+              <a:solidFill>
+                <a:schemeClr val="accent4"/>
+              </a:solidFill>
+              <a:round/>
+            </a:ln>
+            <a:effectLst/>
+          </c:spPr>
+          <c:marker>
+            <c:symbol val="none"/>
+          </c:marker>
+          <c:cat>
+            <c:numRef>
+              <c:f>Sheet1!$A$2:$A$22</c:f>
+              <c:numCache>
+                <c:formatCode>General</c:formatCode>
+                <c:ptCount val="21"/>
+                <c:pt idx="0">
+                  <c:v>-5</c:v>
+                </c:pt>
+                <c:pt idx="1">
+                  <c:v>-4.5</c:v>
+                </c:pt>
+                <c:pt idx="2">
+                  <c:v>-4</c:v>
+                </c:pt>
+                <c:pt idx="3">
+                  <c:v>-3.5</c:v>
+                </c:pt>
+                <c:pt idx="4">
+                  <c:v>-3</c:v>
+                </c:pt>
+                <c:pt idx="5">
+                  <c:v>-2.5</c:v>
+                </c:pt>
+                <c:pt idx="6">
+                  <c:v>-2</c:v>
+                </c:pt>
+                <c:pt idx="7">
+                  <c:v>-1.5</c:v>
+                </c:pt>
+                <c:pt idx="8">
+                  <c:v>-1</c:v>
+                </c:pt>
+                <c:pt idx="9">
+                  <c:v>-0.5</c:v>
+                </c:pt>
+                <c:pt idx="10">
+                  <c:v>0</c:v>
+                </c:pt>
+                <c:pt idx="11">
+                  <c:v>0.5</c:v>
+                </c:pt>
+                <c:pt idx="12">
+                  <c:v>1</c:v>
+                </c:pt>
+                <c:pt idx="13">
+                  <c:v>1.5</c:v>
+                </c:pt>
+                <c:pt idx="14">
+                  <c:v>2</c:v>
+                </c:pt>
+                <c:pt idx="15">
+                  <c:v>2.5</c:v>
+                </c:pt>
+                <c:pt idx="16">
+                  <c:v>3</c:v>
+                </c:pt>
+                <c:pt idx="17">
+                  <c:v>3.5</c:v>
+                </c:pt>
+                <c:pt idx="18">
+                  <c:v>4</c:v>
+                </c:pt>
+                <c:pt idx="19">
+                  <c:v>4.5</c:v>
+                </c:pt>
+                <c:pt idx="20">
+                  <c:v>5</c:v>
+                </c:pt>
+              </c:numCache>
+            </c:numRef>
+          </c:cat>
+          <c:val>
+            <c:numRef>
+              <c:f>Sheet1!$E$2:$E$22</c:f>
+              <c:numCache>
+                <c:formatCode>General</c:formatCode>
+                <c:ptCount val="21"/>
+                <c:pt idx="0">
+                  <c:v>2.9312230751356319E-2</c:v>
+                </c:pt>
+                <c:pt idx="1">
+                  <c:v>4.1091278200465015E-2</c:v>
+                </c:pt>
+                <c:pt idx="2">
+                  <c:v>5.7324175898868755E-2</c:v>
+                </c:pt>
+                <c:pt idx="3">
+                  <c:v>7.9438549183978399E-2</c:v>
+                </c:pt>
+                <c:pt idx="4">
+                  <c:v>0.10909682119561298</c:v>
+                </c:pt>
+                <c:pt idx="5">
+                  <c:v>0.14804719803168948</c:v>
+                </c:pt>
+                <c:pt idx="6">
+                  <c:v>0.19781611144141825</c:v>
+                </c:pt>
+                <c:pt idx="7">
+                  <c:v>0.25922510081784605</c:v>
+                </c:pt>
+                <c:pt idx="8">
+                  <c:v>0.33181222783183389</c:v>
+                </c:pt>
+                <c:pt idx="9">
+                  <c:v>0.41338242108266998</c:v>
+                </c:pt>
+                <c:pt idx="10">
+                  <c:v>0.5</c:v>
+                </c:pt>
+                <c:pt idx="11">
+                  <c:v>0.58661757891733013</c:v>
+                </c:pt>
+                <c:pt idx="12">
+                  <c:v>0.66818777216816616</c:v>
+                </c:pt>
+                <c:pt idx="13">
+                  <c:v>0.74077489918215389</c:v>
+                </c:pt>
+                <c:pt idx="14">
+                  <c:v>0.80218388855858169</c:v>
+                </c:pt>
+                <c:pt idx="15">
+                  <c:v>0.85195280196831058</c:v>
+                </c:pt>
+                <c:pt idx="16">
+                  <c:v>0.89090317880438707</c:v>
+                </c:pt>
+                <c:pt idx="17">
+                  <c:v>0.92056145081602159</c:v>
+                </c:pt>
+                <c:pt idx="18">
+                  <c:v>0.94267582410113127</c:v>
+                </c:pt>
+                <c:pt idx="19">
+                  <c:v>0.95890872179953501</c:v>
+                </c:pt>
+                <c:pt idx="20">
+                  <c:v>0.97068776924864364</c:v>
+                </c:pt>
+              </c:numCache>
+            </c:numRef>
+          </c:val>
+          <c:smooth val="0"/>
+          <c:extLst>
+            <c:ext xmlns:c16="http://schemas.microsoft.com/office/drawing/2014/chart" uri="{C3380CC4-5D6E-409C-BE32-E72D297353CC}">
+              <c16:uniqueId val="{00000003-F6AB-44F2-8971-B45DA385A1BB}"/>
+            </c:ext>
+          </c:extLst>
+        </c:ser>
+        <c:ser>
+          <c:idx val="4"/>
+          <c:order val="4"/>
+          <c:tx>
+            <c:strRef>
+              <c:f>Sheet1!$F$1</c:f>
+              <c:strCache>
+                <c:ptCount val="1"/>
+                <c:pt idx="0">
+                  <c:v>0.9</c:v>
+                </c:pt>
+              </c:strCache>
+            </c:strRef>
+          </c:tx>
+          <c:spPr>
+            <a:ln w="12700" cap="rnd">
+              <a:solidFill>
+                <a:schemeClr val="accent5"/>
+              </a:solidFill>
+              <a:round/>
+            </a:ln>
+            <a:effectLst/>
+          </c:spPr>
+          <c:marker>
+            <c:symbol val="none"/>
+          </c:marker>
+          <c:cat>
+            <c:numRef>
+              <c:f>Sheet1!$A$2:$A$22</c:f>
+              <c:numCache>
+                <c:formatCode>General</c:formatCode>
+                <c:ptCount val="21"/>
+                <c:pt idx="0">
+                  <c:v>-5</c:v>
+                </c:pt>
+                <c:pt idx="1">
+                  <c:v>-4.5</c:v>
+                </c:pt>
+                <c:pt idx="2">
+                  <c:v>-4</c:v>
+                </c:pt>
+                <c:pt idx="3">
+                  <c:v>-3.5</c:v>
+                </c:pt>
+                <c:pt idx="4">
+                  <c:v>-3</c:v>
+                </c:pt>
+                <c:pt idx="5">
+                  <c:v>-2.5</c:v>
+                </c:pt>
+                <c:pt idx="6">
+                  <c:v>-2</c:v>
+                </c:pt>
+                <c:pt idx="7">
+                  <c:v>-1.5</c:v>
+                </c:pt>
+                <c:pt idx="8">
+                  <c:v>-1</c:v>
+                </c:pt>
+                <c:pt idx="9">
+                  <c:v>-0.5</c:v>
+                </c:pt>
+                <c:pt idx="10">
+                  <c:v>0</c:v>
+                </c:pt>
+                <c:pt idx="11">
+                  <c:v>0.5</c:v>
+                </c:pt>
+                <c:pt idx="12">
+                  <c:v>1</c:v>
+                </c:pt>
+                <c:pt idx="13">
+                  <c:v>1.5</c:v>
+                </c:pt>
+                <c:pt idx="14">
+                  <c:v>2</c:v>
+                </c:pt>
+                <c:pt idx="15">
+                  <c:v>2.5</c:v>
+                </c:pt>
+                <c:pt idx="16">
+                  <c:v>3</c:v>
+                </c:pt>
+                <c:pt idx="17">
+                  <c:v>3.5</c:v>
+                </c:pt>
+                <c:pt idx="18">
+                  <c:v>4</c:v>
+                </c:pt>
+                <c:pt idx="19">
+                  <c:v>4.5</c:v>
+                </c:pt>
+                <c:pt idx="20">
+                  <c:v>5</c:v>
+                </c:pt>
+              </c:numCache>
+            </c:numRef>
+          </c:cat>
+          <c:val>
+            <c:numRef>
+              <c:f>Sheet1!$F$2:$F$22</c:f>
+              <c:numCache>
+                <c:formatCode>General</c:formatCode>
+                <c:ptCount val="21"/>
+                <c:pt idx="0">
+                  <c:v>1.098694263059318E-2</c:v>
+                </c:pt>
+                <c:pt idx="1">
+                  <c:v>1.7124033315727736E-2</c:v>
+                </c:pt>
+                <c:pt idx="2">
+                  <c:v>2.6596993576865856E-2</c:v>
+                </c:pt>
+                <c:pt idx="3">
+                  <c:v>4.1091278200465015E-2</c:v>
+                </c:pt>
+                <c:pt idx="4">
+                  <c:v>6.2973356056996485E-2</c:v>
+                </c:pt>
+                <c:pt idx="5">
+                  <c:v>9.534946489910949E-2</c:v>
+                </c:pt>
+                <c:pt idx="6">
+                  <c:v>0.14185106490048777</c:v>
+                </c:pt>
+                <c:pt idx="7">
+                  <c:v>0.20587037180094733</c:v>
+                </c:pt>
+                <c:pt idx="8">
+                  <c:v>0.289050497374996</c:v>
+                </c:pt>
+                <c:pt idx="9">
+                  <c:v>0.38936076605077802</c:v>
+                </c:pt>
+                <c:pt idx="10">
+                  <c:v>0.5</c:v>
+                </c:pt>
+                <c:pt idx="11">
+                  <c:v>0.61063923394922204</c:v>
+                </c:pt>
+                <c:pt idx="12">
+                  <c:v>0.71094950262500389</c:v>
+                </c:pt>
+                <c:pt idx="13">
+                  <c:v>0.79412962819905275</c:v>
+                </c:pt>
+                <c:pt idx="14">
+                  <c:v>0.85814893509951229</c:v>
+                </c:pt>
+                <c:pt idx="15">
+                  <c:v>0.90465053510089055</c:v>
+                </c:pt>
+                <c:pt idx="16">
+                  <c:v>0.9370266439430035</c:v>
+                </c:pt>
+                <c:pt idx="17">
+                  <c:v>0.95890872179953501</c:v>
+                </c:pt>
+                <c:pt idx="18">
+                  <c:v>0.97340300642313404</c:v>
+                </c:pt>
+                <c:pt idx="19">
+                  <c:v>0.98287596668427235</c:v>
+                </c:pt>
+                <c:pt idx="20">
+                  <c:v>0.98901305736940681</c:v>
+                </c:pt>
+              </c:numCache>
+            </c:numRef>
+          </c:val>
+          <c:smooth val="0"/>
+          <c:extLst>
+            <c:ext xmlns:c16="http://schemas.microsoft.com/office/drawing/2014/chart" uri="{C3380CC4-5D6E-409C-BE32-E72D297353CC}">
+              <c16:uniqueId val="{00000004-F6AB-44F2-8971-B45DA385A1BB}"/>
+            </c:ext>
+          </c:extLst>
+        </c:ser>
+        <c:dLbls>
+          <c:showLegendKey val="0"/>
+          <c:showVal val="0"/>
+          <c:showCatName val="0"/>
+          <c:showSerName val="0"/>
+          <c:showPercent val="0"/>
+          <c:showBubbleSize val="0"/>
+        </c:dLbls>
+        <c:smooth val="0"/>
+        <c:axId val="1315371200"/>
+        <c:axId val="1315371744"/>
+      </c:lineChart>
+      <c:catAx>
+        <c:axId val="1315371200"/>
+        <c:scaling>
+          <c:orientation val="minMax"/>
+        </c:scaling>
+        <c:delete val="0"/>
+        <c:axPos val="b"/>
+        <c:numFmt formatCode="General" sourceLinked="1"/>
+        <c:majorTickMark val="none"/>
+        <c:minorTickMark val="none"/>
+        <c:tickLblPos val="nextTo"/>
+        <c:spPr>
+          <a:noFill/>
+          <a:ln w="9525" cap="flat" cmpd="sng" algn="ctr">
+            <a:solidFill>
+              <a:schemeClr val="tx1">
+                <a:lumMod val="15000"/>
+                <a:lumOff val="85000"/>
+              </a:schemeClr>
+            </a:solidFill>
+            <a:round/>
+          </a:ln>
+          <a:effectLst/>
+        </c:spPr>
+        <c:txPr>
+          <a:bodyPr rot="-60000000" spcFirstLastPara="1" vertOverflow="ellipsis" vert="horz" wrap="square" anchor="ctr" anchorCtr="1"/>
+          <a:lstStyle/>
+          <a:p>
+            <a:pPr>
+              <a:defRPr sz="400" b="0" i="0" u="none" strike="noStrike" kern="1200" baseline="0">
+                <a:solidFill>
+                  <a:schemeClr val="tx1">
+                    <a:lumMod val="65000"/>
+                    <a:lumOff val="35000"/>
+                  </a:schemeClr>
+                </a:solidFill>
+                <a:latin typeface="+mn-lt"/>
+                <a:ea typeface="+mn-ea"/>
+                <a:cs typeface="+mn-cs"/>
+              </a:defRPr>
+            </a:pPr>
+            <a:endParaRPr lang="ko-KR"/>
+          </a:p>
+        </c:txPr>
+        <c:crossAx val="1315371744"/>
+        <c:crosses val="autoZero"/>
+        <c:auto val="1"/>
+        <c:lblAlgn val="ctr"/>
+        <c:lblOffset val="100"/>
+        <c:noMultiLvlLbl val="0"/>
+      </c:catAx>
+      <c:valAx>
+        <c:axId val="1315371744"/>
+        <c:scaling>
+          <c:orientation val="minMax"/>
+          <c:max val="1"/>
+        </c:scaling>
+        <c:delete val="0"/>
+        <c:axPos val="l"/>
+        <c:majorGridlines>
+          <c:spPr>
+            <a:ln w="9525" cap="flat" cmpd="sng" algn="ctr">
+              <a:solidFill>
+                <a:schemeClr val="tx1">
+                  <a:lumMod val="15000"/>
+                  <a:lumOff val="85000"/>
+                </a:schemeClr>
+              </a:solidFill>
+              <a:round/>
+            </a:ln>
+            <a:effectLst/>
+          </c:spPr>
+        </c:majorGridlines>
+        <c:numFmt formatCode="General" sourceLinked="1"/>
+        <c:majorTickMark val="none"/>
+        <c:minorTickMark val="none"/>
+        <c:tickLblPos val="nextTo"/>
+        <c:spPr>
+          <a:noFill/>
+          <a:ln>
+            <a:noFill/>
+          </a:ln>
+          <a:effectLst/>
+        </c:spPr>
+        <c:txPr>
+          <a:bodyPr rot="-60000000" spcFirstLastPara="1" vertOverflow="ellipsis" vert="horz" wrap="square" anchor="ctr" anchorCtr="1"/>
+          <a:lstStyle/>
+          <a:p>
+            <a:pPr>
+              <a:defRPr sz="400" b="0" i="0" u="none" strike="noStrike" kern="1200" baseline="0">
+                <a:solidFill>
+                  <a:schemeClr val="tx1">
+                    <a:lumMod val="65000"/>
+                    <a:lumOff val="35000"/>
+                  </a:schemeClr>
+                </a:solidFill>
+                <a:latin typeface="+mn-lt"/>
+                <a:ea typeface="+mn-ea"/>
+                <a:cs typeface="+mn-cs"/>
+              </a:defRPr>
+            </a:pPr>
+            <a:endParaRPr lang="ko-KR"/>
+          </a:p>
+        </c:txPr>
+        <c:crossAx val="1315371200"/>
+        <c:crosses val="autoZero"/>
+        <c:crossBetween val="between"/>
+      </c:valAx>
+      <c:spPr>
+        <a:noFill/>
+        <a:ln>
+          <a:noFill/>
+        </a:ln>
+        <a:effectLst/>
+      </c:spPr>
+    </c:plotArea>
+    <c:legend>
+      <c:legendPos val="b"/>
+      <c:overlay val="0"/>
+      <c:spPr>
+        <a:noFill/>
+        <a:ln>
+          <a:noFill/>
+        </a:ln>
+        <a:effectLst/>
+      </c:spPr>
+      <c:txPr>
+        <a:bodyPr rot="0" spcFirstLastPara="1" vertOverflow="ellipsis" vert="horz" wrap="square" anchor="ctr" anchorCtr="1"/>
+        <a:lstStyle/>
+        <a:p>
+          <a:pPr>
+            <a:defRPr sz="400" b="0" i="0" u="none" strike="noStrike" kern="1200" baseline="0">
+              <a:solidFill>
+                <a:schemeClr val="tx1">
+                  <a:lumMod val="65000"/>
+                  <a:lumOff val="35000"/>
+                </a:schemeClr>
+              </a:solidFill>
+              <a:latin typeface="+mn-lt"/>
+              <a:ea typeface="+mn-ea"/>
+              <a:cs typeface="+mn-cs"/>
+            </a:defRPr>
+          </a:pPr>
+          <a:endParaRPr lang="ko-KR"/>
+        </a:p>
+      </c:txPr>
+    </c:legend>
+    <c:plotVisOnly val="1"/>
+    <c:dispBlanksAs val="gap"/>
+    <c:showDLblsOverMax val="0"/>
+  </c:chart>
+  <c:spPr>
+    <a:solidFill>
+      <a:schemeClr val="bg1"/>
+    </a:solidFill>
+    <a:ln w="9525" cap="flat" cmpd="sng" algn="ctr">
+      <a:solidFill>
+        <a:schemeClr val="tx1">
+          <a:lumMod val="15000"/>
+          <a:lumOff val="85000"/>
+        </a:schemeClr>
+      </a:solidFill>
+      <a:round/>
+    </a:ln>
+    <a:effectLst/>
+  </c:spPr>
+  <c:txPr>
+    <a:bodyPr/>
+    <a:lstStyle/>
+    <a:p>
+      <a:pPr>
+        <a:defRPr sz="400"/>
+      </a:pPr>
+      <a:endParaRPr lang="ko-KR"/>
+    </a:p>
+  </c:txPr>
+  <c:externalData r:id="rId3">
+    <c:autoUpdate val="0"/>
+  </c:externalData>
+</c:chartSpace>
+</file>
+
 <file path=word/charts/colors1.xml><?xml version="1.0" encoding="utf-8"?>
 <cs:colorStyle xmlns:cs="http://schemas.microsoft.com/office/drawing/2012/chartStyle" xmlns:a="http://schemas.openxmlformats.org/drawingml/2006/main" meth="cycle" id="10">
   <a:schemeClr val="accent1"/>
@@ -30942,7 +32344,563 @@
 </cs:colorStyle>
 </file>
 
+<file path=word/charts/colors10.xml><?xml version="1.0" encoding="utf-8"?>
+<cs:colorStyle xmlns:cs="http://schemas.microsoft.com/office/drawing/2012/chartStyle" xmlns:a="http://schemas.openxmlformats.org/drawingml/2006/main" meth="cycle" id="10">
+  <a:schemeClr val="accent1"/>
+  <a:schemeClr val="accent2"/>
+  <a:schemeClr val="accent3"/>
+  <a:schemeClr val="accent4"/>
+  <a:schemeClr val="accent5"/>
+  <a:schemeClr val="accent6"/>
+  <cs:variation/>
+  <cs:variation>
+    <a:lumMod val="60000"/>
+  </cs:variation>
+  <cs:variation>
+    <a:lumMod val="80000"/>
+    <a:lumOff val="20000"/>
+  </cs:variation>
+  <cs:variation>
+    <a:lumMod val="80000"/>
+  </cs:variation>
+  <cs:variation>
+    <a:lumMod val="60000"/>
+    <a:lumOff val="40000"/>
+  </cs:variation>
+  <cs:variation>
+    <a:lumMod val="50000"/>
+  </cs:variation>
+  <cs:variation>
+    <a:lumMod val="70000"/>
+    <a:lumOff val="30000"/>
+  </cs:variation>
+  <cs:variation>
+    <a:lumMod val="70000"/>
+  </cs:variation>
+  <cs:variation>
+    <a:lumMod val="50000"/>
+    <a:lumOff val="50000"/>
+  </cs:variation>
+</cs:colorStyle>
+</file>
+
 <file path=word/charts/style1.xml><?xml version="1.0" encoding="utf-8"?>
+<cs:chartStyle xmlns:cs="http://schemas.microsoft.com/office/drawing/2012/chartStyle" xmlns:a="http://schemas.openxmlformats.org/drawingml/2006/main" id="227">
+  <cs:axisTitle>
+    <cs:lnRef idx="0"/>
+    <cs:fillRef idx="0"/>
+    <cs:effectRef idx="0"/>
+    <cs:fontRef idx="minor">
+      <a:schemeClr val="tx1">
+        <a:lumMod val="65000"/>
+        <a:lumOff val="35000"/>
+      </a:schemeClr>
+    </cs:fontRef>
+    <cs:defRPr sz="1000" kern="1200"/>
+  </cs:axisTitle>
+  <cs:categoryAxis>
+    <cs:lnRef idx="0"/>
+    <cs:fillRef idx="0"/>
+    <cs:effectRef idx="0"/>
+    <cs:fontRef idx="minor">
+      <a:schemeClr val="tx1">
+        <a:lumMod val="65000"/>
+        <a:lumOff val="35000"/>
+      </a:schemeClr>
+    </cs:fontRef>
+    <cs:spPr>
+      <a:ln w="9525" cap="flat" cmpd="sng" algn="ctr">
+        <a:solidFill>
+          <a:schemeClr val="tx1">
+            <a:lumMod val="15000"/>
+            <a:lumOff val="85000"/>
+          </a:schemeClr>
+        </a:solidFill>
+        <a:round/>
+      </a:ln>
+    </cs:spPr>
+    <cs:defRPr sz="900" kern="1200"/>
+  </cs:categoryAxis>
+  <cs:chartArea mods="allowNoFillOverride allowNoLineOverride">
+    <cs:lnRef idx="0"/>
+    <cs:fillRef idx="0"/>
+    <cs:effectRef idx="0"/>
+    <cs:fontRef idx="minor">
+      <a:schemeClr val="tx1"/>
+    </cs:fontRef>
+    <cs:spPr>
+      <a:solidFill>
+        <a:schemeClr val="bg1"/>
+      </a:solidFill>
+      <a:ln w="9525" cap="flat" cmpd="sng" algn="ctr">
+        <a:solidFill>
+          <a:schemeClr val="tx1">
+            <a:lumMod val="15000"/>
+            <a:lumOff val="85000"/>
+          </a:schemeClr>
+        </a:solidFill>
+        <a:round/>
+      </a:ln>
+    </cs:spPr>
+    <cs:defRPr sz="1000" kern="1200"/>
+  </cs:chartArea>
+  <cs:dataLabel>
+    <cs:lnRef idx="0"/>
+    <cs:fillRef idx="0"/>
+    <cs:effectRef idx="0"/>
+    <cs:fontRef idx="minor">
+      <a:schemeClr val="tx1">
+        <a:lumMod val="75000"/>
+        <a:lumOff val="25000"/>
+      </a:schemeClr>
+    </cs:fontRef>
+    <cs:defRPr sz="900" kern="1200"/>
+  </cs:dataLabel>
+  <cs:dataLabelCallout>
+    <cs:lnRef idx="0"/>
+    <cs:fillRef idx="0"/>
+    <cs:effectRef idx="0"/>
+    <cs:fontRef idx="minor">
+      <a:schemeClr val="dk1">
+        <a:lumMod val="65000"/>
+        <a:lumOff val="35000"/>
+      </a:schemeClr>
+    </cs:fontRef>
+    <cs:spPr>
+      <a:solidFill>
+        <a:schemeClr val="lt1"/>
+      </a:solidFill>
+      <a:ln>
+        <a:solidFill>
+          <a:schemeClr val="dk1">
+            <a:lumMod val="25000"/>
+            <a:lumOff val="75000"/>
+          </a:schemeClr>
+        </a:solidFill>
+      </a:ln>
+    </cs:spPr>
+    <cs:defRPr sz="900" kern="1200"/>
+    <cs:bodyPr rot="0" spcFirstLastPara="1" vertOverflow="clip" horzOverflow="clip" vert="horz" wrap="square" lIns="36576" tIns="18288" rIns="36576" bIns="18288" anchor="ctr" anchorCtr="1">
+      <a:spAutoFit/>
+    </cs:bodyPr>
+  </cs:dataLabelCallout>
+  <cs:dataPoint>
+    <cs:lnRef idx="0"/>
+    <cs:fillRef idx="1">
+      <cs:styleClr val="auto"/>
+    </cs:fillRef>
+    <cs:effectRef idx="0"/>
+    <cs:fontRef idx="minor">
+      <a:schemeClr val="tx1"/>
+    </cs:fontRef>
+    <cs:spPr>
+      <a:solidFill>
+        <a:schemeClr val="phClr"/>
+      </a:solidFill>
+    </cs:spPr>
+  </cs:dataPoint>
+  <cs:dataPoint3D>
+    <cs:lnRef idx="0"/>
+    <cs:fillRef idx="1">
+      <cs:styleClr val="auto"/>
+    </cs:fillRef>
+    <cs:effectRef idx="0"/>
+    <cs:fontRef idx="minor">
+      <a:schemeClr val="tx1"/>
+    </cs:fontRef>
+    <cs:spPr>
+      <a:solidFill>
+        <a:schemeClr val="phClr"/>
+      </a:solidFill>
+    </cs:spPr>
+  </cs:dataPoint3D>
+  <cs:dataPointLine>
+    <cs:lnRef idx="0">
+      <cs:styleClr val="auto"/>
+    </cs:lnRef>
+    <cs:fillRef idx="1"/>
+    <cs:effectRef idx="0"/>
+    <cs:fontRef idx="minor">
+      <a:schemeClr val="tx1"/>
+    </cs:fontRef>
+    <cs:spPr>
+      <a:ln w="28575" cap="rnd">
+        <a:solidFill>
+          <a:schemeClr val="phClr"/>
+        </a:solidFill>
+        <a:round/>
+      </a:ln>
+    </cs:spPr>
+  </cs:dataPointLine>
+  <cs:dataPointMarker>
+    <cs:lnRef idx="0">
+      <cs:styleClr val="auto"/>
+    </cs:lnRef>
+    <cs:fillRef idx="1">
+      <cs:styleClr val="auto"/>
+    </cs:fillRef>
+    <cs:effectRef idx="0"/>
+    <cs:fontRef idx="minor">
+      <a:schemeClr val="tx1"/>
+    </cs:fontRef>
+    <cs:spPr>
+      <a:solidFill>
+        <a:schemeClr val="phClr"/>
+      </a:solidFill>
+      <a:ln w="9525">
+        <a:solidFill>
+          <a:schemeClr val="phClr"/>
+        </a:solidFill>
+      </a:ln>
+    </cs:spPr>
+  </cs:dataPointMarker>
+  <cs:dataPointMarkerLayout symbol="circle" size="5"/>
+  <cs:dataPointWireframe>
+    <cs:lnRef idx="0">
+      <cs:styleClr val="auto"/>
+    </cs:lnRef>
+    <cs:fillRef idx="1"/>
+    <cs:effectRef idx="0"/>
+    <cs:fontRef idx="minor">
+      <a:schemeClr val="tx1"/>
+    </cs:fontRef>
+    <cs:spPr>
+      <a:ln w="9525" cap="rnd">
+        <a:solidFill>
+          <a:schemeClr val="phClr"/>
+        </a:solidFill>
+        <a:round/>
+      </a:ln>
+    </cs:spPr>
+  </cs:dataPointWireframe>
+  <cs:dataTable>
+    <cs:lnRef idx="0"/>
+    <cs:fillRef idx="0"/>
+    <cs:effectRef idx="0"/>
+    <cs:fontRef idx="minor">
+      <a:schemeClr val="tx1">
+        <a:lumMod val="65000"/>
+        <a:lumOff val="35000"/>
+      </a:schemeClr>
+    </cs:fontRef>
+    <cs:spPr>
+      <a:noFill/>
+      <a:ln w="9525" cap="flat" cmpd="sng" algn="ctr">
+        <a:solidFill>
+          <a:schemeClr val="tx1">
+            <a:lumMod val="15000"/>
+            <a:lumOff val="85000"/>
+          </a:schemeClr>
+        </a:solidFill>
+        <a:round/>
+      </a:ln>
+    </cs:spPr>
+    <cs:defRPr sz="900" kern="1200"/>
+  </cs:dataTable>
+  <cs:downBar>
+    <cs:lnRef idx="0"/>
+    <cs:fillRef idx="0"/>
+    <cs:effectRef idx="0"/>
+    <cs:fontRef idx="minor">
+      <a:schemeClr val="dk1"/>
+    </cs:fontRef>
+    <cs:spPr>
+      <a:solidFill>
+        <a:schemeClr val="dk1">
+          <a:lumMod val="65000"/>
+          <a:lumOff val="35000"/>
+        </a:schemeClr>
+      </a:solidFill>
+      <a:ln w="9525">
+        <a:solidFill>
+          <a:schemeClr val="tx1">
+            <a:lumMod val="65000"/>
+            <a:lumOff val="35000"/>
+          </a:schemeClr>
+        </a:solidFill>
+      </a:ln>
+    </cs:spPr>
+  </cs:downBar>
+  <cs:dropLine>
+    <cs:lnRef idx="0"/>
+    <cs:fillRef idx="0"/>
+    <cs:effectRef idx="0"/>
+    <cs:fontRef idx="minor">
+      <a:schemeClr val="tx1"/>
+    </cs:fontRef>
+    <cs:spPr>
+      <a:ln w="9525" cap="flat" cmpd="sng" algn="ctr">
+        <a:solidFill>
+          <a:schemeClr val="tx1">
+            <a:lumMod val="35000"/>
+            <a:lumOff val="65000"/>
+          </a:schemeClr>
+        </a:solidFill>
+        <a:round/>
+      </a:ln>
+    </cs:spPr>
+  </cs:dropLine>
+  <cs:errorBar>
+    <cs:lnRef idx="0"/>
+    <cs:fillRef idx="0"/>
+    <cs:effectRef idx="0"/>
+    <cs:fontRef idx="minor">
+      <a:schemeClr val="tx1"/>
+    </cs:fontRef>
+    <cs:spPr>
+      <a:ln w="9525" cap="flat" cmpd="sng" algn="ctr">
+        <a:solidFill>
+          <a:schemeClr val="tx1">
+            <a:lumMod val="65000"/>
+            <a:lumOff val="35000"/>
+          </a:schemeClr>
+        </a:solidFill>
+        <a:round/>
+      </a:ln>
+    </cs:spPr>
+  </cs:errorBar>
+  <cs:floor>
+    <cs:lnRef idx="0"/>
+    <cs:fillRef idx="0"/>
+    <cs:effectRef idx="0"/>
+    <cs:fontRef idx="minor">
+      <a:schemeClr val="tx1"/>
+    </cs:fontRef>
+    <cs:spPr>
+      <a:noFill/>
+      <a:ln>
+        <a:noFill/>
+      </a:ln>
+    </cs:spPr>
+  </cs:floor>
+  <cs:gridlineMajor>
+    <cs:lnRef idx="0"/>
+    <cs:fillRef idx="0"/>
+    <cs:effectRef idx="0"/>
+    <cs:fontRef idx="minor">
+      <a:schemeClr val="tx1"/>
+    </cs:fontRef>
+    <cs:spPr>
+      <a:ln w="9525" cap="flat" cmpd="sng" algn="ctr">
+        <a:solidFill>
+          <a:schemeClr val="tx1">
+            <a:lumMod val="15000"/>
+            <a:lumOff val="85000"/>
+          </a:schemeClr>
+        </a:solidFill>
+        <a:round/>
+      </a:ln>
+    </cs:spPr>
+  </cs:gridlineMajor>
+  <cs:gridlineMinor>
+    <cs:lnRef idx="0"/>
+    <cs:fillRef idx="0"/>
+    <cs:effectRef idx="0"/>
+    <cs:fontRef idx="minor">
+      <a:schemeClr val="tx1"/>
+    </cs:fontRef>
+    <cs:spPr>
+      <a:ln w="9525" cap="flat" cmpd="sng" algn="ctr">
+        <a:solidFill>
+          <a:schemeClr val="tx1">
+            <a:lumMod val="5000"/>
+            <a:lumOff val="95000"/>
+          </a:schemeClr>
+        </a:solidFill>
+        <a:round/>
+      </a:ln>
+    </cs:spPr>
+  </cs:gridlineMinor>
+  <cs:hiLoLine>
+    <cs:lnRef idx="0"/>
+    <cs:fillRef idx="0"/>
+    <cs:effectRef idx="0"/>
+    <cs:fontRef idx="minor">
+      <a:schemeClr val="tx1"/>
+    </cs:fontRef>
+    <cs:spPr>
+      <a:ln w="9525" cap="flat" cmpd="sng" algn="ctr">
+        <a:solidFill>
+          <a:schemeClr val="tx1">
+            <a:lumMod val="75000"/>
+            <a:lumOff val="25000"/>
+          </a:schemeClr>
+        </a:solidFill>
+        <a:round/>
+      </a:ln>
+    </cs:spPr>
+  </cs:hiLoLine>
+  <cs:leaderLine>
+    <cs:lnRef idx="0"/>
+    <cs:fillRef idx="0"/>
+    <cs:effectRef idx="0"/>
+    <cs:fontRef idx="minor">
+      <a:schemeClr val="tx1"/>
+    </cs:fontRef>
+    <cs:spPr>
+      <a:ln w="9525" cap="flat" cmpd="sng" algn="ctr">
+        <a:solidFill>
+          <a:schemeClr val="tx1">
+            <a:lumMod val="35000"/>
+            <a:lumOff val="65000"/>
+          </a:schemeClr>
+        </a:solidFill>
+        <a:round/>
+      </a:ln>
+    </cs:spPr>
+  </cs:leaderLine>
+  <cs:legend>
+    <cs:lnRef idx="0"/>
+    <cs:fillRef idx="0"/>
+    <cs:effectRef idx="0"/>
+    <cs:fontRef idx="minor">
+      <a:schemeClr val="tx1">
+        <a:lumMod val="65000"/>
+        <a:lumOff val="35000"/>
+      </a:schemeClr>
+    </cs:fontRef>
+    <cs:defRPr sz="900" kern="1200"/>
+  </cs:legend>
+  <cs:plotArea mods="allowNoFillOverride allowNoLineOverride">
+    <cs:lnRef idx="0"/>
+    <cs:fillRef idx="0"/>
+    <cs:effectRef idx="0"/>
+    <cs:fontRef idx="minor">
+      <a:schemeClr val="tx1"/>
+    </cs:fontRef>
+  </cs:plotArea>
+  <cs:plotArea3D mods="allowNoFillOverride allowNoLineOverride">
+    <cs:lnRef idx="0"/>
+    <cs:fillRef idx="0"/>
+    <cs:effectRef idx="0"/>
+    <cs:fontRef idx="minor">
+      <a:schemeClr val="tx1"/>
+    </cs:fontRef>
+  </cs:plotArea3D>
+  <cs:seriesAxis>
+    <cs:lnRef idx="0"/>
+    <cs:fillRef idx="0"/>
+    <cs:effectRef idx="0"/>
+    <cs:fontRef idx="minor">
+      <a:schemeClr val="tx1">
+        <a:lumMod val="65000"/>
+        <a:lumOff val="35000"/>
+      </a:schemeClr>
+    </cs:fontRef>
+    <cs:defRPr sz="900" kern="1200"/>
+  </cs:seriesAxis>
+  <cs:seriesLine>
+    <cs:lnRef idx="0"/>
+    <cs:fillRef idx="0"/>
+    <cs:effectRef idx="0"/>
+    <cs:fontRef idx="minor">
+      <a:schemeClr val="tx1"/>
+    </cs:fontRef>
+    <cs:spPr>
+      <a:ln w="9525" cap="flat" cmpd="sng" algn="ctr">
+        <a:solidFill>
+          <a:schemeClr val="tx1">
+            <a:lumMod val="35000"/>
+            <a:lumOff val="65000"/>
+          </a:schemeClr>
+        </a:solidFill>
+        <a:round/>
+      </a:ln>
+    </cs:spPr>
+  </cs:seriesLine>
+  <cs:title>
+    <cs:lnRef idx="0"/>
+    <cs:fillRef idx="0"/>
+    <cs:effectRef idx="0"/>
+    <cs:fontRef idx="minor">
+      <a:schemeClr val="tx1">
+        <a:lumMod val="65000"/>
+        <a:lumOff val="35000"/>
+      </a:schemeClr>
+    </cs:fontRef>
+    <cs:defRPr sz="1400" b="0" kern="1200" spc="0" baseline="0"/>
+  </cs:title>
+  <cs:trendline>
+    <cs:lnRef idx="0">
+      <cs:styleClr val="auto"/>
+    </cs:lnRef>
+    <cs:fillRef idx="0"/>
+    <cs:effectRef idx="0"/>
+    <cs:fontRef idx="minor">
+      <a:schemeClr val="tx1"/>
+    </cs:fontRef>
+    <cs:spPr>
+      <a:ln w="19050" cap="rnd">
+        <a:solidFill>
+          <a:schemeClr val="phClr"/>
+        </a:solidFill>
+        <a:prstDash val="sysDot"/>
+      </a:ln>
+    </cs:spPr>
+  </cs:trendline>
+  <cs:trendlineLabel>
+    <cs:lnRef idx="0"/>
+    <cs:fillRef idx="0"/>
+    <cs:effectRef idx="0"/>
+    <cs:fontRef idx="minor">
+      <a:schemeClr val="tx1">
+        <a:lumMod val="65000"/>
+        <a:lumOff val="35000"/>
+      </a:schemeClr>
+    </cs:fontRef>
+    <cs:defRPr sz="900" kern="1200"/>
+  </cs:trendlineLabel>
+  <cs:upBar>
+    <cs:lnRef idx="0"/>
+    <cs:fillRef idx="0"/>
+    <cs:effectRef idx="0"/>
+    <cs:fontRef idx="minor">
+      <a:schemeClr val="dk1"/>
+    </cs:fontRef>
+    <cs:spPr>
+      <a:solidFill>
+        <a:schemeClr val="lt1"/>
+      </a:solidFill>
+      <a:ln w="9525">
+        <a:solidFill>
+          <a:schemeClr val="tx1">
+            <a:lumMod val="15000"/>
+            <a:lumOff val="85000"/>
+          </a:schemeClr>
+        </a:solidFill>
+      </a:ln>
+    </cs:spPr>
+  </cs:upBar>
+  <cs:valueAxis>
+    <cs:lnRef idx="0"/>
+    <cs:fillRef idx="0"/>
+    <cs:effectRef idx="0"/>
+    <cs:fontRef idx="minor">
+      <a:schemeClr val="tx1">
+        <a:lumMod val="65000"/>
+        <a:lumOff val="35000"/>
+      </a:schemeClr>
+    </cs:fontRef>
+    <cs:defRPr sz="900" kern="1200"/>
+  </cs:valueAxis>
+  <cs:wall>
+    <cs:lnRef idx="0"/>
+    <cs:fillRef idx="0"/>
+    <cs:effectRef idx="0"/>
+    <cs:fontRef idx="minor">
+      <a:schemeClr val="tx1"/>
+    </cs:fontRef>
+    <cs:spPr>
+      <a:noFill/>
+      <a:ln>
+        <a:noFill/>
+      </a:ln>
+    </cs:spPr>
+  </cs:wall>
+</cs:chartStyle>
+</file>
+
+<file path=word/charts/style10.xml><?xml version="1.0" encoding="utf-8"?>
 <cs:chartStyle xmlns:cs="http://schemas.microsoft.com/office/drawing/2012/chartStyle" xmlns:a="http://schemas.openxmlformats.org/drawingml/2006/main" id="227">
   <cs:axisTitle>
     <cs:lnRef idx="0"/>
@@ -31724,7 +33682,7 @@
 </file>
 
 <file path=customXml/itemProps1.xml><?xml version="1.0" encoding="utf-8"?>
-<ds:datastoreItem xmlns:ds="http://schemas.openxmlformats.org/officeDocument/2006/customXml" ds:itemID="{CF534D9B-D71D-438E-A7E0-80683B14B4A8}">
+<ds:datastoreItem xmlns:ds="http://schemas.openxmlformats.org/officeDocument/2006/customXml" ds:itemID="{094687CA-27FD-4538-B4C1-8FE0C8D4BB95}">
   <ds:schemaRefs>
     <ds:schemaRef ds:uri="http://schemas.openxmlformats.org/officeDocument/2006/bibliography"/>
   </ds:schemaRefs>

</xml_diff>

<commit_message>
Batch mode bug fix
</commit_message>
<xml_diff>
--- a/Connectionist Tool v1 Supplementary Material.docx
+++ b/Connectionist Tool v1 Supplementary Material.docx
@@ -1,6 +1,6 @@
 
 <file path=word/document.xml><?xml version="1.0" encoding="utf-8"?>
-<w:document xmlns:wpc="http://schemas.microsoft.com/office/word/2010/wordprocessingCanvas" xmlns:cx="http://schemas.microsoft.com/office/drawing/2014/chartex" xmlns:cx1="http://schemas.microsoft.com/office/drawing/2015/9/8/chartex" xmlns:mc="http://schemas.openxmlformats.org/markup-compatibility/2006" xmlns:o="urn:schemas-microsoft-com:office:office" xmlns:r="http://schemas.openxmlformats.org/officeDocument/2006/relationships" xmlns:m="http://schemas.openxmlformats.org/officeDocument/2006/math" xmlns:v="urn:schemas-microsoft-com:vml" xmlns:wp14="http://schemas.microsoft.com/office/word/2010/wordprocessingDrawing" xmlns:wp="http://schemas.openxmlformats.org/drawingml/2006/wordprocessingDrawing" xmlns:w10="urn:schemas-microsoft-com:office:word" xmlns:w="http://schemas.openxmlformats.org/wordprocessingml/2006/main" xmlns:w14="http://schemas.microsoft.com/office/word/2010/wordml" xmlns:w15="http://schemas.microsoft.com/office/word/2012/wordml" xmlns:w16se="http://schemas.microsoft.com/office/word/2015/wordml/symex" xmlns:wpg="http://schemas.microsoft.com/office/word/2010/wordprocessingGroup" xmlns:wpi="http://schemas.microsoft.com/office/word/2010/wordprocessingInk" xmlns:wne="http://schemas.microsoft.com/office/word/2006/wordml" xmlns:wps="http://schemas.microsoft.com/office/word/2010/wordprocessingShape" mc:Ignorable="w14 w15 w16se wp14">
+<w:document xmlns:wpc="http://schemas.microsoft.com/office/word/2010/wordprocessingCanvas" xmlns:cx="http://schemas.microsoft.com/office/drawing/2014/chartex" xmlns:cx1="http://schemas.microsoft.com/office/drawing/2015/9/8/chartex" xmlns:cx2="http://schemas.microsoft.com/office/drawing/2015/10/21/chartex" xmlns:mc="http://schemas.openxmlformats.org/markup-compatibility/2006" xmlns:o="urn:schemas-microsoft-com:office:office" xmlns:r="http://schemas.openxmlformats.org/officeDocument/2006/relationships" xmlns:m="http://schemas.openxmlformats.org/officeDocument/2006/math" xmlns:v="urn:schemas-microsoft-com:vml" xmlns:wp14="http://schemas.microsoft.com/office/word/2010/wordprocessingDrawing" xmlns:wp="http://schemas.openxmlformats.org/drawingml/2006/wordprocessingDrawing" xmlns:w10="urn:schemas-microsoft-com:office:word" xmlns:w="http://schemas.openxmlformats.org/wordprocessingml/2006/main" xmlns:w14="http://schemas.microsoft.com/office/word/2010/wordml" xmlns:w15="http://schemas.microsoft.com/office/word/2012/wordml" xmlns:w16se="http://schemas.microsoft.com/office/word/2015/wordml/symex" xmlns:wpg="http://schemas.microsoft.com/office/word/2010/wordprocessingGroup" xmlns:wpi="http://schemas.microsoft.com/office/word/2010/wordprocessingInk" xmlns:wne="http://schemas.microsoft.com/office/word/2006/wordml" xmlns:wps="http://schemas.microsoft.com/office/word/2010/wordprocessingShape" mc:Ignorable="w14 w15 w16se wp14">
   <w:body>
     <w:p>
       <w:pPr>
@@ -150,14 +150,27 @@
                             <w:r>
                               <w:t xml:space="preserve">Figure </w:t>
                             </w:r>
-                            <w:fldSimple w:instr=" SEQ Figure \* ARABIC ">
-                              <w:r>
-                                <w:rPr>
-                                  <w:noProof/>
-                                </w:rPr>
-                                <w:t>1</w:t>
-                              </w:r>
-                            </w:fldSimple>
+                            <w:r>
+                              <w:fldChar w:fldCharType="begin"/>
+                            </w:r>
+                            <w:r>
+                              <w:instrText xml:space="preserve"> SEQ Figure \* ARABIC </w:instrText>
+                            </w:r>
+                            <w:r>
+                              <w:fldChar w:fldCharType="separate"/>
+                            </w:r>
+                            <w:r>
+                              <w:rPr>
+                                <w:noProof/>
+                              </w:rPr>
+                              <w:t>1</w:t>
+                            </w:r>
+                            <w:r>
+                              <w:rPr>
+                                <w:noProof/>
+                              </w:rPr>
+                              <w:fldChar w:fldCharType="end"/>
+                            </w:r>
                             <w:bookmarkEnd w:id="0"/>
                             <w:r>
                               <w:t>. the architecture setup window.</w:t>
@@ -205,7 +218,7 @@
                                     <pic:cNvPicPr/>
                                   </pic:nvPicPr>
                                   <pic:blipFill>
-                                    <a:blip r:embed="rId8"/>
+                                    <a:blip r:embed="rId7"/>
                                     <a:stretch>
                                       <a:fillRect/>
                                     </a:stretch>
@@ -230,8 +243,8 @@
                       <w:pPr>
                         <w:pStyle w:val="ab"/>
                       </w:pPr>
-                      <w:bookmarkStart w:id="2" w:name="_Ref442725507"/>
-                      <w:bookmarkStart w:id="3" w:name="_Ref442725514"/>
+                      <w:bookmarkStart w:id="2" w:name="_Ref442725514"/>
+                      <w:bookmarkStart w:id="3" w:name="_Ref442725507"/>
                       <w:r>
                         <w:t xml:space="preserve">Figure </w:t>
                       </w:r>
@@ -251,13 +264,16 @@
                         <w:t>1</w:t>
                       </w:r>
                       <w:r>
+                        <w:rPr>
+                          <w:noProof/>
+                        </w:rPr>
                         <w:fldChar w:fldCharType="end"/>
                       </w:r>
+                      <w:bookmarkEnd w:id="2"/>
+                      <w:r>
+                        <w:t>. the architecture setup window.</w:t>
+                      </w:r>
                       <w:bookmarkEnd w:id="3"/>
-                      <w:r>
-                        <w:t>. the architecture setup window.</w:t>
-                      </w:r>
-                      <w:bookmarkEnd w:id="2"/>
                     </w:p>
                   </w:txbxContent>
                 </v:textbox>
@@ -442,7 +458,7 @@
                                   <wp:cNvGraphicFramePr/>
                                   <a:graphic xmlns:a="http://schemas.openxmlformats.org/drawingml/2006/main">
                                     <a:graphicData uri="http://schemas.openxmlformats.org/drawingml/2006/chart">
-                                      <c:chart xmlns:c="http://schemas.openxmlformats.org/drawingml/2006/chart" xmlns:r="http://schemas.openxmlformats.org/officeDocument/2006/relationships" r:id="rId9"/>
+                                      <c:chart xmlns:c="http://schemas.openxmlformats.org/drawingml/2006/chart" xmlns:r="http://schemas.openxmlformats.org/officeDocument/2006/relationships" r:id="rId8"/>
                                     </a:graphicData>
                                   </a:graphic>
                                 </wp:inline>
@@ -453,19 +469,32 @@
                             <w:pPr>
                               <w:pStyle w:val="ab"/>
                             </w:pPr>
-                            <w:bookmarkStart w:id="2" w:name="_Ref442725541"/>
+                            <w:bookmarkStart w:id="4" w:name="_Ref442725541"/>
                             <w:r>
                               <w:t xml:space="preserve">Figure </w:t>
                             </w:r>
-                            <w:fldSimple w:instr=" SEQ Figure \* ARABIC ">
-                              <w:r>
-                                <w:rPr>
-                                  <w:noProof/>
-                                </w:rPr>
-                                <w:t>2</w:t>
-                              </w:r>
-                            </w:fldSimple>
-                            <w:bookmarkEnd w:id="2"/>
+                            <w:r>
+                              <w:fldChar w:fldCharType="begin"/>
+                            </w:r>
+                            <w:r>
+                              <w:instrText xml:space="preserve"> SEQ Figure \* ARABIC </w:instrText>
+                            </w:r>
+                            <w:r>
+                              <w:fldChar w:fldCharType="separate"/>
+                            </w:r>
+                            <w:r>
+                              <w:rPr>
+                                <w:noProof/>
+                              </w:rPr>
+                              <w:t>2</w:t>
+                            </w:r>
+                            <w:r>
+                              <w:rPr>
+                                <w:noProof/>
+                              </w:rPr>
+                              <w:fldChar w:fldCharType="end"/>
+                            </w:r>
+                            <w:bookmarkEnd w:id="4"/>
                             <w:r>
                               <w:t>. Sigmoid function difference by momentum</w:t>
                             </w:r>
@@ -499,7 +528,7 @@
                             <wp:cNvGraphicFramePr/>
                             <a:graphic xmlns:a="http://schemas.openxmlformats.org/drawingml/2006/main">
                               <a:graphicData uri="http://schemas.openxmlformats.org/drawingml/2006/chart">
-                                <c:chart xmlns:c="http://schemas.openxmlformats.org/drawingml/2006/chart" xmlns:r="http://schemas.openxmlformats.org/officeDocument/2006/relationships" r:id="rId10"/>
+                                <c:chart xmlns:c="http://schemas.openxmlformats.org/drawingml/2006/chart" xmlns:r="http://schemas.openxmlformats.org/officeDocument/2006/relationships" r:id="rId8"/>
                               </a:graphicData>
                             </a:graphic>
                           </wp:inline>
@@ -509,11 +538,8 @@
                     <w:p>
                       <w:pPr>
                         <w:pStyle w:val="ab"/>
-                        <w:rPr>
-                          <w:rFonts w:hint="eastAsia"/>
-                        </w:rPr>
                       </w:pPr>
-                      <w:bookmarkStart w:id="6" w:name="_Ref442725541"/>
+                      <w:bookmarkStart w:id="5" w:name="_Ref442725541"/>
                       <w:r>
                         <w:t xml:space="preserve">Figure </w:t>
                       </w:r>
@@ -533,9 +559,12 @@
                         <w:t>2</w:t>
                       </w:r>
                       <w:r>
+                        <w:rPr>
+                          <w:noProof/>
+                        </w:rPr>
                         <w:fldChar w:fldCharType="end"/>
                       </w:r>
-                      <w:bookmarkEnd w:id="6"/>
+                      <w:bookmarkEnd w:id="5"/>
                       <w:r>
                         <w:t>. Sigmoid function difference by momentum</w:t>
                       </w:r>
@@ -944,7 +973,7 @@
                                           <pic:cNvPicPr/>
                                         </pic:nvPicPr>
                                         <pic:blipFill>
-                                          <a:blip r:embed="rId11"/>
+                                          <a:blip r:embed="rId9"/>
                                           <a:stretch>
                                             <a:fillRect/>
                                           </a:stretch>
@@ -972,14 +1001,27 @@
                             <w:r>
                               <w:t xml:space="preserve">Figure </w:t>
                             </w:r>
-                            <w:fldSimple w:instr=" SEQ Figure \* ARABIC ">
-                              <w:r>
-                                <w:rPr>
-                                  <w:noProof/>
-                                </w:rPr>
-                                <w:t>3</w:t>
-                              </w:r>
-                            </w:fldSimple>
+                            <w:r>
+                              <w:fldChar w:fldCharType="begin"/>
+                            </w:r>
+                            <w:r>
+                              <w:instrText xml:space="preserve"> SEQ Figure \* ARABIC </w:instrText>
+                            </w:r>
+                            <w:r>
+                              <w:fldChar w:fldCharType="separate"/>
+                            </w:r>
+                            <w:r>
+                              <w:rPr>
+                                <w:noProof/>
+                              </w:rPr>
+                              <w:t>3</w:t>
+                            </w:r>
+                            <w:r>
+                              <w:rPr>
+                                <w:noProof/>
+                              </w:rPr>
+                              <w:fldChar w:fldCharType="end"/>
+                            </w:r>
                             <w:r>
                               <w:t>. the stimuli pack setup window</w:t>
                             </w:r>
@@ -1021,7 +1063,7 @@
                                     <pic:cNvPicPr/>
                                   </pic:nvPicPr>
                                   <pic:blipFill>
-                                    <a:blip r:embed="rId12"/>
+                                    <a:blip r:embed="rId9"/>
                                     <a:stretch>
                                       <a:fillRect/>
                                     </a:stretch>
@@ -1045,9 +1087,6 @@
                     <w:p>
                       <w:pPr>
                         <w:pStyle w:val="ab"/>
-                        <w:rPr>
-                          <w:rFonts w:hint="eastAsia"/>
-                        </w:rPr>
                       </w:pPr>
                       <w:r>
                         <w:t xml:space="preserve">Figure </w:t>
@@ -1068,6 +1107,9 @@
                         <w:t>3</w:t>
                       </w:r>
                       <w:r>
+                        <w:rPr>
+                          <w:noProof/>
+                        </w:rPr>
                         <w:fldChar w:fldCharType="end"/>
                       </w:r>
                       <w:r>
@@ -1342,24 +1384,34 @@
                             <w:pPr>
                               <w:pStyle w:val="ab"/>
                             </w:pPr>
-                            <w:bookmarkStart w:id="3" w:name="_Ref442725934"/>
+                            <w:bookmarkStart w:id="6" w:name="_Ref442725934"/>
                             <w:r>
                               <w:t xml:space="preserve">Table </w:t>
                             </w:r>
-                            <w:fldSimple w:instr=" SEQ Table \* ARABIC ">
-                              <w:r>
-                                <w:rPr>
-                                  <w:noProof/>
-                                </w:rPr>
-                                <w:t>1</w:t>
-                              </w:r>
-                            </w:fldSimple>
-                            <w:bookmarkEnd w:id="3"/>
-                            <w:r>
-                              <w:t>.</w:t>
-                            </w:r>
-                            <w:r>
-                              <w:t xml:space="preserve"> an example of stimuli pack file</w:t>
+                            <w:r>
+                              <w:fldChar w:fldCharType="begin"/>
+                            </w:r>
+                            <w:r>
+                              <w:instrText xml:space="preserve"> SEQ Table \* ARABIC </w:instrText>
+                            </w:r>
+                            <w:r>
+                              <w:fldChar w:fldCharType="separate"/>
+                            </w:r>
+                            <w:r>
+                              <w:rPr>
+                                <w:noProof/>
+                              </w:rPr>
+                              <w:t>1</w:t>
+                            </w:r>
+                            <w:r>
+                              <w:rPr>
+                                <w:noProof/>
+                              </w:rPr>
+                              <w:fldChar w:fldCharType="end"/>
+                            </w:r>
+                            <w:bookmarkEnd w:id="6"/>
+                            <w:r>
+                              <w:t>. an example of stimuli pack file</w:t>
                             </w:r>
                           </w:p>
                           <w:tbl>
@@ -1943,35 +1995,41 @@
           </mc:Choice>
           <mc:Fallback>
             <w:pict>
-              <v:shapetype w14:anchorId="25168CBF" id="_x0000_t202" coordsize="21600,21600" o:spt="202" path="m,l,21600r21600,l21600,xe">
-                <v:stroke joinstyle="miter"/>
-                <v:path gradientshapeok="t" o:connecttype="rect"/>
-              </v:shapetype>
-              <v:shape id="_x0000_s1029" type="#_x0000_t202" style="width:449.5pt;height:81.75pt;visibility:visible;mso-wrap-style:square;mso-left-percent:-10001;mso-top-percent:-10001;mso-position-horizontal:absolute;mso-position-horizontal-relative:char;mso-position-vertical:absolute;mso-position-vertical-relative:line;mso-left-percent:-10001;mso-top-percent:-10001;v-text-anchor:top" o:gfxdata="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" stroked="f">
+              <v:shape w14:anchorId="25168CBF" id="_x0000_s1029" type="#_x0000_t202" style="width:449.5pt;height:81.75pt;visibility:visible;mso-wrap-style:square;mso-left-percent:-10001;mso-top-percent:-10001;mso-position-horizontal:absolute;mso-position-horizontal-relative:char;mso-position-vertical:absolute;mso-position-vertical-relative:line;mso-left-percent:-10001;mso-top-percent:-10001;v-text-anchor:top" o:gfxdata="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" stroked="f">
                 <v:textbox>
                   <w:txbxContent>
                     <w:p>
                       <w:pPr>
                         <w:pStyle w:val="ab"/>
                       </w:pPr>
-                      <w:bookmarkStart w:id="4" w:name="_Ref442725934"/>
+                      <w:bookmarkStart w:id="7" w:name="_Ref442725934"/>
                       <w:r>
                         <w:t xml:space="preserve">Table </w:t>
                       </w:r>
-                      <w:fldSimple w:instr=" SEQ Table \* ARABIC ">
-                        <w:r>
-                          <w:rPr>
-                            <w:noProof/>
-                          </w:rPr>
-                          <w:t>1</w:t>
-                        </w:r>
-                      </w:fldSimple>
-                      <w:bookmarkEnd w:id="4"/>
-                      <w:r>
-                        <w:t>.</w:t>
-                      </w:r>
-                      <w:r>
-                        <w:t xml:space="preserve"> an example of stimuli pack file</w:t>
+                      <w:r>
+                        <w:fldChar w:fldCharType="begin"/>
+                      </w:r>
+                      <w:r>
+                        <w:instrText xml:space="preserve"> SEQ Table \* ARABIC </w:instrText>
+                      </w:r>
+                      <w:r>
+                        <w:fldChar w:fldCharType="separate"/>
+                      </w:r>
+                      <w:r>
+                        <w:rPr>
+                          <w:noProof/>
+                        </w:rPr>
+                        <w:t>1</w:t>
+                      </w:r>
+                      <w:r>
+                        <w:rPr>
+                          <w:noProof/>
+                        </w:rPr>
+                        <w:fldChar w:fldCharType="end"/>
+                      </w:r>
+                      <w:bookmarkEnd w:id="7"/>
+                      <w:r>
+                        <w:t>. an example of stimuli pack file</w:t>
                       </w:r>
                     </w:p>
                     <w:tbl>
@@ -2656,6 +2714,140 @@
                                           <pic:cNvPicPr/>
                                         </pic:nvPicPr>
                                         <pic:blipFill>
+                                          <a:blip r:embed="rId10"/>
+                                          <a:stretch>
+                                            <a:fillRect/>
+                                          </a:stretch>
+                                        </pic:blipFill>
+                                        <pic:spPr>
+                                          <a:xfrm>
+                                            <a:off x="0" y="0"/>
+                                            <a:ext cx="1713600" cy="1407600"/>
+                                          </a:xfrm>
+                                          <a:prstGeom prst="rect">
+                                            <a:avLst/>
+                                          </a:prstGeom>
+                                        </pic:spPr>
+                                      </pic:pic>
+                                    </a:graphicData>
+                                  </a:graphic>
+                                </wp:inline>
+                              </w:drawing>
+                            </w:r>
+                            <w:r>
+                              <w:rPr>
+                                <w:rFonts w:hint="eastAsia"/>
+                              </w:rPr>
+                              <w:t xml:space="preserve"> </w:t>
+                            </w:r>
+                            <w:r>
+                              <w:rPr>
+                                <w:noProof/>
+                              </w:rPr>
+                              <w:drawing>
+                                <wp:inline distT="0" distB="0" distL="0" distR="0" wp14:anchorId="298D9F34" wp14:editId="39215F90">
+                                  <wp:extent cx="1713600" cy="1407600"/>
+                                  <wp:effectExtent l="0" t="0" r="1270" b="2540"/>
+                                  <wp:docPr id="39" name="그림 39"/>
+                                  <wp:cNvGraphicFramePr>
+                                    <a:graphicFrameLocks xmlns:a="http://schemas.openxmlformats.org/drawingml/2006/main" noChangeAspect="1"/>
+                                  </wp:cNvGraphicFramePr>
+                                  <a:graphic xmlns:a="http://schemas.openxmlformats.org/drawingml/2006/main">
+                                    <a:graphicData uri="http://schemas.openxmlformats.org/drawingml/2006/picture">
+                                      <pic:pic xmlns:pic="http://schemas.openxmlformats.org/drawingml/2006/picture">
+                                        <pic:nvPicPr>
+                                          <pic:cNvPr id="1" name=""/>
+                                          <pic:cNvPicPr/>
+                                        </pic:nvPicPr>
+                                        <pic:blipFill>
+                                          <a:blip r:embed="rId11"/>
+                                          <a:stretch>
+                                            <a:fillRect/>
+                                          </a:stretch>
+                                        </pic:blipFill>
+                                        <pic:spPr>
+                                          <a:xfrm>
+                                            <a:off x="0" y="0"/>
+                                            <a:ext cx="1713600" cy="1407600"/>
+                                          </a:xfrm>
+                                          <a:prstGeom prst="rect">
+                                            <a:avLst/>
+                                          </a:prstGeom>
+                                        </pic:spPr>
+                                      </pic:pic>
+                                    </a:graphicData>
+                                  </a:graphic>
+                                </wp:inline>
+                              </w:drawing>
+                            </w:r>
+                            <w:r>
+                              <w:t xml:space="preserve"> </w:t>
+                            </w:r>
+                            <w:r>
+                              <w:rPr>
+                                <w:noProof/>
+                              </w:rPr>
+                              <w:drawing>
+                                <wp:inline distT="0" distB="0" distL="0" distR="0" wp14:anchorId="505BF0B4" wp14:editId="722DF79D">
+                                  <wp:extent cx="1713600" cy="1407600"/>
+                                  <wp:effectExtent l="0" t="0" r="1270" b="2540"/>
+                                  <wp:docPr id="40" name="그림 40"/>
+                                  <wp:cNvGraphicFramePr>
+                                    <a:graphicFrameLocks xmlns:a="http://schemas.openxmlformats.org/drawingml/2006/main" noChangeAspect="1"/>
+                                  </wp:cNvGraphicFramePr>
+                                  <a:graphic xmlns:a="http://schemas.openxmlformats.org/drawingml/2006/main">
+                                    <a:graphicData uri="http://schemas.openxmlformats.org/drawingml/2006/picture">
+                                      <pic:pic xmlns:pic="http://schemas.openxmlformats.org/drawingml/2006/picture">
+                                        <pic:nvPicPr>
+                                          <pic:cNvPr id="1" name=""/>
+                                          <pic:cNvPicPr/>
+                                        </pic:nvPicPr>
+                                        <pic:blipFill>
+                                          <a:blip r:embed="rId12"/>
+                                          <a:stretch>
+                                            <a:fillRect/>
+                                          </a:stretch>
+                                        </pic:blipFill>
+                                        <pic:spPr>
+                                          <a:xfrm>
+                                            <a:off x="0" y="0"/>
+                                            <a:ext cx="1713600" cy="1407600"/>
+                                          </a:xfrm>
+                                          <a:prstGeom prst="rect">
+                                            <a:avLst/>
+                                          </a:prstGeom>
+                                        </pic:spPr>
+                                      </pic:pic>
+                                    </a:graphicData>
+                                  </a:graphic>
+                                </wp:inline>
+                              </w:drawing>
+                            </w:r>
+                          </w:p>
+                          <w:p>
+                            <w:pPr>
+                              <w:jc w:val="center"/>
+                            </w:pPr>
+                            <w:r>
+                              <w:rPr>
+                                <w:noProof/>
+                              </w:rPr>
+                              <w:drawing>
+                                <wp:inline distT="0" distB="0" distL="0" distR="0" wp14:anchorId="68813426" wp14:editId="3FBA8838">
+                                  <wp:extent cx="1713600" cy="1407600"/>
+                                  <wp:effectExtent l="0" t="0" r="1270" b="2540"/>
+                                  <wp:docPr id="43" name="그림 43"/>
+                                  <wp:cNvGraphicFramePr>
+                                    <a:graphicFrameLocks xmlns:a="http://schemas.openxmlformats.org/drawingml/2006/main" noChangeAspect="1"/>
+                                  </wp:cNvGraphicFramePr>
+                                  <a:graphic xmlns:a="http://schemas.openxmlformats.org/drawingml/2006/main">
+                                    <a:graphicData uri="http://schemas.openxmlformats.org/drawingml/2006/picture">
+                                      <pic:pic xmlns:pic="http://schemas.openxmlformats.org/drawingml/2006/picture">
+                                        <pic:nvPicPr>
+                                          <pic:cNvPr id="1" name=""/>
+                                          <pic:cNvPicPr/>
+                                        </pic:nvPicPr>
+                                        <pic:blipFill>
                                           <a:blip r:embed="rId13"/>
                                           <a:stretch>
                                             <a:fillRect/>
@@ -2687,10 +2879,10 @@
                                 <w:noProof/>
                               </w:rPr>
                               <w:drawing>
-                                <wp:inline distT="0" distB="0" distL="0" distR="0" wp14:anchorId="298D9F34" wp14:editId="39215F90">
-                                  <wp:extent cx="1713600" cy="1407600"/>
-                                  <wp:effectExtent l="0" t="0" r="1270" b="2540"/>
-                                  <wp:docPr id="39" name="그림 39"/>
+                                <wp:inline distT="0" distB="0" distL="0" distR="0" wp14:anchorId="0F8EAC19" wp14:editId="1E1724F5">
+                                  <wp:extent cx="1717200" cy="1411200"/>
+                                  <wp:effectExtent l="0" t="0" r="0" b="0"/>
+                                  <wp:docPr id="45" name="그림 45"/>
                                   <wp:cNvGraphicFramePr>
                                     <a:graphicFrameLocks xmlns:a="http://schemas.openxmlformats.org/drawingml/2006/main" noChangeAspect="1"/>
                                   </wp:cNvGraphicFramePr>
@@ -2710,140 +2902,6 @@
                                         <pic:spPr>
                                           <a:xfrm>
                                             <a:off x="0" y="0"/>
-                                            <a:ext cx="1713600" cy="1407600"/>
-                                          </a:xfrm>
-                                          <a:prstGeom prst="rect">
-                                            <a:avLst/>
-                                          </a:prstGeom>
-                                        </pic:spPr>
-                                      </pic:pic>
-                                    </a:graphicData>
-                                  </a:graphic>
-                                </wp:inline>
-                              </w:drawing>
-                            </w:r>
-                            <w:r>
-                              <w:t xml:space="preserve"> </w:t>
-                            </w:r>
-                            <w:r>
-                              <w:rPr>
-                                <w:noProof/>
-                              </w:rPr>
-                              <w:drawing>
-                                <wp:inline distT="0" distB="0" distL="0" distR="0" wp14:anchorId="505BF0B4" wp14:editId="722DF79D">
-                                  <wp:extent cx="1713600" cy="1407600"/>
-                                  <wp:effectExtent l="0" t="0" r="1270" b="2540"/>
-                                  <wp:docPr id="40" name="그림 40"/>
-                                  <wp:cNvGraphicFramePr>
-                                    <a:graphicFrameLocks xmlns:a="http://schemas.openxmlformats.org/drawingml/2006/main" noChangeAspect="1"/>
-                                  </wp:cNvGraphicFramePr>
-                                  <a:graphic xmlns:a="http://schemas.openxmlformats.org/drawingml/2006/main">
-                                    <a:graphicData uri="http://schemas.openxmlformats.org/drawingml/2006/picture">
-                                      <pic:pic xmlns:pic="http://schemas.openxmlformats.org/drawingml/2006/picture">
-                                        <pic:nvPicPr>
-                                          <pic:cNvPr id="1" name=""/>
-                                          <pic:cNvPicPr/>
-                                        </pic:nvPicPr>
-                                        <pic:blipFill>
-                                          <a:blip r:embed="rId15"/>
-                                          <a:stretch>
-                                            <a:fillRect/>
-                                          </a:stretch>
-                                        </pic:blipFill>
-                                        <pic:spPr>
-                                          <a:xfrm>
-                                            <a:off x="0" y="0"/>
-                                            <a:ext cx="1713600" cy="1407600"/>
-                                          </a:xfrm>
-                                          <a:prstGeom prst="rect">
-                                            <a:avLst/>
-                                          </a:prstGeom>
-                                        </pic:spPr>
-                                      </pic:pic>
-                                    </a:graphicData>
-                                  </a:graphic>
-                                </wp:inline>
-                              </w:drawing>
-                            </w:r>
-                          </w:p>
-                          <w:p>
-                            <w:pPr>
-                              <w:jc w:val="center"/>
-                            </w:pPr>
-                            <w:r>
-                              <w:rPr>
-                                <w:noProof/>
-                              </w:rPr>
-                              <w:drawing>
-                                <wp:inline distT="0" distB="0" distL="0" distR="0" wp14:anchorId="68813426" wp14:editId="3FBA8838">
-                                  <wp:extent cx="1713600" cy="1407600"/>
-                                  <wp:effectExtent l="0" t="0" r="1270" b="2540"/>
-                                  <wp:docPr id="43" name="그림 43"/>
-                                  <wp:cNvGraphicFramePr>
-                                    <a:graphicFrameLocks xmlns:a="http://schemas.openxmlformats.org/drawingml/2006/main" noChangeAspect="1"/>
-                                  </wp:cNvGraphicFramePr>
-                                  <a:graphic xmlns:a="http://schemas.openxmlformats.org/drawingml/2006/main">
-                                    <a:graphicData uri="http://schemas.openxmlformats.org/drawingml/2006/picture">
-                                      <pic:pic xmlns:pic="http://schemas.openxmlformats.org/drawingml/2006/picture">
-                                        <pic:nvPicPr>
-                                          <pic:cNvPr id="1" name=""/>
-                                          <pic:cNvPicPr/>
-                                        </pic:nvPicPr>
-                                        <pic:blipFill>
-                                          <a:blip r:embed="rId16"/>
-                                          <a:stretch>
-                                            <a:fillRect/>
-                                          </a:stretch>
-                                        </pic:blipFill>
-                                        <pic:spPr>
-                                          <a:xfrm>
-                                            <a:off x="0" y="0"/>
-                                            <a:ext cx="1713600" cy="1407600"/>
-                                          </a:xfrm>
-                                          <a:prstGeom prst="rect">
-                                            <a:avLst/>
-                                          </a:prstGeom>
-                                        </pic:spPr>
-                                      </pic:pic>
-                                    </a:graphicData>
-                                  </a:graphic>
-                                </wp:inline>
-                              </w:drawing>
-                            </w:r>
-                            <w:r>
-                              <w:rPr>
-                                <w:rFonts w:hint="eastAsia"/>
-                              </w:rPr>
-                              <w:t xml:space="preserve"> </w:t>
-                            </w:r>
-                            <w:r>
-                              <w:rPr>
-                                <w:noProof/>
-                              </w:rPr>
-                              <w:drawing>
-                                <wp:inline distT="0" distB="0" distL="0" distR="0" wp14:anchorId="0F8EAC19" wp14:editId="1E1724F5">
-                                  <wp:extent cx="1717200" cy="1411200"/>
-                                  <wp:effectExtent l="0" t="0" r="0" b="0"/>
-                                  <wp:docPr id="45" name="그림 45"/>
-                                  <wp:cNvGraphicFramePr>
-                                    <a:graphicFrameLocks xmlns:a="http://schemas.openxmlformats.org/drawingml/2006/main" noChangeAspect="1"/>
-                                  </wp:cNvGraphicFramePr>
-                                  <a:graphic xmlns:a="http://schemas.openxmlformats.org/drawingml/2006/main">
-                                    <a:graphicData uri="http://schemas.openxmlformats.org/drawingml/2006/picture">
-                                      <pic:pic xmlns:pic="http://schemas.openxmlformats.org/drawingml/2006/picture">
-                                        <pic:nvPicPr>
-                                          <pic:cNvPr id="1" name=""/>
-                                          <pic:cNvPicPr/>
-                                        </pic:nvPicPr>
-                                        <pic:blipFill>
-                                          <a:blip r:embed="rId17"/>
-                                          <a:stretch>
-                                            <a:fillRect/>
-                                          </a:stretch>
-                                        </pic:blipFill>
-                                        <pic:spPr>
-                                          <a:xfrm>
-                                            <a:off x="0" y="0"/>
                                             <a:ext cx="1717200" cy="1411200"/>
                                           </a:xfrm>
                                           <a:prstGeom prst="rect">
@@ -2861,24 +2919,34 @@
                             <w:pPr>
                               <w:pStyle w:val="ab"/>
                             </w:pPr>
-                            <w:bookmarkStart w:id="5" w:name="_Ref442728027"/>
+                            <w:bookmarkStart w:id="8" w:name="_Ref442728027"/>
                             <w:r>
                               <w:t xml:space="preserve">Figure </w:t>
                             </w:r>
-                            <w:fldSimple w:instr=" SEQ Figure \* ARABIC ">
-                              <w:r>
-                                <w:rPr>
-                                  <w:noProof/>
-                                </w:rPr>
-                                <w:t>4</w:t>
-                              </w:r>
-                            </w:fldSimple>
-                            <w:bookmarkEnd w:id="5"/>
-                            <w:r>
-                              <w:t>.</w:t>
-                            </w:r>
-                            <w:r>
-                              <w:t xml:space="preserve"> the process setup window</w:t>
+                            <w:r>
+                              <w:fldChar w:fldCharType="begin"/>
+                            </w:r>
+                            <w:r>
+                              <w:instrText xml:space="preserve"> SEQ Figure \* ARABIC </w:instrText>
+                            </w:r>
+                            <w:r>
+                              <w:fldChar w:fldCharType="separate"/>
+                            </w:r>
+                            <w:r>
+                              <w:rPr>
+                                <w:noProof/>
+                              </w:rPr>
+                              <w:t>4</w:t>
+                            </w:r>
+                            <w:r>
+                              <w:rPr>
+                                <w:noProof/>
+                              </w:rPr>
+                              <w:fldChar w:fldCharType="end"/>
+                            </w:r>
+                            <w:bookmarkEnd w:id="8"/>
+                            <w:r>
+                              <w:t>. the process setup window</w:t>
                             </w:r>
                           </w:p>
                         </w:txbxContent>
@@ -2910,6 +2978,140 @@
                             <wp:extent cx="1713600" cy="1407600"/>
                             <wp:effectExtent l="0" t="0" r="1270" b="2540"/>
                             <wp:docPr id="38" name="그림 38"/>
+                            <wp:cNvGraphicFramePr>
+                              <a:graphicFrameLocks xmlns:a="http://schemas.openxmlformats.org/drawingml/2006/main" noChangeAspect="1"/>
+                            </wp:cNvGraphicFramePr>
+                            <a:graphic xmlns:a="http://schemas.openxmlformats.org/drawingml/2006/main">
+                              <a:graphicData uri="http://schemas.openxmlformats.org/drawingml/2006/picture">
+                                <pic:pic xmlns:pic="http://schemas.openxmlformats.org/drawingml/2006/picture">
+                                  <pic:nvPicPr>
+                                    <pic:cNvPr id="1" name=""/>
+                                    <pic:cNvPicPr/>
+                                  </pic:nvPicPr>
+                                  <pic:blipFill>
+                                    <a:blip r:embed="rId10"/>
+                                    <a:stretch>
+                                      <a:fillRect/>
+                                    </a:stretch>
+                                  </pic:blipFill>
+                                  <pic:spPr>
+                                    <a:xfrm>
+                                      <a:off x="0" y="0"/>
+                                      <a:ext cx="1713600" cy="1407600"/>
+                                    </a:xfrm>
+                                    <a:prstGeom prst="rect">
+                                      <a:avLst/>
+                                    </a:prstGeom>
+                                  </pic:spPr>
+                                </pic:pic>
+                              </a:graphicData>
+                            </a:graphic>
+                          </wp:inline>
+                        </w:drawing>
+                      </w:r>
+                      <w:r>
+                        <w:rPr>
+                          <w:rFonts w:hint="eastAsia"/>
+                        </w:rPr>
+                        <w:t xml:space="preserve"> </w:t>
+                      </w:r>
+                      <w:r>
+                        <w:rPr>
+                          <w:noProof/>
+                        </w:rPr>
+                        <w:drawing>
+                          <wp:inline distT="0" distB="0" distL="0" distR="0" wp14:anchorId="298D9F34" wp14:editId="39215F90">
+                            <wp:extent cx="1713600" cy="1407600"/>
+                            <wp:effectExtent l="0" t="0" r="1270" b="2540"/>
+                            <wp:docPr id="39" name="그림 39"/>
+                            <wp:cNvGraphicFramePr>
+                              <a:graphicFrameLocks xmlns:a="http://schemas.openxmlformats.org/drawingml/2006/main" noChangeAspect="1"/>
+                            </wp:cNvGraphicFramePr>
+                            <a:graphic xmlns:a="http://schemas.openxmlformats.org/drawingml/2006/main">
+                              <a:graphicData uri="http://schemas.openxmlformats.org/drawingml/2006/picture">
+                                <pic:pic xmlns:pic="http://schemas.openxmlformats.org/drawingml/2006/picture">
+                                  <pic:nvPicPr>
+                                    <pic:cNvPr id="1" name=""/>
+                                    <pic:cNvPicPr/>
+                                  </pic:nvPicPr>
+                                  <pic:blipFill>
+                                    <a:blip r:embed="rId11"/>
+                                    <a:stretch>
+                                      <a:fillRect/>
+                                    </a:stretch>
+                                  </pic:blipFill>
+                                  <pic:spPr>
+                                    <a:xfrm>
+                                      <a:off x="0" y="0"/>
+                                      <a:ext cx="1713600" cy="1407600"/>
+                                    </a:xfrm>
+                                    <a:prstGeom prst="rect">
+                                      <a:avLst/>
+                                    </a:prstGeom>
+                                  </pic:spPr>
+                                </pic:pic>
+                              </a:graphicData>
+                            </a:graphic>
+                          </wp:inline>
+                        </w:drawing>
+                      </w:r>
+                      <w:r>
+                        <w:t xml:space="preserve"> </w:t>
+                      </w:r>
+                      <w:r>
+                        <w:rPr>
+                          <w:noProof/>
+                        </w:rPr>
+                        <w:drawing>
+                          <wp:inline distT="0" distB="0" distL="0" distR="0" wp14:anchorId="505BF0B4" wp14:editId="722DF79D">
+                            <wp:extent cx="1713600" cy="1407600"/>
+                            <wp:effectExtent l="0" t="0" r="1270" b="2540"/>
+                            <wp:docPr id="40" name="그림 40"/>
+                            <wp:cNvGraphicFramePr>
+                              <a:graphicFrameLocks xmlns:a="http://schemas.openxmlformats.org/drawingml/2006/main" noChangeAspect="1"/>
+                            </wp:cNvGraphicFramePr>
+                            <a:graphic xmlns:a="http://schemas.openxmlformats.org/drawingml/2006/main">
+                              <a:graphicData uri="http://schemas.openxmlformats.org/drawingml/2006/picture">
+                                <pic:pic xmlns:pic="http://schemas.openxmlformats.org/drawingml/2006/picture">
+                                  <pic:nvPicPr>
+                                    <pic:cNvPr id="1" name=""/>
+                                    <pic:cNvPicPr/>
+                                  </pic:nvPicPr>
+                                  <pic:blipFill>
+                                    <a:blip r:embed="rId12"/>
+                                    <a:stretch>
+                                      <a:fillRect/>
+                                    </a:stretch>
+                                  </pic:blipFill>
+                                  <pic:spPr>
+                                    <a:xfrm>
+                                      <a:off x="0" y="0"/>
+                                      <a:ext cx="1713600" cy="1407600"/>
+                                    </a:xfrm>
+                                    <a:prstGeom prst="rect">
+                                      <a:avLst/>
+                                    </a:prstGeom>
+                                  </pic:spPr>
+                                </pic:pic>
+                              </a:graphicData>
+                            </a:graphic>
+                          </wp:inline>
+                        </w:drawing>
+                      </w:r>
+                    </w:p>
+                    <w:p>
+                      <w:pPr>
+                        <w:jc w:val="center"/>
+                      </w:pPr>
+                      <w:r>
+                        <w:rPr>
+                          <w:noProof/>
+                        </w:rPr>
+                        <w:drawing>
+                          <wp:inline distT="0" distB="0" distL="0" distR="0" wp14:anchorId="68813426" wp14:editId="3FBA8838">
+                            <wp:extent cx="1713600" cy="1407600"/>
+                            <wp:effectExtent l="0" t="0" r="1270" b="2540"/>
+                            <wp:docPr id="43" name="그림 43"/>
                             <wp:cNvGraphicFramePr>
                               <a:graphicFrameLocks xmlns:a="http://schemas.openxmlformats.org/drawingml/2006/main" noChangeAspect="1"/>
                             </wp:cNvGraphicFramePr>
@@ -2952,10 +3154,10 @@
                           <w:noProof/>
                         </w:rPr>
                         <w:drawing>
-                          <wp:inline distT="0" distB="0" distL="0" distR="0" wp14:anchorId="298D9F34" wp14:editId="39215F90">
-                            <wp:extent cx="1713600" cy="1407600"/>
-                            <wp:effectExtent l="0" t="0" r="1270" b="2540"/>
-                            <wp:docPr id="39" name="그림 39"/>
+                          <wp:inline distT="0" distB="0" distL="0" distR="0" wp14:anchorId="0F8EAC19" wp14:editId="1E1724F5">
+                            <wp:extent cx="1717200" cy="1411200"/>
+                            <wp:effectExtent l="0" t="0" r="0" b="0"/>
+                            <wp:docPr id="45" name="그림 45"/>
                             <wp:cNvGraphicFramePr>
                               <a:graphicFrameLocks xmlns:a="http://schemas.openxmlformats.org/drawingml/2006/main" noChangeAspect="1"/>
                             </wp:cNvGraphicFramePr>
@@ -2975,140 +3177,6 @@
                                   <pic:spPr>
                                     <a:xfrm>
                                       <a:off x="0" y="0"/>
-                                      <a:ext cx="1713600" cy="1407600"/>
-                                    </a:xfrm>
-                                    <a:prstGeom prst="rect">
-                                      <a:avLst/>
-                                    </a:prstGeom>
-                                  </pic:spPr>
-                                </pic:pic>
-                              </a:graphicData>
-                            </a:graphic>
-                          </wp:inline>
-                        </w:drawing>
-                      </w:r>
-                      <w:r>
-                        <w:t xml:space="preserve"> </w:t>
-                      </w:r>
-                      <w:r>
-                        <w:rPr>
-                          <w:noProof/>
-                        </w:rPr>
-                        <w:drawing>
-                          <wp:inline distT="0" distB="0" distL="0" distR="0" wp14:anchorId="505BF0B4" wp14:editId="722DF79D">
-                            <wp:extent cx="1713600" cy="1407600"/>
-                            <wp:effectExtent l="0" t="0" r="1270" b="2540"/>
-                            <wp:docPr id="40" name="그림 40"/>
-                            <wp:cNvGraphicFramePr>
-                              <a:graphicFrameLocks xmlns:a="http://schemas.openxmlformats.org/drawingml/2006/main" noChangeAspect="1"/>
-                            </wp:cNvGraphicFramePr>
-                            <a:graphic xmlns:a="http://schemas.openxmlformats.org/drawingml/2006/main">
-                              <a:graphicData uri="http://schemas.openxmlformats.org/drawingml/2006/picture">
-                                <pic:pic xmlns:pic="http://schemas.openxmlformats.org/drawingml/2006/picture">
-                                  <pic:nvPicPr>
-                                    <pic:cNvPr id="1" name=""/>
-                                    <pic:cNvPicPr/>
-                                  </pic:nvPicPr>
-                                  <pic:blipFill>
-                                    <a:blip r:embed="rId15"/>
-                                    <a:stretch>
-                                      <a:fillRect/>
-                                    </a:stretch>
-                                  </pic:blipFill>
-                                  <pic:spPr>
-                                    <a:xfrm>
-                                      <a:off x="0" y="0"/>
-                                      <a:ext cx="1713600" cy="1407600"/>
-                                    </a:xfrm>
-                                    <a:prstGeom prst="rect">
-                                      <a:avLst/>
-                                    </a:prstGeom>
-                                  </pic:spPr>
-                                </pic:pic>
-                              </a:graphicData>
-                            </a:graphic>
-                          </wp:inline>
-                        </w:drawing>
-                      </w:r>
-                    </w:p>
-                    <w:p>
-                      <w:pPr>
-                        <w:jc w:val="center"/>
-                      </w:pPr>
-                      <w:r>
-                        <w:rPr>
-                          <w:noProof/>
-                        </w:rPr>
-                        <w:drawing>
-                          <wp:inline distT="0" distB="0" distL="0" distR="0" wp14:anchorId="68813426" wp14:editId="3FBA8838">
-                            <wp:extent cx="1713600" cy="1407600"/>
-                            <wp:effectExtent l="0" t="0" r="1270" b="2540"/>
-                            <wp:docPr id="43" name="그림 43"/>
-                            <wp:cNvGraphicFramePr>
-                              <a:graphicFrameLocks xmlns:a="http://schemas.openxmlformats.org/drawingml/2006/main" noChangeAspect="1"/>
-                            </wp:cNvGraphicFramePr>
-                            <a:graphic xmlns:a="http://schemas.openxmlformats.org/drawingml/2006/main">
-                              <a:graphicData uri="http://schemas.openxmlformats.org/drawingml/2006/picture">
-                                <pic:pic xmlns:pic="http://schemas.openxmlformats.org/drawingml/2006/picture">
-                                  <pic:nvPicPr>
-                                    <pic:cNvPr id="1" name=""/>
-                                    <pic:cNvPicPr/>
-                                  </pic:nvPicPr>
-                                  <pic:blipFill>
-                                    <a:blip r:embed="rId16"/>
-                                    <a:stretch>
-                                      <a:fillRect/>
-                                    </a:stretch>
-                                  </pic:blipFill>
-                                  <pic:spPr>
-                                    <a:xfrm>
-                                      <a:off x="0" y="0"/>
-                                      <a:ext cx="1713600" cy="1407600"/>
-                                    </a:xfrm>
-                                    <a:prstGeom prst="rect">
-                                      <a:avLst/>
-                                    </a:prstGeom>
-                                  </pic:spPr>
-                                </pic:pic>
-                              </a:graphicData>
-                            </a:graphic>
-                          </wp:inline>
-                        </w:drawing>
-                      </w:r>
-                      <w:r>
-                        <w:rPr>
-                          <w:rFonts w:hint="eastAsia"/>
-                        </w:rPr>
-                        <w:t xml:space="preserve"> </w:t>
-                      </w:r>
-                      <w:r>
-                        <w:rPr>
-                          <w:noProof/>
-                        </w:rPr>
-                        <w:drawing>
-                          <wp:inline distT="0" distB="0" distL="0" distR="0" wp14:anchorId="0F8EAC19" wp14:editId="1E1724F5">
-                            <wp:extent cx="1717200" cy="1411200"/>
-                            <wp:effectExtent l="0" t="0" r="0" b="0"/>
-                            <wp:docPr id="45" name="그림 45"/>
-                            <wp:cNvGraphicFramePr>
-                              <a:graphicFrameLocks xmlns:a="http://schemas.openxmlformats.org/drawingml/2006/main" noChangeAspect="1"/>
-                            </wp:cNvGraphicFramePr>
-                            <a:graphic xmlns:a="http://schemas.openxmlformats.org/drawingml/2006/main">
-                              <a:graphicData uri="http://schemas.openxmlformats.org/drawingml/2006/picture">
-                                <pic:pic xmlns:pic="http://schemas.openxmlformats.org/drawingml/2006/picture">
-                                  <pic:nvPicPr>
-                                    <pic:cNvPr id="1" name=""/>
-                                    <pic:cNvPicPr/>
-                                  </pic:nvPicPr>
-                                  <pic:blipFill>
-                                    <a:blip r:embed="rId17"/>
-                                    <a:stretch>
-                                      <a:fillRect/>
-                                    </a:stretch>
-                                  </pic:blipFill>
-                                  <pic:spPr>
-                                    <a:xfrm>
-                                      <a:off x="0" y="0"/>
                                       <a:ext cx="1717200" cy="1411200"/>
                                     </a:xfrm>
                                     <a:prstGeom prst="rect">
@@ -3126,24 +3194,34 @@
                       <w:pPr>
                         <w:pStyle w:val="ab"/>
                       </w:pPr>
-                      <w:bookmarkStart w:id="6" w:name="_Ref442728027"/>
+                      <w:bookmarkStart w:id="9" w:name="_Ref442728027"/>
                       <w:r>
                         <w:t xml:space="preserve">Figure </w:t>
                       </w:r>
-                      <w:fldSimple w:instr=" SEQ Figure \* ARABIC ">
-                        <w:r>
-                          <w:rPr>
-                            <w:noProof/>
-                          </w:rPr>
-                          <w:t>4</w:t>
-                        </w:r>
-                      </w:fldSimple>
-                      <w:bookmarkEnd w:id="6"/>
-                      <w:r>
-                        <w:t>.</w:t>
-                      </w:r>
-                      <w:r>
-                        <w:t xml:space="preserve"> the process setup window</w:t>
+                      <w:r>
+                        <w:fldChar w:fldCharType="begin"/>
+                      </w:r>
+                      <w:r>
+                        <w:instrText xml:space="preserve"> SEQ Figure \* ARABIC </w:instrText>
+                      </w:r>
+                      <w:r>
+                        <w:fldChar w:fldCharType="separate"/>
+                      </w:r>
+                      <w:r>
+                        <w:rPr>
+                          <w:noProof/>
+                        </w:rPr>
+                        <w:t>4</w:t>
+                      </w:r>
+                      <w:r>
+                        <w:rPr>
+                          <w:noProof/>
+                        </w:rPr>
+                        <w:fldChar w:fldCharType="end"/>
+                      </w:r>
+                      <w:bookmarkEnd w:id="9"/>
+                      <w:r>
+                        <w:t>. the process setup window</w:t>
                       </w:r>
                     </w:p>
                   </w:txbxContent>
@@ -3671,19 +3749,32 @@
                             <w:pPr>
                               <w:pStyle w:val="ab"/>
                             </w:pPr>
-                            <w:bookmarkStart w:id="7" w:name="_Ref442727929"/>
+                            <w:bookmarkStart w:id="10" w:name="_Ref442727929"/>
                             <w:r>
                               <w:t xml:space="preserve">Table </w:t>
                             </w:r>
-                            <w:fldSimple w:instr=" SEQ Table \* ARABIC ">
-                              <w:r>
-                                <w:rPr>
-                                  <w:noProof/>
-                                </w:rPr>
-                                <w:t>2</w:t>
-                              </w:r>
-                            </w:fldSimple>
-                            <w:bookmarkEnd w:id="7"/>
+                            <w:r>
+                              <w:fldChar w:fldCharType="begin"/>
+                            </w:r>
+                            <w:r>
+                              <w:instrText xml:space="preserve"> SEQ Table \* ARABIC </w:instrText>
+                            </w:r>
+                            <w:r>
+                              <w:fldChar w:fldCharType="separate"/>
+                            </w:r>
+                            <w:r>
+                              <w:rPr>
+                                <w:noProof/>
+                              </w:rPr>
+                              <w:t>2</w:t>
+                            </w:r>
+                            <w:r>
+                              <w:rPr>
+                                <w:noProof/>
+                              </w:rPr>
+                              <w:fldChar w:fldCharType="end"/>
+                            </w:r>
+                            <w:bookmarkEnd w:id="10"/>
                             <w:r>
                               <w:t xml:space="preserve">. order </w:t>
                             </w:r>
@@ -4775,7 +4866,6 @@
                                   <w:pPr>
                                     <w:jc w:val="left"/>
                                     <w:rPr>
-                                      <w:rFonts w:hint="eastAsia"/>
                                       <w:sz w:val="16"/>
                                       <w:szCs w:val="16"/>
                                     </w:rPr>
@@ -5640,19 +5730,32 @@
                       <w:pPr>
                         <w:pStyle w:val="ab"/>
                       </w:pPr>
-                      <w:bookmarkStart w:id="8" w:name="_Ref442727929"/>
+                      <w:bookmarkStart w:id="11" w:name="_Ref442727929"/>
                       <w:r>
                         <w:t xml:space="preserve">Table </w:t>
                       </w:r>
-                      <w:fldSimple w:instr=" SEQ Table \* ARABIC ">
-                        <w:r>
-                          <w:rPr>
-                            <w:noProof/>
-                          </w:rPr>
-                          <w:t>2</w:t>
-                        </w:r>
-                      </w:fldSimple>
-                      <w:bookmarkEnd w:id="8"/>
+                      <w:r>
+                        <w:fldChar w:fldCharType="begin"/>
+                      </w:r>
+                      <w:r>
+                        <w:instrText xml:space="preserve"> SEQ Table \* ARABIC </w:instrText>
+                      </w:r>
+                      <w:r>
+                        <w:fldChar w:fldCharType="separate"/>
+                      </w:r>
+                      <w:r>
+                        <w:rPr>
+                          <w:noProof/>
+                        </w:rPr>
+                        <w:t>2</w:t>
+                      </w:r>
+                      <w:r>
+                        <w:rPr>
+                          <w:noProof/>
+                        </w:rPr>
+                        <w:fldChar w:fldCharType="end"/>
+                      </w:r>
+                      <w:bookmarkEnd w:id="11"/>
                       <w:r>
                         <w:t xml:space="preserve">. order </w:t>
                       </w:r>
@@ -6744,7 +6847,6 @@
                             <w:pPr>
                               <w:jc w:val="left"/>
                               <w:rPr>
-                                <w:rFonts w:hint="eastAsia"/>
                                 <w:sz w:val="16"/>
                                 <w:szCs w:val="16"/>
                               </w:rPr>
@@ -7826,7 +7928,7 @@
                                           <pic:cNvPicPr/>
                                         </pic:nvPicPr>
                                         <pic:blipFill>
-                                          <a:blip r:embed="rId18"/>
+                                          <a:blip r:embed="rId15"/>
                                           <a:stretch>
                                             <a:fillRect/>
                                           </a:stretch>
@@ -7854,14 +7956,27 @@
                             <w:r>
                               <w:t xml:space="preserve">Figure </w:t>
                             </w:r>
-                            <w:fldSimple w:instr=" SEQ Figure \* ARABIC ">
-                              <w:r>
-                                <w:rPr>
-                                  <w:noProof/>
-                                </w:rPr>
-                                <w:t>5</w:t>
-                              </w:r>
-                            </w:fldSimple>
+                            <w:r>
+                              <w:fldChar w:fldCharType="begin"/>
+                            </w:r>
+                            <w:r>
+                              <w:instrText xml:space="preserve"> SEQ Figure \* ARABIC </w:instrText>
+                            </w:r>
+                            <w:r>
+                              <w:fldChar w:fldCharType="separate"/>
+                            </w:r>
+                            <w:r>
+                              <w:rPr>
+                                <w:noProof/>
+                              </w:rPr>
+                              <w:t>5</w:t>
+                            </w:r>
+                            <w:r>
+                              <w:rPr>
+                                <w:noProof/>
+                              </w:rPr>
+                              <w:fldChar w:fldCharType="end"/>
+                            </w:r>
                             <w:r>
                               <w:t>. the learning window.</w:t>
                             </w:r>
@@ -7903,7 +8018,7 @@
                                     <pic:cNvPicPr/>
                                   </pic:nvPicPr>
                                   <pic:blipFill>
-                                    <a:blip r:embed="rId19"/>
+                                    <a:blip r:embed="rId15"/>
                                     <a:stretch>
                                       <a:fillRect/>
                                     </a:stretch>
@@ -7927,9 +8042,6 @@
                     <w:p>
                       <w:pPr>
                         <w:pStyle w:val="ab"/>
-                        <w:rPr>
-                          <w:rFonts w:hint="eastAsia"/>
-                        </w:rPr>
                       </w:pPr>
                       <w:r>
                         <w:t xml:space="preserve">Figure </w:t>
@@ -7950,6 +8062,9 @@
                         <w:t>5</w:t>
                       </w:r>
                       <w:r>
+                        <w:rPr>
+                          <w:noProof/>
+                        </w:rPr>
                         <w:fldChar w:fldCharType="end"/>
                       </w:r>
                       <w:r>
@@ -8145,7 +8260,7 @@
                                           </pic:cNvPicPr>
                                         </pic:nvPicPr>
                                         <pic:blipFill>
-                                          <a:blip r:embed="rId20" cstate="print">
+                                          <a:blip r:embed="rId16" cstate="print">
                                             <a:extLst>
                                               <a:ext uri="{28A0092B-C50C-407E-A947-70E740481C1C}">
                                                 <a14:useLocalDpi xmlns:a14="http://schemas.microsoft.com/office/drawing/2010/main" val="0"/>
@@ -8178,19 +8293,32 @@
                             <w:pPr>
                               <w:pStyle w:val="ab"/>
                             </w:pPr>
-                            <w:bookmarkStart w:id="9" w:name="_Ref442726450"/>
+                            <w:bookmarkStart w:id="12" w:name="_Ref442726450"/>
                             <w:r>
                               <w:t xml:space="preserve">Figure </w:t>
                             </w:r>
-                            <w:fldSimple w:instr=" SEQ Figure \* ARABIC ">
-                              <w:r>
-                                <w:rPr>
-                                  <w:noProof/>
-                                </w:rPr>
-                                <w:t>6</w:t>
-                              </w:r>
-                            </w:fldSimple>
-                            <w:bookmarkEnd w:id="9"/>
+                            <w:r>
+                              <w:fldChar w:fldCharType="begin"/>
+                            </w:r>
+                            <w:r>
+                              <w:instrText xml:space="preserve"> SEQ Figure \* ARABIC </w:instrText>
+                            </w:r>
+                            <w:r>
+                              <w:fldChar w:fldCharType="separate"/>
+                            </w:r>
+                            <w:r>
+                              <w:rPr>
+                                <w:noProof/>
+                              </w:rPr>
+                              <w:t>6</w:t>
+                            </w:r>
+                            <w:r>
+                              <w:rPr>
+                                <w:noProof/>
+                              </w:rPr>
+                              <w:fldChar w:fldCharType="end"/>
+                            </w:r>
+                            <w:bookmarkEnd w:id="12"/>
                             <w:r>
                               <w:t>. examples the structure learning setup</w:t>
                             </w:r>
@@ -8235,7 +8363,7 @@
                                     </pic:cNvPicPr>
                                   </pic:nvPicPr>
                                   <pic:blipFill>
-                                    <a:blip r:embed="rId21" cstate="print">
+                                    <a:blip r:embed="rId16" cstate="print">
                                       <a:extLst>
                                         <a:ext uri="{28A0092B-C50C-407E-A947-70E740481C1C}">
                                           <a14:useLocalDpi xmlns:a14="http://schemas.microsoft.com/office/drawing/2010/main" val="0"/>
@@ -8267,11 +8395,8 @@
                     <w:p>
                       <w:pPr>
                         <w:pStyle w:val="ab"/>
-                        <w:rPr>
-                          <w:rFonts w:hint="eastAsia"/>
-                        </w:rPr>
                       </w:pPr>
-                      <w:bookmarkStart w:id="14" w:name="_Ref442726450"/>
+                      <w:bookmarkStart w:id="13" w:name="_Ref442726450"/>
                       <w:r>
                         <w:t xml:space="preserve">Figure </w:t>
                       </w:r>
@@ -8291,9 +8416,12 @@
                         <w:t>6</w:t>
                       </w:r>
                       <w:r>
+                        <w:rPr>
+                          <w:noProof/>
+                        </w:rPr>
                         <w:fldChar w:fldCharType="end"/>
                       </w:r>
-                      <w:bookmarkEnd w:id="14"/>
+                      <w:bookmarkEnd w:id="13"/>
                       <w:r>
                         <w:t>. examples the structure learning setup</w:t>
                       </w:r>
@@ -8536,24 +8664,34 @@
                             <w:pPr>
                               <w:pStyle w:val="ab"/>
                             </w:pPr>
-                            <w:bookmarkStart w:id="10" w:name="_Ref442726531"/>
+                            <w:bookmarkStart w:id="14" w:name="_Ref442726531"/>
                             <w:r>
                               <w:t xml:space="preserve">Table </w:t>
                             </w:r>
-                            <w:fldSimple w:instr=" SEQ Table \* ARABIC ">
-                              <w:r>
-                                <w:rPr>
-                                  <w:noProof/>
-                                </w:rPr>
-                                <w:t>3</w:t>
-                              </w:r>
-                            </w:fldSimple>
-                            <w:bookmarkEnd w:id="10"/>
-                            <w:r>
-                              <w:t>. t</w:t>
-                            </w:r>
-                            <w:r>
-                              <w:t>he difference among t</w:t>
+                            <w:r>
+                              <w:fldChar w:fldCharType="begin"/>
+                            </w:r>
+                            <w:r>
+                              <w:instrText xml:space="preserve"> SEQ Table \* ARABIC </w:instrText>
+                            </w:r>
+                            <w:r>
+                              <w:fldChar w:fldCharType="separate"/>
+                            </w:r>
+                            <w:r>
+                              <w:rPr>
+                                <w:noProof/>
+                              </w:rPr>
+                              <w:t>3</w:t>
+                            </w:r>
+                            <w:r>
+                              <w:rPr>
+                                <w:noProof/>
+                              </w:rPr>
+                              <w:fldChar w:fldCharType="end"/>
+                            </w:r>
+                            <w:bookmarkEnd w:id="14"/>
+                            <w:r>
+                              <w:t>. the difference among t</w:t>
                             </w:r>
                             <w:r>
                               <w:rPr>
@@ -8880,24 +9018,34 @@
                       <w:pPr>
                         <w:pStyle w:val="ab"/>
                       </w:pPr>
-                      <w:bookmarkStart w:id="11" w:name="_Ref442726531"/>
+                      <w:bookmarkStart w:id="15" w:name="_Ref442726531"/>
                       <w:r>
                         <w:t xml:space="preserve">Table </w:t>
                       </w:r>
-                      <w:fldSimple w:instr=" SEQ Table \* ARABIC ">
-                        <w:r>
-                          <w:rPr>
-                            <w:noProof/>
-                          </w:rPr>
-                          <w:t>3</w:t>
-                        </w:r>
-                      </w:fldSimple>
-                      <w:bookmarkEnd w:id="11"/>
-                      <w:r>
-                        <w:t>. t</w:t>
-                      </w:r>
-                      <w:r>
-                        <w:t>he difference among t</w:t>
+                      <w:r>
+                        <w:fldChar w:fldCharType="begin"/>
+                      </w:r>
+                      <w:r>
+                        <w:instrText xml:space="preserve"> SEQ Table \* ARABIC </w:instrText>
+                      </w:r>
+                      <w:r>
+                        <w:fldChar w:fldCharType="separate"/>
+                      </w:r>
+                      <w:r>
+                        <w:rPr>
+                          <w:noProof/>
+                        </w:rPr>
+                        <w:t>3</w:t>
+                      </w:r>
+                      <w:r>
+                        <w:rPr>
+                          <w:noProof/>
+                        </w:rPr>
+                        <w:fldChar w:fldCharType="end"/>
+                      </w:r>
+                      <w:bookmarkEnd w:id="15"/>
+                      <w:r>
+                        <w:t>. the difference among t</w:t>
                       </w:r>
                       <w:r>
                         <w:rPr>
@@ -9421,24 +9569,34 @@
                             <w:pPr>
                               <w:pStyle w:val="ab"/>
                             </w:pPr>
-                            <w:bookmarkStart w:id="12" w:name="_Ref442726781"/>
+                            <w:bookmarkStart w:id="16" w:name="_Ref442726781"/>
                             <w:r>
                               <w:t xml:space="preserve">Table </w:t>
                             </w:r>
-                            <w:fldSimple w:instr=" SEQ Table \* ARABIC ">
-                              <w:r>
-                                <w:rPr>
-                                  <w:noProof/>
-                                </w:rPr>
-                                <w:t>4</w:t>
-                              </w:r>
-                            </w:fldSimple>
-                            <w:bookmarkEnd w:id="12"/>
-                            <w:r>
-                              <w:t xml:space="preserve">. </w:t>
-                            </w:r>
-                            <w:r>
-                              <w:t>The difference among t</w:t>
+                            <w:r>
+                              <w:fldChar w:fldCharType="begin"/>
+                            </w:r>
+                            <w:r>
+                              <w:instrText xml:space="preserve"> SEQ Table \* ARABIC </w:instrText>
+                            </w:r>
+                            <w:r>
+                              <w:fldChar w:fldCharType="separate"/>
+                            </w:r>
+                            <w:r>
+                              <w:rPr>
+                                <w:noProof/>
+                              </w:rPr>
+                              <w:t>4</w:t>
+                            </w:r>
+                            <w:r>
+                              <w:rPr>
+                                <w:noProof/>
+                              </w:rPr>
+                              <w:fldChar w:fldCharType="end"/>
+                            </w:r>
+                            <w:bookmarkEnd w:id="16"/>
+                            <w:r>
+                              <w:t>. The difference among t</w:t>
                             </w:r>
                             <w:r>
                               <w:rPr>
@@ -9456,10 +9614,7 @@
                               <w:t>method</w:t>
                             </w:r>
                             <w:r>
-                              <w:t xml:space="preserve"> in matrix calculation</w:t>
-                            </w:r>
-                            <w:r>
-                              <w:t>.</w:t>
+                              <w:t xml:space="preserve"> in matrix calculation.</w:t>
                             </w:r>
                           </w:p>
                           <w:tbl>
@@ -9718,24 +9873,34 @@
                       <w:pPr>
                         <w:pStyle w:val="ab"/>
                       </w:pPr>
-                      <w:bookmarkStart w:id="13" w:name="_Ref442726781"/>
+                      <w:bookmarkStart w:id="17" w:name="_Ref442726781"/>
                       <w:r>
                         <w:t xml:space="preserve">Table </w:t>
                       </w:r>
-                      <w:fldSimple w:instr=" SEQ Table \* ARABIC ">
-                        <w:r>
-                          <w:rPr>
-                            <w:noProof/>
-                          </w:rPr>
-                          <w:t>4</w:t>
-                        </w:r>
-                      </w:fldSimple>
-                      <w:bookmarkEnd w:id="13"/>
-                      <w:r>
-                        <w:t xml:space="preserve">. </w:t>
-                      </w:r>
-                      <w:r>
-                        <w:t>The difference among t</w:t>
+                      <w:r>
+                        <w:fldChar w:fldCharType="begin"/>
+                      </w:r>
+                      <w:r>
+                        <w:instrText xml:space="preserve"> SEQ Table \* ARABIC </w:instrText>
+                      </w:r>
+                      <w:r>
+                        <w:fldChar w:fldCharType="separate"/>
+                      </w:r>
+                      <w:r>
+                        <w:rPr>
+                          <w:noProof/>
+                        </w:rPr>
+                        <w:t>4</w:t>
+                      </w:r>
+                      <w:r>
+                        <w:rPr>
+                          <w:noProof/>
+                        </w:rPr>
+                        <w:fldChar w:fldCharType="end"/>
+                      </w:r>
+                      <w:bookmarkEnd w:id="17"/>
+                      <w:r>
+                        <w:t>. The difference among t</w:t>
                       </w:r>
                       <w:r>
                         <w:rPr>
@@ -9753,10 +9918,7 @@
                         <w:t>method</w:t>
                       </w:r>
                       <w:r>
-                        <w:t xml:space="preserve"> in matrix calculation</w:t>
-                      </w:r>
-                      <w:r>
-                        <w:t>.</w:t>
+                        <w:t xml:space="preserve"> in matrix calculation.</w:t>
                       </w:r>
                     </w:p>
                     <w:tbl>
@@ -10573,7 +10735,7 @@
                                           <pic:cNvPicPr/>
                                         </pic:nvPicPr>
                                         <pic:blipFill>
-                                          <a:blip r:embed="rId22"/>
+                                          <a:blip r:embed="rId17"/>
                                           <a:stretch>
                                             <a:fillRect/>
                                           </a:stretch>
@@ -10619,7 +10781,7 @@
                                           <pic:cNvPicPr/>
                                         </pic:nvPicPr>
                                         <pic:blipFill>
-                                          <a:blip r:embed="rId23"/>
+                                          <a:blip r:embed="rId18"/>
                                           <a:stretch>
                                             <a:fillRect/>
                                           </a:stretch>
@@ -10644,19 +10806,32 @@
                             <w:pPr>
                               <w:pStyle w:val="ab"/>
                             </w:pPr>
-                            <w:bookmarkStart w:id="14" w:name="_Ref442726916"/>
+                            <w:bookmarkStart w:id="18" w:name="_Ref442726916"/>
                             <w:r>
                               <w:t xml:space="preserve">Figure </w:t>
                             </w:r>
-                            <w:fldSimple w:instr=" SEQ Figure \* ARABIC ">
-                              <w:r>
-                                <w:rPr>
-                                  <w:noProof/>
-                                </w:rPr>
-                                <w:t>7</w:t>
-                              </w:r>
-                            </w:fldSimple>
-                            <w:bookmarkEnd w:id="14"/>
+                            <w:r>
+                              <w:fldChar w:fldCharType="begin"/>
+                            </w:r>
+                            <w:r>
+                              <w:instrText xml:space="preserve"> SEQ Figure \* ARABIC </w:instrText>
+                            </w:r>
+                            <w:r>
+                              <w:fldChar w:fldCharType="separate"/>
+                            </w:r>
+                            <w:r>
+                              <w:rPr>
+                                <w:noProof/>
+                              </w:rPr>
+                              <w:t>7</w:t>
+                            </w:r>
+                            <w:r>
+                              <w:rPr>
+                                <w:noProof/>
+                              </w:rPr>
+                              <w:fldChar w:fldCharType="end"/>
+                            </w:r>
+                            <w:bookmarkEnd w:id="18"/>
                             <w:r>
                               <w:t>. the graph display in training.</w:t>
                             </w:r>
@@ -10698,7 +10873,7 @@
                                     <pic:cNvPicPr/>
                                   </pic:nvPicPr>
                                   <pic:blipFill>
-                                    <a:blip r:embed="rId24"/>
+                                    <a:blip r:embed="rId17"/>
                                     <a:stretch>
                                       <a:fillRect/>
                                     </a:stretch>
@@ -10744,7 +10919,7 @@
                                     <pic:cNvPicPr/>
                                   </pic:nvPicPr>
                                   <pic:blipFill>
-                                    <a:blip r:embed="rId25"/>
+                                    <a:blip r:embed="rId18"/>
                                     <a:stretch>
                                       <a:fillRect/>
                                     </a:stretch>
@@ -10769,7 +10944,7 @@
                       <w:pPr>
                         <w:pStyle w:val="ab"/>
                       </w:pPr>
-                      <w:bookmarkStart w:id="20" w:name="_Ref442726916"/>
+                      <w:bookmarkStart w:id="19" w:name="_Ref442726916"/>
                       <w:r>
                         <w:t xml:space="preserve">Figure </w:t>
                       </w:r>
@@ -10789,9 +10964,12 @@
                         <w:t>7</w:t>
                       </w:r>
                       <w:r>
+                        <w:rPr>
+                          <w:noProof/>
+                        </w:rPr>
                         <w:fldChar w:fldCharType="end"/>
                       </w:r>
-                      <w:bookmarkEnd w:id="20"/>
+                      <w:bookmarkEnd w:id="19"/>
                       <w:r>
                         <w:t>. the graph display in training.</w:t>
                       </w:r>
@@ -10860,7 +11038,314 @@
         <w:t>XML. And, the inserting method of stimuli data is same to the stimuli making menu.</w:t>
       </w:r>
       <w:r>
+        <w:t xml:space="preserve"> </w:t>
+      </w:r>
+      <w:r>
+        <w:rPr>
+          <w:rFonts w:hint="eastAsia"/>
+        </w:rPr>
+        <w:t>U</w:t>
+      </w:r>
+      <w:r>
+        <w:t>ser can use two functions: repeat and variable setup.</w:t>
+      </w:r>
+    </w:p>
+    <w:p>
+      <w:pPr>
+        <w:pStyle w:val="3"/>
+      </w:pPr>
+      <w:r>
+        <w:t>Repeat function</w:t>
+      </w:r>
+    </w:p>
+    <w:p>
+      <w:pPr>
+        <w:rPr>
+          <w:rFonts w:hint="eastAsia"/>
+        </w:rPr>
+      </w:pPr>
+      <w:r>
+        <w:rPr>
+          <w:rFonts w:hint="eastAsia"/>
+        </w:rPr>
+        <w:t>I</w:t>
+      </w:r>
+      <w:r>
+        <w:t xml:space="preserve">t is very simple. Tool inserts same simulation repetitively. </w:t>
+      </w:r>
+      <w:r>
+        <w:t>If you do not want to repeat, it is OK to insert 1 as the repeat value</w:t>
+      </w:r>
+      <w:r>
+        <w:t xml:space="preserve">. </w:t>
+      </w:r>
+    </w:p>
+    <w:p>
+      <w:pPr>
+        <w:pStyle w:val="3"/>
+      </w:pPr>
+      <w:r>
+        <w:t>Variable setup</w:t>
+      </w:r>
+    </w:p>
+    <w:p>
+      <w:r>
+        <w:t xml:space="preserve">We think that most users want to diversify some variables which have been mentioned as the major factors of modeling performance like learning rate. </w:t>
+      </w:r>
+      <w:r>
+        <w:t xml:space="preserve">In variable setup, user can set </w:t>
+      </w:r>
+      <w:r>
+        <w:rPr>
+          <w:rFonts w:hint="eastAsia"/>
+        </w:rPr>
+        <w:t>s</w:t>
+      </w:r>
+      <w:r>
+        <w:t>ome gradation of the variables.</w:t>
+      </w:r>
+      <w:r>
+        <w:t xml:space="preserve"> When variable setup function use, some variables of </w:t>
+      </w:r>
+      <w:r>
+        <w:t>loaded</w:t>
+      </w:r>
+      <w:r>
+        <w:t xml:space="preserve"> </w:t>
+      </w:r>
+      <w:r>
+        <w:t xml:space="preserve">original </w:t>
+      </w:r>
+      <w:r>
+        <w:t>simulation is reassigned</w:t>
+      </w:r>
+      <w:r>
+        <w:t xml:space="preserve"> and diversified</w:t>
+      </w:r>
+      <w:r>
+        <w:t>.</w:t>
+      </w:r>
+      <w:r>
         <w:br/>
+        <w:t xml:space="preserve">Now, </w:t>
+      </w:r>
+      <w:r>
+        <w:t>this function</w:t>
+      </w:r>
+      <w:r>
+        <w:t xml:space="preserve"> supports 5 variables: layer unit, layer damage, connection damage, learning rate, and initial weight range.</w:t>
+      </w:r>
+      <w:r>
+        <w:t xml:space="preserve"> We think that these variables have been controlled in many previous studies, and</w:t>
+      </w:r>
+      <w:r>
+        <w:t xml:space="preserve"> will be</w:t>
+      </w:r>
+      <w:r>
+        <w:t xml:space="preserve"> controlled in future studies. Also, it can be added some other variables.</w:t>
+      </w:r>
+      <w:r>
+        <w:br/>
+      </w:r>
+      <w:r>
+        <w:t xml:space="preserve">Besides the variable, </w:t>
+      </w:r>
+      <w:r>
+        <w:t xml:space="preserve">user </w:t>
+      </w:r>
+      <w:r>
+        <w:t xml:space="preserve">additionally </w:t>
+      </w:r>
+      <w:r>
+        <w:t xml:space="preserve">has to decide the several factors. </w:t>
+      </w:r>
+      <w:r>
+        <w:t>One</w:t>
+      </w:r>
+      <w:r>
+        <w:t xml:space="preserve"> is the range of variable. S</w:t>
+      </w:r>
+      <w:r>
+        <w:t>tart point and end point is the r</w:t>
+      </w:r>
+      <w:r>
+        <w:t>ange of gradation</w:t>
+      </w:r>
+      <w:r>
+        <w:t xml:space="preserve">. Therefore, the </w:t>
+      </w:r>
+      <w:r>
+        <w:t xml:space="preserve">amount of </w:t>
+      </w:r>
+      <w:r>
+        <w:t>inserted</w:t>
+      </w:r>
+      <w:r>
+        <w:t xml:space="preserve"> batch</w:t>
+      </w:r>
+      <w:r>
+        <w:t xml:space="preserve"> simulation is increased when the range is wide.</w:t>
+      </w:r>
+      <w:r>
+        <w:t xml:space="preserve"> </w:t>
+      </w:r>
+      <w:r>
+        <w:t xml:space="preserve">Another is the </w:t>
+      </w:r>
+      <w:r>
+        <w:t>s</w:t>
+      </w:r>
+      <w:r>
+        <w:t>tep</w:t>
+      </w:r>
+      <w:r>
+        <w:t>. Step</w:t>
+      </w:r>
+      <w:r>
+        <w:t xml:space="preserve"> decides the </w:t>
+      </w:r>
+      <w:r>
+        <w:t>detail of the difference.</w:t>
+      </w:r>
+      <w:r>
+        <w:t xml:space="preserve"> When the step is small, the</w:t>
+      </w:r>
+      <w:r>
+        <w:t xml:space="preserve"> amount of</w:t>
+      </w:r>
+      <w:r>
+        <w:t xml:space="preserve"> inserted simulation batch is increased.</w:t>
+      </w:r>
+      <w:r>
+        <w:t xml:space="preserve"> </w:t>
+      </w:r>
+      <w:r>
+        <w:t>For example, w</w:t>
+      </w:r>
+      <w:r>
+        <w:t>hen user set start point, end point, and step of layer unit variable are 100, 200, and 10, respectively, 11 batch simulation will be inserted.</w:t>
+      </w:r>
+      <w:r>
+        <w:t xml:space="preserve"> On the other hand, </w:t>
+      </w:r>
+      <w:r>
+        <w:t>when start point, end point, and step of layer unit variable are</w:t>
+      </w:r>
+      <w:r>
+        <w:t xml:space="preserve"> set</w:t>
+      </w:r>
+      <w:r>
+        <w:t xml:space="preserve"> 100, 200, and </w:t>
+      </w:r>
+      <w:r>
+        <w:t>50</w:t>
+      </w:r>
+      <w:r>
+        <w:t xml:space="preserve">, respectively, </w:t>
+      </w:r>
+      <w:r>
+        <w:t>3</w:t>
+      </w:r>
+      <w:r>
+        <w:t xml:space="preserve"> batch simulation will be inserted.</w:t>
+      </w:r>
+      <w:r>
+        <w:br/>
+        <w:t xml:space="preserve">In addition, one of the important thing is that the multiple variable can be assigned. All </w:t>
+      </w:r>
+      <w:r>
+        <w:t xml:space="preserve">diversified </w:t>
+      </w:r>
+      <w:r>
+        <w:t>variables</w:t>
+      </w:r>
+      <w:r>
+        <w:t xml:space="preserve"> of </w:t>
+      </w:r>
+      <w:r>
+        <w:t>the original simulation</w:t>
+      </w:r>
+      <w:r>
+        <w:t xml:space="preserve"> </w:t>
+      </w:r>
+      <w:r>
+        <w:t xml:space="preserve">are </w:t>
+      </w:r>
+      <w:r>
+        <w:t>simultaneously</w:t>
+      </w:r>
+      <w:r>
+        <w:t>.</w:t>
+      </w:r>
+      <w:r>
+        <w:t xml:space="preserve"> Therefore, </w:t>
+      </w:r>
+      <w:r>
+        <w:t xml:space="preserve">when </w:t>
+      </w:r>
+      <w:r>
+        <w:t xml:space="preserve">there are </w:t>
+      </w:r>
+      <w:r>
+        <w:t xml:space="preserve">the </w:t>
+      </w:r>
+      <w:r>
+        <w:t>variable setup</w:t>
+      </w:r>
+      <w:r>
+        <w:t>s</w:t>
+      </w:r>
+      <w:r>
+        <w:t xml:space="preserve">, which </w:t>
+      </w:r>
+      <w:r>
+        <w:t xml:space="preserve">make </w:t>
+      </w:r>
+      <w:r>
+        <w:t>1</w:t>
+      </w:r>
+      <w:r>
+        <w:t xml:space="preserve">0 batch and </w:t>
+      </w:r>
+      <w:r>
+        <w:t>3</w:t>
+      </w:r>
+      <w:r>
+        <w:t xml:space="preserve"> batch</w:t>
+      </w:r>
+      <w:r>
+        <w:t xml:space="preserve"> simulation</w:t>
+      </w:r>
+      <w:r>
+        <w:t>s</w:t>
+      </w:r>
+      <w:r>
+        <w:t xml:space="preserve"> be inserted</w:t>
+      </w:r>
+      <w:r>
+        <w:t>,</w:t>
+      </w:r>
+      <w:r>
+        <w:t xml:space="preserve"> the </w:t>
+      </w:r>
+      <w:r>
+        <w:t>3</w:t>
+      </w:r>
+      <w:r>
+        <w:t>0 batch w</w:t>
+      </w:r>
+      <w:r>
+        <w:t>i</w:t>
+      </w:r>
+      <w:r>
+        <w:t>l</w:t>
+      </w:r>
+      <w:r>
+        <w:t>l be inserted.</w:t>
+      </w:r>
+    </w:p>
+    <w:p>
+      <w:r>
         <w:t xml:space="preserve">After inserting all training information, </w:t>
       </w:r>
       <w:r>
@@ -10881,12 +11366,13 @@
         <w:rPr>
           <w:noProof/>
         </w:rPr>
+        <w:lastRenderedPageBreak/>
         <mc:AlternateContent>
           <mc:Choice Requires="wps">
             <w:drawing>
               <wp:inline distT="0" distB="0" distL="0" distR="0">
-                <wp:extent cx="5710238" cy="2286000"/>
-                <wp:effectExtent l="0" t="0" r="5080" b="0"/>
+                <wp:extent cx="5710238" cy="1919334"/>
+                <wp:effectExtent l="0" t="0" r="5080" b="5080"/>
                 <wp:docPr id="54" name="텍스트 상자 2"/>
                 <wp:cNvGraphicFramePr>
                   <a:graphicFrameLocks xmlns:a="http://schemas.openxmlformats.org/drawingml/2006/main"/>
@@ -10900,7 +11386,7 @@
                       <wps:spPr bwMode="auto">
                         <a:xfrm>
                           <a:off x="0" y="0"/>
-                          <a:ext cx="5710238" cy="2286000"/>
+                          <a:ext cx="5710238" cy="1919334"/>
                         </a:xfrm>
                         <a:prstGeom prst="rect">
                           <a:avLst/>
@@ -10920,13 +11406,19 @@
                           <w:p>
                             <w:r>
                               <w:rPr>
+                                <w:rFonts w:hint="eastAsia"/>
+                              </w:rPr>
+                              <w:t xml:space="preserve"> </w:t>
+                            </w:r>
+                            <w:r>
+                              <w:rPr>
                                 <w:noProof/>
                               </w:rPr>
                               <w:drawing>
-                                <wp:inline distT="0" distB="0" distL="0" distR="0" wp14:anchorId="20E79E43" wp14:editId="70AF42AF">
-                                  <wp:extent cx="1832400" cy="1897200"/>
-                                  <wp:effectExtent l="0" t="0" r="0" b="8255"/>
-                                  <wp:docPr id="7" name="그림 7"/>
+                                <wp:inline distT="0" distB="0" distL="0" distR="0" wp14:anchorId="388E392D" wp14:editId="43343C07">
+                                  <wp:extent cx="2451600" cy="1530000"/>
+                                  <wp:effectExtent l="0" t="0" r="6350" b="0"/>
+                                  <wp:docPr id="42" name="그림 42"/>
                                   <wp:cNvGraphicFramePr>
                                     <a:graphicFrameLocks xmlns:a="http://schemas.openxmlformats.org/drawingml/2006/main" noChangeAspect="1"/>
                                   </wp:cNvGraphicFramePr>
@@ -10938,7 +11430,7 @@
                                           <pic:cNvPicPr/>
                                         </pic:nvPicPr>
                                         <pic:blipFill>
-                                          <a:blip r:embed="rId26"/>
+                                          <a:blip r:embed="rId19"/>
                                           <a:stretch>
                                             <a:fillRect/>
                                           </a:stretch>
@@ -10946,7 +11438,7 @@
                                         <pic:spPr>
                                           <a:xfrm>
                                             <a:off x="0" y="0"/>
-                                            <a:ext cx="1832400" cy="1897200"/>
+                                            <a:ext cx="2451600" cy="1530000"/>
                                           </a:xfrm>
                                           <a:prstGeom prst="rect">
                                             <a:avLst/>
@@ -10959,9 +11451,6 @@
                               </w:drawing>
                             </w:r>
                             <w:r>
-                              <w:rPr>
-                                <w:rFonts w:hint="eastAsia"/>
-                              </w:rPr>
                               <w:t xml:space="preserve"> </w:t>
                             </w:r>
                             <w:r>
@@ -10970,8 +11459,8 @@
                               </w:rPr>
                               <w:drawing>
                                 <wp:inline distT="0" distB="0" distL="0" distR="0" wp14:anchorId="444625E7" wp14:editId="5228D892">
-                                  <wp:extent cx="3470400" cy="1911600"/>
-                                  <wp:effectExtent l="0" t="0" r="0" b="0"/>
+                                  <wp:extent cx="2797200" cy="1540800"/>
+                                  <wp:effectExtent l="0" t="0" r="3175" b="2540"/>
                                   <wp:docPr id="11" name="그림 11"/>
                                   <wp:cNvGraphicFramePr>
                                     <a:graphicFrameLocks xmlns:a="http://schemas.openxmlformats.org/drawingml/2006/main" noChangeAspect="1"/>
@@ -10984,7 +11473,7 @@
                                           <pic:cNvPicPr/>
                                         </pic:nvPicPr>
                                         <pic:blipFill>
-                                          <a:blip r:embed="rId27"/>
+                                          <a:blip r:embed="rId20"/>
                                           <a:stretch>
                                             <a:fillRect/>
                                           </a:stretch>
@@ -10992,7 +11481,7 @@
                                         <pic:spPr>
                                           <a:xfrm>
                                             <a:off x="0" y="0"/>
-                                            <a:ext cx="3470400" cy="1911600"/>
+                                            <a:ext cx="2797200" cy="1540800"/>
                                           </a:xfrm>
                                           <a:prstGeom prst="rect">
                                             <a:avLst/>
@@ -11009,17 +11498,32 @@
                             <w:pPr>
                               <w:pStyle w:val="ab"/>
                             </w:pPr>
+                            <w:bookmarkStart w:id="20" w:name="_Ref443509544"/>
                             <w:r>
                               <w:t xml:space="preserve">Figure </w:t>
                             </w:r>
-                            <w:fldSimple w:instr=" SEQ Figure \* ARABIC ">
-                              <w:r>
-                                <w:rPr>
-                                  <w:noProof/>
-                                </w:rPr>
-                                <w:t>8</w:t>
-                              </w:r>
-                            </w:fldSimple>
+                            <w:r>
+                              <w:fldChar w:fldCharType="begin"/>
+                            </w:r>
+                            <w:r>
+                              <w:instrText xml:space="preserve"> SEQ Figure \* ARABIC </w:instrText>
+                            </w:r>
+                            <w:r>
+                              <w:fldChar w:fldCharType="separate"/>
+                            </w:r>
+                            <w:r>
+                              <w:rPr>
+                                <w:noProof/>
+                              </w:rPr>
+                              <w:t>8</w:t>
+                            </w:r>
+                            <w:r>
+                              <w:rPr>
+                                <w:noProof/>
+                              </w:rPr>
+                              <w:fldChar w:fldCharType="end"/>
+                            </w:r>
+                            <w:bookmarkEnd w:id="20"/>
                             <w:r>
                               <w:t>. the batch mode windows.</w:t>
                             </w:r>
@@ -11037,19 +11541,25 @@
           </mc:Choice>
           <mc:Fallback>
             <w:pict>
-              <v:shape id="_x0000_s1037" type="#_x0000_t202" style="width:449.65pt;height:180pt;visibility:visible;mso-wrap-style:square;mso-left-percent:-10001;mso-top-percent:-10001;mso-position-horizontal:absolute;mso-position-horizontal-relative:char;mso-position-vertical:absolute;mso-position-vertical-relative:line;mso-left-percent:-10001;mso-top-percent:-10001;v-text-anchor:top" o:gfxdata="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" stroked="f">
+              <v:shape id="_x0000_s1037" type="#_x0000_t202" style="width:449.65pt;height:151.15pt;visibility:visible;mso-wrap-style:square;mso-left-percent:-10001;mso-top-percent:-10001;mso-position-horizontal:absolute;mso-position-horizontal-relative:char;mso-position-vertical:absolute;mso-position-vertical-relative:line;mso-left-percent:-10001;mso-top-percent:-10001;v-text-anchor:top" o:gfxdata="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" stroked="f">
                 <v:textbox>
                   <w:txbxContent>
                     <w:p>
                       <w:r>
                         <w:rPr>
+                          <w:rFonts w:hint="eastAsia"/>
+                        </w:rPr>
+                        <w:t xml:space="preserve"> </w:t>
+                      </w:r>
+                      <w:r>
+                        <w:rPr>
                           <w:noProof/>
                         </w:rPr>
                         <w:drawing>
-                          <wp:inline distT="0" distB="0" distL="0" distR="0" wp14:anchorId="20E79E43" wp14:editId="70AF42AF">
-                            <wp:extent cx="1832400" cy="1897200"/>
-                            <wp:effectExtent l="0" t="0" r="0" b="8255"/>
-                            <wp:docPr id="7" name="그림 7"/>
+                          <wp:inline distT="0" distB="0" distL="0" distR="0" wp14:anchorId="388E392D" wp14:editId="43343C07">
+                            <wp:extent cx="2451600" cy="1530000"/>
+                            <wp:effectExtent l="0" t="0" r="6350" b="0"/>
+                            <wp:docPr id="42" name="그림 42"/>
                             <wp:cNvGraphicFramePr>
                               <a:graphicFrameLocks xmlns:a="http://schemas.openxmlformats.org/drawingml/2006/main" noChangeAspect="1"/>
                             </wp:cNvGraphicFramePr>
@@ -11061,7 +11571,7 @@
                                     <pic:cNvPicPr/>
                                   </pic:nvPicPr>
                                   <pic:blipFill>
-                                    <a:blip r:embed="rId28"/>
+                                    <a:blip r:embed="rId19"/>
                                     <a:stretch>
                                       <a:fillRect/>
                                     </a:stretch>
@@ -11069,7 +11579,7 @@
                                   <pic:spPr>
                                     <a:xfrm>
                                       <a:off x="0" y="0"/>
-                                      <a:ext cx="1832400" cy="1897200"/>
+                                      <a:ext cx="2451600" cy="1530000"/>
                                     </a:xfrm>
                                     <a:prstGeom prst="rect">
                                       <a:avLst/>
@@ -11082,9 +11592,6 @@
                         </w:drawing>
                       </w:r>
                       <w:r>
-                        <w:rPr>
-                          <w:rFonts w:hint="eastAsia"/>
-                        </w:rPr>
                         <w:t xml:space="preserve"> </w:t>
                       </w:r>
                       <w:r>
@@ -11093,8 +11600,8 @@
                         </w:rPr>
                         <w:drawing>
                           <wp:inline distT="0" distB="0" distL="0" distR="0" wp14:anchorId="444625E7" wp14:editId="5228D892">
-                            <wp:extent cx="3470400" cy="1911600"/>
-                            <wp:effectExtent l="0" t="0" r="0" b="0"/>
+                            <wp:extent cx="2797200" cy="1540800"/>
+                            <wp:effectExtent l="0" t="0" r="3175" b="2540"/>
                             <wp:docPr id="11" name="그림 11"/>
                             <wp:cNvGraphicFramePr>
                               <a:graphicFrameLocks xmlns:a="http://schemas.openxmlformats.org/drawingml/2006/main" noChangeAspect="1"/>
@@ -11107,7 +11614,7 @@
                                     <pic:cNvPicPr/>
                                   </pic:nvPicPr>
                                   <pic:blipFill>
-                                    <a:blip r:embed="rId29"/>
+                                    <a:blip r:embed="rId20"/>
                                     <a:stretch>
                                       <a:fillRect/>
                                     </a:stretch>
@@ -11115,7 +11622,7 @@
                                   <pic:spPr>
                                     <a:xfrm>
                                       <a:off x="0" y="0"/>
-                                      <a:ext cx="3470400" cy="1911600"/>
+                                      <a:ext cx="2797200" cy="1540800"/>
                                     </a:xfrm>
                                     <a:prstGeom prst="rect">
                                       <a:avLst/>
@@ -11132,6 +11639,7 @@
                       <w:pPr>
                         <w:pStyle w:val="ab"/>
                       </w:pPr>
+                      <w:bookmarkStart w:id="21" w:name="_Ref443509544"/>
                       <w:r>
                         <w:t xml:space="preserve">Figure </w:t>
                       </w:r>
@@ -11151,8 +11659,12 @@
                         <w:t>8</w:t>
                       </w:r>
                       <w:r>
+                        <w:rPr>
+                          <w:noProof/>
+                        </w:rPr>
                         <w:fldChar w:fldCharType="end"/>
                       </w:r>
+                      <w:bookmarkEnd w:id="21"/>
                       <w:r>
                         <w:t>. the batch mode windows.</w:t>
                       </w:r>
@@ -11233,7 +11745,13 @@
         <w:t xml:space="preserve"> Calc.’</w:t>
       </w:r>
       <w:r>
-        <w:t xml:space="preserve"> for ease analysis.</w:t>
+        <w:t xml:space="preserve"> for ease </w:t>
+      </w:r>
+      <w:r>
+        <w:t xml:space="preserve">check and </w:t>
+      </w:r>
+      <w:r>
+        <w:t>analysis.</w:t>
       </w:r>
       <w:r>
         <w:br/>
@@ -11257,7 +11775,37 @@
         <w:t>the transitions of calculated value of each stimulus</w:t>
       </w:r>
       <w:r>
-        <w:t>, except raw data, layer, weight</w:t>
+        <w:t xml:space="preserve">, except </w:t>
+      </w:r>
+      <w:r>
+        <w:t xml:space="preserve">information, </w:t>
+      </w:r>
+      <w:r>
+        <w:t xml:space="preserve">raw data, layer, </w:t>
+      </w:r>
+      <w:r>
+        <w:t xml:space="preserve">and </w:t>
+      </w:r>
+      <w:r>
+        <w:t>weight</w:t>
+      </w:r>
+      <w:r>
+        <w:t xml:space="preserve"> file</w:t>
+      </w:r>
+      <w:r>
+        <w:t>s (layer and weight file</w:t>
+      </w:r>
+      <w:r>
+        <w:t>s</w:t>
+      </w:r>
+      <w:r>
+        <w:t xml:space="preserve"> </w:t>
+      </w:r>
+      <w:r>
+        <w:t>are</w:t>
+      </w:r>
+      <w:r>
+        <w:t xml:space="preserve"> optional)</w:t>
       </w:r>
       <w:r>
         <w:t>.</w:t>
@@ -11295,7 +11843,6 @@
         <w:rPr>
           <w:noProof/>
         </w:rPr>
-        <w:lastRenderedPageBreak/>
         <mc:AlternateContent>
           <mc:Choice Requires="wps">
             <w:drawing>
@@ -11336,19 +11883,32 @@
                             <w:pPr>
                               <w:pStyle w:val="ab"/>
                             </w:pPr>
-                            <w:bookmarkStart w:id="15" w:name="_Ref442727552"/>
+                            <w:bookmarkStart w:id="22" w:name="_Ref442727552"/>
                             <w:r>
                               <w:t xml:space="preserve">Table </w:t>
                             </w:r>
-                            <w:fldSimple w:instr=" SEQ Table \* ARABIC ">
-                              <w:r>
-                                <w:rPr>
-                                  <w:noProof/>
-                                </w:rPr>
-                                <w:t>5</w:t>
-                              </w:r>
-                            </w:fldSimple>
-                            <w:bookmarkEnd w:id="15"/>
+                            <w:r>
+                              <w:fldChar w:fldCharType="begin"/>
+                            </w:r>
+                            <w:r>
+                              <w:instrText xml:space="preserve"> SEQ Table \* ARABIC </w:instrText>
+                            </w:r>
+                            <w:r>
+                              <w:fldChar w:fldCharType="separate"/>
+                            </w:r>
+                            <w:r>
+                              <w:rPr>
+                                <w:noProof/>
+                              </w:rPr>
+                              <w:t>5</w:t>
+                            </w:r>
+                            <w:r>
+                              <w:rPr>
+                                <w:noProof/>
+                              </w:rPr>
+                              <w:fldChar w:fldCharType="end"/>
+                            </w:r>
+                            <w:bookmarkEnd w:id="22"/>
                             <w:r>
                               <w:t>. the types and contents of result files.</w:t>
                             </w:r>
@@ -12643,19 +13203,32 @@
                       <w:pPr>
                         <w:pStyle w:val="ab"/>
                       </w:pPr>
-                      <w:bookmarkStart w:id="16" w:name="_Ref442727552"/>
+                      <w:bookmarkStart w:id="23" w:name="_Ref442727552"/>
                       <w:r>
                         <w:t xml:space="preserve">Table </w:t>
                       </w:r>
-                      <w:fldSimple w:instr=" SEQ Table \* ARABIC ">
-                        <w:r>
-                          <w:rPr>
-                            <w:noProof/>
-                          </w:rPr>
-                          <w:t>5</w:t>
-                        </w:r>
-                      </w:fldSimple>
-                      <w:bookmarkEnd w:id="16"/>
+                      <w:r>
+                        <w:fldChar w:fldCharType="begin"/>
+                      </w:r>
+                      <w:r>
+                        <w:instrText xml:space="preserve"> SEQ Table \* ARABIC </w:instrText>
+                      </w:r>
+                      <w:r>
+                        <w:fldChar w:fldCharType="separate"/>
+                      </w:r>
+                      <w:r>
+                        <w:rPr>
+                          <w:noProof/>
+                        </w:rPr>
+                        <w:t>5</w:t>
+                      </w:r>
+                      <w:r>
+                        <w:rPr>
+                          <w:noProof/>
+                        </w:rPr>
+                        <w:fldChar w:fldCharType="end"/>
+                      </w:r>
+                      <w:bookmarkEnd w:id="23"/>
                       <w:r>
                         <w:t>. the types and contents of result files.</w:t>
                       </w:r>
@@ -13940,6 +14513,77 @@
       </w:r>
     </w:p>
     <w:p>
+      <w:r>
+        <w:rPr>
+          <w:rFonts w:hint="eastAsia"/>
+        </w:rPr>
+        <w:t>I</w:t>
+      </w:r>
+      <w:r>
+        <w:t xml:space="preserve">nformation data file </w:t>
+      </w:r>
+      <w:r>
+        <w:t>simply</w:t>
+      </w:r>
+      <w:r>
+        <w:t xml:space="preserve"> </w:t>
+      </w:r>
+      <w:r>
+        <w:t xml:space="preserve">shows the </w:t>
+      </w:r>
+      <w:r>
+        <w:t xml:space="preserve">basic </w:t>
+      </w:r>
+      <w:r>
+        <w:t>variable</w:t>
+      </w:r>
+      <w:r>
+        <w:t>s</w:t>
+      </w:r>
+      <w:r>
+        <w:t xml:space="preserve"> about the simulation.</w:t>
+      </w:r>
+      <w:r>
+        <w:t xml:space="preserve"> This model’s save directory </w:t>
+      </w:r>
+      <w:r>
+        <w:t xml:space="preserve">name </w:t>
+      </w:r>
+      <w:r>
+        <w:t xml:space="preserve">is just save time, so </w:t>
+      </w:r>
+      <w:r>
+        <w:t xml:space="preserve">there is no information about </w:t>
+      </w:r>
+      <w:r>
+        <w:t xml:space="preserve">saved </w:t>
+      </w:r>
+      <w:r>
+        <w:t xml:space="preserve">simulation. When batch mode use, it is possible that user cannot know what result is </w:t>
+      </w:r>
+      <w:r>
+        <w:t>user want</w:t>
+      </w:r>
+      <w:r>
+        <w:t xml:space="preserve">. </w:t>
+      </w:r>
+      <w:r>
+        <w:t xml:space="preserve">However, this information data is very simple, so we recommend </w:t>
+      </w:r>
+      <w:r>
+        <w:t xml:space="preserve">to </w:t>
+      </w:r>
+      <w:r>
+        <w:t>keep</w:t>
+      </w:r>
+      <w:r>
+        <w:t xml:space="preserve"> </w:t>
+      </w:r>
+      <w:r>
+        <w:t>the other save files like architecture or stimuli.</w:t>
+      </w:r>
+    </w:p>
+    <w:p>
       <w:pPr>
         <w:rPr>
           <w:iCs/>
@@ -14272,19 +14916,32 @@
                                 <w:szCs w:val="14"/>
                               </w:rPr>
                             </w:pPr>
-                            <w:bookmarkStart w:id="17" w:name="_Ref442727809"/>
+                            <w:bookmarkStart w:id="24" w:name="_Ref442727809"/>
                             <w:r>
                               <w:t xml:space="preserve">Table </w:t>
                             </w:r>
-                            <w:fldSimple w:instr=" SEQ Table \* ARABIC ">
-                              <w:r>
-                                <w:rPr>
-                                  <w:noProof/>
-                                </w:rPr>
-                                <w:t>6</w:t>
-                              </w:r>
-                            </w:fldSimple>
-                            <w:bookmarkEnd w:id="17"/>
+                            <w:r>
+                              <w:fldChar w:fldCharType="begin"/>
+                            </w:r>
+                            <w:r>
+                              <w:instrText xml:space="preserve"> SEQ Table \* ARABIC </w:instrText>
+                            </w:r>
+                            <w:r>
+                              <w:fldChar w:fldCharType="separate"/>
+                            </w:r>
+                            <w:r>
+                              <w:rPr>
+                                <w:noProof/>
+                              </w:rPr>
+                              <w:t>6</w:t>
+                            </w:r>
+                            <w:r>
+                              <w:rPr>
+                                <w:noProof/>
+                              </w:rPr>
+                              <w:fldChar w:fldCharType="end"/>
+                            </w:r>
+                            <w:bookmarkEnd w:id="24"/>
                             <w:r>
                               <w:t>. the pseudo-code of basic back-propagation algorithm.</w:t>
                             </w:r>
@@ -14781,7 +15438,7 @@
                           <w:szCs w:val="14"/>
                         </w:rPr>
                       </w:pPr>
-                      <w:bookmarkStart w:id="24" w:name="_Ref442727809"/>
+                      <w:bookmarkStart w:id="25" w:name="_Ref442727809"/>
                       <w:r>
                         <w:t xml:space="preserve">Table </w:t>
                       </w:r>
@@ -14801,9 +15458,12 @@
                         <w:t>6</w:t>
                       </w:r>
                       <w:r>
+                        <w:rPr>
+                          <w:noProof/>
+                        </w:rPr>
                         <w:fldChar w:fldCharType="end"/>
                       </w:r>
-                      <w:bookmarkEnd w:id="24"/>
+                      <w:bookmarkEnd w:id="25"/>
                       <w:r>
                         <w:t>. the pseudo-code of basic back-propagation algorithm.</w:t>
                       </w:r>
@@ -15337,27 +15997,34 @@
                                 <w:szCs w:val="14"/>
                               </w:rPr>
                             </w:pPr>
-                            <w:bookmarkStart w:id="18" w:name="_Ref442727825"/>
+                            <w:bookmarkStart w:id="26" w:name="_Ref442727825"/>
                             <w:r>
                               <w:t xml:space="preserve">Table </w:t>
                             </w:r>
-                            <w:fldSimple w:instr=" SEQ Table \* ARABIC ">
-                              <w:r>
-                                <w:rPr>
-                                  <w:noProof/>
-                                </w:rPr>
-                                <w:t>7</w:t>
-                              </w:r>
-                            </w:fldSimple>
-                            <w:bookmarkEnd w:id="18"/>
-                            <w:r>
-                              <w:t>. the pseudo-code of simple recurrent network</w:t>
-                            </w:r>
-                            <w:r>
-                              <w:t xml:space="preserve"> (Elman network)</w:t>
-                            </w:r>
-                            <w:r>
-                              <w:t xml:space="preserve"> algorithm.</w:t>
+                            <w:r>
+                              <w:fldChar w:fldCharType="begin"/>
+                            </w:r>
+                            <w:r>
+                              <w:instrText xml:space="preserve"> SEQ Table \* ARABIC </w:instrText>
+                            </w:r>
+                            <w:r>
+                              <w:fldChar w:fldCharType="separate"/>
+                            </w:r>
+                            <w:r>
+                              <w:rPr>
+                                <w:noProof/>
+                              </w:rPr>
+                              <w:t>7</w:t>
+                            </w:r>
+                            <w:r>
+                              <w:rPr>
+                                <w:noProof/>
+                              </w:rPr>
+                              <w:fldChar w:fldCharType="end"/>
+                            </w:r>
+                            <w:bookmarkEnd w:id="26"/>
+                            <w:r>
+                              <w:t>. the pseudo-code of simple recurrent network (Elman network) algorithm.</w:t>
                             </w:r>
                           </w:p>
                           <w:p>
@@ -16011,7 +16678,7 @@
                           <w:szCs w:val="14"/>
                         </w:rPr>
                       </w:pPr>
-                      <w:bookmarkStart w:id="26" w:name="_Ref442727825"/>
+                      <w:bookmarkStart w:id="27" w:name="_Ref442727825"/>
                       <w:r>
                         <w:t xml:space="preserve">Table </w:t>
                       </w:r>
@@ -16031,23 +16698,14 @@
                         <w:t>7</w:t>
                       </w:r>
                       <w:r>
+                        <w:rPr>
+                          <w:noProof/>
+                        </w:rPr>
                         <w:fldChar w:fldCharType="end"/>
                       </w:r>
-                      <w:bookmarkEnd w:id="26"/>
-                      <w:r>
-                        <w:t>.</w:t>
-                      </w:r>
-                      <w:r>
-                        <w:t xml:space="preserve"> the pseudo-code of </w:t>
-                      </w:r>
-                      <w:r>
-                        <w:t>simple recurrent network</w:t>
-                      </w:r>
-                      <w:r>
-                        <w:t xml:space="preserve"> (Elman network)</w:t>
-                      </w:r>
-                      <w:r>
-                        <w:t xml:space="preserve"> algorithm.</w:t>
+                      <w:bookmarkEnd w:id="27"/>
+                      <w:r>
+                        <w:t>. the pseudo-code of simple recurrent network (Elman network) algorithm.</w:t>
                       </w:r>
                     </w:p>
                     <w:p>
@@ -16737,19 +17395,32 @@
                                 <w:szCs w:val="14"/>
                               </w:rPr>
                             </w:pPr>
-                            <w:bookmarkStart w:id="19" w:name="_Ref442727827"/>
+                            <w:bookmarkStart w:id="28" w:name="_Ref442727827"/>
                             <w:r>
                               <w:t xml:space="preserve">Table </w:t>
                             </w:r>
-                            <w:fldSimple w:instr=" SEQ Table \* ARABIC ">
-                              <w:r>
-                                <w:rPr>
-                                  <w:noProof/>
-                                </w:rPr>
-                                <w:t>8</w:t>
-                              </w:r>
-                            </w:fldSimple>
-                            <w:bookmarkEnd w:id="19"/>
+                            <w:r>
+                              <w:fldChar w:fldCharType="begin"/>
+                            </w:r>
+                            <w:r>
+                              <w:instrText xml:space="preserve"> SEQ Table \* ARABIC </w:instrText>
+                            </w:r>
+                            <w:r>
+                              <w:fldChar w:fldCharType="separate"/>
+                            </w:r>
+                            <w:r>
+                              <w:rPr>
+                                <w:noProof/>
+                              </w:rPr>
+                              <w:t>8</w:t>
+                            </w:r>
+                            <w:r>
+                              <w:rPr>
+                                <w:noProof/>
+                              </w:rPr>
+                              <w:fldChar w:fldCharType="end"/>
+                            </w:r>
+                            <w:bookmarkEnd w:id="28"/>
                             <w:r>
                               <w:t>. the pseudo-code of back-propagation through time algorithm.</w:t>
                             </w:r>
@@ -17821,7 +18492,7 @@
                           <w:szCs w:val="14"/>
                         </w:rPr>
                       </w:pPr>
-                      <w:bookmarkStart w:id="28" w:name="_Ref442727827"/>
+                      <w:bookmarkStart w:id="29" w:name="_Ref442727827"/>
                       <w:r>
                         <w:t xml:space="preserve">Table </w:t>
                       </w:r>
@@ -17841,20 +18512,14 @@
                         <w:t>8</w:t>
                       </w:r>
                       <w:r>
+                        <w:rPr>
+                          <w:noProof/>
+                        </w:rPr>
                         <w:fldChar w:fldCharType="end"/>
                       </w:r>
-                      <w:bookmarkEnd w:id="28"/>
-                      <w:r>
-                        <w:t xml:space="preserve">. </w:t>
-                      </w:r>
-                      <w:r>
-                        <w:t xml:space="preserve">the pseudo-code of </w:t>
-                      </w:r>
-                      <w:r>
-                        <w:t xml:space="preserve">back-propagation through time </w:t>
-                      </w:r>
-                      <w:r>
-                        <w:t>algorithm.</w:t>
+                      <w:bookmarkEnd w:id="29"/>
+                      <w:r>
+                        <w:t>. the pseudo-code of back-propagation through time algorithm.</w:t>
                       </w:r>
                     </w:p>
                     <w:p>
@@ -28999,14 +29664,12 @@
                               </w:rPr>
                               <w:t>T</w:t>
                             </w:r>
-                            <w:bookmarkStart w:id="20" w:name="_GoBack"/>
                             <w:r>
                               <w:rPr>
                                 <w:szCs w:val="20"/>
                               </w:rPr>
                               <w:t>;</w:t>
                             </w:r>
-                            <w:bookmarkEnd w:id="20"/>
                           </w:p>
                         </w:txbxContent>
                       </wps:txbx>
@@ -29094,14 +29757,12 @@
                         </w:rPr>
                         <w:t>T</w:t>
                       </w:r>
-                      <w:bookmarkStart w:id="21" w:name="_GoBack"/>
                       <w:r>
                         <w:rPr>
                           <w:szCs w:val="20"/>
                         </w:rPr>
                         <w:t>;</w:t>
                       </w:r>
-                      <w:bookmarkEnd w:id="21"/>
                     </w:p>
                   </w:txbxContent>
                 </v:textbox>
@@ -29156,6 +29817,8 @@
       <w:r>
         <w:t xml:space="preserve">. </w:t>
       </w:r>
+      <w:bookmarkStart w:id="30" w:name="_GoBack"/>
+      <w:bookmarkEnd w:id="30"/>
     </w:p>
     <w:sectPr>
       <w:pgSz w:w="11906" w:h="16838"/>
@@ -29168,7 +29831,7 @@
 </file>
 
 <file path=word/endnotes.xml><?xml version="1.0" encoding="utf-8"?>
-<w:endnotes xmlns:wpc="http://schemas.microsoft.com/office/word/2010/wordprocessingCanvas" xmlns:cx="http://schemas.microsoft.com/office/drawing/2014/chartex" xmlns:cx1="http://schemas.microsoft.com/office/drawing/2015/9/8/chartex" xmlns:mc="http://schemas.openxmlformats.org/markup-compatibility/2006" xmlns:o="urn:schemas-microsoft-com:office:office" xmlns:r="http://schemas.openxmlformats.org/officeDocument/2006/relationships" xmlns:m="http://schemas.openxmlformats.org/officeDocument/2006/math" xmlns:v="urn:schemas-microsoft-com:vml" xmlns:wp14="http://schemas.microsoft.com/office/word/2010/wordprocessingDrawing" xmlns:wp="http://schemas.openxmlformats.org/drawingml/2006/wordprocessingDrawing" xmlns:w10="urn:schemas-microsoft-com:office:word" xmlns:w="http://schemas.openxmlformats.org/wordprocessingml/2006/main" xmlns:w14="http://schemas.microsoft.com/office/word/2010/wordml" xmlns:w15="http://schemas.microsoft.com/office/word/2012/wordml" xmlns:w16se="http://schemas.microsoft.com/office/word/2015/wordml/symex" xmlns:wpg="http://schemas.microsoft.com/office/word/2010/wordprocessingGroup" xmlns:wpi="http://schemas.microsoft.com/office/word/2010/wordprocessingInk" xmlns:wne="http://schemas.microsoft.com/office/word/2006/wordml" xmlns:wps="http://schemas.microsoft.com/office/word/2010/wordprocessingShape" mc:Ignorable="w14 w15 w16se wp14">
+<w:endnotes xmlns:wpc="http://schemas.microsoft.com/office/word/2010/wordprocessingCanvas" xmlns:cx="http://schemas.microsoft.com/office/drawing/2014/chartex" xmlns:cx1="http://schemas.microsoft.com/office/drawing/2015/9/8/chartex" xmlns:cx2="http://schemas.microsoft.com/office/drawing/2015/10/21/chartex" xmlns:mc="http://schemas.openxmlformats.org/markup-compatibility/2006" xmlns:o="urn:schemas-microsoft-com:office:office" xmlns:r="http://schemas.openxmlformats.org/officeDocument/2006/relationships" xmlns:m="http://schemas.openxmlformats.org/officeDocument/2006/math" xmlns:v="urn:schemas-microsoft-com:vml" xmlns:wp14="http://schemas.microsoft.com/office/word/2010/wordprocessingDrawing" xmlns:wp="http://schemas.openxmlformats.org/drawingml/2006/wordprocessingDrawing" xmlns:w10="urn:schemas-microsoft-com:office:word" xmlns:w="http://schemas.openxmlformats.org/wordprocessingml/2006/main" xmlns:w14="http://schemas.microsoft.com/office/word/2010/wordml" xmlns:w15="http://schemas.microsoft.com/office/word/2012/wordml" xmlns:w16se="http://schemas.microsoft.com/office/word/2015/wordml/symex" xmlns:wpg="http://schemas.microsoft.com/office/word/2010/wordprocessingGroup" xmlns:wpi="http://schemas.microsoft.com/office/word/2010/wordprocessingInk" xmlns:wne="http://schemas.microsoft.com/office/word/2006/wordml" xmlns:wps="http://schemas.microsoft.com/office/word/2010/wordprocessingShape" mc:Ignorable="w14 w15 w16se wp14">
   <w:endnote w:type="separator" w:id="-1">
     <w:p>
       <w:pPr>
@@ -29193,7 +29856,7 @@
 </file>
 
 <file path=word/footnotes.xml><?xml version="1.0" encoding="utf-8"?>
-<w:footnotes xmlns:wpc="http://schemas.microsoft.com/office/word/2010/wordprocessingCanvas" xmlns:cx="http://schemas.microsoft.com/office/drawing/2014/chartex" xmlns:cx1="http://schemas.microsoft.com/office/drawing/2015/9/8/chartex" xmlns:mc="http://schemas.openxmlformats.org/markup-compatibility/2006" xmlns:o="urn:schemas-microsoft-com:office:office" xmlns:r="http://schemas.openxmlformats.org/officeDocument/2006/relationships" xmlns:m="http://schemas.openxmlformats.org/officeDocument/2006/math" xmlns:v="urn:schemas-microsoft-com:vml" xmlns:wp14="http://schemas.microsoft.com/office/word/2010/wordprocessingDrawing" xmlns:wp="http://schemas.openxmlformats.org/drawingml/2006/wordprocessingDrawing" xmlns:w10="urn:schemas-microsoft-com:office:word" xmlns:w="http://schemas.openxmlformats.org/wordprocessingml/2006/main" xmlns:w14="http://schemas.microsoft.com/office/word/2010/wordml" xmlns:w15="http://schemas.microsoft.com/office/word/2012/wordml" xmlns:w16se="http://schemas.microsoft.com/office/word/2015/wordml/symex" xmlns:wpg="http://schemas.microsoft.com/office/word/2010/wordprocessingGroup" xmlns:wpi="http://schemas.microsoft.com/office/word/2010/wordprocessingInk" xmlns:wne="http://schemas.microsoft.com/office/word/2006/wordml" xmlns:wps="http://schemas.microsoft.com/office/word/2010/wordprocessingShape" mc:Ignorable="w14 w15 w16se wp14">
+<w:footnotes xmlns:wpc="http://schemas.microsoft.com/office/word/2010/wordprocessingCanvas" xmlns:cx="http://schemas.microsoft.com/office/drawing/2014/chartex" xmlns:cx1="http://schemas.microsoft.com/office/drawing/2015/9/8/chartex" xmlns:cx2="http://schemas.microsoft.com/office/drawing/2015/10/21/chartex" xmlns:mc="http://schemas.openxmlformats.org/markup-compatibility/2006" xmlns:o="urn:schemas-microsoft-com:office:office" xmlns:r="http://schemas.openxmlformats.org/officeDocument/2006/relationships" xmlns:m="http://schemas.openxmlformats.org/officeDocument/2006/math" xmlns:v="urn:schemas-microsoft-com:vml" xmlns:wp14="http://schemas.microsoft.com/office/word/2010/wordprocessingDrawing" xmlns:wp="http://schemas.openxmlformats.org/drawingml/2006/wordprocessingDrawing" xmlns:w10="urn:schemas-microsoft-com:office:word" xmlns:w="http://schemas.openxmlformats.org/wordprocessingml/2006/main" xmlns:w14="http://schemas.microsoft.com/office/word/2010/wordml" xmlns:w15="http://schemas.microsoft.com/office/word/2012/wordml" xmlns:w16se="http://schemas.microsoft.com/office/word/2015/wordml/symex" xmlns:wpg="http://schemas.microsoft.com/office/word/2010/wordprocessingGroup" xmlns:wpi="http://schemas.microsoft.com/office/word/2010/wordprocessingInk" xmlns:wne="http://schemas.microsoft.com/office/word/2006/wordml" xmlns:wps="http://schemas.microsoft.com/office/word/2010/wordprocessingShape" mc:Ignorable="w14 w15 w16se wp14">
   <w:footnote w:type="separator" w:id="-1">
     <w:p>
       <w:pPr>
@@ -29235,7 +29898,7 @@
       </w:pPr>
     </w:pPrDefault>
   </w:docDefaults>
-  <w:latentStyles w:defLockedState="0" w:defUIPriority="99" w:defSemiHidden="0" w:defUnhideWhenUsed="0" w:defQFormat="0" w:count="371">
+  <w:latentStyles w:defLockedState="0" w:defUIPriority="99" w:defSemiHidden="0" w:defUnhideWhenUsed="0" w:defQFormat="0" w:count="372">
     <w:lsdException w:name="Normal" w:uiPriority="0" w:qFormat="1"/>
     <w:lsdException w:name="heading 1" w:uiPriority="9" w:qFormat="1"/>
     <w:lsdException w:name="heading 2" w:semiHidden="1" w:uiPriority="9" w:unhideWhenUsed="1" w:qFormat="1"/>
@@ -29341,7 +30004,6 @@
     <w:lsdException w:name="HTML Sample" w:semiHidden="1" w:unhideWhenUsed="1"/>
     <w:lsdException w:name="HTML Typewriter" w:semiHidden="1" w:unhideWhenUsed="1"/>
     <w:lsdException w:name="HTML Variable" w:semiHidden="1" w:unhideWhenUsed="1"/>
-    <w:lsdException w:name="Normal Table" w:semiHidden="1" w:unhideWhenUsed="1"/>
     <w:lsdException w:name="annotation subject" w:semiHidden="1" w:unhideWhenUsed="1"/>
     <w:lsdException w:name="No List" w:semiHidden="1" w:unhideWhenUsed="1"/>
     <w:lsdException w:name="Outline List 1" w:semiHidden="1" w:unhideWhenUsed="1"/>
@@ -29388,10 +30050,8 @@
     <w:lsdException w:name="Table Subtle 2" w:semiHidden="1" w:unhideWhenUsed="1"/>
     <w:lsdException w:name="Table Web 1" w:semiHidden="1" w:unhideWhenUsed="1"/>
     <w:lsdException w:name="Table Web 2" w:semiHidden="1" w:unhideWhenUsed="1"/>
-    <w:lsdException w:name="Table Web 3" w:semiHidden="1" w:unhideWhenUsed="1"/>
     <w:lsdException w:name="Balloon Text" w:semiHidden="1" w:unhideWhenUsed="1"/>
     <w:lsdException w:name="Table Grid" w:uiPriority="39"/>
-    <w:lsdException w:name="Table Theme" w:semiHidden="1" w:unhideWhenUsed="1"/>
     <w:lsdException w:name="Placeholder Text" w:semiHidden="1"/>
     <w:lsdException w:name="No Spacing" w:uiPriority="1" w:qFormat="1"/>
     <w:lsdException w:name="Light Shading" w:uiPriority="60"/>
@@ -29607,6 +30267,7 @@
     <w:lsdException w:name="List Table 5 Dark Accent 6" w:uiPriority="50"/>
     <w:lsdException w:name="List Table 6 Colorful Accent 6" w:uiPriority="51"/>
     <w:lsdException w:name="List Table 7 Colorful Accent 6" w:uiPriority="52"/>
+    <w:lsdException w:name="Mention" w:semiHidden="1" w:unhideWhenUsed="1"/>
   </w:latentStyles>
   <w:style w:type="paragraph" w:default="1" w:styleId="a">
     <w:name w:val="Normal"/>
@@ -31149,1161 +31810,6 @@
 </c:chartSpace>
 </file>
 
-<file path=word/charts/chart10.xml><?xml version="1.0" encoding="utf-8"?>
-<c:chartSpace xmlns:c="http://schemas.openxmlformats.org/drawingml/2006/chart" xmlns:a="http://schemas.openxmlformats.org/drawingml/2006/main" xmlns:r="http://schemas.openxmlformats.org/officeDocument/2006/relationships" xmlns:c16r2="http://schemas.microsoft.com/office/drawing/2015/06/chart">
-  <c:date1904 val="0"/>
-  <c:lang val="ko-KR"/>
-  <c:roundedCorners val="0"/>
-  <mc:AlternateContent xmlns:mc="http://schemas.openxmlformats.org/markup-compatibility/2006">
-    <mc:Choice xmlns:c14="http://schemas.microsoft.com/office/drawing/2007/8/2/chart" Requires="c14">
-      <c14:style val="102"/>
-    </mc:Choice>
-    <mc:Fallback>
-      <c:style val="2"/>
-    </mc:Fallback>
-  </mc:AlternateContent>
-  <c:chart>
-    <c:title>
-      <c:tx>
-        <c:rich>
-          <a:bodyPr rot="0" spcFirstLastPara="1" vertOverflow="ellipsis" vert="horz" wrap="square" anchor="ctr" anchorCtr="1"/>
-          <a:lstStyle/>
-          <a:p>
-            <a:pPr>
-              <a:defRPr sz="480" b="0" i="0" u="none" strike="noStrike" kern="1200" spc="0" baseline="0">
-                <a:solidFill>
-                  <a:schemeClr val="tx1">
-                    <a:lumMod val="65000"/>
-                    <a:lumOff val="35000"/>
-                  </a:schemeClr>
-                </a:solidFill>
-                <a:latin typeface="+mn-lt"/>
-                <a:ea typeface="+mn-ea"/>
-                <a:cs typeface="+mn-cs"/>
-              </a:defRPr>
-            </a:pPr>
-            <a:r>
-              <a:rPr lang="en-US"/>
-              <a:t>Momentum Difference in Sigmoid</a:t>
-            </a:r>
-            <a:endParaRPr lang="ko-KR"/>
-          </a:p>
-        </c:rich>
-      </c:tx>
-      <c:overlay val="0"/>
-      <c:spPr>
-        <a:noFill/>
-        <a:ln>
-          <a:noFill/>
-        </a:ln>
-        <a:effectLst/>
-      </c:spPr>
-      <c:txPr>
-        <a:bodyPr rot="0" spcFirstLastPara="1" vertOverflow="ellipsis" vert="horz" wrap="square" anchor="ctr" anchorCtr="1"/>
-        <a:lstStyle/>
-        <a:p>
-          <a:pPr>
-            <a:defRPr sz="480" b="0" i="0" u="none" strike="noStrike" kern="1200" spc="0" baseline="0">
-              <a:solidFill>
-                <a:schemeClr val="tx1">
-                  <a:lumMod val="65000"/>
-                  <a:lumOff val="35000"/>
-                </a:schemeClr>
-              </a:solidFill>
-              <a:latin typeface="+mn-lt"/>
-              <a:ea typeface="+mn-ea"/>
-              <a:cs typeface="+mn-cs"/>
-            </a:defRPr>
-          </a:pPr>
-          <a:endParaRPr lang="ko-KR"/>
-        </a:p>
-      </c:txPr>
-    </c:title>
-    <c:autoTitleDeleted val="0"/>
-    <c:plotArea>
-      <c:layout/>
-      <c:lineChart>
-        <c:grouping val="standard"/>
-        <c:varyColors val="0"/>
-        <c:ser>
-          <c:idx val="0"/>
-          <c:order val="0"/>
-          <c:tx>
-            <c:strRef>
-              <c:f>Sheet1!$B$1</c:f>
-              <c:strCache>
-                <c:ptCount val="1"/>
-                <c:pt idx="0">
-                  <c:v>0.1</c:v>
-                </c:pt>
-              </c:strCache>
-            </c:strRef>
-          </c:tx>
-          <c:spPr>
-            <a:ln w="12700" cap="rnd">
-              <a:solidFill>
-                <a:schemeClr val="accent1"/>
-              </a:solidFill>
-              <a:round/>
-            </a:ln>
-            <a:effectLst/>
-          </c:spPr>
-          <c:marker>
-            <c:symbol val="none"/>
-          </c:marker>
-          <c:cat>
-            <c:numRef>
-              <c:f>Sheet1!$A$2:$A$22</c:f>
-              <c:numCache>
-                <c:formatCode>General</c:formatCode>
-                <c:ptCount val="21"/>
-                <c:pt idx="0">
-                  <c:v>-5</c:v>
-                </c:pt>
-                <c:pt idx="1">
-                  <c:v>-4.5</c:v>
-                </c:pt>
-                <c:pt idx="2">
-                  <c:v>-4</c:v>
-                </c:pt>
-                <c:pt idx="3">
-                  <c:v>-3.5</c:v>
-                </c:pt>
-                <c:pt idx="4">
-                  <c:v>-3</c:v>
-                </c:pt>
-                <c:pt idx="5">
-                  <c:v>-2.5</c:v>
-                </c:pt>
-                <c:pt idx="6">
-                  <c:v>-2</c:v>
-                </c:pt>
-                <c:pt idx="7">
-                  <c:v>-1.5</c:v>
-                </c:pt>
-                <c:pt idx="8">
-                  <c:v>-1</c:v>
-                </c:pt>
-                <c:pt idx="9">
-                  <c:v>-0.5</c:v>
-                </c:pt>
-                <c:pt idx="10">
-                  <c:v>0</c:v>
-                </c:pt>
-                <c:pt idx="11">
-                  <c:v>0.5</c:v>
-                </c:pt>
-                <c:pt idx="12">
-                  <c:v>1</c:v>
-                </c:pt>
-                <c:pt idx="13">
-                  <c:v>1.5</c:v>
-                </c:pt>
-                <c:pt idx="14">
-                  <c:v>2</c:v>
-                </c:pt>
-                <c:pt idx="15">
-                  <c:v>2.5</c:v>
-                </c:pt>
-                <c:pt idx="16">
-                  <c:v>3</c:v>
-                </c:pt>
-                <c:pt idx="17">
-                  <c:v>3.5</c:v>
-                </c:pt>
-                <c:pt idx="18">
-                  <c:v>4</c:v>
-                </c:pt>
-                <c:pt idx="19">
-                  <c:v>4.5</c:v>
-                </c:pt>
-                <c:pt idx="20">
-                  <c:v>5</c:v>
-                </c:pt>
-              </c:numCache>
-            </c:numRef>
-          </c:cat>
-          <c:val>
-            <c:numRef>
-              <c:f>Sheet1!$B$2:$B$22</c:f>
-              <c:numCache>
-                <c:formatCode>General</c:formatCode>
-                <c:ptCount val="21"/>
-                <c:pt idx="0">
-                  <c:v>0.37754066879814541</c:v>
-                </c:pt>
-                <c:pt idx="1">
-                  <c:v>0.38936076605077802</c:v>
-                </c:pt>
-                <c:pt idx="2">
-                  <c:v>0.401312339887548</c:v>
-                </c:pt>
-                <c:pt idx="3">
-                  <c:v>0.41338242108266998</c:v>
-                </c:pt>
-                <c:pt idx="4">
-                  <c:v>0.42555748318834102</c:v>
-                </c:pt>
-                <c:pt idx="5">
-                  <c:v>0.43782349911420193</c:v>
-                </c:pt>
-                <c:pt idx="6">
-                  <c:v>0.45016600268752216</c:v>
-                </c:pt>
-                <c:pt idx="7">
-                  <c:v>0.46257015465625045</c:v>
-                </c:pt>
-                <c:pt idx="8">
-                  <c:v>0.47502081252105999</c:v>
-                </c:pt>
-                <c:pt idx="9">
-                  <c:v>0.48750260351578961</c:v>
-                </c:pt>
-                <c:pt idx="10">
-                  <c:v>0.5</c:v>
-                </c:pt>
-                <c:pt idx="11">
-                  <c:v>0.51249739648421033</c:v>
-                </c:pt>
-                <c:pt idx="12">
-                  <c:v>0.52497918747894001</c:v>
-                </c:pt>
-                <c:pt idx="13">
-                  <c:v>0.5374298453437496</c:v>
-                </c:pt>
-                <c:pt idx="14">
-                  <c:v>0.54983399731247795</c:v>
-                </c:pt>
-                <c:pt idx="15">
-                  <c:v>0.56217650088579807</c:v>
-                </c:pt>
-                <c:pt idx="16">
-                  <c:v>0.57444251681165903</c:v>
-                </c:pt>
-                <c:pt idx="17">
-                  <c:v>0.58661757891733013</c:v>
-                </c:pt>
-                <c:pt idx="18">
-                  <c:v>0.598687660112452</c:v>
-                </c:pt>
-                <c:pt idx="19">
-                  <c:v>0.61063923394922204</c:v>
-                </c:pt>
-                <c:pt idx="20">
-                  <c:v>0.62245933120185459</c:v>
-                </c:pt>
-              </c:numCache>
-            </c:numRef>
-          </c:val>
-          <c:smooth val="0"/>
-          <c:extLst>
-            <c:ext xmlns:c16="http://schemas.microsoft.com/office/drawing/2014/chart" uri="{C3380CC4-5D6E-409C-BE32-E72D297353CC}">
-              <c16:uniqueId val="{00000000-F6AB-44F2-8971-B45DA385A1BB}"/>
-            </c:ext>
-          </c:extLst>
-        </c:ser>
-        <c:ser>
-          <c:idx val="1"/>
-          <c:order val="1"/>
-          <c:tx>
-            <c:strRef>
-              <c:f>Sheet1!$C$1</c:f>
-              <c:strCache>
-                <c:ptCount val="1"/>
-                <c:pt idx="0">
-                  <c:v>0.3</c:v>
-                </c:pt>
-              </c:strCache>
-            </c:strRef>
-          </c:tx>
-          <c:spPr>
-            <a:ln w="12700" cap="rnd">
-              <a:solidFill>
-                <a:schemeClr val="accent2"/>
-              </a:solidFill>
-              <a:round/>
-            </a:ln>
-            <a:effectLst/>
-          </c:spPr>
-          <c:marker>
-            <c:symbol val="none"/>
-          </c:marker>
-          <c:cat>
-            <c:numRef>
-              <c:f>Sheet1!$A$2:$A$22</c:f>
-              <c:numCache>
-                <c:formatCode>General</c:formatCode>
-                <c:ptCount val="21"/>
-                <c:pt idx="0">
-                  <c:v>-5</c:v>
-                </c:pt>
-                <c:pt idx="1">
-                  <c:v>-4.5</c:v>
-                </c:pt>
-                <c:pt idx="2">
-                  <c:v>-4</c:v>
-                </c:pt>
-                <c:pt idx="3">
-                  <c:v>-3.5</c:v>
-                </c:pt>
-                <c:pt idx="4">
-                  <c:v>-3</c:v>
-                </c:pt>
-                <c:pt idx="5">
-                  <c:v>-2.5</c:v>
-                </c:pt>
-                <c:pt idx="6">
-                  <c:v>-2</c:v>
-                </c:pt>
-                <c:pt idx="7">
-                  <c:v>-1.5</c:v>
-                </c:pt>
-                <c:pt idx="8">
-                  <c:v>-1</c:v>
-                </c:pt>
-                <c:pt idx="9">
-                  <c:v>-0.5</c:v>
-                </c:pt>
-                <c:pt idx="10">
-                  <c:v>0</c:v>
-                </c:pt>
-                <c:pt idx="11">
-                  <c:v>0.5</c:v>
-                </c:pt>
-                <c:pt idx="12">
-                  <c:v>1</c:v>
-                </c:pt>
-                <c:pt idx="13">
-                  <c:v>1.5</c:v>
-                </c:pt>
-                <c:pt idx="14">
-                  <c:v>2</c:v>
-                </c:pt>
-                <c:pt idx="15">
-                  <c:v>2.5</c:v>
-                </c:pt>
-                <c:pt idx="16">
-                  <c:v>3</c:v>
-                </c:pt>
-                <c:pt idx="17">
-                  <c:v>3.5</c:v>
-                </c:pt>
-                <c:pt idx="18">
-                  <c:v>4</c:v>
-                </c:pt>
-                <c:pt idx="19">
-                  <c:v>4.5</c:v>
-                </c:pt>
-                <c:pt idx="20">
-                  <c:v>5</c:v>
-                </c:pt>
-              </c:numCache>
-            </c:numRef>
-          </c:cat>
-          <c:val>
-            <c:numRef>
-              <c:f>Sheet1!$C$2:$C$22</c:f>
-              <c:numCache>
-                <c:formatCode>General</c:formatCode>
-                <c:ptCount val="21"/>
-                <c:pt idx="0">
-                  <c:v>0.18242552380635635</c:v>
-                </c:pt>
-                <c:pt idx="1">
-                  <c:v>0.20587037180094736</c:v>
-                </c:pt>
-                <c:pt idx="2">
-                  <c:v>0.23147521650098238</c:v>
-                </c:pt>
-                <c:pt idx="3">
-                  <c:v>0.259225100817846</c:v>
-                </c:pt>
-                <c:pt idx="4">
-                  <c:v>0.28905049737499605</c:v>
-                </c:pt>
-                <c:pt idx="5">
-                  <c:v>0.32082130082460703</c:v>
-                </c:pt>
-                <c:pt idx="6">
-                  <c:v>0.35434369377420455</c:v>
-                </c:pt>
-                <c:pt idx="7">
-                  <c:v>0.38936076605077802</c:v>
-                </c:pt>
-                <c:pt idx="8">
-                  <c:v>0.42555748318834102</c:v>
-                </c:pt>
-                <c:pt idx="9">
-                  <c:v>0.46257015465625045</c:v>
-                </c:pt>
-                <c:pt idx="10">
-                  <c:v>0.5</c:v>
-                </c:pt>
-                <c:pt idx="11">
-                  <c:v>0.5374298453437496</c:v>
-                </c:pt>
-                <c:pt idx="12">
-                  <c:v>0.57444251681165903</c:v>
-                </c:pt>
-                <c:pt idx="13">
-                  <c:v>0.61063923394922204</c:v>
-                </c:pt>
-                <c:pt idx="14">
-                  <c:v>0.6456563062257954</c:v>
-                </c:pt>
-                <c:pt idx="15">
-                  <c:v>0.67917869917539297</c:v>
-                </c:pt>
-                <c:pt idx="16">
-                  <c:v>0.71094950262500389</c:v>
-                </c:pt>
-                <c:pt idx="17">
-                  <c:v>0.740774899182154</c:v>
-                </c:pt>
-                <c:pt idx="18">
-                  <c:v>0.76852478349901754</c:v>
-                </c:pt>
-                <c:pt idx="19">
-                  <c:v>0.79412962819905253</c:v>
-                </c:pt>
-                <c:pt idx="20">
-                  <c:v>0.81757447619364365</c:v>
-                </c:pt>
-              </c:numCache>
-            </c:numRef>
-          </c:val>
-          <c:smooth val="0"/>
-          <c:extLst>
-            <c:ext xmlns:c16="http://schemas.microsoft.com/office/drawing/2014/chart" uri="{C3380CC4-5D6E-409C-BE32-E72D297353CC}">
-              <c16:uniqueId val="{00000001-F6AB-44F2-8971-B45DA385A1BB}"/>
-            </c:ext>
-          </c:extLst>
-        </c:ser>
-        <c:ser>
-          <c:idx val="2"/>
-          <c:order val="2"/>
-          <c:tx>
-            <c:strRef>
-              <c:f>Sheet1!$D$1</c:f>
-              <c:strCache>
-                <c:ptCount val="1"/>
-                <c:pt idx="0">
-                  <c:v>0.5</c:v>
-                </c:pt>
-              </c:strCache>
-            </c:strRef>
-          </c:tx>
-          <c:spPr>
-            <a:ln w="12700" cap="rnd">
-              <a:solidFill>
-                <a:schemeClr val="accent3"/>
-              </a:solidFill>
-              <a:round/>
-            </a:ln>
-            <a:effectLst/>
-          </c:spPr>
-          <c:marker>
-            <c:symbol val="none"/>
-          </c:marker>
-          <c:cat>
-            <c:numRef>
-              <c:f>Sheet1!$A$2:$A$22</c:f>
-              <c:numCache>
-                <c:formatCode>General</c:formatCode>
-                <c:ptCount val="21"/>
-                <c:pt idx="0">
-                  <c:v>-5</c:v>
-                </c:pt>
-                <c:pt idx="1">
-                  <c:v>-4.5</c:v>
-                </c:pt>
-                <c:pt idx="2">
-                  <c:v>-4</c:v>
-                </c:pt>
-                <c:pt idx="3">
-                  <c:v>-3.5</c:v>
-                </c:pt>
-                <c:pt idx="4">
-                  <c:v>-3</c:v>
-                </c:pt>
-                <c:pt idx="5">
-                  <c:v>-2.5</c:v>
-                </c:pt>
-                <c:pt idx="6">
-                  <c:v>-2</c:v>
-                </c:pt>
-                <c:pt idx="7">
-                  <c:v>-1.5</c:v>
-                </c:pt>
-                <c:pt idx="8">
-                  <c:v>-1</c:v>
-                </c:pt>
-                <c:pt idx="9">
-                  <c:v>-0.5</c:v>
-                </c:pt>
-                <c:pt idx="10">
-                  <c:v>0</c:v>
-                </c:pt>
-                <c:pt idx="11">
-                  <c:v>0.5</c:v>
-                </c:pt>
-                <c:pt idx="12">
-                  <c:v>1</c:v>
-                </c:pt>
-                <c:pt idx="13">
-                  <c:v>1.5</c:v>
-                </c:pt>
-                <c:pt idx="14">
-                  <c:v>2</c:v>
-                </c:pt>
-                <c:pt idx="15">
-                  <c:v>2.5</c:v>
-                </c:pt>
-                <c:pt idx="16">
-                  <c:v>3</c:v>
-                </c:pt>
-                <c:pt idx="17">
-                  <c:v>3.5</c:v>
-                </c:pt>
-                <c:pt idx="18">
-                  <c:v>4</c:v>
-                </c:pt>
-                <c:pt idx="19">
-                  <c:v>4.5</c:v>
-                </c:pt>
-                <c:pt idx="20">
-                  <c:v>5</c:v>
-                </c:pt>
-              </c:numCache>
-            </c:numRef>
-          </c:cat>
-          <c:val>
-            <c:numRef>
-              <c:f>Sheet1!$D$2:$D$22</c:f>
-              <c:numCache>
-                <c:formatCode>General</c:formatCode>
-                <c:ptCount val="21"/>
-                <c:pt idx="0">
-                  <c:v>7.5858180021243546E-2</c:v>
-                </c:pt>
-                <c:pt idx="1">
-                  <c:v>9.534946489910949E-2</c:v>
-                </c:pt>
-                <c:pt idx="2">
-                  <c:v>0.11920292202211755</c:v>
-                </c:pt>
-                <c:pt idx="3">
-                  <c:v>0.14804719803168948</c:v>
-                </c:pt>
-                <c:pt idx="4">
-                  <c:v>0.18242552380635635</c:v>
-                </c:pt>
-                <c:pt idx="5">
-                  <c:v>0.22270013882530884</c:v>
-                </c:pt>
-                <c:pt idx="6">
-                  <c:v>0.2689414213699951</c:v>
-                </c:pt>
-                <c:pt idx="7">
-                  <c:v>0.32082130082460703</c:v>
-                </c:pt>
-                <c:pt idx="8">
-                  <c:v>0.37754066879814541</c:v>
-                </c:pt>
-                <c:pt idx="9">
-                  <c:v>0.43782349911420193</c:v>
-                </c:pt>
-                <c:pt idx="10">
-                  <c:v>0.5</c:v>
-                </c:pt>
-                <c:pt idx="11">
-                  <c:v>0.56217650088579807</c:v>
-                </c:pt>
-                <c:pt idx="12">
-                  <c:v>0.62245933120185459</c:v>
-                </c:pt>
-                <c:pt idx="13">
-                  <c:v>0.67917869917539297</c:v>
-                </c:pt>
-                <c:pt idx="14">
-                  <c:v>0.7310585786300049</c:v>
-                </c:pt>
-                <c:pt idx="15">
-                  <c:v>0.77729986117469108</c:v>
-                </c:pt>
-                <c:pt idx="16">
-                  <c:v>0.81757447619364365</c:v>
-                </c:pt>
-                <c:pt idx="17">
-                  <c:v>0.85195280196831058</c:v>
-                </c:pt>
-                <c:pt idx="18">
-                  <c:v>0.88079707797788231</c:v>
-                </c:pt>
-                <c:pt idx="19">
-                  <c:v>0.90465053510089055</c:v>
-                </c:pt>
-                <c:pt idx="20">
-                  <c:v>0.92414181997875655</c:v>
-                </c:pt>
-              </c:numCache>
-            </c:numRef>
-          </c:val>
-          <c:smooth val="0"/>
-          <c:extLst>
-            <c:ext xmlns:c16="http://schemas.microsoft.com/office/drawing/2014/chart" uri="{C3380CC4-5D6E-409C-BE32-E72D297353CC}">
-              <c16:uniqueId val="{00000002-F6AB-44F2-8971-B45DA385A1BB}"/>
-            </c:ext>
-          </c:extLst>
-        </c:ser>
-        <c:ser>
-          <c:idx val="3"/>
-          <c:order val="3"/>
-          <c:tx>
-            <c:strRef>
-              <c:f>Sheet1!$E$1</c:f>
-              <c:strCache>
-                <c:ptCount val="1"/>
-                <c:pt idx="0">
-                  <c:v>0.7</c:v>
-                </c:pt>
-              </c:strCache>
-            </c:strRef>
-          </c:tx>
-          <c:spPr>
-            <a:ln w="12700" cap="rnd">
-              <a:solidFill>
-                <a:schemeClr val="accent4"/>
-              </a:solidFill>
-              <a:round/>
-            </a:ln>
-            <a:effectLst/>
-          </c:spPr>
-          <c:marker>
-            <c:symbol val="none"/>
-          </c:marker>
-          <c:cat>
-            <c:numRef>
-              <c:f>Sheet1!$A$2:$A$22</c:f>
-              <c:numCache>
-                <c:formatCode>General</c:formatCode>
-                <c:ptCount val="21"/>
-                <c:pt idx="0">
-                  <c:v>-5</c:v>
-                </c:pt>
-                <c:pt idx="1">
-                  <c:v>-4.5</c:v>
-                </c:pt>
-                <c:pt idx="2">
-                  <c:v>-4</c:v>
-                </c:pt>
-                <c:pt idx="3">
-                  <c:v>-3.5</c:v>
-                </c:pt>
-                <c:pt idx="4">
-                  <c:v>-3</c:v>
-                </c:pt>
-                <c:pt idx="5">
-                  <c:v>-2.5</c:v>
-                </c:pt>
-                <c:pt idx="6">
-                  <c:v>-2</c:v>
-                </c:pt>
-                <c:pt idx="7">
-                  <c:v>-1.5</c:v>
-                </c:pt>
-                <c:pt idx="8">
-                  <c:v>-1</c:v>
-                </c:pt>
-                <c:pt idx="9">
-                  <c:v>-0.5</c:v>
-                </c:pt>
-                <c:pt idx="10">
-                  <c:v>0</c:v>
-                </c:pt>
-                <c:pt idx="11">
-                  <c:v>0.5</c:v>
-                </c:pt>
-                <c:pt idx="12">
-                  <c:v>1</c:v>
-                </c:pt>
-                <c:pt idx="13">
-                  <c:v>1.5</c:v>
-                </c:pt>
-                <c:pt idx="14">
-                  <c:v>2</c:v>
-                </c:pt>
-                <c:pt idx="15">
-                  <c:v>2.5</c:v>
-                </c:pt>
-                <c:pt idx="16">
-                  <c:v>3</c:v>
-                </c:pt>
-                <c:pt idx="17">
-                  <c:v>3.5</c:v>
-                </c:pt>
-                <c:pt idx="18">
-                  <c:v>4</c:v>
-                </c:pt>
-                <c:pt idx="19">
-                  <c:v>4.5</c:v>
-                </c:pt>
-                <c:pt idx="20">
-                  <c:v>5</c:v>
-                </c:pt>
-              </c:numCache>
-            </c:numRef>
-          </c:cat>
-          <c:val>
-            <c:numRef>
-              <c:f>Sheet1!$E$2:$E$22</c:f>
-              <c:numCache>
-                <c:formatCode>General</c:formatCode>
-                <c:ptCount val="21"/>
-                <c:pt idx="0">
-                  <c:v>2.9312230751356319E-2</c:v>
-                </c:pt>
-                <c:pt idx="1">
-                  <c:v>4.1091278200465015E-2</c:v>
-                </c:pt>
-                <c:pt idx="2">
-                  <c:v>5.7324175898868755E-2</c:v>
-                </c:pt>
-                <c:pt idx="3">
-                  <c:v>7.9438549183978399E-2</c:v>
-                </c:pt>
-                <c:pt idx="4">
-                  <c:v>0.10909682119561298</c:v>
-                </c:pt>
-                <c:pt idx="5">
-                  <c:v>0.14804719803168948</c:v>
-                </c:pt>
-                <c:pt idx="6">
-                  <c:v>0.19781611144141825</c:v>
-                </c:pt>
-                <c:pt idx="7">
-                  <c:v>0.25922510081784605</c:v>
-                </c:pt>
-                <c:pt idx="8">
-                  <c:v>0.33181222783183389</c:v>
-                </c:pt>
-                <c:pt idx="9">
-                  <c:v>0.41338242108266998</c:v>
-                </c:pt>
-                <c:pt idx="10">
-                  <c:v>0.5</c:v>
-                </c:pt>
-                <c:pt idx="11">
-                  <c:v>0.58661757891733013</c:v>
-                </c:pt>
-                <c:pt idx="12">
-                  <c:v>0.66818777216816616</c:v>
-                </c:pt>
-                <c:pt idx="13">
-                  <c:v>0.74077489918215389</c:v>
-                </c:pt>
-                <c:pt idx="14">
-                  <c:v>0.80218388855858169</c:v>
-                </c:pt>
-                <c:pt idx="15">
-                  <c:v>0.85195280196831058</c:v>
-                </c:pt>
-                <c:pt idx="16">
-                  <c:v>0.89090317880438707</c:v>
-                </c:pt>
-                <c:pt idx="17">
-                  <c:v>0.92056145081602159</c:v>
-                </c:pt>
-                <c:pt idx="18">
-                  <c:v>0.94267582410113127</c:v>
-                </c:pt>
-                <c:pt idx="19">
-                  <c:v>0.95890872179953501</c:v>
-                </c:pt>
-                <c:pt idx="20">
-                  <c:v>0.97068776924864364</c:v>
-                </c:pt>
-              </c:numCache>
-            </c:numRef>
-          </c:val>
-          <c:smooth val="0"/>
-          <c:extLst>
-            <c:ext xmlns:c16="http://schemas.microsoft.com/office/drawing/2014/chart" uri="{C3380CC4-5D6E-409C-BE32-E72D297353CC}">
-              <c16:uniqueId val="{00000003-F6AB-44F2-8971-B45DA385A1BB}"/>
-            </c:ext>
-          </c:extLst>
-        </c:ser>
-        <c:ser>
-          <c:idx val="4"/>
-          <c:order val="4"/>
-          <c:tx>
-            <c:strRef>
-              <c:f>Sheet1!$F$1</c:f>
-              <c:strCache>
-                <c:ptCount val="1"/>
-                <c:pt idx="0">
-                  <c:v>0.9</c:v>
-                </c:pt>
-              </c:strCache>
-            </c:strRef>
-          </c:tx>
-          <c:spPr>
-            <a:ln w="12700" cap="rnd">
-              <a:solidFill>
-                <a:schemeClr val="accent5"/>
-              </a:solidFill>
-              <a:round/>
-            </a:ln>
-            <a:effectLst/>
-          </c:spPr>
-          <c:marker>
-            <c:symbol val="none"/>
-          </c:marker>
-          <c:cat>
-            <c:numRef>
-              <c:f>Sheet1!$A$2:$A$22</c:f>
-              <c:numCache>
-                <c:formatCode>General</c:formatCode>
-                <c:ptCount val="21"/>
-                <c:pt idx="0">
-                  <c:v>-5</c:v>
-                </c:pt>
-                <c:pt idx="1">
-                  <c:v>-4.5</c:v>
-                </c:pt>
-                <c:pt idx="2">
-                  <c:v>-4</c:v>
-                </c:pt>
-                <c:pt idx="3">
-                  <c:v>-3.5</c:v>
-                </c:pt>
-                <c:pt idx="4">
-                  <c:v>-3</c:v>
-                </c:pt>
-                <c:pt idx="5">
-                  <c:v>-2.5</c:v>
-                </c:pt>
-                <c:pt idx="6">
-                  <c:v>-2</c:v>
-                </c:pt>
-                <c:pt idx="7">
-                  <c:v>-1.5</c:v>
-                </c:pt>
-                <c:pt idx="8">
-                  <c:v>-1</c:v>
-                </c:pt>
-                <c:pt idx="9">
-                  <c:v>-0.5</c:v>
-                </c:pt>
-                <c:pt idx="10">
-                  <c:v>0</c:v>
-                </c:pt>
-                <c:pt idx="11">
-                  <c:v>0.5</c:v>
-                </c:pt>
-                <c:pt idx="12">
-                  <c:v>1</c:v>
-                </c:pt>
-                <c:pt idx="13">
-                  <c:v>1.5</c:v>
-                </c:pt>
-                <c:pt idx="14">
-                  <c:v>2</c:v>
-                </c:pt>
-                <c:pt idx="15">
-                  <c:v>2.5</c:v>
-                </c:pt>
-                <c:pt idx="16">
-                  <c:v>3</c:v>
-                </c:pt>
-                <c:pt idx="17">
-                  <c:v>3.5</c:v>
-                </c:pt>
-                <c:pt idx="18">
-                  <c:v>4</c:v>
-                </c:pt>
-                <c:pt idx="19">
-                  <c:v>4.5</c:v>
-                </c:pt>
-                <c:pt idx="20">
-                  <c:v>5</c:v>
-                </c:pt>
-              </c:numCache>
-            </c:numRef>
-          </c:cat>
-          <c:val>
-            <c:numRef>
-              <c:f>Sheet1!$F$2:$F$22</c:f>
-              <c:numCache>
-                <c:formatCode>General</c:formatCode>
-                <c:ptCount val="21"/>
-                <c:pt idx="0">
-                  <c:v>1.098694263059318E-2</c:v>
-                </c:pt>
-                <c:pt idx="1">
-                  <c:v>1.7124033315727736E-2</c:v>
-                </c:pt>
-                <c:pt idx="2">
-                  <c:v>2.6596993576865856E-2</c:v>
-                </c:pt>
-                <c:pt idx="3">
-                  <c:v>4.1091278200465015E-2</c:v>
-                </c:pt>
-                <c:pt idx="4">
-                  <c:v>6.2973356056996485E-2</c:v>
-                </c:pt>
-                <c:pt idx="5">
-                  <c:v>9.534946489910949E-2</c:v>
-                </c:pt>
-                <c:pt idx="6">
-                  <c:v>0.14185106490048777</c:v>
-                </c:pt>
-                <c:pt idx="7">
-                  <c:v>0.20587037180094733</c:v>
-                </c:pt>
-                <c:pt idx="8">
-                  <c:v>0.289050497374996</c:v>
-                </c:pt>
-                <c:pt idx="9">
-                  <c:v>0.38936076605077802</c:v>
-                </c:pt>
-                <c:pt idx="10">
-                  <c:v>0.5</c:v>
-                </c:pt>
-                <c:pt idx="11">
-                  <c:v>0.61063923394922204</c:v>
-                </c:pt>
-                <c:pt idx="12">
-                  <c:v>0.71094950262500389</c:v>
-                </c:pt>
-                <c:pt idx="13">
-                  <c:v>0.79412962819905275</c:v>
-                </c:pt>
-                <c:pt idx="14">
-                  <c:v>0.85814893509951229</c:v>
-                </c:pt>
-                <c:pt idx="15">
-                  <c:v>0.90465053510089055</c:v>
-                </c:pt>
-                <c:pt idx="16">
-                  <c:v>0.9370266439430035</c:v>
-                </c:pt>
-                <c:pt idx="17">
-                  <c:v>0.95890872179953501</c:v>
-                </c:pt>
-                <c:pt idx="18">
-                  <c:v>0.97340300642313404</c:v>
-                </c:pt>
-                <c:pt idx="19">
-                  <c:v>0.98287596668427235</c:v>
-                </c:pt>
-                <c:pt idx="20">
-                  <c:v>0.98901305736940681</c:v>
-                </c:pt>
-              </c:numCache>
-            </c:numRef>
-          </c:val>
-          <c:smooth val="0"/>
-          <c:extLst>
-            <c:ext xmlns:c16="http://schemas.microsoft.com/office/drawing/2014/chart" uri="{C3380CC4-5D6E-409C-BE32-E72D297353CC}">
-              <c16:uniqueId val="{00000004-F6AB-44F2-8971-B45DA385A1BB}"/>
-            </c:ext>
-          </c:extLst>
-        </c:ser>
-        <c:dLbls>
-          <c:showLegendKey val="0"/>
-          <c:showVal val="0"/>
-          <c:showCatName val="0"/>
-          <c:showSerName val="0"/>
-          <c:showPercent val="0"/>
-          <c:showBubbleSize val="0"/>
-        </c:dLbls>
-        <c:smooth val="0"/>
-        <c:axId val="1315371200"/>
-        <c:axId val="1315371744"/>
-      </c:lineChart>
-      <c:catAx>
-        <c:axId val="1315371200"/>
-        <c:scaling>
-          <c:orientation val="minMax"/>
-        </c:scaling>
-        <c:delete val="0"/>
-        <c:axPos val="b"/>
-        <c:numFmt formatCode="General" sourceLinked="1"/>
-        <c:majorTickMark val="none"/>
-        <c:minorTickMark val="none"/>
-        <c:tickLblPos val="nextTo"/>
-        <c:spPr>
-          <a:noFill/>
-          <a:ln w="9525" cap="flat" cmpd="sng" algn="ctr">
-            <a:solidFill>
-              <a:schemeClr val="tx1">
-                <a:lumMod val="15000"/>
-                <a:lumOff val="85000"/>
-              </a:schemeClr>
-            </a:solidFill>
-            <a:round/>
-          </a:ln>
-          <a:effectLst/>
-        </c:spPr>
-        <c:txPr>
-          <a:bodyPr rot="-60000000" spcFirstLastPara="1" vertOverflow="ellipsis" vert="horz" wrap="square" anchor="ctr" anchorCtr="1"/>
-          <a:lstStyle/>
-          <a:p>
-            <a:pPr>
-              <a:defRPr sz="400" b="0" i="0" u="none" strike="noStrike" kern="1200" baseline="0">
-                <a:solidFill>
-                  <a:schemeClr val="tx1">
-                    <a:lumMod val="65000"/>
-                    <a:lumOff val="35000"/>
-                  </a:schemeClr>
-                </a:solidFill>
-                <a:latin typeface="+mn-lt"/>
-                <a:ea typeface="+mn-ea"/>
-                <a:cs typeface="+mn-cs"/>
-              </a:defRPr>
-            </a:pPr>
-            <a:endParaRPr lang="ko-KR"/>
-          </a:p>
-        </c:txPr>
-        <c:crossAx val="1315371744"/>
-        <c:crosses val="autoZero"/>
-        <c:auto val="1"/>
-        <c:lblAlgn val="ctr"/>
-        <c:lblOffset val="100"/>
-        <c:noMultiLvlLbl val="0"/>
-      </c:catAx>
-      <c:valAx>
-        <c:axId val="1315371744"/>
-        <c:scaling>
-          <c:orientation val="minMax"/>
-          <c:max val="1"/>
-        </c:scaling>
-        <c:delete val="0"/>
-        <c:axPos val="l"/>
-        <c:majorGridlines>
-          <c:spPr>
-            <a:ln w="9525" cap="flat" cmpd="sng" algn="ctr">
-              <a:solidFill>
-                <a:schemeClr val="tx1">
-                  <a:lumMod val="15000"/>
-                  <a:lumOff val="85000"/>
-                </a:schemeClr>
-              </a:solidFill>
-              <a:round/>
-            </a:ln>
-            <a:effectLst/>
-          </c:spPr>
-        </c:majorGridlines>
-        <c:numFmt formatCode="General" sourceLinked="1"/>
-        <c:majorTickMark val="none"/>
-        <c:minorTickMark val="none"/>
-        <c:tickLblPos val="nextTo"/>
-        <c:spPr>
-          <a:noFill/>
-          <a:ln>
-            <a:noFill/>
-          </a:ln>
-          <a:effectLst/>
-        </c:spPr>
-        <c:txPr>
-          <a:bodyPr rot="-60000000" spcFirstLastPara="1" vertOverflow="ellipsis" vert="horz" wrap="square" anchor="ctr" anchorCtr="1"/>
-          <a:lstStyle/>
-          <a:p>
-            <a:pPr>
-              <a:defRPr sz="400" b="0" i="0" u="none" strike="noStrike" kern="1200" baseline="0">
-                <a:solidFill>
-                  <a:schemeClr val="tx1">
-                    <a:lumMod val="65000"/>
-                    <a:lumOff val="35000"/>
-                  </a:schemeClr>
-                </a:solidFill>
-                <a:latin typeface="+mn-lt"/>
-                <a:ea typeface="+mn-ea"/>
-                <a:cs typeface="+mn-cs"/>
-              </a:defRPr>
-            </a:pPr>
-            <a:endParaRPr lang="ko-KR"/>
-          </a:p>
-        </c:txPr>
-        <c:crossAx val="1315371200"/>
-        <c:crosses val="autoZero"/>
-        <c:crossBetween val="between"/>
-      </c:valAx>
-      <c:spPr>
-        <a:noFill/>
-        <a:ln>
-          <a:noFill/>
-        </a:ln>
-        <a:effectLst/>
-      </c:spPr>
-    </c:plotArea>
-    <c:legend>
-      <c:legendPos val="b"/>
-      <c:overlay val="0"/>
-      <c:spPr>
-        <a:noFill/>
-        <a:ln>
-          <a:noFill/>
-        </a:ln>
-        <a:effectLst/>
-      </c:spPr>
-      <c:txPr>
-        <a:bodyPr rot="0" spcFirstLastPara="1" vertOverflow="ellipsis" vert="horz" wrap="square" anchor="ctr" anchorCtr="1"/>
-        <a:lstStyle/>
-        <a:p>
-          <a:pPr>
-            <a:defRPr sz="400" b="0" i="0" u="none" strike="noStrike" kern="1200" baseline="0">
-              <a:solidFill>
-                <a:schemeClr val="tx1">
-                  <a:lumMod val="65000"/>
-                  <a:lumOff val="35000"/>
-                </a:schemeClr>
-              </a:solidFill>
-              <a:latin typeface="+mn-lt"/>
-              <a:ea typeface="+mn-ea"/>
-              <a:cs typeface="+mn-cs"/>
-            </a:defRPr>
-          </a:pPr>
-          <a:endParaRPr lang="ko-KR"/>
-        </a:p>
-      </c:txPr>
-    </c:legend>
-    <c:plotVisOnly val="1"/>
-    <c:dispBlanksAs val="gap"/>
-    <c:showDLblsOverMax val="0"/>
-  </c:chart>
-  <c:spPr>
-    <a:solidFill>
-      <a:schemeClr val="bg1"/>
-    </a:solidFill>
-    <a:ln w="9525" cap="flat" cmpd="sng" algn="ctr">
-      <a:solidFill>
-        <a:schemeClr val="tx1">
-          <a:lumMod val="15000"/>
-          <a:lumOff val="85000"/>
-        </a:schemeClr>
-      </a:solidFill>
-      <a:round/>
-    </a:ln>
-    <a:effectLst/>
-  </c:spPr>
-  <c:txPr>
-    <a:bodyPr/>
-    <a:lstStyle/>
-    <a:p>
-      <a:pPr>
-        <a:defRPr sz="400"/>
-      </a:pPr>
-      <a:endParaRPr lang="ko-KR"/>
-    </a:p>
-  </c:txPr>
-  <c:externalData r:id="rId3">
-    <c:autoUpdate val="0"/>
-  </c:externalData>
-</c:chartSpace>
-</file>
-
 <file path=word/charts/colors1.xml><?xml version="1.0" encoding="utf-8"?>
 <cs:colorStyle xmlns:cs="http://schemas.microsoft.com/office/drawing/2012/chartStyle" xmlns:a="http://schemas.openxmlformats.org/drawingml/2006/main" meth="cycle" id="10">
   <a:schemeClr val="accent1"/>
@@ -32344,563 +31850,7 @@
 </cs:colorStyle>
 </file>
 
-<file path=word/charts/colors10.xml><?xml version="1.0" encoding="utf-8"?>
-<cs:colorStyle xmlns:cs="http://schemas.microsoft.com/office/drawing/2012/chartStyle" xmlns:a="http://schemas.openxmlformats.org/drawingml/2006/main" meth="cycle" id="10">
-  <a:schemeClr val="accent1"/>
-  <a:schemeClr val="accent2"/>
-  <a:schemeClr val="accent3"/>
-  <a:schemeClr val="accent4"/>
-  <a:schemeClr val="accent5"/>
-  <a:schemeClr val="accent6"/>
-  <cs:variation/>
-  <cs:variation>
-    <a:lumMod val="60000"/>
-  </cs:variation>
-  <cs:variation>
-    <a:lumMod val="80000"/>
-    <a:lumOff val="20000"/>
-  </cs:variation>
-  <cs:variation>
-    <a:lumMod val="80000"/>
-  </cs:variation>
-  <cs:variation>
-    <a:lumMod val="60000"/>
-    <a:lumOff val="40000"/>
-  </cs:variation>
-  <cs:variation>
-    <a:lumMod val="50000"/>
-  </cs:variation>
-  <cs:variation>
-    <a:lumMod val="70000"/>
-    <a:lumOff val="30000"/>
-  </cs:variation>
-  <cs:variation>
-    <a:lumMod val="70000"/>
-  </cs:variation>
-  <cs:variation>
-    <a:lumMod val="50000"/>
-    <a:lumOff val="50000"/>
-  </cs:variation>
-</cs:colorStyle>
-</file>
-
 <file path=word/charts/style1.xml><?xml version="1.0" encoding="utf-8"?>
-<cs:chartStyle xmlns:cs="http://schemas.microsoft.com/office/drawing/2012/chartStyle" xmlns:a="http://schemas.openxmlformats.org/drawingml/2006/main" id="227">
-  <cs:axisTitle>
-    <cs:lnRef idx="0"/>
-    <cs:fillRef idx="0"/>
-    <cs:effectRef idx="0"/>
-    <cs:fontRef idx="minor">
-      <a:schemeClr val="tx1">
-        <a:lumMod val="65000"/>
-        <a:lumOff val="35000"/>
-      </a:schemeClr>
-    </cs:fontRef>
-    <cs:defRPr sz="1000" kern="1200"/>
-  </cs:axisTitle>
-  <cs:categoryAxis>
-    <cs:lnRef idx="0"/>
-    <cs:fillRef idx="0"/>
-    <cs:effectRef idx="0"/>
-    <cs:fontRef idx="minor">
-      <a:schemeClr val="tx1">
-        <a:lumMod val="65000"/>
-        <a:lumOff val="35000"/>
-      </a:schemeClr>
-    </cs:fontRef>
-    <cs:spPr>
-      <a:ln w="9525" cap="flat" cmpd="sng" algn="ctr">
-        <a:solidFill>
-          <a:schemeClr val="tx1">
-            <a:lumMod val="15000"/>
-            <a:lumOff val="85000"/>
-          </a:schemeClr>
-        </a:solidFill>
-        <a:round/>
-      </a:ln>
-    </cs:spPr>
-    <cs:defRPr sz="900" kern="1200"/>
-  </cs:categoryAxis>
-  <cs:chartArea mods="allowNoFillOverride allowNoLineOverride">
-    <cs:lnRef idx="0"/>
-    <cs:fillRef idx="0"/>
-    <cs:effectRef idx="0"/>
-    <cs:fontRef idx="minor">
-      <a:schemeClr val="tx1"/>
-    </cs:fontRef>
-    <cs:spPr>
-      <a:solidFill>
-        <a:schemeClr val="bg1"/>
-      </a:solidFill>
-      <a:ln w="9525" cap="flat" cmpd="sng" algn="ctr">
-        <a:solidFill>
-          <a:schemeClr val="tx1">
-            <a:lumMod val="15000"/>
-            <a:lumOff val="85000"/>
-          </a:schemeClr>
-        </a:solidFill>
-        <a:round/>
-      </a:ln>
-    </cs:spPr>
-    <cs:defRPr sz="1000" kern="1200"/>
-  </cs:chartArea>
-  <cs:dataLabel>
-    <cs:lnRef idx="0"/>
-    <cs:fillRef idx="0"/>
-    <cs:effectRef idx="0"/>
-    <cs:fontRef idx="minor">
-      <a:schemeClr val="tx1">
-        <a:lumMod val="75000"/>
-        <a:lumOff val="25000"/>
-      </a:schemeClr>
-    </cs:fontRef>
-    <cs:defRPr sz="900" kern="1200"/>
-  </cs:dataLabel>
-  <cs:dataLabelCallout>
-    <cs:lnRef idx="0"/>
-    <cs:fillRef idx="0"/>
-    <cs:effectRef idx="0"/>
-    <cs:fontRef idx="minor">
-      <a:schemeClr val="dk1">
-        <a:lumMod val="65000"/>
-        <a:lumOff val="35000"/>
-      </a:schemeClr>
-    </cs:fontRef>
-    <cs:spPr>
-      <a:solidFill>
-        <a:schemeClr val="lt1"/>
-      </a:solidFill>
-      <a:ln>
-        <a:solidFill>
-          <a:schemeClr val="dk1">
-            <a:lumMod val="25000"/>
-            <a:lumOff val="75000"/>
-          </a:schemeClr>
-        </a:solidFill>
-      </a:ln>
-    </cs:spPr>
-    <cs:defRPr sz="900" kern="1200"/>
-    <cs:bodyPr rot="0" spcFirstLastPara="1" vertOverflow="clip" horzOverflow="clip" vert="horz" wrap="square" lIns="36576" tIns="18288" rIns="36576" bIns="18288" anchor="ctr" anchorCtr="1">
-      <a:spAutoFit/>
-    </cs:bodyPr>
-  </cs:dataLabelCallout>
-  <cs:dataPoint>
-    <cs:lnRef idx="0"/>
-    <cs:fillRef idx="1">
-      <cs:styleClr val="auto"/>
-    </cs:fillRef>
-    <cs:effectRef idx="0"/>
-    <cs:fontRef idx="minor">
-      <a:schemeClr val="tx1"/>
-    </cs:fontRef>
-    <cs:spPr>
-      <a:solidFill>
-        <a:schemeClr val="phClr"/>
-      </a:solidFill>
-    </cs:spPr>
-  </cs:dataPoint>
-  <cs:dataPoint3D>
-    <cs:lnRef idx="0"/>
-    <cs:fillRef idx="1">
-      <cs:styleClr val="auto"/>
-    </cs:fillRef>
-    <cs:effectRef idx="0"/>
-    <cs:fontRef idx="minor">
-      <a:schemeClr val="tx1"/>
-    </cs:fontRef>
-    <cs:spPr>
-      <a:solidFill>
-        <a:schemeClr val="phClr"/>
-      </a:solidFill>
-    </cs:spPr>
-  </cs:dataPoint3D>
-  <cs:dataPointLine>
-    <cs:lnRef idx="0">
-      <cs:styleClr val="auto"/>
-    </cs:lnRef>
-    <cs:fillRef idx="1"/>
-    <cs:effectRef idx="0"/>
-    <cs:fontRef idx="minor">
-      <a:schemeClr val="tx1"/>
-    </cs:fontRef>
-    <cs:spPr>
-      <a:ln w="28575" cap="rnd">
-        <a:solidFill>
-          <a:schemeClr val="phClr"/>
-        </a:solidFill>
-        <a:round/>
-      </a:ln>
-    </cs:spPr>
-  </cs:dataPointLine>
-  <cs:dataPointMarker>
-    <cs:lnRef idx="0">
-      <cs:styleClr val="auto"/>
-    </cs:lnRef>
-    <cs:fillRef idx="1">
-      <cs:styleClr val="auto"/>
-    </cs:fillRef>
-    <cs:effectRef idx="0"/>
-    <cs:fontRef idx="minor">
-      <a:schemeClr val="tx1"/>
-    </cs:fontRef>
-    <cs:spPr>
-      <a:solidFill>
-        <a:schemeClr val="phClr"/>
-      </a:solidFill>
-      <a:ln w="9525">
-        <a:solidFill>
-          <a:schemeClr val="phClr"/>
-        </a:solidFill>
-      </a:ln>
-    </cs:spPr>
-  </cs:dataPointMarker>
-  <cs:dataPointMarkerLayout symbol="circle" size="5"/>
-  <cs:dataPointWireframe>
-    <cs:lnRef idx="0">
-      <cs:styleClr val="auto"/>
-    </cs:lnRef>
-    <cs:fillRef idx="1"/>
-    <cs:effectRef idx="0"/>
-    <cs:fontRef idx="minor">
-      <a:schemeClr val="tx1"/>
-    </cs:fontRef>
-    <cs:spPr>
-      <a:ln w="9525" cap="rnd">
-        <a:solidFill>
-          <a:schemeClr val="phClr"/>
-        </a:solidFill>
-        <a:round/>
-      </a:ln>
-    </cs:spPr>
-  </cs:dataPointWireframe>
-  <cs:dataTable>
-    <cs:lnRef idx="0"/>
-    <cs:fillRef idx="0"/>
-    <cs:effectRef idx="0"/>
-    <cs:fontRef idx="minor">
-      <a:schemeClr val="tx1">
-        <a:lumMod val="65000"/>
-        <a:lumOff val="35000"/>
-      </a:schemeClr>
-    </cs:fontRef>
-    <cs:spPr>
-      <a:noFill/>
-      <a:ln w="9525" cap="flat" cmpd="sng" algn="ctr">
-        <a:solidFill>
-          <a:schemeClr val="tx1">
-            <a:lumMod val="15000"/>
-            <a:lumOff val="85000"/>
-          </a:schemeClr>
-        </a:solidFill>
-        <a:round/>
-      </a:ln>
-    </cs:spPr>
-    <cs:defRPr sz="900" kern="1200"/>
-  </cs:dataTable>
-  <cs:downBar>
-    <cs:lnRef idx="0"/>
-    <cs:fillRef idx="0"/>
-    <cs:effectRef idx="0"/>
-    <cs:fontRef idx="minor">
-      <a:schemeClr val="dk1"/>
-    </cs:fontRef>
-    <cs:spPr>
-      <a:solidFill>
-        <a:schemeClr val="dk1">
-          <a:lumMod val="65000"/>
-          <a:lumOff val="35000"/>
-        </a:schemeClr>
-      </a:solidFill>
-      <a:ln w="9525">
-        <a:solidFill>
-          <a:schemeClr val="tx1">
-            <a:lumMod val="65000"/>
-            <a:lumOff val="35000"/>
-          </a:schemeClr>
-        </a:solidFill>
-      </a:ln>
-    </cs:spPr>
-  </cs:downBar>
-  <cs:dropLine>
-    <cs:lnRef idx="0"/>
-    <cs:fillRef idx="0"/>
-    <cs:effectRef idx="0"/>
-    <cs:fontRef idx="minor">
-      <a:schemeClr val="tx1"/>
-    </cs:fontRef>
-    <cs:spPr>
-      <a:ln w="9525" cap="flat" cmpd="sng" algn="ctr">
-        <a:solidFill>
-          <a:schemeClr val="tx1">
-            <a:lumMod val="35000"/>
-            <a:lumOff val="65000"/>
-          </a:schemeClr>
-        </a:solidFill>
-        <a:round/>
-      </a:ln>
-    </cs:spPr>
-  </cs:dropLine>
-  <cs:errorBar>
-    <cs:lnRef idx="0"/>
-    <cs:fillRef idx="0"/>
-    <cs:effectRef idx="0"/>
-    <cs:fontRef idx="minor">
-      <a:schemeClr val="tx1"/>
-    </cs:fontRef>
-    <cs:spPr>
-      <a:ln w="9525" cap="flat" cmpd="sng" algn="ctr">
-        <a:solidFill>
-          <a:schemeClr val="tx1">
-            <a:lumMod val="65000"/>
-            <a:lumOff val="35000"/>
-          </a:schemeClr>
-        </a:solidFill>
-        <a:round/>
-      </a:ln>
-    </cs:spPr>
-  </cs:errorBar>
-  <cs:floor>
-    <cs:lnRef idx="0"/>
-    <cs:fillRef idx="0"/>
-    <cs:effectRef idx="0"/>
-    <cs:fontRef idx="minor">
-      <a:schemeClr val="tx1"/>
-    </cs:fontRef>
-    <cs:spPr>
-      <a:noFill/>
-      <a:ln>
-        <a:noFill/>
-      </a:ln>
-    </cs:spPr>
-  </cs:floor>
-  <cs:gridlineMajor>
-    <cs:lnRef idx="0"/>
-    <cs:fillRef idx="0"/>
-    <cs:effectRef idx="0"/>
-    <cs:fontRef idx="minor">
-      <a:schemeClr val="tx1"/>
-    </cs:fontRef>
-    <cs:spPr>
-      <a:ln w="9525" cap="flat" cmpd="sng" algn="ctr">
-        <a:solidFill>
-          <a:schemeClr val="tx1">
-            <a:lumMod val="15000"/>
-            <a:lumOff val="85000"/>
-          </a:schemeClr>
-        </a:solidFill>
-        <a:round/>
-      </a:ln>
-    </cs:spPr>
-  </cs:gridlineMajor>
-  <cs:gridlineMinor>
-    <cs:lnRef idx="0"/>
-    <cs:fillRef idx="0"/>
-    <cs:effectRef idx="0"/>
-    <cs:fontRef idx="minor">
-      <a:schemeClr val="tx1"/>
-    </cs:fontRef>
-    <cs:spPr>
-      <a:ln w="9525" cap="flat" cmpd="sng" algn="ctr">
-        <a:solidFill>
-          <a:schemeClr val="tx1">
-            <a:lumMod val="5000"/>
-            <a:lumOff val="95000"/>
-          </a:schemeClr>
-        </a:solidFill>
-        <a:round/>
-      </a:ln>
-    </cs:spPr>
-  </cs:gridlineMinor>
-  <cs:hiLoLine>
-    <cs:lnRef idx="0"/>
-    <cs:fillRef idx="0"/>
-    <cs:effectRef idx="0"/>
-    <cs:fontRef idx="minor">
-      <a:schemeClr val="tx1"/>
-    </cs:fontRef>
-    <cs:spPr>
-      <a:ln w="9525" cap="flat" cmpd="sng" algn="ctr">
-        <a:solidFill>
-          <a:schemeClr val="tx1">
-            <a:lumMod val="75000"/>
-            <a:lumOff val="25000"/>
-          </a:schemeClr>
-        </a:solidFill>
-        <a:round/>
-      </a:ln>
-    </cs:spPr>
-  </cs:hiLoLine>
-  <cs:leaderLine>
-    <cs:lnRef idx="0"/>
-    <cs:fillRef idx="0"/>
-    <cs:effectRef idx="0"/>
-    <cs:fontRef idx="minor">
-      <a:schemeClr val="tx1"/>
-    </cs:fontRef>
-    <cs:spPr>
-      <a:ln w="9525" cap="flat" cmpd="sng" algn="ctr">
-        <a:solidFill>
-          <a:schemeClr val="tx1">
-            <a:lumMod val="35000"/>
-            <a:lumOff val="65000"/>
-          </a:schemeClr>
-        </a:solidFill>
-        <a:round/>
-      </a:ln>
-    </cs:spPr>
-  </cs:leaderLine>
-  <cs:legend>
-    <cs:lnRef idx="0"/>
-    <cs:fillRef idx="0"/>
-    <cs:effectRef idx="0"/>
-    <cs:fontRef idx="minor">
-      <a:schemeClr val="tx1">
-        <a:lumMod val="65000"/>
-        <a:lumOff val="35000"/>
-      </a:schemeClr>
-    </cs:fontRef>
-    <cs:defRPr sz="900" kern="1200"/>
-  </cs:legend>
-  <cs:plotArea mods="allowNoFillOverride allowNoLineOverride">
-    <cs:lnRef idx="0"/>
-    <cs:fillRef idx="0"/>
-    <cs:effectRef idx="0"/>
-    <cs:fontRef idx="minor">
-      <a:schemeClr val="tx1"/>
-    </cs:fontRef>
-  </cs:plotArea>
-  <cs:plotArea3D mods="allowNoFillOverride allowNoLineOverride">
-    <cs:lnRef idx="0"/>
-    <cs:fillRef idx="0"/>
-    <cs:effectRef idx="0"/>
-    <cs:fontRef idx="minor">
-      <a:schemeClr val="tx1"/>
-    </cs:fontRef>
-  </cs:plotArea3D>
-  <cs:seriesAxis>
-    <cs:lnRef idx="0"/>
-    <cs:fillRef idx="0"/>
-    <cs:effectRef idx="0"/>
-    <cs:fontRef idx="minor">
-      <a:schemeClr val="tx1">
-        <a:lumMod val="65000"/>
-        <a:lumOff val="35000"/>
-      </a:schemeClr>
-    </cs:fontRef>
-    <cs:defRPr sz="900" kern="1200"/>
-  </cs:seriesAxis>
-  <cs:seriesLine>
-    <cs:lnRef idx="0"/>
-    <cs:fillRef idx="0"/>
-    <cs:effectRef idx="0"/>
-    <cs:fontRef idx="minor">
-      <a:schemeClr val="tx1"/>
-    </cs:fontRef>
-    <cs:spPr>
-      <a:ln w="9525" cap="flat" cmpd="sng" algn="ctr">
-        <a:solidFill>
-          <a:schemeClr val="tx1">
-            <a:lumMod val="35000"/>
-            <a:lumOff val="65000"/>
-          </a:schemeClr>
-        </a:solidFill>
-        <a:round/>
-      </a:ln>
-    </cs:spPr>
-  </cs:seriesLine>
-  <cs:title>
-    <cs:lnRef idx="0"/>
-    <cs:fillRef idx="0"/>
-    <cs:effectRef idx="0"/>
-    <cs:fontRef idx="minor">
-      <a:schemeClr val="tx1">
-        <a:lumMod val="65000"/>
-        <a:lumOff val="35000"/>
-      </a:schemeClr>
-    </cs:fontRef>
-    <cs:defRPr sz="1400" b="0" kern="1200" spc="0" baseline="0"/>
-  </cs:title>
-  <cs:trendline>
-    <cs:lnRef idx="0">
-      <cs:styleClr val="auto"/>
-    </cs:lnRef>
-    <cs:fillRef idx="0"/>
-    <cs:effectRef idx="0"/>
-    <cs:fontRef idx="minor">
-      <a:schemeClr val="tx1"/>
-    </cs:fontRef>
-    <cs:spPr>
-      <a:ln w="19050" cap="rnd">
-        <a:solidFill>
-          <a:schemeClr val="phClr"/>
-        </a:solidFill>
-        <a:prstDash val="sysDot"/>
-      </a:ln>
-    </cs:spPr>
-  </cs:trendline>
-  <cs:trendlineLabel>
-    <cs:lnRef idx="0"/>
-    <cs:fillRef idx="0"/>
-    <cs:effectRef idx="0"/>
-    <cs:fontRef idx="minor">
-      <a:schemeClr val="tx1">
-        <a:lumMod val="65000"/>
-        <a:lumOff val="35000"/>
-      </a:schemeClr>
-    </cs:fontRef>
-    <cs:defRPr sz="900" kern="1200"/>
-  </cs:trendlineLabel>
-  <cs:upBar>
-    <cs:lnRef idx="0"/>
-    <cs:fillRef idx="0"/>
-    <cs:effectRef idx="0"/>
-    <cs:fontRef idx="minor">
-      <a:schemeClr val="dk1"/>
-    </cs:fontRef>
-    <cs:spPr>
-      <a:solidFill>
-        <a:schemeClr val="lt1"/>
-      </a:solidFill>
-      <a:ln w="9525">
-        <a:solidFill>
-          <a:schemeClr val="tx1">
-            <a:lumMod val="15000"/>
-            <a:lumOff val="85000"/>
-          </a:schemeClr>
-        </a:solidFill>
-      </a:ln>
-    </cs:spPr>
-  </cs:upBar>
-  <cs:valueAxis>
-    <cs:lnRef idx="0"/>
-    <cs:fillRef idx="0"/>
-    <cs:effectRef idx="0"/>
-    <cs:fontRef idx="minor">
-      <a:schemeClr val="tx1">
-        <a:lumMod val="65000"/>
-        <a:lumOff val="35000"/>
-      </a:schemeClr>
-    </cs:fontRef>
-    <cs:defRPr sz="900" kern="1200"/>
-  </cs:valueAxis>
-  <cs:wall>
-    <cs:lnRef idx="0"/>
-    <cs:fillRef idx="0"/>
-    <cs:effectRef idx="0"/>
-    <cs:fontRef idx="minor">
-      <a:schemeClr val="tx1"/>
-    </cs:fontRef>
-    <cs:spPr>
-      <a:noFill/>
-      <a:ln>
-        <a:noFill/>
-      </a:ln>
-    </cs:spPr>
-  </cs:wall>
-</cs:chartStyle>
-</file>
-
-<file path=word/charts/style10.xml><?xml version="1.0" encoding="utf-8"?>
 <cs:chartStyle xmlns:cs="http://schemas.microsoft.com/office/drawing/2012/chartStyle" xmlns:a="http://schemas.openxmlformats.org/drawingml/2006/main" id="227">
   <cs:axisTitle>
     <cs:lnRef idx="0"/>
@@ -33682,7 +32632,7 @@
 </file>
 
 <file path=customXml/itemProps1.xml><?xml version="1.0" encoding="utf-8"?>
-<ds:datastoreItem xmlns:ds="http://schemas.openxmlformats.org/officeDocument/2006/customXml" ds:itemID="{094687CA-27FD-4538-B4C1-8FE0C8D4BB95}">
+<ds:datastoreItem xmlns:ds="http://schemas.openxmlformats.org/officeDocument/2006/customXml" ds:itemID="{316BFF02-6D19-4471-B62C-4401EA8CE9D2}">
   <ds:schemaRefs>
     <ds:schemaRef ds:uri="http://schemas.openxmlformats.org/officeDocument/2006/bibliography"/>
   </ds:schemaRefs>

</xml_diff>

<commit_message>
1. Bug fix in process control 2. Term alteration(Bundle -> Connection) 3. Minor change of UI
</commit_message>
<xml_diff>
--- a/Connectionist Tool v1 Supplementary Material.docx
+++ b/Connectionist Tool v1 Supplementary Material.docx
@@ -150,27 +150,14 @@
                             <w:r>
                               <w:t xml:space="preserve">Figure </w:t>
                             </w:r>
-                            <w:r>
-                              <w:fldChar w:fldCharType="begin"/>
-                            </w:r>
-                            <w:r>
-                              <w:instrText xml:space="preserve"> SEQ Figure \* ARABIC </w:instrText>
-                            </w:r>
-                            <w:r>
-                              <w:fldChar w:fldCharType="separate"/>
-                            </w:r>
-                            <w:r>
-                              <w:rPr>
-                                <w:noProof/>
-                              </w:rPr>
-                              <w:t>1</w:t>
-                            </w:r>
-                            <w:r>
-                              <w:rPr>
-                                <w:noProof/>
-                              </w:rPr>
-                              <w:fldChar w:fldCharType="end"/>
-                            </w:r>
+                            <w:fldSimple w:instr=" SEQ Figure \* ARABIC ">
+                              <w:r>
+                                <w:rPr>
+                                  <w:noProof/>
+                                </w:rPr>
+                                <w:t>1</w:t>
+                              </w:r>
+                            </w:fldSimple>
                             <w:bookmarkEnd w:id="0"/>
                             <w:r>
                               <w:t>. the architecture setup window.</w:t>
@@ -218,7 +205,7 @@
                                     <pic:cNvPicPr/>
                                   </pic:nvPicPr>
                                   <pic:blipFill>
-                                    <a:blip r:embed="rId7"/>
+                                    <a:blip r:embed="rId8"/>
                                     <a:stretch>
                                       <a:fillRect/>
                                     </a:stretch>
@@ -458,7 +445,7 @@
                                   <wp:cNvGraphicFramePr/>
                                   <a:graphic xmlns:a="http://schemas.openxmlformats.org/drawingml/2006/main">
                                     <a:graphicData uri="http://schemas.openxmlformats.org/drawingml/2006/chart">
-                                      <c:chart xmlns:c="http://schemas.openxmlformats.org/drawingml/2006/chart" xmlns:r="http://schemas.openxmlformats.org/officeDocument/2006/relationships" r:id="rId8"/>
+                                      <c:chart xmlns:c="http://schemas.openxmlformats.org/drawingml/2006/chart" xmlns:r="http://schemas.openxmlformats.org/officeDocument/2006/relationships" r:id="rId9"/>
                                     </a:graphicData>
                                   </a:graphic>
                                 </wp:inline>
@@ -469,32 +456,19 @@
                             <w:pPr>
                               <w:pStyle w:val="ab"/>
                             </w:pPr>
-                            <w:bookmarkStart w:id="4" w:name="_Ref442725541"/>
+                            <w:bookmarkStart w:id="2" w:name="_Ref442725541"/>
                             <w:r>
                               <w:t xml:space="preserve">Figure </w:t>
                             </w:r>
-                            <w:r>
-                              <w:fldChar w:fldCharType="begin"/>
-                            </w:r>
-                            <w:r>
-                              <w:instrText xml:space="preserve"> SEQ Figure \* ARABIC </w:instrText>
-                            </w:r>
-                            <w:r>
-                              <w:fldChar w:fldCharType="separate"/>
-                            </w:r>
-                            <w:r>
-                              <w:rPr>
-                                <w:noProof/>
-                              </w:rPr>
-                              <w:t>2</w:t>
-                            </w:r>
-                            <w:r>
-                              <w:rPr>
-                                <w:noProof/>
-                              </w:rPr>
-                              <w:fldChar w:fldCharType="end"/>
-                            </w:r>
-                            <w:bookmarkEnd w:id="4"/>
+                            <w:fldSimple w:instr=" SEQ Figure \* ARABIC ">
+                              <w:r>
+                                <w:rPr>
+                                  <w:noProof/>
+                                </w:rPr>
+                                <w:t>2</w:t>
+                              </w:r>
+                            </w:fldSimple>
+                            <w:bookmarkEnd w:id="2"/>
                             <w:r>
                               <w:t>. Sigmoid function difference by momentum</w:t>
                             </w:r>
@@ -528,7 +502,7 @@
                             <wp:cNvGraphicFramePr/>
                             <a:graphic xmlns:a="http://schemas.openxmlformats.org/drawingml/2006/main">
                               <a:graphicData uri="http://schemas.openxmlformats.org/drawingml/2006/chart">
-                                <c:chart xmlns:c="http://schemas.openxmlformats.org/drawingml/2006/chart" xmlns:r="http://schemas.openxmlformats.org/officeDocument/2006/relationships" r:id="rId8"/>
+                                <c:chart xmlns:c="http://schemas.openxmlformats.org/drawingml/2006/chart" xmlns:r="http://schemas.openxmlformats.org/officeDocument/2006/relationships" r:id="rId10"/>
                               </a:graphicData>
                             </a:graphic>
                           </wp:inline>
@@ -759,17 +733,17 @@
         <w:pStyle w:val="3"/>
         <w:rPr>
           <w:rStyle w:val="sentence"/>
-          <w:color w:val="FF0000"/>
         </w:rPr>
       </w:pPr>
+      <w:bookmarkStart w:id="3" w:name="_GoBack"/>
       <w:r>
         <w:rPr>
           <w:rStyle w:val="sentence"/>
-          <w:color w:val="FF0000"/>
         </w:rPr>
-        <w:t>Bundle(Connection)</w:t>
+        <w:t>Connection</w:t>
       </w:r>
     </w:p>
+    <w:bookmarkEnd w:id="3"/>
     <w:p>
       <w:r>
         <w:t>A c</w:t>
@@ -973,7 +947,7 @@
                                           <pic:cNvPicPr/>
                                         </pic:nvPicPr>
                                         <pic:blipFill>
-                                          <a:blip r:embed="rId9"/>
+                                          <a:blip r:embed="rId11"/>
                                           <a:stretch>
                                             <a:fillRect/>
                                           </a:stretch>
@@ -1001,27 +975,14 @@
                             <w:r>
                               <w:t xml:space="preserve">Figure </w:t>
                             </w:r>
-                            <w:r>
-                              <w:fldChar w:fldCharType="begin"/>
-                            </w:r>
-                            <w:r>
-                              <w:instrText xml:space="preserve"> SEQ Figure \* ARABIC </w:instrText>
-                            </w:r>
-                            <w:r>
-                              <w:fldChar w:fldCharType="separate"/>
-                            </w:r>
-                            <w:r>
-                              <w:rPr>
-                                <w:noProof/>
-                              </w:rPr>
-                              <w:t>3</w:t>
-                            </w:r>
-                            <w:r>
-                              <w:rPr>
-                                <w:noProof/>
-                              </w:rPr>
-                              <w:fldChar w:fldCharType="end"/>
-                            </w:r>
+                            <w:fldSimple w:instr=" SEQ Figure \* ARABIC ">
+                              <w:r>
+                                <w:rPr>
+                                  <w:noProof/>
+                                </w:rPr>
+                                <w:t>3</w:t>
+                              </w:r>
+                            </w:fldSimple>
                             <w:r>
                               <w:t>. the stimuli pack setup window</w:t>
                             </w:r>
@@ -1063,7 +1024,7 @@
                                     <pic:cNvPicPr/>
                                   </pic:nvPicPr>
                                   <pic:blipFill>
-                                    <a:blip r:embed="rId9"/>
+                                    <a:blip r:embed="rId12"/>
                                     <a:stretch>
                                       <a:fillRect/>
                                     </a:stretch>
@@ -1384,32 +1345,19 @@
                             <w:pPr>
                               <w:pStyle w:val="ab"/>
                             </w:pPr>
-                            <w:bookmarkStart w:id="6" w:name="_Ref442725934"/>
+                            <w:bookmarkStart w:id="4" w:name="_Ref442725934"/>
                             <w:r>
                               <w:t xml:space="preserve">Table </w:t>
                             </w:r>
-                            <w:r>
-                              <w:fldChar w:fldCharType="begin"/>
-                            </w:r>
-                            <w:r>
-                              <w:instrText xml:space="preserve"> SEQ Table \* ARABIC </w:instrText>
-                            </w:r>
-                            <w:r>
-                              <w:fldChar w:fldCharType="separate"/>
-                            </w:r>
-                            <w:r>
-                              <w:rPr>
-                                <w:noProof/>
-                              </w:rPr>
-                              <w:t>1</w:t>
-                            </w:r>
-                            <w:r>
-                              <w:rPr>
-                                <w:noProof/>
-                              </w:rPr>
-                              <w:fldChar w:fldCharType="end"/>
-                            </w:r>
-                            <w:bookmarkEnd w:id="6"/>
+                            <w:fldSimple w:instr=" SEQ Table \* ARABIC ">
+                              <w:r>
+                                <w:rPr>
+                                  <w:noProof/>
+                                </w:rPr>
+                                <w:t>1</w:t>
+                              </w:r>
+                            </w:fldSimple>
+                            <w:bookmarkEnd w:id="4"/>
                             <w:r>
                               <w:t>. an example of stimuli pack file</w:t>
                             </w:r>
@@ -1995,39 +1943,30 @@
           </mc:Choice>
           <mc:Fallback>
             <w:pict>
-              <v:shape w14:anchorId="25168CBF" id="_x0000_s1029" type="#_x0000_t202" style="width:449.5pt;height:81.75pt;visibility:visible;mso-wrap-style:square;mso-left-percent:-10001;mso-top-percent:-10001;mso-position-horizontal:absolute;mso-position-horizontal-relative:char;mso-position-vertical:absolute;mso-position-vertical-relative:line;mso-left-percent:-10001;mso-top-percent:-10001;v-text-anchor:top" o:gfxdata="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" stroked="f">
+              <v:shapetype w14:anchorId="25168CBF" id="_x0000_t202" coordsize="21600,21600" o:spt="202" path="m,l,21600r21600,l21600,xe">
+                <v:stroke joinstyle="miter"/>
+                <v:path gradientshapeok="t" o:connecttype="rect"/>
+              </v:shapetype>
+              <v:shape id="_x0000_s1029" type="#_x0000_t202" style="width:449.5pt;height:81.75pt;visibility:visible;mso-wrap-style:square;mso-left-percent:-10001;mso-top-percent:-10001;mso-position-horizontal:absolute;mso-position-horizontal-relative:char;mso-position-vertical:absolute;mso-position-vertical-relative:line;mso-left-percent:-10001;mso-top-percent:-10001;v-text-anchor:top" o:gfxdata="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" stroked="f">
                 <v:textbox>
                   <w:txbxContent>
                     <w:p>
                       <w:pPr>
                         <w:pStyle w:val="ab"/>
                       </w:pPr>
-                      <w:bookmarkStart w:id="7" w:name="_Ref442725934"/>
+                      <w:bookmarkStart w:id="5" w:name="_Ref442725934"/>
                       <w:r>
                         <w:t xml:space="preserve">Table </w:t>
                       </w:r>
-                      <w:r>
-                        <w:fldChar w:fldCharType="begin"/>
-                      </w:r>
-                      <w:r>
-                        <w:instrText xml:space="preserve"> SEQ Table \* ARABIC </w:instrText>
-                      </w:r>
-                      <w:r>
-                        <w:fldChar w:fldCharType="separate"/>
-                      </w:r>
-                      <w:r>
-                        <w:rPr>
-                          <w:noProof/>
-                        </w:rPr>
-                        <w:t>1</w:t>
-                      </w:r>
-                      <w:r>
-                        <w:rPr>
-                          <w:noProof/>
-                        </w:rPr>
-                        <w:fldChar w:fldCharType="end"/>
-                      </w:r>
-                      <w:bookmarkEnd w:id="7"/>
+                      <w:fldSimple w:instr=" SEQ Table \* ARABIC ">
+                        <w:r>
+                          <w:rPr>
+                            <w:noProof/>
+                          </w:rPr>
+                          <w:t>1</w:t>
+                        </w:r>
+                      </w:fldSimple>
+                      <w:bookmarkEnd w:id="5"/>
                       <w:r>
                         <w:t>. an example of stimuli pack file</w:t>
                       </w:r>
@@ -2714,140 +2653,6 @@
                                           <pic:cNvPicPr/>
                                         </pic:nvPicPr>
                                         <pic:blipFill>
-                                          <a:blip r:embed="rId10"/>
-                                          <a:stretch>
-                                            <a:fillRect/>
-                                          </a:stretch>
-                                        </pic:blipFill>
-                                        <pic:spPr>
-                                          <a:xfrm>
-                                            <a:off x="0" y="0"/>
-                                            <a:ext cx="1713600" cy="1407600"/>
-                                          </a:xfrm>
-                                          <a:prstGeom prst="rect">
-                                            <a:avLst/>
-                                          </a:prstGeom>
-                                        </pic:spPr>
-                                      </pic:pic>
-                                    </a:graphicData>
-                                  </a:graphic>
-                                </wp:inline>
-                              </w:drawing>
-                            </w:r>
-                            <w:r>
-                              <w:rPr>
-                                <w:rFonts w:hint="eastAsia"/>
-                              </w:rPr>
-                              <w:t xml:space="preserve"> </w:t>
-                            </w:r>
-                            <w:r>
-                              <w:rPr>
-                                <w:noProof/>
-                              </w:rPr>
-                              <w:drawing>
-                                <wp:inline distT="0" distB="0" distL="0" distR="0" wp14:anchorId="298D9F34" wp14:editId="39215F90">
-                                  <wp:extent cx="1713600" cy="1407600"/>
-                                  <wp:effectExtent l="0" t="0" r="1270" b="2540"/>
-                                  <wp:docPr id="39" name="그림 39"/>
-                                  <wp:cNvGraphicFramePr>
-                                    <a:graphicFrameLocks xmlns:a="http://schemas.openxmlformats.org/drawingml/2006/main" noChangeAspect="1"/>
-                                  </wp:cNvGraphicFramePr>
-                                  <a:graphic xmlns:a="http://schemas.openxmlformats.org/drawingml/2006/main">
-                                    <a:graphicData uri="http://schemas.openxmlformats.org/drawingml/2006/picture">
-                                      <pic:pic xmlns:pic="http://schemas.openxmlformats.org/drawingml/2006/picture">
-                                        <pic:nvPicPr>
-                                          <pic:cNvPr id="1" name=""/>
-                                          <pic:cNvPicPr/>
-                                        </pic:nvPicPr>
-                                        <pic:blipFill>
-                                          <a:blip r:embed="rId11"/>
-                                          <a:stretch>
-                                            <a:fillRect/>
-                                          </a:stretch>
-                                        </pic:blipFill>
-                                        <pic:spPr>
-                                          <a:xfrm>
-                                            <a:off x="0" y="0"/>
-                                            <a:ext cx="1713600" cy="1407600"/>
-                                          </a:xfrm>
-                                          <a:prstGeom prst="rect">
-                                            <a:avLst/>
-                                          </a:prstGeom>
-                                        </pic:spPr>
-                                      </pic:pic>
-                                    </a:graphicData>
-                                  </a:graphic>
-                                </wp:inline>
-                              </w:drawing>
-                            </w:r>
-                            <w:r>
-                              <w:t xml:space="preserve"> </w:t>
-                            </w:r>
-                            <w:r>
-                              <w:rPr>
-                                <w:noProof/>
-                              </w:rPr>
-                              <w:drawing>
-                                <wp:inline distT="0" distB="0" distL="0" distR="0" wp14:anchorId="505BF0B4" wp14:editId="722DF79D">
-                                  <wp:extent cx="1713600" cy="1407600"/>
-                                  <wp:effectExtent l="0" t="0" r="1270" b="2540"/>
-                                  <wp:docPr id="40" name="그림 40"/>
-                                  <wp:cNvGraphicFramePr>
-                                    <a:graphicFrameLocks xmlns:a="http://schemas.openxmlformats.org/drawingml/2006/main" noChangeAspect="1"/>
-                                  </wp:cNvGraphicFramePr>
-                                  <a:graphic xmlns:a="http://schemas.openxmlformats.org/drawingml/2006/main">
-                                    <a:graphicData uri="http://schemas.openxmlformats.org/drawingml/2006/picture">
-                                      <pic:pic xmlns:pic="http://schemas.openxmlformats.org/drawingml/2006/picture">
-                                        <pic:nvPicPr>
-                                          <pic:cNvPr id="1" name=""/>
-                                          <pic:cNvPicPr/>
-                                        </pic:nvPicPr>
-                                        <pic:blipFill>
-                                          <a:blip r:embed="rId12"/>
-                                          <a:stretch>
-                                            <a:fillRect/>
-                                          </a:stretch>
-                                        </pic:blipFill>
-                                        <pic:spPr>
-                                          <a:xfrm>
-                                            <a:off x="0" y="0"/>
-                                            <a:ext cx="1713600" cy="1407600"/>
-                                          </a:xfrm>
-                                          <a:prstGeom prst="rect">
-                                            <a:avLst/>
-                                          </a:prstGeom>
-                                        </pic:spPr>
-                                      </pic:pic>
-                                    </a:graphicData>
-                                  </a:graphic>
-                                </wp:inline>
-                              </w:drawing>
-                            </w:r>
-                          </w:p>
-                          <w:p>
-                            <w:pPr>
-                              <w:jc w:val="center"/>
-                            </w:pPr>
-                            <w:r>
-                              <w:rPr>
-                                <w:noProof/>
-                              </w:rPr>
-                              <w:drawing>
-                                <wp:inline distT="0" distB="0" distL="0" distR="0" wp14:anchorId="68813426" wp14:editId="3FBA8838">
-                                  <wp:extent cx="1713600" cy="1407600"/>
-                                  <wp:effectExtent l="0" t="0" r="1270" b="2540"/>
-                                  <wp:docPr id="43" name="그림 43"/>
-                                  <wp:cNvGraphicFramePr>
-                                    <a:graphicFrameLocks xmlns:a="http://schemas.openxmlformats.org/drawingml/2006/main" noChangeAspect="1"/>
-                                  </wp:cNvGraphicFramePr>
-                                  <a:graphic xmlns:a="http://schemas.openxmlformats.org/drawingml/2006/main">
-                                    <a:graphicData uri="http://schemas.openxmlformats.org/drawingml/2006/picture">
-                                      <pic:pic xmlns:pic="http://schemas.openxmlformats.org/drawingml/2006/picture">
-                                        <pic:nvPicPr>
-                                          <pic:cNvPr id="1" name=""/>
-                                          <pic:cNvPicPr/>
-                                        </pic:nvPicPr>
-                                        <pic:blipFill>
                                           <a:blip r:embed="rId13"/>
                                           <a:stretch>
                                             <a:fillRect/>
@@ -2879,10 +2684,10 @@
                                 <w:noProof/>
                               </w:rPr>
                               <w:drawing>
-                                <wp:inline distT="0" distB="0" distL="0" distR="0" wp14:anchorId="0F8EAC19" wp14:editId="1E1724F5">
-                                  <wp:extent cx="1717200" cy="1411200"/>
-                                  <wp:effectExtent l="0" t="0" r="0" b="0"/>
-                                  <wp:docPr id="45" name="그림 45"/>
+                                <wp:inline distT="0" distB="0" distL="0" distR="0" wp14:anchorId="298D9F34" wp14:editId="39215F90">
+                                  <wp:extent cx="1713600" cy="1407600"/>
+                                  <wp:effectExtent l="0" t="0" r="1270" b="2540"/>
+                                  <wp:docPr id="39" name="그림 39"/>
                                   <wp:cNvGraphicFramePr>
                                     <a:graphicFrameLocks xmlns:a="http://schemas.openxmlformats.org/drawingml/2006/main" noChangeAspect="1"/>
                                   </wp:cNvGraphicFramePr>
@@ -2902,6 +2707,140 @@
                                         <pic:spPr>
                                           <a:xfrm>
                                             <a:off x="0" y="0"/>
+                                            <a:ext cx="1713600" cy="1407600"/>
+                                          </a:xfrm>
+                                          <a:prstGeom prst="rect">
+                                            <a:avLst/>
+                                          </a:prstGeom>
+                                        </pic:spPr>
+                                      </pic:pic>
+                                    </a:graphicData>
+                                  </a:graphic>
+                                </wp:inline>
+                              </w:drawing>
+                            </w:r>
+                            <w:r>
+                              <w:t xml:space="preserve"> </w:t>
+                            </w:r>
+                            <w:r>
+                              <w:rPr>
+                                <w:noProof/>
+                              </w:rPr>
+                              <w:drawing>
+                                <wp:inline distT="0" distB="0" distL="0" distR="0" wp14:anchorId="505BF0B4" wp14:editId="722DF79D">
+                                  <wp:extent cx="1713600" cy="1407600"/>
+                                  <wp:effectExtent l="0" t="0" r="1270" b="2540"/>
+                                  <wp:docPr id="40" name="그림 40"/>
+                                  <wp:cNvGraphicFramePr>
+                                    <a:graphicFrameLocks xmlns:a="http://schemas.openxmlformats.org/drawingml/2006/main" noChangeAspect="1"/>
+                                  </wp:cNvGraphicFramePr>
+                                  <a:graphic xmlns:a="http://schemas.openxmlformats.org/drawingml/2006/main">
+                                    <a:graphicData uri="http://schemas.openxmlformats.org/drawingml/2006/picture">
+                                      <pic:pic xmlns:pic="http://schemas.openxmlformats.org/drawingml/2006/picture">
+                                        <pic:nvPicPr>
+                                          <pic:cNvPr id="1" name=""/>
+                                          <pic:cNvPicPr/>
+                                        </pic:nvPicPr>
+                                        <pic:blipFill>
+                                          <a:blip r:embed="rId15"/>
+                                          <a:stretch>
+                                            <a:fillRect/>
+                                          </a:stretch>
+                                        </pic:blipFill>
+                                        <pic:spPr>
+                                          <a:xfrm>
+                                            <a:off x="0" y="0"/>
+                                            <a:ext cx="1713600" cy="1407600"/>
+                                          </a:xfrm>
+                                          <a:prstGeom prst="rect">
+                                            <a:avLst/>
+                                          </a:prstGeom>
+                                        </pic:spPr>
+                                      </pic:pic>
+                                    </a:graphicData>
+                                  </a:graphic>
+                                </wp:inline>
+                              </w:drawing>
+                            </w:r>
+                          </w:p>
+                          <w:p>
+                            <w:pPr>
+                              <w:jc w:val="center"/>
+                            </w:pPr>
+                            <w:r>
+                              <w:rPr>
+                                <w:noProof/>
+                              </w:rPr>
+                              <w:drawing>
+                                <wp:inline distT="0" distB="0" distL="0" distR="0" wp14:anchorId="68813426" wp14:editId="3FBA8838">
+                                  <wp:extent cx="1713600" cy="1407600"/>
+                                  <wp:effectExtent l="0" t="0" r="1270" b="2540"/>
+                                  <wp:docPr id="43" name="그림 43"/>
+                                  <wp:cNvGraphicFramePr>
+                                    <a:graphicFrameLocks xmlns:a="http://schemas.openxmlformats.org/drawingml/2006/main" noChangeAspect="1"/>
+                                  </wp:cNvGraphicFramePr>
+                                  <a:graphic xmlns:a="http://schemas.openxmlformats.org/drawingml/2006/main">
+                                    <a:graphicData uri="http://schemas.openxmlformats.org/drawingml/2006/picture">
+                                      <pic:pic xmlns:pic="http://schemas.openxmlformats.org/drawingml/2006/picture">
+                                        <pic:nvPicPr>
+                                          <pic:cNvPr id="1" name=""/>
+                                          <pic:cNvPicPr/>
+                                        </pic:nvPicPr>
+                                        <pic:blipFill>
+                                          <a:blip r:embed="rId16"/>
+                                          <a:stretch>
+                                            <a:fillRect/>
+                                          </a:stretch>
+                                        </pic:blipFill>
+                                        <pic:spPr>
+                                          <a:xfrm>
+                                            <a:off x="0" y="0"/>
+                                            <a:ext cx="1713600" cy="1407600"/>
+                                          </a:xfrm>
+                                          <a:prstGeom prst="rect">
+                                            <a:avLst/>
+                                          </a:prstGeom>
+                                        </pic:spPr>
+                                      </pic:pic>
+                                    </a:graphicData>
+                                  </a:graphic>
+                                </wp:inline>
+                              </w:drawing>
+                            </w:r>
+                            <w:r>
+                              <w:rPr>
+                                <w:rFonts w:hint="eastAsia"/>
+                              </w:rPr>
+                              <w:t xml:space="preserve"> </w:t>
+                            </w:r>
+                            <w:r>
+                              <w:rPr>
+                                <w:noProof/>
+                              </w:rPr>
+                              <w:drawing>
+                                <wp:inline distT="0" distB="0" distL="0" distR="0" wp14:anchorId="0F8EAC19" wp14:editId="1E1724F5">
+                                  <wp:extent cx="1717200" cy="1411200"/>
+                                  <wp:effectExtent l="0" t="0" r="0" b="0"/>
+                                  <wp:docPr id="45" name="그림 45"/>
+                                  <wp:cNvGraphicFramePr>
+                                    <a:graphicFrameLocks xmlns:a="http://schemas.openxmlformats.org/drawingml/2006/main" noChangeAspect="1"/>
+                                  </wp:cNvGraphicFramePr>
+                                  <a:graphic xmlns:a="http://schemas.openxmlformats.org/drawingml/2006/main">
+                                    <a:graphicData uri="http://schemas.openxmlformats.org/drawingml/2006/picture">
+                                      <pic:pic xmlns:pic="http://schemas.openxmlformats.org/drawingml/2006/picture">
+                                        <pic:nvPicPr>
+                                          <pic:cNvPr id="1" name=""/>
+                                          <pic:cNvPicPr/>
+                                        </pic:nvPicPr>
+                                        <pic:blipFill>
+                                          <a:blip r:embed="rId17"/>
+                                          <a:stretch>
+                                            <a:fillRect/>
+                                          </a:stretch>
+                                        </pic:blipFill>
+                                        <pic:spPr>
+                                          <a:xfrm>
+                                            <a:off x="0" y="0"/>
                                             <a:ext cx="1717200" cy="1411200"/>
                                           </a:xfrm>
                                           <a:prstGeom prst="rect">
@@ -2919,32 +2858,19 @@
                             <w:pPr>
                               <w:pStyle w:val="ab"/>
                             </w:pPr>
-                            <w:bookmarkStart w:id="8" w:name="_Ref442728027"/>
+                            <w:bookmarkStart w:id="6" w:name="_Ref442728027"/>
                             <w:r>
                               <w:t xml:space="preserve">Figure </w:t>
                             </w:r>
-                            <w:r>
-                              <w:fldChar w:fldCharType="begin"/>
-                            </w:r>
-                            <w:r>
-                              <w:instrText xml:space="preserve"> SEQ Figure \* ARABIC </w:instrText>
-                            </w:r>
-                            <w:r>
-                              <w:fldChar w:fldCharType="separate"/>
-                            </w:r>
-                            <w:r>
-                              <w:rPr>
-                                <w:noProof/>
-                              </w:rPr>
-                              <w:t>4</w:t>
-                            </w:r>
-                            <w:r>
-                              <w:rPr>
-                                <w:noProof/>
-                              </w:rPr>
-                              <w:fldChar w:fldCharType="end"/>
-                            </w:r>
-                            <w:bookmarkEnd w:id="8"/>
+                            <w:fldSimple w:instr=" SEQ Figure \* ARABIC ">
+                              <w:r>
+                                <w:rPr>
+                                  <w:noProof/>
+                                </w:rPr>
+                                <w:t>4</w:t>
+                              </w:r>
+                            </w:fldSimple>
+                            <w:bookmarkEnd w:id="6"/>
                             <w:r>
                               <w:t>. the process setup window</w:t>
                             </w:r>
@@ -2989,7 +2915,7 @@
                                     <pic:cNvPicPr/>
                                   </pic:nvPicPr>
                                   <pic:blipFill>
-                                    <a:blip r:embed="rId10"/>
+                                    <a:blip r:embed="rId18"/>
                                     <a:stretch>
                                       <a:fillRect/>
                                     </a:stretch>
@@ -3035,7 +2961,7 @@
                                     <pic:cNvPicPr/>
                                   </pic:nvPicPr>
                                   <pic:blipFill>
-                                    <a:blip r:embed="rId11"/>
+                                    <a:blip r:embed="rId19"/>
                                     <a:stretch>
                                       <a:fillRect/>
                                     </a:stretch>
@@ -3078,7 +3004,7 @@
                                     <pic:cNvPicPr/>
                                   </pic:nvPicPr>
                                   <pic:blipFill>
-                                    <a:blip r:embed="rId12"/>
+                                    <a:blip r:embed="rId20"/>
                                     <a:stretch>
                                       <a:fillRect/>
                                     </a:stretch>
@@ -3123,7 +3049,7 @@
                                     <pic:cNvPicPr/>
                                   </pic:nvPicPr>
                                   <pic:blipFill>
-                                    <a:blip r:embed="rId13"/>
+                                    <a:blip r:embed="rId21"/>
                                     <a:stretch>
                                       <a:fillRect/>
                                     </a:stretch>
@@ -3169,7 +3095,7 @@
                                     <pic:cNvPicPr/>
                                   </pic:nvPicPr>
                                   <pic:blipFill>
-                                    <a:blip r:embed="rId14"/>
+                                    <a:blip r:embed="rId22"/>
                                     <a:stretch>
                                       <a:fillRect/>
                                     </a:stretch>
@@ -3749,32 +3675,19 @@
                             <w:pPr>
                               <w:pStyle w:val="ab"/>
                             </w:pPr>
-                            <w:bookmarkStart w:id="10" w:name="_Ref442727929"/>
+                            <w:bookmarkStart w:id="7" w:name="_Ref442727929"/>
                             <w:r>
                               <w:t xml:space="preserve">Table </w:t>
                             </w:r>
-                            <w:r>
-                              <w:fldChar w:fldCharType="begin"/>
-                            </w:r>
-                            <w:r>
-                              <w:instrText xml:space="preserve"> SEQ Table \* ARABIC </w:instrText>
-                            </w:r>
-                            <w:r>
-                              <w:fldChar w:fldCharType="separate"/>
-                            </w:r>
-                            <w:r>
-                              <w:rPr>
-                                <w:noProof/>
-                              </w:rPr>
-                              <w:t>2</w:t>
-                            </w:r>
-                            <w:r>
-                              <w:rPr>
-                                <w:noProof/>
-                              </w:rPr>
-                              <w:fldChar w:fldCharType="end"/>
-                            </w:r>
-                            <w:bookmarkEnd w:id="10"/>
+                            <w:fldSimple w:instr=" SEQ Table \* ARABIC ">
+                              <w:r>
+                                <w:rPr>
+                                  <w:noProof/>
+                                </w:rPr>
+                                <w:t>2</w:t>
+                              </w:r>
+                            </w:fldSimple>
+                            <w:bookmarkEnd w:id="7"/>
                             <w:r>
                               <w:t xml:space="preserve">. order </w:t>
                             </w:r>
@@ -5730,32 +5643,19 @@
                       <w:pPr>
                         <w:pStyle w:val="ab"/>
                       </w:pPr>
-                      <w:bookmarkStart w:id="11" w:name="_Ref442727929"/>
+                      <w:bookmarkStart w:id="8" w:name="_Ref442727929"/>
                       <w:r>
                         <w:t xml:space="preserve">Table </w:t>
                       </w:r>
-                      <w:r>
-                        <w:fldChar w:fldCharType="begin"/>
-                      </w:r>
-                      <w:r>
-                        <w:instrText xml:space="preserve"> SEQ Table \* ARABIC </w:instrText>
-                      </w:r>
-                      <w:r>
-                        <w:fldChar w:fldCharType="separate"/>
-                      </w:r>
-                      <w:r>
-                        <w:rPr>
-                          <w:noProof/>
-                        </w:rPr>
-                        <w:t>2</w:t>
-                      </w:r>
-                      <w:r>
-                        <w:rPr>
-                          <w:noProof/>
-                        </w:rPr>
-                        <w:fldChar w:fldCharType="end"/>
-                      </w:r>
-                      <w:bookmarkEnd w:id="11"/>
+                      <w:fldSimple w:instr=" SEQ Table \* ARABIC ">
+                        <w:r>
+                          <w:rPr>
+                            <w:noProof/>
+                          </w:rPr>
+                          <w:t>2</w:t>
+                        </w:r>
+                      </w:fldSimple>
+                      <w:bookmarkEnd w:id="8"/>
                       <w:r>
                         <w:t xml:space="preserve">. order </w:t>
                       </w:r>
@@ -7928,7 +7828,7 @@
                                           <pic:cNvPicPr/>
                                         </pic:nvPicPr>
                                         <pic:blipFill>
-                                          <a:blip r:embed="rId15"/>
+                                          <a:blip r:embed="rId23"/>
                                           <a:stretch>
                                             <a:fillRect/>
                                           </a:stretch>
@@ -7956,27 +7856,14 @@
                             <w:r>
                               <w:t xml:space="preserve">Figure </w:t>
                             </w:r>
-                            <w:r>
-                              <w:fldChar w:fldCharType="begin"/>
-                            </w:r>
-                            <w:r>
-                              <w:instrText xml:space="preserve"> SEQ Figure \* ARABIC </w:instrText>
-                            </w:r>
-                            <w:r>
-                              <w:fldChar w:fldCharType="separate"/>
-                            </w:r>
-                            <w:r>
-                              <w:rPr>
-                                <w:noProof/>
-                              </w:rPr>
-                              <w:t>5</w:t>
-                            </w:r>
-                            <w:r>
-                              <w:rPr>
-                                <w:noProof/>
-                              </w:rPr>
-                              <w:fldChar w:fldCharType="end"/>
-                            </w:r>
+                            <w:fldSimple w:instr=" SEQ Figure \* ARABIC ">
+                              <w:r>
+                                <w:rPr>
+                                  <w:noProof/>
+                                </w:rPr>
+                                <w:t>5</w:t>
+                              </w:r>
+                            </w:fldSimple>
                             <w:r>
                               <w:t>. the learning window.</w:t>
                             </w:r>
@@ -8018,7 +7905,7 @@
                                     <pic:cNvPicPr/>
                                   </pic:nvPicPr>
                                   <pic:blipFill>
-                                    <a:blip r:embed="rId15"/>
+                                    <a:blip r:embed="rId24"/>
                                     <a:stretch>
                                       <a:fillRect/>
                                     </a:stretch>
@@ -8260,7 +8147,7 @@
                                           </pic:cNvPicPr>
                                         </pic:nvPicPr>
                                         <pic:blipFill>
-                                          <a:blip r:embed="rId16" cstate="print">
+                                          <a:blip r:embed="rId25" cstate="print">
                                             <a:extLst>
                                               <a:ext uri="{28A0092B-C50C-407E-A947-70E740481C1C}">
                                                 <a14:useLocalDpi xmlns:a14="http://schemas.microsoft.com/office/drawing/2010/main" val="0"/>
@@ -8293,32 +8180,19 @@
                             <w:pPr>
                               <w:pStyle w:val="ab"/>
                             </w:pPr>
-                            <w:bookmarkStart w:id="12" w:name="_Ref442726450"/>
+                            <w:bookmarkStart w:id="9" w:name="_Ref442726450"/>
                             <w:r>
                               <w:t xml:space="preserve">Figure </w:t>
                             </w:r>
-                            <w:r>
-                              <w:fldChar w:fldCharType="begin"/>
-                            </w:r>
-                            <w:r>
-                              <w:instrText xml:space="preserve"> SEQ Figure \* ARABIC </w:instrText>
-                            </w:r>
-                            <w:r>
-                              <w:fldChar w:fldCharType="separate"/>
-                            </w:r>
-                            <w:r>
-                              <w:rPr>
-                                <w:noProof/>
-                              </w:rPr>
-                              <w:t>6</w:t>
-                            </w:r>
-                            <w:r>
-                              <w:rPr>
-                                <w:noProof/>
-                              </w:rPr>
-                              <w:fldChar w:fldCharType="end"/>
-                            </w:r>
-                            <w:bookmarkEnd w:id="12"/>
+                            <w:fldSimple w:instr=" SEQ Figure \* ARABIC ">
+                              <w:r>
+                                <w:rPr>
+                                  <w:noProof/>
+                                </w:rPr>
+                                <w:t>6</w:t>
+                              </w:r>
+                            </w:fldSimple>
+                            <w:bookmarkEnd w:id="9"/>
                             <w:r>
                               <w:t>. examples the structure learning setup</w:t>
                             </w:r>
@@ -8363,7 +8237,7 @@
                                     </pic:cNvPicPr>
                                   </pic:nvPicPr>
                                   <pic:blipFill>
-                                    <a:blip r:embed="rId16" cstate="print">
+                                    <a:blip r:embed="rId26" cstate="print">
                                       <a:extLst>
                                         <a:ext uri="{28A0092B-C50C-407E-A947-70E740481C1C}">
                                           <a14:useLocalDpi xmlns:a14="http://schemas.microsoft.com/office/drawing/2010/main" val="0"/>
@@ -8664,32 +8538,19 @@
                             <w:pPr>
                               <w:pStyle w:val="ab"/>
                             </w:pPr>
-                            <w:bookmarkStart w:id="14" w:name="_Ref442726531"/>
+                            <w:bookmarkStart w:id="10" w:name="_Ref442726531"/>
                             <w:r>
                               <w:t xml:space="preserve">Table </w:t>
                             </w:r>
-                            <w:r>
-                              <w:fldChar w:fldCharType="begin"/>
-                            </w:r>
-                            <w:r>
-                              <w:instrText xml:space="preserve"> SEQ Table \* ARABIC </w:instrText>
-                            </w:r>
-                            <w:r>
-                              <w:fldChar w:fldCharType="separate"/>
-                            </w:r>
-                            <w:r>
-                              <w:rPr>
-                                <w:noProof/>
-                              </w:rPr>
-                              <w:t>3</w:t>
-                            </w:r>
-                            <w:r>
-                              <w:rPr>
-                                <w:noProof/>
-                              </w:rPr>
-                              <w:fldChar w:fldCharType="end"/>
-                            </w:r>
-                            <w:bookmarkEnd w:id="14"/>
+                            <w:fldSimple w:instr=" SEQ Table \* ARABIC ">
+                              <w:r>
+                                <w:rPr>
+                                  <w:noProof/>
+                                </w:rPr>
+                                <w:t>3</w:t>
+                              </w:r>
+                            </w:fldSimple>
+                            <w:bookmarkEnd w:id="10"/>
                             <w:r>
                               <w:t>. the difference among t</w:t>
                             </w:r>
@@ -9018,32 +8879,19 @@
                       <w:pPr>
                         <w:pStyle w:val="ab"/>
                       </w:pPr>
-                      <w:bookmarkStart w:id="15" w:name="_Ref442726531"/>
+                      <w:bookmarkStart w:id="11" w:name="_Ref442726531"/>
                       <w:r>
                         <w:t xml:space="preserve">Table </w:t>
                       </w:r>
-                      <w:r>
-                        <w:fldChar w:fldCharType="begin"/>
-                      </w:r>
-                      <w:r>
-                        <w:instrText xml:space="preserve"> SEQ Table \* ARABIC </w:instrText>
-                      </w:r>
-                      <w:r>
-                        <w:fldChar w:fldCharType="separate"/>
-                      </w:r>
-                      <w:r>
-                        <w:rPr>
-                          <w:noProof/>
-                        </w:rPr>
-                        <w:t>3</w:t>
-                      </w:r>
-                      <w:r>
-                        <w:rPr>
-                          <w:noProof/>
-                        </w:rPr>
-                        <w:fldChar w:fldCharType="end"/>
-                      </w:r>
-                      <w:bookmarkEnd w:id="15"/>
+                      <w:fldSimple w:instr=" SEQ Table \* ARABIC ">
+                        <w:r>
+                          <w:rPr>
+                            <w:noProof/>
+                          </w:rPr>
+                          <w:t>3</w:t>
+                        </w:r>
+                      </w:fldSimple>
+                      <w:bookmarkEnd w:id="11"/>
                       <w:r>
                         <w:t>. the difference among t</w:t>
                       </w:r>
@@ -9569,32 +9417,19 @@
                             <w:pPr>
                               <w:pStyle w:val="ab"/>
                             </w:pPr>
-                            <w:bookmarkStart w:id="16" w:name="_Ref442726781"/>
+                            <w:bookmarkStart w:id="12" w:name="_Ref442726781"/>
                             <w:r>
                               <w:t xml:space="preserve">Table </w:t>
                             </w:r>
-                            <w:r>
-                              <w:fldChar w:fldCharType="begin"/>
-                            </w:r>
-                            <w:r>
-                              <w:instrText xml:space="preserve"> SEQ Table \* ARABIC </w:instrText>
-                            </w:r>
-                            <w:r>
-                              <w:fldChar w:fldCharType="separate"/>
-                            </w:r>
-                            <w:r>
-                              <w:rPr>
-                                <w:noProof/>
-                              </w:rPr>
-                              <w:t>4</w:t>
-                            </w:r>
-                            <w:r>
-                              <w:rPr>
-                                <w:noProof/>
-                              </w:rPr>
-                              <w:fldChar w:fldCharType="end"/>
-                            </w:r>
-                            <w:bookmarkEnd w:id="16"/>
+                            <w:fldSimple w:instr=" SEQ Table \* ARABIC ">
+                              <w:r>
+                                <w:rPr>
+                                  <w:noProof/>
+                                </w:rPr>
+                                <w:t>4</w:t>
+                              </w:r>
+                            </w:fldSimple>
+                            <w:bookmarkEnd w:id="12"/>
                             <w:r>
                               <w:t>. The difference among t</w:t>
                             </w:r>
@@ -9873,32 +9708,19 @@
                       <w:pPr>
                         <w:pStyle w:val="ab"/>
                       </w:pPr>
-                      <w:bookmarkStart w:id="17" w:name="_Ref442726781"/>
+                      <w:bookmarkStart w:id="13" w:name="_Ref442726781"/>
                       <w:r>
                         <w:t xml:space="preserve">Table </w:t>
                       </w:r>
-                      <w:r>
-                        <w:fldChar w:fldCharType="begin"/>
-                      </w:r>
-                      <w:r>
-                        <w:instrText xml:space="preserve"> SEQ Table \* ARABIC </w:instrText>
-                      </w:r>
-                      <w:r>
-                        <w:fldChar w:fldCharType="separate"/>
-                      </w:r>
-                      <w:r>
-                        <w:rPr>
-                          <w:noProof/>
-                        </w:rPr>
-                        <w:t>4</w:t>
-                      </w:r>
-                      <w:r>
-                        <w:rPr>
-                          <w:noProof/>
-                        </w:rPr>
-                        <w:fldChar w:fldCharType="end"/>
-                      </w:r>
-                      <w:bookmarkEnd w:id="17"/>
+                      <w:fldSimple w:instr=" SEQ Table \* ARABIC ">
+                        <w:r>
+                          <w:rPr>
+                            <w:noProof/>
+                          </w:rPr>
+                          <w:t>4</w:t>
+                        </w:r>
+                      </w:fldSimple>
+                      <w:bookmarkEnd w:id="13"/>
                       <w:r>
                         <w:t>. The difference among t</w:t>
                       </w:r>
@@ -10735,7 +10557,7 @@
                                           <pic:cNvPicPr/>
                                         </pic:nvPicPr>
                                         <pic:blipFill>
-                                          <a:blip r:embed="rId17"/>
+                                          <a:blip r:embed="rId27"/>
                                           <a:stretch>
                                             <a:fillRect/>
                                           </a:stretch>
@@ -10781,7 +10603,7 @@
                                           <pic:cNvPicPr/>
                                         </pic:nvPicPr>
                                         <pic:blipFill>
-                                          <a:blip r:embed="rId18"/>
+                                          <a:blip r:embed="rId28"/>
                                           <a:stretch>
                                             <a:fillRect/>
                                           </a:stretch>
@@ -10806,32 +10628,19 @@
                             <w:pPr>
                               <w:pStyle w:val="ab"/>
                             </w:pPr>
-                            <w:bookmarkStart w:id="18" w:name="_Ref442726916"/>
+                            <w:bookmarkStart w:id="14" w:name="_Ref442726916"/>
                             <w:r>
                               <w:t xml:space="preserve">Figure </w:t>
                             </w:r>
-                            <w:r>
-                              <w:fldChar w:fldCharType="begin"/>
-                            </w:r>
-                            <w:r>
-                              <w:instrText xml:space="preserve"> SEQ Figure \* ARABIC </w:instrText>
-                            </w:r>
-                            <w:r>
-                              <w:fldChar w:fldCharType="separate"/>
-                            </w:r>
-                            <w:r>
-                              <w:rPr>
-                                <w:noProof/>
-                              </w:rPr>
-                              <w:t>7</w:t>
-                            </w:r>
-                            <w:r>
-                              <w:rPr>
-                                <w:noProof/>
-                              </w:rPr>
-                              <w:fldChar w:fldCharType="end"/>
-                            </w:r>
-                            <w:bookmarkEnd w:id="18"/>
+                            <w:fldSimple w:instr=" SEQ Figure \* ARABIC ">
+                              <w:r>
+                                <w:rPr>
+                                  <w:noProof/>
+                                </w:rPr>
+                                <w:t>7</w:t>
+                              </w:r>
+                            </w:fldSimple>
+                            <w:bookmarkEnd w:id="14"/>
                             <w:r>
                               <w:t>. the graph display in training.</w:t>
                             </w:r>
@@ -10873,7 +10682,7 @@
                                     <pic:cNvPicPr/>
                                   </pic:nvPicPr>
                                   <pic:blipFill>
-                                    <a:blip r:embed="rId17"/>
+                                    <a:blip r:embed="rId29"/>
                                     <a:stretch>
                                       <a:fillRect/>
                                     </a:stretch>
@@ -10919,7 +10728,7 @@
                                     <pic:cNvPicPr/>
                                   </pic:nvPicPr>
                                   <pic:blipFill>
-                                    <a:blip r:embed="rId18"/>
+                                    <a:blip r:embed="rId30"/>
                                     <a:stretch>
                                       <a:fillRect/>
                                     </a:stretch>
@@ -11059,11 +10868,6 @@
       </w:r>
     </w:p>
     <w:p>
-      <w:pPr>
-        <w:rPr>
-          <w:rFonts w:hint="eastAsia"/>
-        </w:rPr>
-      </w:pPr>
       <w:r>
         <w:rPr>
           <w:rFonts w:hint="eastAsia"/>
@@ -11105,13 +10909,7 @@
         <w:t>ome gradation of the variables.</w:t>
       </w:r>
       <w:r>
-        <w:t xml:space="preserve"> When variable setup function use, some variables of </w:t>
-      </w:r>
-      <w:r>
-        <w:t>loaded</w:t>
-      </w:r>
-      <w:r>
-        <w:t xml:space="preserve"> </w:t>
+        <w:t xml:space="preserve"> When variable setup function use, some variables of loaded </w:t>
       </w:r>
       <w:r>
         <w:t xml:space="preserve">original </w:t>
@@ -11136,13 +10934,7 @@
         <w:t xml:space="preserve"> supports 5 variables: layer unit, layer damage, connection damage, learning rate, and initial weight range.</w:t>
       </w:r>
       <w:r>
-        <w:t xml:space="preserve"> We think that these variables have been controlled in many previous studies, and</w:t>
-      </w:r>
-      <w:r>
-        <w:t xml:space="preserve"> will be</w:t>
-      </w:r>
-      <w:r>
-        <w:t xml:space="preserve"> controlled in future studies. Also, it can be added some other variables.</w:t>
+        <w:t xml:space="preserve"> We think that these variables have been controlled in many previous studies, and will be controlled in future studies. Also, it can be added some other variables.</w:t>
       </w:r>
       <w:r>
         <w:br/>
@@ -11178,13 +10970,7 @@
         <w:t xml:space="preserve">amount of </w:t>
       </w:r>
       <w:r>
-        <w:t>inserted</w:t>
-      </w:r>
-      <w:r>
-        <w:t xml:space="preserve"> batch</w:t>
-      </w:r>
-      <w:r>
-        <w:t xml:space="preserve"> simulation is increased when the range is wide.</w:t>
+        <w:t>inserted batch simulation is increased when the range is wide.</w:t>
       </w:r>
       <w:r>
         <w:t xml:space="preserve"> </w:t>
@@ -11226,10 +11012,7 @@
         <w:t>hen user set start point, end point, and step of layer unit variable are 100, 200, and 10, respectively, 11 batch simulation will be inserted.</w:t>
       </w:r>
       <w:r>
-        <w:t xml:space="preserve"> On the other hand, </w:t>
-      </w:r>
-      <w:r>
-        <w:t>when start point, end point, and step of layer unit variable are</w:t>
+        <w:t xml:space="preserve"> On the other hand, when start point, end point, and step of layer unit variable are</w:t>
       </w:r>
       <w:r>
         <w:t xml:space="preserve"> set</w:t>
@@ -11260,13 +11043,7 @@
         <w:t>variables</w:t>
       </w:r>
       <w:r>
-        <w:t xml:space="preserve"> of </w:t>
-      </w:r>
-      <w:r>
-        <w:t>the original simulation</w:t>
-      </w:r>
-      <w:r>
-        <w:t xml:space="preserve"> </w:t>
+        <w:t xml:space="preserve"> of the original simulation </w:t>
       </w:r>
       <w:r>
         <w:t xml:space="preserve">are </w:t>
@@ -11430,7 +11207,7 @@
                                           <pic:cNvPicPr/>
                                         </pic:nvPicPr>
                                         <pic:blipFill>
-                                          <a:blip r:embed="rId19"/>
+                                          <a:blip r:embed="rId31"/>
                                           <a:stretch>
                                             <a:fillRect/>
                                           </a:stretch>
@@ -11473,7 +11250,7 @@
                                           <pic:cNvPicPr/>
                                         </pic:nvPicPr>
                                         <pic:blipFill>
-                                          <a:blip r:embed="rId20"/>
+                                          <a:blip r:embed="rId32"/>
                                           <a:stretch>
                                             <a:fillRect/>
                                           </a:stretch>
@@ -11498,32 +11275,19 @@
                             <w:pPr>
                               <w:pStyle w:val="ab"/>
                             </w:pPr>
-                            <w:bookmarkStart w:id="20" w:name="_Ref443509544"/>
+                            <w:bookmarkStart w:id="15" w:name="_Ref443509544"/>
                             <w:r>
                               <w:t xml:space="preserve">Figure </w:t>
                             </w:r>
-                            <w:r>
-                              <w:fldChar w:fldCharType="begin"/>
-                            </w:r>
-                            <w:r>
-                              <w:instrText xml:space="preserve"> SEQ Figure \* ARABIC </w:instrText>
-                            </w:r>
-                            <w:r>
-                              <w:fldChar w:fldCharType="separate"/>
-                            </w:r>
-                            <w:r>
-                              <w:rPr>
-                                <w:noProof/>
-                              </w:rPr>
-                              <w:t>8</w:t>
-                            </w:r>
-                            <w:r>
-                              <w:rPr>
-                                <w:noProof/>
-                              </w:rPr>
-                              <w:fldChar w:fldCharType="end"/>
-                            </w:r>
-                            <w:bookmarkEnd w:id="20"/>
+                            <w:fldSimple w:instr=" SEQ Figure \* ARABIC ">
+                              <w:r>
+                                <w:rPr>
+                                  <w:noProof/>
+                                </w:rPr>
+                                <w:t>8</w:t>
+                              </w:r>
+                            </w:fldSimple>
+                            <w:bookmarkEnd w:id="15"/>
                             <w:r>
                               <w:t>. the batch mode windows.</w:t>
                             </w:r>
@@ -11571,7 +11335,7 @@
                                     <pic:cNvPicPr/>
                                   </pic:nvPicPr>
                                   <pic:blipFill>
-                                    <a:blip r:embed="rId19"/>
+                                    <a:blip r:embed="rId33"/>
                                     <a:stretch>
                                       <a:fillRect/>
                                     </a:stretch>
@@ -11614,7 +11378,7 @@
                                     <pic:cNvPicPr/>
                                   </pic:nvPicPr>
                                   <pic:blipFill>
-                                    <a:blip r:embed="rId20"/>
+                                    <a:blip r:embed="rId34"/>
                                     <a:stretch>
                                       <a:fillRect/>
                                     </a:stretch>
@@ -11883,32 +11647,19 @@
                             <w:pPr>
                               <w:pStyle w:val="ab"/>
                             </w:pPr>
-                            <w:bookmarkStart w:id="22" w:name="_Ref442727552"/>
+                            <w:bookmarkStart w:id="16" w:name="_Ref442727552"/>
                             <w:r>
                               <w:t xml:space="preserve">Table </w:t>
                             </w:r>
-                            <w:r>
-                              <w:fldChar w:fldCharType="begin"/>
-                            </w:r>
-                            <w:r>
-                              <w:instrText xml:space="preserve"> SEQ Table \* ARABIC </w:instrText>
-                            </w:r>
-                            <w:r>
-                              <w:fldChar w:fldCharType="separate"/>
-                            </w:r>
-                            <w:r>
-                              <w:rPr>
-                                <w:noProof/>
-                              </w:rPr>
-                              <w:t>5</w:t>
-                            </w:r>
-                            <w:r>
-                              <w:rPr>
-                                <w:noProof/>
-                              </w:rPr>
-                              <w:fldChar w:fldCharType="end"/>
-                            </w:r>
-                            <w:bookmarkEnd w:id="22"/>
+                            <w:fldSimple w:instr=" SEQ Table \* ARABIC ">
+                              <w:r>
+                                <w:rPr>
+                                  <w:noProof/>
+                                </w:rPr>
+                                <w:t>5</w:t>
+                              </w:r>
+                            </w:fldSimple>
+                            <w:bookmarkEnd w:id="16"/>
                             <w:r>
                               <w:t>. the types and contents of result files.</w:t>
                             </w:r>
@@ -13203,32 +12954,19 @@
                       <w:pPr>
                         <w:pStyle w:val="ab"/>
                       </w:pPr>
-                      <w:bookmarkStart w:id="23" w:name="_Ref442727552"/>
+                      <w:bookmarkStart w:id="17" w:name="_Ref442727552"/>
                       <w:r>
                         <w:t xml:space="preserve">Table </w:t>
                       </w:r>
-                      <w:r>
-                        <w:fldChar w:fldCharType="begin"/>
-                      </w:r>
-                      <w:r>
-                        <w:instrText xml:space="preserve"> SEQ Table \* ARABIC </w:instrText>
-                      </w:r>
-                      <w:r>
-                        <w:fldChar w:fldCharType="separate"/>
-                      </w:r>
-                      <w:r>
-                        <w:rPr>
-                          <w:noProof/>
-                        </w:rPr>
-                        <w:t>5</w:t>
-                      </w:r>
-                      <w:r>
-                        <w:rPr>
-                          <w:noProof/>
-                        </w:rPr>
-                        <w:fldChar w:fldCharType="end"/>
-                      </w:r>
-                      <w:bookmarkEnd w:id="23"/>
+                      <w:fldSimple w:instr=" SEQ Table \* ARABIC ">
+                        <w:r>
+                          <w:rPr>
+                            <w:noProof/>
+                          </w:rPr>
+                          <w:t>5</w:t>
+                        </w:r>
+                      </w:fldSimple>
+                      <w:bookmarkEnd w:id="17"/>
                       <w:r>
                         <w:t>. the types and contents of result files.</w:t>
                       </w:r>
@@ -14523,10 +14261,7 @@
         <w:t xml:space="preserve">nformation data file </w:t>
       </w:r>
       <w:r>
-        <w:t>simply</w:t>
-      </w:r>
-      <w:r>
-        <w:t xml:space="preserve"> </w:t>
+        <w:t xml:space="preserve">simply </w:t>
       </w:r>
       <w:r>
         <w:t xml:space="preserve">shows the </w:t>
@@ -14571,13 +14306,7 @@
         <w:t xml:space="preserve">However, this information data is very simple, so we recommend </w:t>
       </w:r>
       <w:r>
-        <w:t xml:space="preserve">to </w:t>
-      </w:r>
-      <w:r>
-        <w:t>keep</w:t>
-      </w:r>
-      <w:r>
-        <w:t xml:space="preserve"> </w:t>
+        <w:t xml:space="preserve">to keep </w:t>
       </w:r>
       <w:r>
         <w:t>the other save files like architecture or stimuli.</w:t>
@@ -14916,32 +14645,19 @@
                                 <w:szCs w:val="14"/>
                               </w:rPr>
                             </w:pPr>
-                            <w:bookmarkStart w:id="24" w:name="_Ref442727809"/>
+                            <w:bookmarkStart w:id="18" w:name="_Ref442727809"/>
                             <w:r>
                               <w:t xml:space="preserve">Table </w:t>
                             </w:r>
-                            <w:r>
-                              <w:fldChar w:fldCharType="begin"/>
-                            </w:r>
-                            <w:r>
-                              <w:instrText xml:space="preserve"> SEQ Table \* ARABIC </w:instrText>
-                            </w:r>
-                            <w:r>
-                              <w:fldChar w:fldCharType="separate"/>
-                            </w:r>
-                            <w:r>
-                              <w:rPr>
-                                <w:noProof/>
-                              </w:rPr>
-                              <w:t>6</w:t>
-                            </w:r>
-                            <w:r>
-                              <w:rPr>
-                                <w:noProof/>
-                              </w:rPr>
-                              <w:fldChar w:fldCharType="end"/>
-                            </w:r>
-                            <w:bookmarkEnd w:id="24"/>
+                            <w:fldSimple w:instr=" SEQ Table \* ARABIC ">
+                              <w:r>
+                                <w:rPr>
+                                  <w:noProof/>
+                                </w:rPr>
+                                <w:t>6</w:t>
+                              </w:r>
+                            </w:fldSimple>
+                            <w:bookmarkEnd w:id="18"/>
                             <w:r>
                               <w:t>. the pseudo-code of basic back-propagation algorithm.</w:t>
                             </w:r>
@@ -15997,32 +15713,19 @@
                                 <w:szCs w:val="14"/>
                               </w:rPr>
                             </w:pPr>
-                            <w:bookmarkStart w:id="26" w:name="_Ref442727825"/>
+                            <w:bookmarkStart w:id="19" w:name="_Ref442727825"/>
                             <w:r>
                               <w:t xml:space="preserve">Table </w:t>
                             </w:r>
-                            <w:r>
-                              <w:fldChar w:fldCharType="begin"/>
-                            </w:r>
-                            <w:r>
-                              <w:instrText xml:space="preserve"> SEQ Table \* ARABIC </w:instrText>
-                            </w:r>
-                            <w:r>
-                              <w:fldChar w:fldCharType="separate"/>
-                            </w:r>
-                            <w:r>
-                              <w:rPr>
-                                <w:noProof/>
-                              </w:rPr>
-                              <w:t>7</w:t>
-                            </w:r>
-                            <w:r>
-                              <w:rPr>
-                                <w:noProof/>
-                              </w:rPr>
-                              <w:fldChar w:fldCharType="end"/>
-                            </w:r>
-                            <w:bookmarkEnd w:id="26"/>
+                            <w:fldSimple w:instr=" SEQ Table \* ARABIC ">
+                              <w:r>
+                                <w:rPr>
+                                  <w:noProof/>
+                                </w:rPr>
+                                <w:t>7</w:t>
+                              </w:r>
+                            </w:fldSimple>
+                            <w:bookmarkEnd w:id="19"/>
                             <w:r>
                               <w:t>. the pseudo-code of simple recurrent network (Elman network) algorithm.</w:t>
                             </w:r>
@@ -17395,32 +17098,19 @@
                                 <w:szCs w:val="14"/>
                               </w:rPr>
                             </w:pPr>
-                            <w:bookmarkStart w:id="28" w:name="_Ref442727827"/>
+                            <w:bookmarkStart w:id="20" w:name="_Ref442727827"/>
                             <w:r>
                               <w:t xml:space="preserve">Table </w:t>
                             </w:r>
-                            <w:r>
-                              <w:fldChar w:fldCharType="begin"/>
-                            </w:r>
-                            <w:r>
-                              <w:instrText xml:space="preserve"> SEQ Table \* ARABIC </w:instrText>
-                            </w:r>
-                            <w:r>
-                              <w:fldChar w:fldCharType="separate"/>
-                            </w:r>
-                            <w:r>
-                              <w:rPr>
-                                <w:noProof/>
-                              </w:rPr>
-                              <w:t>8</w:t>
-                            </w:r>
-                            <w:r>
-                              <w:rPr>
-                                <w:noProof/>
-                              </w:rPr>
-                              <w:fldChar w:fldCharType="end"/>
-                            </w:r>
-                            <w:bookmarkEnd w:id="28"/>
+                            <w:fldSimple w:instr=" SEQ Table \* ARABIC ">
+                              <w:r>
+                                <w:rPr>
+                                  <w:noProof/>
+                                </w:rPr>
+                                <w:t>8</w:t>
+                              </w:r>
+                            </w:fldSimple>
+                            <w:bookmarkEnd w:id="20"/>
                             <w:r>
                               <w:t>. the pseudo-code of back-propagation through time algorithm.</w:t>
                             </w:r>
@@ -29817,8 +29507,6 @@
       <w:r>
         <w:t xml:space="preserve">. </w:t>
       </w:r>
-      <w:bookmarkStart w:id="30" w:name="_GoBack"/>
-      <w:bookmarkEnd w:id="30"/>
     </w:p>
     <w:sectPr>
       <w:pgSz w:w="11906" w:h="16838"/>
@@ -30004,6 +29692,7 @@
     <w:lsdException w:name="HTML Sample" w:semiHidden="1" w:unhideWhenUsed="1"/>
     <w:lsdException w:name="HTML Typewriter" w:semiHidden="1" w:unhideWhenUsed="1"/>
     <w:lsdException w:name="HTML Variable" w:semiHidden="1" w:unhideWhenUsed="1"/>
+    <w:lsdException w:name="Normal Table" w:semiHidden="1" w:unhideWhenUsed="1"/>
     <w:lsdException w:name="annotation subject" w:semiHidden="1" w:unhideWhenUsed="1"/>
     <w:lsdException w:name="No List" w:semiHidden="1" w:unhideWhenUsed="1"/>
     <w:lsdException w:name="Outline List 1" w:semiHidden="1" w:unhideWhenUsed="1"/>
@@ -30050,8 +29739,10 @@
     <w:lsdException w:name="Table Subtle 2" w:semiHidden="1" w:unhideWhenUsed="1"/>
     <w:lsdException w:name="Table Web 1" w:semiHidden="1" w:unhideWhenUsed="1"/>
     <w:lsdException w:name="Table Web 2" w:semiHidden="1" w:unhideWhenUsed="1"/>
+    <w:lsdException w:name="Table Web 3" w:semiHidden="1" w:unhideWhenUsed="1"/>
     <w:lsdException w:name="Balloon Text" w:semiHidden="1" w:unhideWhenUsed="1"/>
     <w:lsdException w:name="Table Grid" w:uiPriority="39"/>
+    <w:lsdException w:name="Table Theme" w:semiHidden="1" w:unhideWhenUsed="1"/>
     <w:lsdException w:name="Placeholder Text" w:semiHidden="1"/>
     <w:lsdException w:name="No Spacing" w:uiPriority="1" w:qFormat="1"/>
     <w:lsdException w:name="Light Shading" w:uiPriority="60"/>
@@ -31810,6 +31501,1161 @@
 </c:chartSpace>
 </file>
 
+<file path=word/charts/chart10.xml><?xml version="1.0" encoding="utf-8"?>
+<c:chartSpace xmlns:c="http://schemas.openxmlformats.org/drawingml/2006/chart" xmlns:a="http://schemas.openxmlformats.org/drawingml/2006/main" xmlns:r="http://schemas.openxmlformats.org/officeDocument/2006/relationships" xmlns:c16r2="http://schemas.microsoft.com/office/drawing/2015/06/chart">
+  <c:date1904 val="0"/>
+  <c:lang val="ko-KR"/>
+  <c:roundedCorners val="0"/>
+  <mc:AlternateContent xmlns:mc="http://schemas.openxmlformats.org/markup-compatibility/2006">
+    <mc:Choice xmlns:c14="http://schemas.microsoft.com/office/drawing/2007/8/2/chart" Requires="c14">
+      <c14:style val="102"/>
+    </mc:Choice>
+    <mc:Fallback>
+      <c:style val="2"/>
+    </mc:Fallback>
+  </mc:AlternateContent>
+  <c:chart>
+    <c:title>
+      <c:tx>
+        <c:rich>
+          <a:bodyPr rot="0" spcFirstLastPara="1" vertOverflow="ellipsis" vert="horz" wrap="square" anchor="ctr" anchorCtr="1"/>
+          <a:lstStyle/>
+          <a:p>
+            <a:pPr>
+              <a:defRPr sz="480" b="0" i="0" u="none" strike="noStrike" kern="1200" spc="0" baseline="0">
+                <a:solidFill>
+                  <a:schemeClr val="tx1">
+                    <a:lumMod val="65000"/>
+                    <a:lumOff val="35000"/>
+                  </a:schemeClr>
+                </a:solidFill>
+                <a:latin typeface="+mn-lt"/>
+                <a:ea typeface="+mn-ea"/>
+                <a:cs typeface="+mn-cs"/>
+              </a:defRPr>
+            </a:pPr>
+            <a:r>
+              <a:rPr lang="en-US"/>
+              <a:t>Momentum Difference in Sigmoid</a:t>
+            </a:r>
+            <a:endParaRPr lang="ko-KR"/>
+          </a:p>
+        </c:rich>
+      </c:tx>
+      <c:overlay val="0"/>
+      <c:spPr>
+        <a:noFill/>
+        <a:ln>
+          <a:noFill/>
+        </a:ln>
+        <a:effectLst/>
+      </c:spPr>
+      <c:txPr>
+        <a:bodyPr rot="0" spcFirstLastPara="1" vertOverflow="ellipsis" vert="horz" wrap="square" anchor="ctr" anchorCtr="1"/>
+        <a:lstStyle/>
+        <a:p>
+          <a:pPr>
+            <a:defRPr sz="480" b="0" i="0" u="none" strike="noStrike" kern="1200" spc="0" baseline="0">
+              <a:solidFill>
+                <a:schemeClr val="tx1">
+                  <a:lumMod val="65000"/>
+                  <a:lumOff val="35000"/>
+                </a:schemeClr>
+              </a:solidFill>
+              <a:latin typeface="+mn-lt"/>
+              <a:ea typeface="+mn-ea"/>
+              <a:cs typeface="+mn-cs"/>
+            </a:defRPr>
+          </a:pPr>
+          <a:endParaRPr lang="ko-KR"/>
+        </a:p>
+      </c:txPr>
+    </c:title>
+    <c:autoTitleDeleted val="0"/>
+    <c:plotArea>
+      <c:layout/>
+      <c:lineChart>
+        <c:grouping val="standard"/>
+        <c:varyColors val="0"/>
+        <c:ser>
+          <c:idx val="0"/>
+          <c:order val="0"/>
+          <c:tx>
+            <c:strRef>
+              <c:f>Sheet1!$B$1</c:f>
+              <c:strCache>
+                <c:ptCount val="1"/>
+                <c:pt idx="0">
+                  <c:v>0.1</c:v>
+                </c:pt>
+              </c:strCache>
+            </c:strRef>
+          </c:tx>
+          <c:spPr>
+            <a:ln w="12700" cap="rnd">
+              <a:solidFill>
+                <a:schemeClr val="accent1"/>
+              </a:solidFill>
+              <a:round/>
+            </a:ln>
+            <a:effectLst/>
+          </c:spPr>
+          <c:marker>
+            <c:symbol val="none"/>
+          </c:marker>
+          <c:cat>
+            <c:numRef>
+              <c:f>Sheet1!$A$2:$A$22</c:f>
+              <c:numCache>
+                <c:formatCode>General</c:formatCode>
+                <c:ptCount val="21"/>
+                <c:pt idx="0">
+                  <c:v>-5</c:v>
+                </c:pt>
+                <c:pt idx="1">
+                  <c:v>-4.5</c:v>
+                </c:pt>
+                <c:pt idx="2">
+                  <c:v>-4</c:v>
+                </c:pt>
+                <c:pt idx="3">
+                  <c:v>-3.5</c:v>
+                </c:pt>
+                <c:pt idx="4">
+                  <c:v>-3</c:v>
+                </c:pt>
+                <c:pt idx="5">
+                  <c:v>-2.5</c:v>
+                </c:pt>
+                <c:pt idx="6">
+                  <c:v>-2</c:v>
+                </c:pt>
+                <c:pt idx="7">
+                  <c:v>-1.5</c:v>
+                </c:pt>
+                <c:pt idx="8">
+                  <c:v>-1</c:v>
+                </c:pt>
+                <c:pt idx="9">
+                  <c:v>-0.5</c:v>
+                </c:pt>
+                <c:pt idx="10">
+                  <c:v>0</c:v>
+                </c:pt>
+                <c:pt idx="11">
+                  <c:v>0.5</c:v>
+                </c:pt>
+                <c:pt idx="12">
+                  <c:v>1</c:v>
+                </c:pt>
+                <c:pt idx="13">
+                  <c:v>1.5</c:v>
+                </c:pt>
+                <c:pt idx="14">
+                  <c:v>2</c:v>
+                </c:pt>
+                <c:pt idx="15">
+                  <c:v>2.5</c:v>
+                </c:pt>
+                <c:pt idx="16">
+                  <c:v>3</c:v>
+                </c:pt>
+                <c:pt idx="17">
+                  <c:v>3.5</c:v>
+                </c:pt>
+                <c:pt idx="18">
+                  <c:v>4</c:v>
+                </c:pt>
+                <c:pt idx="19">
+                  <c:v>4.5</c:v>
+                </c:pt>
+                <c:pt idx="20">
+                  <c:v>5</c:v>
+                </c:pt>
+              </c:numCache>
+            </c:numRef>
+          </c:cat>
+          <c:val>
+            <c:numRef>
+              <c:f>Sheet1!$B$2:$B$22</c:f>
+              <c:numCache>
+                <c:formatCode>General</c:formatCode>
+                <c:ptCount val="21"/>
+                <c:pt idx="0">
+                  <c:v>0.37754066879814541</c:v>
+                </c:pt>
+                <c:pt idx="1">
+                  <c:v>0.38936076605077802</c:v>
+                </c:pt>
+                <c:pt idx="2">
+                  <c:v>0.401312339887548</c:v>
+                </c:pt>
+                <c:pt idx="3">
+                  <c:v>0.41338242108266998</c:v>
+                </c:pt>
+                <c:pt idx="4">
+                  <c:v>0.42555748318834102</c:v>
+                </c:pt>
+                <c:pt idx="5">
+                  <c:v>0.43782349911420193</c:v>
+                </c:pt>
+                <c:pt idx="6">
+                  <c:v>0.45016600268752216</c:v>
+                </c:pt>
+                <c:pt idx="7">
+                  <c:v>0.46257015465625045</c:v>
+                </c:pt>
+                <c:pt idx="8">
+                  <c:v>0.47502081252105999</c:v>
+                </c:pt>
+                <c:pt idx="9">
+                  <c:v>0.48750260351578961</c:v>
+                </c:pt>
+                <c:pt idx="10">
+                  <c:v>0.5</c:v>
+                </c:pt>
+                <c:pt idx="11">
+                  <c:v>0.51249739648421033</c:v>
+                </c:pt>
+                <c:pt idx="12">
+                  <c:v>0.52497918747894001</c:v>
+                </c:pt>
+                <c:pt idx="13">
+                  <c:v>0.5374298453437496</c:v>
+                </c:pt>
+                <c:pt idx="14">
+                  <c:v>0.54983399731247795</c:v>
+                </c:pt>
+                <c:pt idx="15">
+                  <c:v>0.56217650088579807</c:v>
+                </c:pt>
+                <c:pt idx="16">
+                  <c:v>0.57444251681165903</c:v>
+                </c:pt>
+                <c:pt idx="17">
+                  <c:v>0.58661757891733013</c:v>
+                </c:pt>
+                <c:pt idx="18">
+                  <c:v>0.598687660112452</c:v>
+                </c:pt>
+                <c:pt idx="19">
+                  <c:v>0.61063923394922204</c:v>
+                </c:pt>
+                <c:pt idx="20">
+                  <c:v>0.62245933120185459</c:v>
+                </c:pt>
+              </c:numCache>
+            </c:numRef>
+          </c:val>
+          <c:smooth val="0"/>
+          <c:extLst>
+            <c:ext xmlns:c16="http://schemas.microsoft.com/office/drawing/2014/chart" uri="{C3380CC4-5D6E-409C-BE32-E72D297353CC}">
+              <c16:uniqueId val="{00000000-F6AB-44F2-8971-B45DA385A1BB}"/>
+            </c:ext>
+          </c:extLst>
+        </c:ser>
+        <c:ser>
+          <c:idx val="1"/>
+          <c:order val="1"/>
+          <c:tx>
+            <c:strRef>
+              <c:f>Sheet1!$C$1</c:f>
+              <c:strCache>
+                <c:ptCount val="1"/>
+                <c:pt idx="0">
+                  <c:v>0.3</c:v>
+                </c:pt>
+              </c:strCache>
+            </c:strRef>
+          </c:tx>
+          <c:spPr>
+            <a:ln w="12700" cap="rnd">
+              <a:solidFill>
+                <a:schemeClr val="accent2"/>
+              </a:solidFill>
+              <a:round/>
+            </a:ln>
+            <a:effectLst/>
+          </c:spPr>
+          <c:marker>
+            <c:symbol val="none"/>
+          </c:marker>
+          <c:cat>
+            <c:numRef>
+              <c:f>Sheet1!$A$2:$A$22</c:f>
+              <c:numCache>
+                <c:formatCode>General</c:formatCode>
+                <c:ptCount val="21"/>
+                <c:pt idx="0">
+                  <c:v>-5</c:v>
+                </c:pt>
+                <c:pt idx="1">
+                  <c:v>-4.5</c:v>
+                </c:pt>
+                <c:pt idx="2">
+                  <c:v>-4</c:v>
+                </c:pt>
+                <c:pt idx="3">
+                  <c:v>-3.5</c:v>
+                </c:pt>
+                <c:pt idx="4">
+                  <c:v>-3</c:v>
+                </c:pt>
+                <c:pt idx="5">
+                  <c:v>-2.5</c:v>
+                </c:pt>
+                <c:pt idx="6">
+                  <c:v>-2</c:v>
+                </c:pt>
+                <c:pt idx="7">
+                  <c:v>-1.5</c:v>
+                </c:pt>
+                <c:pt idx="8">
+                  <c:v>-1</c:v>
+                </c:pt>
+                <c:pt idx="9">
+                  <c:v>-0.5</c:v>
+                </c:pt>
+                <c:pt idx="10">
+                  <c:v>0</c:v>
+                </c:pt>
+                <c:pt idx="11">
+                  <c:v>0.5</c:v>
+                </c:pt>
+                <c:pt idx="12">
+                  <c:v>1</c:v>
+                </c:pt>
+                <c:pt idx="13">
+                  <c:v>1.5</c:v>
+                </c:pt>
+                <c:pt idx="14">
+                  <c:v>2</c:v>
+                </c:pt>
+                <c:pt idx="15">
+                  <c:v>2.5</c:v>
+                </c:pt>
+                <c:pt idx="16">
+                  <c:v>3</c:v>
+                </c:pt>
+                <c:pt idx="17">
+                  <c:v>3.5</c:v>
+                </c:pt>
+                <c:pt idx="18">
+                  <c:v>4</c:v>
+                </c:pt>
+                <c:pt idx="19">
+                  <c:v>4.5</c:v>
+                </c:pt>
+                <c:pt idx="20">
+                  <c:v>5</c:v>
+                </c:pt>
+              </c:numCache>
+            </c:numRef>
+          </c:cat>
+          <c:val>
+            <c:numRef>
+              <c:f>Sheet1!$C$2:$C$22</c:f>
+              <c:numCache>
+                <c:formatCode>General</c:formatCode>
+                <c:ptCount val="21"/>
+                <c:pt idx="0">
+                  <c:v>0.18242552380635635</c:v>
+                </c:pt>
+                <c:pt idx="1">
+                  <c:v>0.20587037180094736</c:v>
+                </c:pt>
+                <c:pt idx="2">
+                  <c:v>0.23147521650098238</c:v>
+                </c:pt>
+                <c:pt idx="3">
+                  <c:v>0.259225100817846</c:v>
+                </c:pt>
+                <c:pt idx="4">
+                  <c:v>0.28905049737499605</c:v>
+                </c:pt>
+                <c:pt idx="5">
+                  <c:v>0.32082130082460703</c:v>
+                </c:pt>
+                <c:pt idx="6">
+                  <c:v>0.35434369377420455</c:v>
+                </c:pt>
+                <c:pt idx="7">
+                  <c:v>0.38936076605077802</c:v>
+                </c:pt>
+                <c:pt idx="8">
+                  <c:v>0.42555748318834102</c:v>
+                </c:pt>
+                <c:pt idx="9">
+                  <c:v>0.46257015465625045</c:v>
+                </c:pt>
+                <c:pt idx="10">
+                  <c:v>0.5</c:v>
+                </c:pt>
+                <c:pt idx="11">
+                  <c:v>0.5374298453437496</c:v>
+                </c:pt>
+                <c:pt idx="12">
+                  <c:v>0.57444251681165903</c:v>
+                </c:pt>
+                <c:pt idx="13">
+                  <c:v>0.61063923394922204</c:v>
+                </c:pt>
+                <c:pt idx="14">
+                  <c:v>0.6456563062257954</c:v>
+                </c:pt>
+                <c:pt idx="15">
+                  <c:v>0.67917869917539297</c:v>
+                </c:pt>
+                <c:pt idx="16">
+                  <c:v>0.71094950262500389</c:v>
+                </c:pt>
+                <c:pt idx="17">
+                  <c:v>0.740774899182154</c:v>
+                </c:pt>
+                <c:pt idx="18">
+                  <c:v>0.76852478349901754</c:v>
+                </c:pt>
+                <c:pt idx="19">
+                  <c:v>0.79412962819905253</c:v>
+                </c:pt>
+                <c:pt idx="20">
+                  <c:v>0.81757447619364365</c:v>
+                </c:pt>
+              </c:numCache>
+            </c:numRef>
+          </c:val>
+          <c:smooth val="0"/>
+          <c:extLst>
+            <c:ext xmlns:c16="http://schemas.microsoft.com/office/drawing/2014/chart" uri="{C3380CC4-5D6E-409C-BE32-E72D297353CC}">
+              <c16:uniqueId val="{00000001-F6AB-44F2-8971-B45DA385A1BB}"/>
+            </c:ext>
+          </c:extLst>
+        </c:ser>
+        <c:ser>
+          <c:idx val="2"/>
+          <c:order val="2"/>
+          <c:tx>
+            <c:strRef>
+              <c:f>Sheet1!$D$1</c:f>
+              <c:strCache>
+                <c:ptCount val="1"/>
+                <c:pt idx="0">
+                  <c:v>0.5</c:v>
+                </c:pt>
+              </c:strCache>
+            </c:strRef>
+          </c:tx>
+          <c:spPr>
+            <a:ln w="12700" cap="rnd">
+              <a:solidFill>
+                <a:schemeClr val="accent3"/>
+              </a:solidFill>
+              <a:round/>
+            </a:ln>
+            <a:effectLst/>
+          </c:spPr>
+          <c:marker>
+            <c:symbol val="none"/>
+          </c:marker>
+          <c:cat>
+            <c:numRef>
+              <c:f>Sheet1!$A$2:$A$22</c:f>
+              <c:numCache>
+                <c:formatCode>General</c:formatCode>
+                <c:ptCount val="21"/>
+                <c:pt idx="0">
+                  <c:v>-5</c:v>
+                </c:pt>
+                <c:pt idx="1">
+                  <c:v>-4.5</c:v>
+                </c:pt>
+                <c:pt idx="2">
+                  <c:v>-4</c:v>
+                </c:pt>
+                <c:pt idx="3">
+                  <c:v>-3.5</c:v>
+                </c:pt>
+                <c:pt idx="4">
+                  <c:v>-3</c:v>
+                </c:pt>
+                <c:pt idx="5">
+                  <c:v>-2.5</c:v>
+                </c:pt>
+                <c:pt idx="6">
+                  <c:v>-2</c:v>
+                </c:pt>
+                <c:pt idx="7">
+                  <c:v>-1.5</c:v>
+                </c:pt>
+                <c:pt idx="8">
+                  <c:v>-1</c:v>
+                </c:pt>
+                <c:pt idx="9">
+                  <c:v>-0.5</c:v>
+                </c:pt>
+                <c:pt idx="10">
+                  <c:v>0</c:v>
+                </c:pt>
+                <c:pt idx="11">
+                  <c:v>0.5</c:v>
+                </c:pt>
+                <c:pt idx="12">
+                  <c:v>1</c:v>
+                </c:pt>
+                <c:pt idx="13">
+                  <c:v>1.5</c:v>
+                </c:pt>
+                <c:pt idx="14">
+                  <c:v>2</c:v>
+                </c:pt>
+                <c:pt idx="15">
+                  <c:v>2.5</c:v>
+                </c:pt>
+                <c:pt idx="16">
+                  <c:v>3</c:v>
+                </c:pt>
+                <c:pt idx="17">
+                  <c:v>3.5</c:v>
+                </c:pt>
+                <c:pt idx="18">
+                  <c:v>4</c:v>
+                </c:pt>
+                <c:pt idx="19">
+                  <c:v>4.5</c:v>
+                </c:pt>
+                <c:pt idx="20">
+                  <c:v>5</c:v>
+                </c:pt>
+              </c:numCache>
+            </c:numRef>
+          </c:cat>
+          <c:val>
+            <c:numRef>
+              <c:f>Sheet1!$D$2:$D$22</c:f>
+              <c:numCache>
+                <c:formatCode>General</c:formatCode>
+                <c:ptCount val="21"/>
+                <c:pt idx="0">
+                  <c:v>7.5858180021243546E-2</c:v>
+                </c:pt>
+                <c:pt idx="1">
+                  <c:v>9.534946489910949E-2</c:v>
+                </c:pt>
+                <c:pt idx="2">
+                  <c:v>0.11920292202211755</c:v>
+                </c:pt>
+                <c:pt idx="3">
+                  <c:v>0.14804719803168948</c:v>
+                </c:pt>
+                <c:pt idx="4">
+                  <c:v>0.18242552380635635</c:v>
+                </c:pt>
+                <c:pt idx="5">
+                  <c:v>0.22270013882530884</c:v>
+                </c:pt>
+                <c:pt idx="6">
+                  <c:v>0.2689414213699951</c:v>
+                </c:pt>
+                <c:pt idx="7">
+                  <c:v>0.32082130082460703</c:v>
+                </c:pt>
+                <c:pt idx="8">
+                  <c:v>0.37754066879814541</c:v>
+                </c:pt>
+                <c:pt idx="9">
+                  <c:v>0.43782349911420193</c:v>
+                </c:pt>
+                <c:pt idx="10">
+                  <c:v>0.5</c:v>
+                </c:pt>
+                <c:pt idx="11">
+                  <c:v>0.56217650088579807</c:v>
+                </c:pt>
+                <c:pt idx="12">
+                  <c:v>0.62245933120185459</c:v>
+                </c:pt>
+                <c:pt idx="13">
+                  <c:v>0.67917869917539297</c:v>
+                </c:pt>
+                <c:pt idx="14">
+                  <c:v>0.7310585786300049</c:v>
+                </c:pt>
+                <c:pt idx="15">
+                  <c:v>0.77729986117469108</c:v>
+                </c:pt>
+                <c:pt idx="16">
+                  <c:v>0.81757447619364365</c:v>
+                </c:pt>
+                <c:pt idx="17">
+                  <c:v>0.85195280196831058</c:v>
+                </c:pt>
+                <c:pt idx="18">
+                  <c:v>0.88079707797788231</c:v>
+                </c:pt>
+                <c:pt idx="19">
+                  <c:v>0.90465053510089055</c:v>
+                </c:pt>
+                <c:pt idx="20">
+                  <c:v>0.92414181997875655</c:v>
+                </c:pt>
+              </c:numCache>
+            </c:numRef>
+          </c:val>
+          <c:smooth val="0"/>
+          <c:extLst>
+            <c:ext xmlns:c16="http://schemas.microsoft.com/office/drawing/2014/chart" uri="{C3380CC4-5D6E-409C-BE32-E72D297353CC}">
+              <c16:uniqueId val="{00000002-F6AB-44F2-8971-B45DA385A1BB}"/>
+            </c:ext>
+          </c:extLst>
+        </c:ser>
+        <c:ser>
+          <c:idx val="3"/>
+          <c:order val="3"/>
+          <c:tx>
+            <c:strRef>
+              <c:f>Sheet1!$E$1</c:f>
+              <c:strCache>
+                <c:ptCount val="1"/>
+                <c:pt idx="0">
+                  <c:v>0.7</c:v>
+                </c:pt>
+              </c:strCache>
+            </c:strRef>
+          </c:tx>
+          <c:spPr>
+            <a:ln w="12700" cap="rnd">
+              <a:solidFill>
+                <a:schemeClr val="accent4"/>
+              </a:solidFill>
+              <a:round/>
+            </a:ln>
+            <a:effectLst/>
+          </c:spPr>
+          <c:marker>
+            <c:symbol val="none"/>
+          </c:marker>
+          <c:cat>
+            <c:numRef>
+              <c:f>Sheet1!$A$2:$A$22</c:f>
+              <c:numCache>
+                <c:formatCode>General</c:formatCode>
+                <c:ptCount val="21"/>
+                <c:pt idx="0">
+                  <c:v>-5</c:v>
+                </c:pt>
+                <c:pt idx="1">
+                  <c:v>-4.5</c:v>
+                </c:pt>
+                <c:pt idx="2">
+                  <c:v>-4</c:v>
+                </c:pt>
+                <c:pt idx="3">
+                  <c:v>-3.5</c:v>
+                </c:pt>
+                <c:pt idx="4">
+                  <c:v>-3</c:v>
+                </c:pt>
+                <c:pt idx="5">
+                  <c:v>-2.5</c:v>
+                </c:pt>
+                <c:pt idx="6">
+                  <c:v>-2</c:v>
+                </c:pt>
+                <c:pt idx="7">
+                  <c:v>-1.5</c:v>
+                </c:pt>
+                <c:pt idx="8">
+                  <c:v>-1</c:v>
+                </c:pt>
+                <c:pt idx="9">
+                  <c:v>-0.5</c:v>
+                </c:pt>
+                <c:pt idx="10">
+                  <c:v>0</c:v>
+                </c:pt>
+                <c:pt idx="11">
+                  <c:v>0.5</c:v>
+                </c:pt>
+                <c:pt idx="12">
+                  <c:v>1</c:v>
+                </c:pt>
+                <c:pt idx="13">
+                  <c:v>1.5</c:v>
+                </c:pt>
+                <c:pt idx="14">
+                  <c:v>2</c:v>
+                </c:pt>
+                <c:pt idx="15">
+                  <c:v>2.5</c:v>
+                </c:pt>
+                <c:pt idx="16">
+                  <c:v>3</c:v>
+                </c:pt>
+                <c:pt idx="17">
+                  <c:v>3.5</c:v>
+                </c:pt>
+                <c:pt idx="18">
+                  <c:v>4</c:v>
+                </c:pt>
+                <c:pt idx="19">
+                  <c:v>4.5</c:v>
+                </c:pt>
+                <c:pt idx="20">
+                  <c:v>5</c:v>
+                </c:pt>
+              </c:numCache>
+            </c:numRef>
+          </c:cat>
+          <c:val>
+            <c:numRef>
+              <c:f>Sheet1!$E$2:$E$22</c:f>
+              <c:numCache>
+                <c:formatCode>General</c:formatCode>
+                <c:ptCount val="21"/>
+                <c:pt idx="0">
+                  <c:v>2.9312230751356319E-2</c:v>
+                </c:pt>
+                <c:pt idx="1">
+                  <c:v>4.1091278200465015E-2</c:v>
+                </c:pt>
+                <c:pt idx="2">
+                  <c:v>5.7324175898868755E-2</c:v>
+                </c:pt>
+                <c:pt idx="3">
+                  <c:v>7.9438549183978399E-2</c:v>
+                </c:pt>
+                <c:pt idx="4">
+                  <c:v>0.10909682119561298</c:v>
+                </c:pt>
+                <c:pt idx="5">
+                  <c:v>0.14804719803168948</c:v>
+                </c:pt>
+                <c:pt idx="6">
+                  <c:v>0.19781611144141825</c:v>
+                </c:pt>
+                <c:pt idx="7">
+                  <c:v>0.25922510081784605</c:v>
+                </c:pt>
+                <c:pt idx="8">
+                  <c:v>0.33181222783183389</c:v>
+                </c:pt>
+                <c:pt idx="9">
+                  <c:v>0.41338242108266998</c:v>
+                </c:pt>
+                <c:pt idx="10">
+                  <c:v>0.5</c:v>
+                </c:pt>
+                <c:pt idx="11">
+                  <c:v>0.58661757891733013</c:v>
+                </c:pt>
+                <c:pt idx="12">
+                  <c:v>0.66818777216816616</c:v>
+                </c:pt>
+                <c:pt idx="13">
+                  <c:v>0.74077489918215389</c:v>
+                </c:pt>
+                <c:pt idx="14">
+                  <c:v>0.80218388855858169</c:v>
+                </c:pt>
+                <c:pt idx="15">
+                  <c:v>0.85195280196831058</c:v>
+                </c:pt>
+                <c:pt idx="16">
+                  <c:v>0.89090317880438707</c:v>
+                </c:pt>
+                <c:pt idx="17">
+                  <c:v>0.92056145081602159</c:v>
+                </c:pt>
+                <c:pt idx="18">
+                  <c:v>0.94267582410113127</c:v>
+                </c:pt>
+                <c:pt idx="19">
+                  <c:v>0.95890872179953501</c:v>
+                </c:pt>
+                <c:pt idx="20">
+                  <c:v>0.97068776924864364</c:v>
+                </c:pt>
+              </c:numCache>
+            </c:numRef>
+          </c:val>
+          <c:smooth val="0"/>
+          <c:extLst>
+            <c:ext xmlns:c16="http://schemas.microsoft.com/office/drawing/2014/chart" uri="{C3380CC4-5D6E-409C-BE32-E72D297353CC}">
+              <c16:uniqueId val="{00000003-F6AB-44F2-8971-B45DA385A1BB}"/>
+            </c:ext>
+          </c:extLst>
+        </c:ser>
+        <c:ser>
+          <c:idx val="4"/>
+          <c:order val="4"/>
+          <c:tx>
+            <c:strRef>
+              <c:f>Sheet1!$F$1</c:f>
+              <c:strCache>
+                <c:ptCount val="1"/>
+                <c:pt idx="0">
+                  <c:v>0.9</c:v>
+                </c:pt>
+              </c:strCache>
+            </c:strRef>
+          </c:tx>
+          <c:spPr>
+            <a:ln w="12700" cap="rnd">
+              <a:solidFill>
+                <a:schemeClr val="accent5"/>
+              </a:solidFill>
+              <a:round/>
+            </a:ln>
+            <a:effectLst/>
+          </c:spPr>
+          <c:marker>
+            <c:symbol val="none"/>
+          </c:marker>
+          <c:cat>
+            <c:numRef>
+              <c:f>Sheet1!$A$2:$A$22</c:f>
+              <c:numCache>
+                <c:formatCode>General</c:formatCode>
+                <c:ptCount val="21"/>
+                <c:pt idx="0">
+                  <c:v>-5</c:v>
+                </c:pt>
+                <c:pt idx="1">
+                  <c:v>-4.5</c:v>
+                </c:pt>
+                <c:pt idx="2">
+                  <c:v>-4</c:v>
+                </c:pt>
+                <c:pt idx="3">
+                  <c:v>-3.5</c:v>
+                </c:pt>
+                <c:pt idx="4">
+                  <c:v>-3</c:v>
+                </c:pt>
+                <c:pt idx="5">
+                  <c:v>-2.5</c:v>
+                </c:pt>
+                <c:pt idx="6">
+                  <c:v>-2</c:v>
+                </c:pt>
+                <c:pt idx="7">
+                  <c:v>-1.5</c:v>
+                </c:pt>
+                <c:pt idx="8">
+                  <c:v>-1</c:v>
+                </c:pt>
+                <c:pt idx="9">
+                  <c:v>-0.5</c:v>
+                </c:pt>
+                <c:pt idx="10">
+                  <c:v>0</c:v>
+                </c:pt>
+                <c:pt idx="11">
+                  <c:v>0.5</c:v>
+                </c:pt>
+                <c:pt idx="12">
+                  <c:v>1</c:v>
+                </c:pt>
+                <c:pt idx="13">
+                  <c:v>1.5</c:v>
+                </c:pt>
+                <c:pt idx="14">
+                  <c:v>2</c:v>
+                </c:pt>
+                <c:pt idx="15">
+                  <c:v>2.5</c:v>
+                </c:pt>
+                <c:pt idx="16">
+                  <c:v>3</c:v>
+                </c:pt>
+                <c:pt idx="17">
+                  <c:v>3.5</c:v>
+                </c:pt>
+                <c:pt idx="18">
+                  <c:v>4</c:v>
+                </c:pt>
+                <c:pt idx="19">
+                  <c:v>4.5</c:v>
+                </c:pt>
+                <c:pt idx="20">
+                  <c:v>5</c:v>
+                </c:pt>
+              </c:numCache>
+            </c:numRef>
+          </c:cat>
+          <c:val>
+            <c:numRef>
+              <c:f>Sheet1!$F$2:$F$22</c:f>
+              <c:numCache>
+                <c:formatCode>General</c:formatCode>
+                <c:ptCount val="21"/>
+                <c:pt idx="0">
+                  <c:v>1.098694263059318E-2</c:v>
+                </c:pt>
+                <c:pt idx="1">
+                  <c:v>1.7124033315727736E-2</c:v>
+                </c:pt>
+                <c:pt idx="2">
+                  <c:v>2.6596993576865856E-2</c:v>
+                </c:pt>
+                <c:pt idx="3">
+                  <c:v>4.1091278200465015E-2</c:v>
+                </c:pt>
+                <c:pt idx="4">
+                  <c:v>6.2973356056996485E-2</c:v>
+                </c:pt>
+                <c:pt idx="5">
+                  <c:v>9.534946489910949E-2</c:v>
+                </c:pt>
+                <c:pt idx="6">
+                  <c:v>0.14185106490048777</c:v>
+                </c:pt>
+                <c:pt idx="7">
+                  <c:v>0.20587037180094733</c:v>
+                </c:pt>
+                <c:pt idx="8">
+                  <c:v>0.289050497374996</c:v>
+                </c:pt>
+                <c:pt idx="9">
+                  <c:v>0.38936076605077802</c:v>
+                </c:pt>
+                <c:pt idx="10">
+                  <c:v>0.5</c:v>
+                </c:pt>
+                <c:pt idx="11">
+                  <c:v>0.61063923394922204</c:v>
+                </c:pt>
+                <c:pt idx="12">
+                  <c:v>0.71094950262500389</c:v>
+                </c:pt>
+                <c:pt idx="13">
+                  <c:v>0.79412962819905275</c:v>
+                </c:pt>
+                <c:pt idx="14">
+                  <c:v>0.85814893509951229</c:v>
+                </c:pt>
+                <c:pt idx="15">
+                  <c:v>0.90465053510089055</c:v>
+                </c:pt>
+                <c:pt idx="16">
+                  <c:v>0.9370266439430035</c:v>
+                </c:pt>
+                <c:pt idx="17">
+                  <c:v>0.95890872179953501</c:v>
+                </c:pt>
+                <c:pt idx="18">
+                  <c:v>0.97340300642313404</c:v>
+                </c:pt>
+                <c:pt idx="19">
+                  <c:v>0.98287596668427235</c:v>
+                </c:pt>
+                <c:pt idx="20">
+                  <c:v>0.98901305736940681</c:v>
+                </c:pt>
+              </c:numCache>
+            </c:numRef>
+          </c:val>
+          <c:smooth val="0"/>
+          <c:extLst>
+            <c:ext xmlns:c16="http://schemas.microsoft.com/office/drawing/2014/chart" uri="{C3380CC4-5D6E-409C-BE32-E72D297353CC}">
+              <c16:uniqueId val="{00000004-F6AB-44F2-8971-B45DA385A1BB}"/>
+            </c:ext>
+          </c:extLst>
+        </c:ser>
+        <c:dLbls>
+          <c:showLegendKey val="0"/>
+          <c:showVal val="0"/>
+          <c:showCatName val="0"/>
+          <c:showSerName val="0"/>
+          <c:showPercent val="0"/>
+          <c:showBubbleSize val="0"/>
+        </c:dLbls>
+        <c:smooth val="0"/>
+        <c:axId val="1315371200"/>
+        <c:axId val="1315371744"/>
+      </c:lineChart>
+      <c:catAx>
+        <c:axId val="1315371200"/>
+        <c:scaling>
+          <c:orientation val="minMax"/>
+        </c:scaling>
+        <c:delete val="0"/>
+        <c:axPos val="b"/>
+        <c:numFmt formatCode="General" sourceLinked="1"/>
+        <c:majorTickMark val="none"/>
+        <c:minorTickMark val="none"/>
+        <c:tickLblPos val="nextTo"/>
+        <c:spPr>
+          <a:noFill/>
+          <a:ln w="9525" cap="flat" cmpd="sng" algn="ctr">
+            <a:solidFill>
+              <a:schemeClr val="tx1">
+                <a:lumMod val="15000"/>
+                <a:lumOff val="85000"/>
+              </a:schemeClr>
+            </a:solidFill>
+            <a:round/>
+          </a:ln>
+          <a:effectLst/>
+        </c:spPr>
+        <c:txPr>
+          <a:bodyPr rot="-60000000" spcFirstLastPara="1" vertOverflow="ellipsis" vert="horz" wrap="square" anchor="ctr" anchorCtr="1"/>
+          <a:lstStyle/>
+          <a:p>
+            <a:pPr>
+              <a:defRPr sz="400" b="0" i="0" u="none" strike="noStrike" kern="1200" baseline="0">
+                <a:solidFill>
+                  <a:schemeClr val="tx1">
+                    <a:lumMod val="65000"/>
+                    <a:lumOff val="35000"/>
+                  </a:schemeClr>
+                </a:solidFill>
+                <a:latin typeface="+mn-lt"/>
+                <a:ea typeface="+mn-ea"/>
+                <a:cs typeface="+mn-cs"/>
+              </a:defRPr>
+            </a:pPr>
+            <a:endParaRPr lang="ko-KR"/>
+          </a:p>
+        </c:txPr>
+        <c:crossAx val="1315371744"/>
+        <c:crosses val="autoZero"/>
+        <c:auto val="1"/>
+        <c:lblAlgn val="ctr"/>
+        <c:lblOffset val="100"/>
+        <c:noMultiLvlLbl val="0"/>
+      </c:catAx>
+      <c:valAx>
+        <c:axId val="1315371744"/>
+        <c:scaling>
+          <c:orientation val="minMax"/>
+          <c:max val="1"/>
+        </c:scaling>
+        <c:delete val="0"/>
+        <c:axPos val="l"/>
+        <c:majorGridlines>
+          <c:spPr>
+            <a:ln w="9525" cap="flat" cmpd="sng" algn="ctr">
+              <a:solidFill>
+                <a:schemeClr val="tx1">
+                  <a:lumMod val="15000"/>
+                  <a:lumOff val="85000"/>
+                </a:schemeClr>
+              </a:solidFill>
+              <a:round/>
+            </a:ln>
+            <a:effectLst/>
+          </c:spPr>
+        </c:majorGridlines>
+        <c:numFmt formatCode="General" sourceLinked="1"/>
+        <c:majorTickMark val="none"/>
+        <c:minorTickMark val="none"/>
+        <c:tickLblPos val="nextTo"/>
+        <c:spPr>
+          <a:noFill/>
+          <a:ln>
+            <a:noFill/>
+          </a:ln>
+          <a:effectLst/>
+        </c:spPr>
+        <c:txPr>
+          <a:bodyPr rot="-60000000" spcFirstLastPara="1" vertOverflow="ellipsis" vert="horz" wrap="square" anchor="ctr" anchorCtr="1"/>
+          <a:lstStyle/>
+          <a:p>
+            <a:pPr>
+              <a:defRPr sz="400" b="0" i="0" u="none" strike="noStrike" kern="1200" baseline="0">
+                <a:solidFill>
+                  <a:schemeClr val="tx1">
+                    <a:lumMod val="65000"/>
+                    <a:lumOff val="35000"/>
+                  </a:schemeClr>
+                </a:solidFill>
+                <a:latin typeface="+mn-lt"/>
+                <a:ea typeface="+mn-ea"/>
+                <a:cs typeface="+mn-cs"/>
+              </a:defRPr>
+            </a:pPr>
+            <a:endParaRPr lang="ko-KR"/>
+          </a:p>
+        </c:txPr>
+        <c:crossAx val="1315371200"/>
+        <c:crosses val="autoZero"/>
+        <c:crossBetween val="between"/>
+      </c:valAx>
+      <c:spPr>
+        <a:noFill/>
+        <a:ln>
+          <a:noFill/>
+        </a:ln>
+        <a:effectLst/>
+      </c:spPr>
+    </c:plotArea>
+    <c:legend>
+      <c:legendPos val="b"/>
+      <c:overlay val="0"/>
+      <c:spPr>
+        <a:noFill/>
+        <a:ln>
+          <a:noFill/>
+        </a:ln>
+        <a:effectLst/>
+      </c:spPr>
+      <c:txPr>
+        <a:bodyPr rot="0" spcFirstLastPara="1" vertOverflow="ellipsis" vert="horz" wrap="square" anchor="ctr" anchorCtr="1"/>
+        <a:lstStyle/>
+        <a:p>
+          <a:pPr>
+            <a:defRPr sz="400" b="0" i="0" u="none" strike="noStrike" kern="1200" baseline="0">
+              <a:solidFill>
+                <a:schemeClr val="tx1">
+                  <a:lumMod val="65000"/>
+                  <a:lumOff val="35000"/>
+                </a:schemeClr>
+              </a:solidFill>
+              <a:latin typeface="+mn-lt"/>
+              <a:ea typeface="+mn-ea"/>
+              <a:cs typeface="+mn-cs"/>
+            </a:defRPr>
+          </a:pPr>
+          <a:endParaRPr lang="ko-KR"/>
+        </a:p>
+      </c:txPr>
+    </c:legend>
+    <c:plotVisOnly val="1"/>
+    <c:dispBlanksAs val="gap"/>
+    <c:showDLblsOverMax val="0"/>
+  </c:chart>
+  <c:spPr>
+    <a:solidFill>
+      <a:schemeClr val="bg1"/>
+    </a:solidFill>
+    <a:ln w="9525" cap="flat" cmpd="sng" algn="ctr">
+      <a:solidFill>
+        <a:schemeClr val="tx1">
+          <a:lumMod val="15000"/>
+          <a:lumOff val="85000"/>
+        </a:schemeClr>
+      </a:solidFill>
+      <a:round/>
+    </a:ln>
+    <a:effectLst/>
+  </c:spPr>
+  <c:txPr>
+    <a:bodyPr/>
+    <a:lstStyle/>
+    <a:p>
+      <a:pPr>
+        <a:defRPr sz="400"/>
+      </a:pPr>
+      <a:endParaRPr lang="ko-KR"/>
+    </a:p>
+  </c:txPr>
+  <c:externalData r:id="rId3">
+    <c:autoUpdate val="0"/>
+  </c:externalData>
+</c:chartSpace>
+</file>
+
 <file path=word/charts/colors1.xml><?xml version="1.0" encoding="utf-8"?>
 <cs:colorStyle xmlns:cs="http://schemas.microsoft.com/office/drawing/2012/chartStyle" xmlns:a="http://schemas.openxmlformats.org/drawingml/2006/main" meth="cycle" id="10">
   <a:schemeClr val="accent1"/>
@@ -31850,7 +32696,563 @@
 </cs:colorStyle>
 </file>
 
+<file path=word/charts/colors10.xml><?xml version="1.0" encoding="utf-8"?>
+<cs:colorStyle xmlns:cs="http://schemas.microsoft.com/office/drawing/2012/chartStyle" xmlns:a="http://schemas.openxmlformats.org/drawingml/2006/main" meth="cycle" id="10">
+  <a:schemeClr val="accent1"/>
+  <a:schemeClr val="accent2"/>
+  <a:schemeClr val="accent3"/>
+  <a:schemeClr val="accent4"/>
+  <a:schemeClr val="accent5"/>
+  <a:schemeClr val="accent6"/>
+  <cs:variation/>
+  <cs:variation>
+    <a:lumMod val="60000"/>
+  </cs:variation>
+  <cs:variation>
+    <a:lumMod val="80000"/>
+    <a:lumOff val="20000"/>
+  </cs:variation>
+  <cs:variation>
+    <a:lumMod val="80000"/>
+  </cs:variation>
+  <cs:variation>
+    <a:lumMod val="60000"/>
+    <a:lumOff val="40000"/>
+  </cs:variation>
+  <cs:variation>
+    <a:lumMod val="50000"/>
+  </cs:variation>
+  <cs:variation>
+    <a:lumMod val="70000"/>
+    <a:lumOff val="30000"/>
+  </cs:variation>
+  <cs:variation>
+    <a:lumMod val="70000"/>
+  </cs:variation>
+  <cs:variation>
+    <a:lumMod val="50000"/>
+    <a:lumOff val="50000"/>
+  </cs:variation>
+</cs:colorStyle>
+</file>
+
 <file path=word/charts/style1.xml><?xml version="1.0" encoding="utf-8"?>
+<cs:chartStyle xmlns:cs="http://schemas.microsoft.com/office/drawing/2012/chartStyle" xmlns:a="http://schemas.openxmlformats.org/drawingml/2006/main" id="227">
+  <cs:axisTitle>
+    <cs:lnRef idx="0"/>
+    <cs:fillRef idx="0"/>
+    <cs:effectRef idx="0"/>
+    <cs:fontRef idx="minor">
+      <a:schemeClr val="tx1">
+        <a:lumMod val="65000"/>
+        <a:lumOff val="35000"/>
+      </a:schemeClr>
+    </cs:fontRef>
+    <cs:defRPr sz="1000" kern="1200"/>
+  </cs:axisTitle>
+  <cs:categoryAxis>
+    <cs:lnRef idx="0"/>
+    <cs:fillRef idx="0"/>
+    <cs:effectRef idx="0"/>
+    <cs:fontRef idx="minor">
+      <a:schemeClr val="tx1">
+        <a:lumMod val="65000"/>
+        <a:lumOff val="35000"/>
+      </a:schemeClr>
+    </cs:fontRef>
+    <cs:spPr>
+      <a:ln w="9525" cap="flat" cmpd="sng" algn="ctr">
+        <a:solidFill>
+          <a:schemeClr val="tx1">
+            <a:lumMod val="15000"/>
+            <a:lumOff val="85000"/>
+          </a:schemeClr>
+        </a:solidFill>
+        <a:round/>
+      </a:ln>
+    </cs:spPr>
+    <cs:defRPr sz="900" kern="1200"/>
+  </cs:categoryAxis>
+  <cs:chartArea mods="allowNoFillOverride allowNoLineOverride">
+    <cs:lnRef idx="0"/>
+    <cs:fillRef idx="0"/>
+    <cs:effectRef idx="0"/>
+    <cs:fontRef idx="minor">
+      <a:schemeClr val="tx1"/>
+    </cs:fontRef>
+    <cs:spPr>
+      <a:solidFill>
+        <a:schemeClr val="bg1"/>
+      </a:solidFill>
+      <a:ln w="9525" cap="flat" cmpd="sng" algn="ctr">
+        <a:solidFill>
+          <a:schemeClr val="tx1">
+            <a:lumMod val="15000"/>
+            <a:lumOff val="85000"/>
+          </a:schemeClr>
+        </a:solidFill>
+        <a:round/>
+      </a:ln>
+    </cs:spPr>
+    <cs:defRPr sz="1000" kern="1200"/>
+  </cs:chartArea>
+  <cs:dataLabel>
+    <cs:lnRef idx="0"/>
+    <cs:fillRef idx="0"/>
+    <cs:effectRef idx="0"/>
+    <cs:fontRef idx="minor">
+      <a:schemeClr val="tx1">
+        <a:lumMod val="75000"/>
+        <a:lumOff val="25000"/>
+      </a:schemeClr>
+    </cs:fontRef>
+    <cs:defRPr sz="900" kern="1200"/>
+  </cs:dataLabel>
+  <cs:dataLabelCallout>
+    <cs:lnRef idx="0"/>
+    <cs:fillRef idx="0"/>
+    <cs:effectRef idx="0"/>
+    <cs:fontRef idx="minor">
+      <a:schemeClr val="dk1">
+        <a:lumMod val="65000"/>
+        <a:lumOff val="35000"/>
+      </a:schemeClr>
+    </cs:fontRef>
+    <cs:spPr>
+      <a:solidFill>
+        <a:schemeClr val="lt1"/>
+      </a:solidFill>
+      <a:ln>
+        <a:solidFill>
+          <a:schemeClr val="dk1">
+            <a:lumMod val="25000"/>
+            <a:lumOff val="75000"/>
+          </a:schemeClr>
+        </a:solidFill>
+      </a:ln>
+    </cs:spPr>
+    <cs:defRPr sz="900" kern="1200"/>
+    <cs:bodyPr rot="0" spcFirstLastPara="1" vertOverflow="clip" horzOverflow="clip" vert="horz" wrap="square" lIns="36576" tIns="18288" rIns="36576" bIns="18288" anchor="ctr" anchorCtr="1">
+      <a:spAutoFit/>
+    </cs:bodyPr>
+  </cs:dataLabelCallout>
+  <cs:dataPoint>
+    <cs:lnRef idx="0"/>
+    <cs:fillRef idx="1">
+      <cs:styleClr val="auto"/>
+    </cs:fillRef>
+    <cs:effectRef idx="0"/>
+    <cs:fontRef idx="minor">
+      <a:schemeClr val="tx1"/>
+    </cs:fontRef>
+    <cs:spPr>
+      <a:solidFill>
+        <a:schemeClr val="phClr"/>
+      </a:solidFill>
+    </cs:spPr>
+  </cs:dataPoint>
+  <cs:dataPoint3D>
+    <cs:lnRef idx="0"/>
+    <cs:fillRef idx="1">
+      <cs:styleClr val="auto"/>
+    </cs:fillRef>
+    <cs:effectRef idx="0"/>
+    <cs:fontRef idx="minor">
+      <a:schemeClr val="tx1"/>
+    </cs:fontRef>
+    <cs:spPr>
+      <a:solidFill>
+        <a:schemeClr val="phClr"/>
+      </a:solidFill>
+    </cs:spPr>
+  </cs:dataPoint3D>
+  <cs:dataPointLine>
+    <cs:lnRef idx="0">
+      <cs:styleClr val="auto"/>
+    </cs:lnRef>
+    <cs:fillRef idx="1"/>
+    <cs:effectRef idx="0"/>
+    <cs:fontRef idx="minor">
+      <a:schemeClr val="tx1"/>
+    </cs:fontRef>
+    <cs:spPr>
+      <a:ln w="28575" cap="rnd">
+        <a:solidFill>
+          <a:schemeClr val="phClr"/>
+        </a:solidFill>
+        <a:round/>
+      </a:ln>
+    </cs:spPr>
+  </cs:dataPointLine>
+  <cs:dataPointMarker>
+    <cs:lnRef idx="0">
+      <cs:styleClr val="auto"/>
+    </cs:lnRef>
+    <cs:fillRef idx="1">
+      <cs:styleClr val="auto"/>
+    </cs:fillRef>
+    <cs:effectRef idx="0"/>
+    <cs:fontRef idx="minor">
+      <a:schemeClr val="tx1"/>
+    </cs:fontRef>
+    <cs:spPr>
+      <a:solidFill>
+        <a:schemeClr val="phClr"/>
+      </a:solidFill>
+      <a:ln w="9525">
+        <a:solidFill>
+          <a:schemeClr val="phClr"/>
+        </a:solidFill>
+      </a:ln>
+    </cs:spPr>
+  </cs:dataPointMarker>
+  <cs:dataPointMarkerLayout symbol="circle" size="5"/>
+  <cs:dataPointWireframe>
+    <cs:lnRef idx="0">
+      <cs:styleClr val="auto"/>
+    </cs:lnRef>
+    <cs:fillRef idx="1"/>
+    <cs:effectRef idx="0"/>
+    <cs:fontRef idx="minor">
+      <a:schemeClr val="tx1"/>
+    </cs:fontRef>
+    <cs:spPr>
+      <a:ln w="9525" cap="rnd">
+        <a:solidFill>
+          <a:schemeClr val="phClr"/>
+        </a:solidFill>
+        <a:round/>
+      </a:ln>
+    </cs:spPr>
+  </cs:dataPointWireframe>
+  <cs:dataTable>
+    <cs:lnRef idx="0"/>
+    <cs:fillRef idx="0"/>
+    <cs:effectRef idx="0"/>
+    <cs:fontRef idx="minor">
+      <a:schemeClr val="tx1">
+        <a:lumMod val="65000"/>
+        <a:lumOff val="35000"/>
+      </a:schemeClr>
+    </cs:fontRef>
+    <cs:spPr>
+      <a:noFill/>
+      <a:ln w="9525" cap="flat" cmpd="sng" algn="ctr">
+        <a:solidFill>
+          <a:schemeClr val="tx1">
+            <a:lumMod val="15000"/>
+            <a:lumOff val="85000"/>
+          </a:schemeClr>
+        </a:solidFill>
+        <a:round/>
+      </a:ln>
+    </cs:spPr>
+    <cs:defRPr sz="900" kern="1200"/>
+  </cs:dataTable>
+  <cs:downBar>
+    <cs:lnRef idx="0"/>
+    <cs:fillRef idx="0"/>
+    <cs:effectRef idx="0"/>
+    <cs:fontRef idx="minor">
+      <a:schemeClr val="dk1"/>
+    </cs:fontRef>
+    <cs:spPr>
+      <a:solidFill>
+        <a:schemeClr val="dk1">
+          <a:lumMod val="65000"/>
+          <a:lumOff val="35000"/>
+        </a:schemeClr>
+      </a:solidFill>
+      <a:ln w="9525">
+        <a:solidFill>
+          <a:schemeClr val="tx1">
+            <a:lumMod val="65000"/>
+            <a:lumOff val="35000"/>
+          </a:schemeClr>
+        </a:solidFill>
+      </a:ln>
+    </cs:spPr>
+  </cs:downBar>
+  <cs:dropLine>
+    <cs:lnRef idx="0"/>
+    <cs:fillRef idx="0"/>
+    <cs:effectRef idx="0"/>
+    <cs:fontRef idx="minor">
+      <a:schemeClr val="tx1"/>
+    </cs:fontRef>
+    <cs:spPr>
+      <a:ln w="9525" cap="flat" cmpd="sng" algn="ctr">
+        <a:solidFill>
+          <a:schemeClr val="tx1">
+            <a:lumMod val="35000"/>
+            <a:lumOff val="65000"/>
+          </a:schemeClr>
+        </a:solidFill>
+        <a:round/>
+      </a:ln>
+    </cs:spPr>
+  </cs:dropLine>
+  <cs:errorBar>
+    <cs:lnRef idx="0"/>
+    <cs:fillRef idx="0"/>
+    <cs:effectRef idx="0"/>
+    <cs:fontRef idx="minor">
+      <a:schemeClr val="tx1"/>
+    </cs:fontRef>
+    <cs:spPr>
+      <a:ln w="9525" cap="flat" cmpd="sng" algn="ctr">
+        <a:solidFill>
+          <a:schemeClr val="tx1">
+            <a:lumMod val="65000"/>
+            <a:lumOff val="35000"/>
+          </a:schemeClr>
+        </a:solidFill>
+        <a:round/>
+      </a:ln>
+    </cs:spPr>
+  </cs:errorBar>
+  <cs:floor>
+    <cs:lnRef idx="0"/>
+    <cs:fillRef idx="0"/>
+    <cs:effectRef idx="0"/>
+    <cs:fontRef idx="minor">
+      <a:schemeClr val="tx1"/>
+    </cs:fontRef>
+    <cs:spPr>
+      <a:noFill/>
+      <a:ln>
+        <a:noFill/>
+      </a:ln>
+    </cs:spPr>
+  </cs:floor>
+  <cs:gridlineMajor>
+    <cs:lnRef idx="0"/>
+    <cs:fillRef idx="0"/>
+    <cs:effectRef idx="0"/>
+    <cs:fontRef idx="minor">
+      <a:schemeClr val="tx1"/>
+    </cs:fontRef>
+    <cs:spPr>
+      <a:ln w="9525" cap="flat" cmpd="sng" algn="ctr">
+        <a:solidFill>
+          <a:schemeClr val="tx1">
+            <a:lumMod val="15000"/>
+            <a:lumOff val="85000"/>
+          </a:schemeClr>
+        </a:solidFill>
+        <a:round/>
+      </a:ln>
+    </cs:spPr>
+  </cs:gridlineMajor>
+  <cs:gridlineMinor>
+    <cs:lnRef idx="0"/>
+    <cs:fillRef idx="0"/>
+    <cs:effectRef idx="0"/>
+    <cs:fontRef idx="minor">
+      <a:schemeClr val="tx1"/>
+    </cs:fontRef>
+    <cs:spPr>
+      <a:ln w="9525" cap="flat" cmpd="sng" algn="ctr">
+        <a:solidFill>
+          <a:schemeClr val="tx1">
+            <a:lumMod val="5000"/>
+            <a:lumOff val="95000"/>
+          </a:schemeClr>
+        </a:solidFill>
+        <a:round/>
+      </a:ln>
+    </cs:spPr>
+  </cs:gridlineMinor>
+  <cs:hiLoLine>
+    <cs:lnRef idx="0"/>
+    <cs:fillRef idx="0"/>
+    <cs:effectRef idx="0"/>
+    <cs:fontRef idx="minor">
+      <a:schemeClr val="tx1"/>
+    </cs:fontRef>
+    <cs:spPr>
+      <a:ln w="9525" cap="flat" cmpd="sng" algn="ctr">
+        <a:solidFill>
+          <a:schemeClr val="tx1">
+            <a:lumMod val="75000"/>
+            <a:lumOff val="25000"/>
+          </a:schemeClr>
+        </a:solidFill>
+        <a:round/>
+      </a:ln>
+    </cs:spPr>
+  </cs:hiLoLine>
+  <cs:leaderLine>
+    <cs:lnRef idx="0"/>
+    <cs:fillRef idx="0"/>
+    <cs:effectRef idx="0"/>
+    <cs:fontRef idx="minor">
+      <a:schemeClr val="tx1"/>
+    </cs:fontRef>
+    <cs:spPr>
+      <a:ln w="9525" cap="flat" cmpd="sng" algn="ctr">
+        <a:solidFill>
+          <a:schemeClr val="tx1">
+            <a:lumMod val="35000"/>
+            <a:lumOff val="65000"/>
+          </a:schemeClr>
+        </a:solidFill>
+        <a:round/>
+      </a:ln>
+    </cs:spPr>
+  </cs:leaderLine>
+  <cs:legend>
+    <cs:lnRef idx="0"/>
+    <cs:fillRef idx="0"/>
+    <cs:effectRef idx="0"/>
+    <cs:fontRef idx="minor">
+      <a:schemeClr val="tx1">
+        <a:lumMod val="65000"/>
+        <a:lumOff val="35000"/>
+      </a:schemeClr>
+    </cs:fontRef>
+    <cs:defRPr sz="900" kern="1200"/>
+  </cs:legend>
+  <cs:plotArea mods="allowNoFillOverride allowNoLineOverride">
+    <cs:lnRef idx="0"/>
+    <cs:fillRef idx="0"/>
+    <cs:effectRef idx="0"/>
+    <cs:fontRef idx="minor">
+      <a:schemeClr val="tx1"/>
+    </cs:fontRef>
+  </cs:plotArea>
+  <cs:plotArea3D mods="allowNoFillOverride allowNoLineOverride">
+    <cs:lnRef idx="0"/>
+    <cs:fillRef idx="0"/>
+    <cs:effectRef idx="0"/>
+    <cs:fontRef idx="minor">
+      <a:schemeClr val="tx1"/>
+    </cs:fontRef>
+  </cs:plotArea3D>
+  <cs:seriesAxis>
+    <cs:lnRef idx="0"/>
+    <cs:fillRef idx="0"/>
+    <cs:effectRef idx="0"/>
+    <cs:fontRef idx="minor">
+      <a:schemeClr val="tx1">
+        <a:lumMod val="65000"/>
+        <a:lumOff val="35000"/>
+      </a:schemeClr>
+    </cs:fontRef>
+    <cs:defRPr sz="900" kern="1200"/>
+  </cs:seriesAxis>
+  <cs:seriesLine>
+    <cs:lnRef idx="0"/>
+    <cs:fillRef idx="0"/>
+    <cs:effectRef idx="0"/>
+    <cs:fontRef idx="minor">
+      <a:schemeClr val="tx1"/>
+    </cs:fontRef>
+    <cs:spPr>
+      <a:ln w="9525" cap="flat" cmpd="sng" algn="ctr">
+        <a:solidFill>
+          <a:schemeClr val="tx1">
+            <a:lumMod val="35000"/>
+            <a:lumOff val="65000"/>
+          </a:schemeClr>
+        </a:solidFill>
+        <a:round/>
+      </a:ln>
+    </cs:spPr>
+  </cs:seriesLine>
+  <cs:title>
+    <cs:lnRef idx="0"/>
+    <cs:fillRef idx="0"/>
+    <cs:effectRef idx="0"/>
+    <cs:fontRef idx="minor">
+      <a:schemeClr val="tx1">
+        <a:lumMod val="65000"/>
+        <a:lumOff val="35000"/>
+      </a:schemeClr>
+    </cs:fontRef>
+    <cs:defRPr sz="1400" b="0" kern="1200" spc="0" baseline="0"/>
+  </cs:title>
+  <cs:trendline>
+    <cs:lnRef idx="0">
+      <cs:styleClr val="auto"/>
+    </cs:lnRef>
+    <cs:fillRef idx="0"/>
+    <cs:effectRef idx="0"/>
+    <cs:fontRef idx="minor">
+      <a:schemeClr val="tx1"/>
+    </cs:fontRef>
+    <cs:spPr>
+      <a:ln w="19050" cap="rnd">
+        <a:solidFill>
+          <a:schemeClr val="phClr"/>
+        </a:solidFill>
+        <a:prstDash val="sysDot"/>
+      </a:ln>
+    </cs:spPr>
+  </cs:trendline>
+  <cs:trendlineLabel>
+    <cs:lnRef idx="0"/>
+    <cs:fillRef idx="0"/>
+    <cs:effectRef idx="0"/>
+    <cs:fontRef idx="minor">
+      <a:schemeClr val="tx1">
+        <a:lumMod val="65000"/>
+        <a:lumOff val="35000"/>
+      </a:schemeClr>
+    </cs:fontRef>
+    <cs:defRPr sz="900" kern="1200"/>
+  </cs:trendlineLabel>
+  <cs:upBar>
+    <cs:lnRef idx="0"/>
+    <cs:fillRef idx="0"/>
+    <cs:effectRef idx="0"/>
+    <cs:fontRef idx="minor">
+      <a:schemeClr val="dk1"/>
+    </cs:fontRef>
+    <cs:spPr>
+      <a:solidFill>
+        <a:schemeClr val="lt1"/>
+      </a:solidFill>
+      <a:ln w="9525">
+        <a:solidFill>
+          <a:schemeClr val="tx1">
+            <a:lumMod val="15000"/>
+            <a:lumOff val="85000"/>
+          </a:schemeClr>
+        </a:solidFill>
+      </a:ln>
+    </cs:spPr>
+  </cs:upBar>
+  <cs:valueAxis>
+    <cs:lnRef idx="0"/>
+    <cs:fillRef idx="0"/>
+    <cs:effectRef idx="0"/>
+    <cs:fontRef idx="minor">
+      <a:schemeClr val="tx1">
+        <a:lumMod val="65000"/>
+        <a:lumOff val="35000"/>
+      </a:schemeClr>
+    </cs:fontRef>
+    <cs:defRPr sz="900" kern="1200"/>
+  </cs:valueAxis>
+  <cs:wall>
+    <cs:lnRef idx="0"/>
+    <cs:fillRef idx="0"/>
+    <cs:effectRef idx="0"/>
+    <cs:fontRef idx="minor">
+      <a:schemeClr val="tx1"/>
+    </cs:fontRef>
+    <cs:spPr>
+      <a:noFill/>
+      <a:ln>
+        <a:noFill/>
+      </a:ln>
+    </cs:spPr>
+  </cs:wall>
+</cs:chartStyle>
+</file>
+
+<file path=word/charts/style10.xml><?xml version="1.0" encoding="utf-8"?>
 <cs:chartStyle xmlns:cs="http://schemas.microsoft.com/office/drawing/2012/chartStyle" xmlns:a="http://schemas.openxmlformats.org/drawingml/2006/main" id="227">
   <cs:axisTitle>
     <cs:lnRef idx="0"/>
@@ -32632,7 +34034,7 @@
 </file>
 
 <file path=customXml/itemProps1.xml><?xml version="1.0" encoding="utf-8"?>
-<ds:datastoreItem xmlns:ds="http://schemas.openxmlformats.org/officeDocument/2006/customXml" ds:itemID="{316BFF02-6D19-4471-B62C-4401EA8CE9D2}">
+<ds:datastoreItem xmlns:ds="http://schemas.openxmlformats.org/officeDocument/2006/customXml" ds:itemID="{C00048A1-FE7F-4C7D-B464-9C2DB096DB37}">
   <ds:schemaRefs>
     <ds:schemaRef ds:uri="http://schemas.openxmlformats.org/officeDocument/2006/bibliography"/>
   </ds:schemaRefs>

</xml_diff>